<commit_message>
Added information about Spatial Pooler and Temporal Memory in project documentation file
</commit_message>
<xml_diff>
--- a/source/MultiSequenceLearning_Team_MSL/Project Documentation.docx
+++ b/source/MultiSequenceLearning_Team_MSL/Project Documentation.docx
@@ -35,14 +35,25 @@
     </w:p>
     <w:p>
       <w:pPr>
-        <w:jc w:val="center"/>
         <w:rPr>
           <w:b/>
           <w:bCs/>
-          <w:sz w:val="40"/>
-          <w:szCs w:val="40"/>
-        </w:rPr>
-      </w:pPr>
+        </w:rPr>
+      </w:pPr>
+      <w:r>
+        <w:rPr>
+          <w:b/>
+          <w:bCs/>
+        </w:rPr>
+        <w:t xml:space="preserve">Highlighted Points </w:t>
+      </w:r>
+      <w:r>
+        <w:rPr>
+          <w:b/>
+          <w:bCs/>
+        </w:rPr>
+        <w:t>-</w:t>
+      </w:r>
     </w:p>
     <w:p>
       <w:pPr>
@@ -77,22 +88,7 @@
         </w:numPr>
       </w:pPr>
       <w:r>
-        <w:t>T</w:t>
-      </w:r>
-      <w:r>
-        <w:t xml:space="preserve">o optimize the sequence learning </w:t>
-      </w:r>
-      <w:r>
-        <w:t>behaviour</w:t>
-      </w:r>
-      <w:r>
-        <w:t xml:space="preserve"> of spatial pooler and temporal memory layer</w:t>
-      </w:r>
-      <w:r>
-        <w:t xml:space="preserve"> </w:t>
-      </w:r>
-      <w:r>
-        <w:t>in dependence on HTM Sparsity</w:t>
+        <w:t>To optimize the sequence learning behaviour of spatial pooler and temporal memory layer in dependence on HTM Sparsity</w:t>
       </w:r>
     </w:p>
     <w:p>
@@ -104,16 +100,7 @@
         </w:numPr>
       </w:pPr>
       <w:r>
-        <w:t>T</w:t>
-      </w:r>
-      <w:r>
-        <w:t xml:space="preserve">he sequence learning </w:t>
-      </w:r>
-      <w:r>
-        <w:t>behaviour</w:t>
-      </w:r>
-      <w:r>
-        <w:t xml:space="preserve"> of spatial pooler and temporal memory layer in dependence on learning parameter-Cells per Column</w:t>
+        <w:t>The sequence learning behaviour of spatial pooler and temporal memory layer in dependence on learning parameter-Cells per Column</w:t>
       </w:r>
     </w:p>
     <w:p>
@@ -126,6 +113,607 @@
       </w:pPr>
       <w:r>
         <w:t>Improve HTM Spatial Pooler with Homeostatic Plasticity Control</w:t>
+      </w:r>
+    </w:p>
+    <w:p/>
+    <w:p/>
+    <w:p/>
+    <w:p/>
+    <w:p/>
+    <w:p/>
+    <w:p/>
+    <w:p/>
+    <w:p/>
+    <w:p/>
+    <w:p/>
+    <w:p/>
+    <w:p/>
+    <w:p/>
+    <w:p/>
+    <w:p/>
+    <w:p/>
+    <w:p/>
+    <w:p/>
+    <w:p/>
+    <w:p/>
+    <w:p>
+      <w:pPr>
+        <w:jc w:val="center"/>
+        <w:rPr>
+          <w:b/>
+          <w:bCs/>
+        </w:rPr>
+      </w:pPr>
+    </w:p>
+    <w:p>
+      <w:pPr>
+        <w:jc w:val="center"/>
+        <w:rPr>
+          <w:b/>
+          <w:bCs/>
+          <w:sz w:val="32"/>
+          <w:szCs w:val="32"/>
+        </w:rPr>
+      </w:pPr>
+      <w:r>
+        <w:rPr>
+          <w:b/>
+          <w:bCs/>
+          <w:sz w:val="32"/>
+          <w:szCs w:val="32"/>
+        </w:rPr>
+        <w:lastRenderedPageBreak/>
+        <w:t>Hierarchical Temporal Memory</w:t>
+      </w:r>
+    </w:p>
+    <w:p>
+      <w:pPr>
+        <w:rPr>
+          <w:sz w:val="24"/>
+          <w:szCs w:val="24"/>
+        </w:rPr>
+      </w:pPr>
+    </w:p>
+    <w:p>
+      <w:pPr>
+        <w:rPr>
+          <w:sz w:val="24"/>
+          <w:szCs w:val="24"/>
+        </w:rPr>
+      </w:pPr>
+      <w:r>
+        <w:rPr>
+          <w:sz w:val="24"/>
+          <w:szCs w:val="24"/>
+        </w:rPr>
+        <w:t xml:space="preserve"> Encoder</w:t>
+      </w:r>
+      <w:r>
+        <w:rPr>
+          <w:sz w:val="24"/>
+          <w:szCs w:val="24"/>
+        </w:rPr>
+        <w:t xml:space="preserve"> - </w:t>
+      </w:r>
+    </w:p>
+    <w:p>
+      <w:pPr>
+        <w:rPr>
+          <w:sz w:val="24"/>
+          <w:szCs w:val="24"/>
+        </w:rPr>
+      </w:pPr>
+      <w:r>
+        <w:rPr>
+          <w:sz w:val="24"/>
+          <w:szCs w:val="24"/>
+        </w:rPr>
+        <w:t xml:space="preserve">Encoder is chosen according to the type of the inputs. There are some </w:t>
+      </w:r>
+      <w:r>
+        <w:rPr>
+          <w:sz w:val="24"/>
+          <w:szCs w:val="24"/>
+        </w:rPr>
+        <w:t>encoders</w:t>
+      </w:r>
+      <w:r>
+        <w:rPr>
+          <w:sz w:val="24"/>
+          <w:szCs w:val="24"/>
+        </w:rPr>
+        <w:t xml:space="preserve"> available for popular input type:</w:t>
+      </w:r>
+    </w:p>
+    <w:p>
+      <w:pPr>
+        <w:rPr>
+          <w:sz w:val="24"/>
+          <w:szCs w:val="24"/>
+        </w:rPr>
+      </w:pPr>
+    </w:p>
+    <w:p>
+      <w:pPr>
+        <w:rPr>
+          <w:sz w:val="24"/>
+          <w:szCs w:val="24"/>
+        </w:rPr>
+      </w:pPr>
+      <w:r>
+        <w:rPr>
+          <w:sz w:val="24"/>
+          <w:szCs w:val="24"/>
+        </w:rPr>
+        <w:t>- Scalar Encoder</w:t>
+      </w:r>
+    </w:p>
+    <w:p>
+      <w:pPr>
+        <w:rPr>
+          <w:sz w:val="24"/>
+          <w:szCs w:val="24"/>
+        </w:rPr>
+      </w:pPr>
+      <w:r>
+        <w:rPr>
+          <w:sz w:val="24"/>
+          <w:szCs w:val="24"/>
+        </w:rPr>
+        <w:t>- Datetime Encoder</w:t>
+      </w:r>
+    </w:p>
+    <w:p>
+      <w:pPr>
+        <w:rPr>
+          <w:sz w:val="24"/>
+          <w:szCs w:val="24"/>
+        </w:rPr>
+      </w:pPr>
+      <w:r>
+        <w:rPr>
+          <w:sz w:val="24"/>
+          <w:szCs w:val="24"/>
+        </w:rPr>
+        <w:t>- Boolean Encoder</w:t>
+      </w:r>
+    </w:p>
+    <w:p>
+      <w:pPr>
+        <w:rPr>
+          <w:sz w:val="24"/>
+          <w:szCs w:val="24"/>
+        </w:rPr>
+      </w:pPr>
+      <w:r>
+        <w:rPr>
+          <w:sz w:val="24"/>
+          <w:szCs w:val="24"/>
+        </w:rPr>
+        <w:t>- Category Encoder</w:t>
+      </w:r>
+    </w:p>
+    <w:p>
+      <w:pPr>
+        <w:rPr>
+          <w:sz w:val="24"/>
+          <w:szCs w:val="24"/>
+        </w:rPr>
+      </w:pPr>
+      <w:r>
+        <w:rPr>
+          <w:sz w:val="24"/>
+          <w:szCs w:val="24"/>
+        </w:rPr>
+        <w:t>- Geo-Spatial Encoder</w:t>
+      </w:r>
+    </w:p>
+    <w:p>
+      <w:pPr>
+        <w:rPr>
+          <w:sz w:val="24"/>
+          <w:szCs w:val="24"/>
+        </w:rPr>
+      </w:pPr>
+    </w:p>
+    <w:p>
+      <w:pPr>
+        <w:rPr>
+          <w:sz w:val="24"/>
+          <w:szCs w:val="24"/>
+        </w:rPr>
+      </w:pPr>
+      <w:r>
+        <w:rPr>
+          <w:sz w:val="24"/>
+          <w:szCs w:val="24"/>
+        </w:rPr>
+        <w:t xml:space="preserve">In this example, </w:t>
+      </w:r>
+      <w:r>
+        <w:rPr>
+          <w:sz w:val="24"/>
+          <w:szCs w:val="24"/>
+        </w:rPr>
+        <w:t>Scalar Encoder</w:t>
+      </w:r>
+      <w:r>
+        <w:rPr>
+          <w:sz w:val="24"/>
+          <w:szCs w:val="24"/>
+        </w:rPr>
+        <w:t xml:space="preserve"> is preferred as inputs are all numbers. The encoder is instantiated with predefined settings. The inputs will be encoded as series of '0's and '1's so that the spatial pooler will understand and proceed with its own computation.</w:t>
+      </w:r>
+    </w:p>
+    <w:p>
+      <w:pPr>
+        <w:rPr>
+          <w:sz w:val="24"/>
+          <w:szCs w:val="24"/>
+        </w:rPr>
+      </w:pPr>
+    </w:p>
+    <w:p>
+      <w:pPr>
+        <w:rPr>
+          <w:sz w:val="24"/>
+          <w:szCs w:val="24"/>
+        </w:rPr>
+      </w:pPr>
+      <w:r>
+        <w:rPr>
+          <w:sz w:val="24"/>
+          <w:szCs w:val="24"/>
+        </w:rPr>
+        <w:t>HTM consists of 2 different components: Spatial Pooler and Temporal Memory</w:t>
+      </w:r>
+      <w:r>
+        <w:rPr>
+          <w:sz w:val="24"/>
+          <w:szCs w:val="24"/>
+        </w:rPr>
+        <w:t xml:space="preserve">. </w:t>
+      </w:r>
+    </w:p>
+    <w:p>
+      <w:pPr>
+        <w:rPr>
+          <w:sz w:val="24"/>
+          <w:szCs w:val="24"/>
+        </w:rPr>
+      </w:pPr>
+    </w:p>
+    <w:p>
+      <w:pPr>
+        <w:pStyle w:val="ListParagraph"/>
+        <w:numPr>
+          <w:ilvl w:val="0"/>
+          <w:numId w:val="3"/>
+        </w:numPr>
+        <w:rPr>
+          <w:sz w:val="24"/>
+          <w:szCs w:val="24"/>
+        </w:rPr>
+      </w:pPr>
+      <w:r>
+        <w:rPr>
+          <w:sz w:val="24"/>
+          <w:szCs w:val="24"/>
+        </w:rPr>
+        <w:t>Spatial Pooler</w:t>
+      </w:r>
+      <w:r>
+        <w:rPr>
+          <w:sz w:val="24"/>
+          <w:szCs w:val="24"/>
+        </w:rPr>
+        <w:t xml:space="preserve"> -</w:t>
+      </w:r>
+    </w:p>
+    <w:p>
+      <w:pPr>
+        <w:pStyle w:val="ListParagraph"/>
+        <w:rPr>
+          <w:sz w:val="24"/>
+          <w:szCs w:val="24"/>
+        </w:rPr>
+      </w:pPr>
+      <w:r>
+        <w:rPr>
+          <w:sz w:val="24"/>
+          <w:szCs w:val="24"/>
+        </w:rPr>
+        <w:t>Encoder produces output to be fed into Spatial Pooler algorithm. Type of Spatial Pooler (SP) that is used in this example is the multithreaded version that utilize multicore of the machine to run the spatial pooler algorithm.</w:t>
+      </w:r>
+    </w:p>
+    <w:p>
+      <w:pPr>
+        <w:pStyle w:val="ListParagraph"/>
+        <w:rPr>
+          <w:sz w:val="24"/>
+          <w:szCs w:val="24"/>
+        </w:rPr>
+      </w:pPr>
+    </w:p>
+    <w:p>
+      <w:pPr>
+        <w:pStyle w:val="ListParagraph"/>
+        <w:rPr>
+          <w:sz w:val="24"/>
+          <w:szCs w:val="24"/>
+        </w:rPr>
+      </w:pPr>
+      <w:proofErr w:type="spellStart"/>
+      <w:r>
+        <w:rPr>
+          <w:sz w:val="24"/>
+          <w:szCs w:val="24"/>
+        </w:rPr>
+        <w:t>SpatialPoolerMT</w:t>
+      </w:r>
+      <w:proofErr w:type="spellEnd"/>
+      <w:r>
+        <w:rPr>
+          <w:sz w:val="24"/>
+          <w:szCs w:val="24"/>
+        </w:rPr>
+        <w:t xml:space="preserve"> </w:t>
+      </w:r>
+      <w:proofErr w:type="spellStart"/>
+      <w:r>
+        <w:rPr>
+          <w:sz w:val="24"/>
+          <w:szCs w:val="24"/>
+        </w:rPr>
+        <w:t>spatialPooler</w:t>
+      </w:r>
+      <w:proofErr w:type="spellEnd"/>
+      <w:r>
+        <w:rPr>
+          <w:sz w:val="24"/>
+          <w:szCs w:val="24"/>
+        </w:rPr>
+        <w:t xml:space="preserve"> = new </w:t>
+      </w:r>
+      <w:proofErr w:type="spellStart"/>
+      <w:r>
+        <w:rPr>
+          <w:sz w:val="24"/>
+          <w:szCs w:val="24"/>
+        </w:rPr>
+        <w:t>SpatialPoolerMT</w:t>
+      </w:r>
+      <w:proofErr w:type="spellEnd"/>
+      <w:r>
+        <w:rPr>
+          <w:sz w:val="24"/>
+          <w:szCs w:val="24"/>
+        </w:rPr>
+        <w:t>(</w:t>
+      </w:r>
+      <w:proofErr w:type="spellStart"/>
+      <w:r>
+        <w:rPr>
+          <w:sz w:val="24"/>
+          <w:szCs w:val="24"/>
+        </w:rPr>
+        <w:t>hpa</w:t>
+      </w:r>
+      <w:proofErr w:type="spellEnd"/>
+      <w:r>
+        <w:rPr>
+          <w:sz w:val="24"/>
+          <w:szCs w:val="24"/>
+        </w:rPr>
+        <w:t>);</w:t>
+      </w:r>
+    </w:p>
+    <w:p>
+      <w:pPr>
+        <w:pStyle w:val="ListParagraph"/>
+        <w:rPr>
+          <w:sz w:val="24"/>
+          <w:szCs w:val="24"/>
+        </w:rPr>
+      </w:pPr>
+      <w:proofErr w:type="spellStart"/>
+      <w:r>
+        <w:rPr>
+          <w:sz w:val="24"/>
+          <w:szCs w:val="24"/>
+        </w:rPr>
+        <w:t>patialPooler.Init</w:t>
+      </w:r>
+      <w:proofErr w:type="spellEnd"/>
+      <w:r>
+        <w:rPr>
+          <w:sz w:val="24"/>
+          <w:szCs w:val="24"/>
+        </w:rPr>
+        <w:t xml:space="preserve">(memory, </w:t>
+      </w:r>
+      <w:proofErr w:type="spellStart"/>
+      <w:r>
+        <w:rPr>
+          <w:sz w:val="24"/>
+          <w:szCs w:val="24"/>
+        </w:rPr>
+        <w:t>UnitTestHelpers.GetMemory</w:t>
+      </w:r>
+      <w:proofErr w:type="spellEnd"/>
+      <w:r>
+        <w:rPr>
+          <w:sz w:val="24"/>
+          <w:szCs w:val="24"/>
+        </w:rPr>
+        <w:t>());</w:t>
+      </w:r>
+    </w:p>
+    <w:p>
+      <w:pPr>
+        <w:rPr>
+          <w:sz w:val="24"/>
+          <w:szCs w:val="24"/>
+        </w:rPr>
+      </w:pPr>
+    </w:p>
+    <w:p>
+      <w:pPr>
+        <w:pStyle w:val="ListParagraph"/>
+        <w:numPr>
+          <w:ilvl w:val="0"/>
+          <w:numId w:val="3"/>
+        </w:numPr>
+        <w:rPr>
+          <w:sz w:val="24"/>
+          <w:szCs w:val="24"/>
+        </w:rPr>
+      </w:pPr>
+      <w:r>
+        <w:rPr>
+          <w:sz w:val="24"/>
+          <w:szCs w:val="24"/>
+        </w:rPr>
+        <w:t>Temporal Memory</w:t>
+      </w:r>
+      <w:r>
+        <w:rPr>
+          <w:sz w:val="24"/>
+          <w:szCs w:val="24"/>
+        </w:rPr>
+        <w:t xml:space="preserve"> -</w:t>
+      </w:r>
+    </w:p>
+    <w:p>
+      <w:pPr>
+        <w:pStyle w:val="ListParagraph"/>
+        <w:rPr>
+          <w:sz w:val="24"/>
+          <w:szCs w:val="24"/>
+        </w:rPr>
+      </w:pPr>
+      <w:r>
+        <w:rPr>
+          <w:sz w:val="24"/>
+          <w:szCs w:val="24"/>
+        </w:rPr>
+        <w:t xml:space="preserve">The output of Spatial Pooler (SDR) is used as the input of Temporal </w:t>
+      </w:r>
+      <w:proofErr w:type="spellStart"/>
+      <w:r>
+        <w:rPr>
+          <w:sz w:val="24"/>
+          <w:szCs w:val="24"/>
+        </w:rPr>
+        <w:t>Memory.Temporal</w:t>
+      </w:r>
+      <w:proofErr w:type="spellEnd"/>
+      <w:r>
+        <w:rPr>
+          <w:sz w:val="24"/>
+          <w:szCs w:val="24"/>
+        </w:rPr>
+        <w:t xml:space="preserve"> memory algorithm will then learn the temporal pattern from spatial pattern.</w:t>
+      </w:r>
+    </w:p>
+    <w:p>
+      <w:pPr>
+        <w:pStyle w:val="ListParagraph"/>
+        <w:rPr>
+          <w:sz w:val="24"/>
+          <w:szCs w:val="24"/>
+        </w:rPr>
+      </w:pPr>
+    </w:p>
+    <w:p>
+      <w:pPr>
+        <w:pStyle w:val="ListParagraph"/>
+        <w:rPr>
+          <w:sz w:val="24"/>
+          <w:szCs w:val="24"/>
+        </w:rPr>
+      </w:pPr>
+      <w:proofErr w:type="spellStart"/>
+      <w:r>
+        <w:rPr>
+          <w:sz w:val="24"/>
+          <w:szCs w:val="24"/>
+        </w:rPr>
+        <w:t>TemporalMemory</w:t>
+      </w:r>
+      <w:proofErr w:type="spellEnd"/>
+      <w:r>
+        <w:rPr>
+          <w:sz w:val="24"/>
+          <w:szCs w:val="24"/>
+        </w:rPr>
+        <w:t xml:space="preserve"> </w:t>
+      </w:r>
+      <w:proofErr w:type="spellStart"/>
+      <w:r>
+        <w:rPr>
+          <w:sz w:val="24"/>
+          <w:szCs w:val="24"/>
+        </w:rPr>
+        <w:t>temporalMemory</w:t>
+      </w:r>
+      <w:proofErr w:type="spellEnd"/>
+      <w:r>
+        <w:rPr>
+          <w:sz w:val="24"/>
+          <w:szCs w:val="24"/>
+        </w:rPr>
+        <w:t xml:space="preserve"> = new </w:t>
+      </w:r>
+      <w:proofErr w:type="spellStart"/>
+      <w:proofErr w:type="gramStart"/>
+      <w:r>
+        <w:rPr>
+          <w:sz w:val="24"/>
+          <w:szCs w:val="24"/>
+        </w:rPr>
+        <w:t>TemporalMemory</w:t>
+      </w:r>
+      <w:proofErr w:type="spellEnd"/>
+      <w:r>
+        <w:rPr>
+          <w:sz w:val="24"/>
+          <w:szCs w:val="24"/>
+        </w:rPr>
+        <w:t>(</w:t>
+      </w:r>
+      <w:proofErr w:type="gramEnd"/>
+      <w:r>
+        <w:rPr>
+          <w:sz w:val="24"/>
+          <w:szCs w:val="24"/>
+        </w:rPr>
+        <w:t>);</w:t>
+      </w:r>
+    </w:p>
+    <w:p>
+      <w:pPr>
+        <w:pStyle w:val="ListParagraph"/>
+        <w:rPr>
+          <w:sz w:val="24"/>
+          <w:szCs w:val="24"/>
+        </w:rPr>
+      </w:pPr>
+      <w:proofErr w:type="spellStart"/>
+      <w:r>
+        <w:rPr>
+          <w:sz w:val="24"/>
+          <w:szCs w:val="24"/>
+        </w:rPr>
+        <w:t>temporalMemory.Init</w:t>
+      </w:r>
+      <w:proofErr w:type="spellEnd"/>
+      <w:r>
+        <w:rPr>
+          <w:sz w:val="24"/>
+          <w:szCs w:val="24"/>
+        </w:rPr>
+        <w:t>(mem);</w:t>
       </w:r>
     </w:p>
     <w:sectPr>
@@ -141,6 +729,119 @@
 <file path=word/numbering.xml><?xml version="1.0" encoding="utf-8"?>
 <w:numbering xmlns:wpc="http://schemas.microsoft.com/office/word/2010/wordprocessingCanvas" xmlns:cx="http://schemas.microsoft.com/office/drawing/2014/chartex" xmlns:cx1="http://schemas.microsoft.com/office/drawing/2015/9/8/chartex" xmlns:cx2="http://schemas.microsoft.com/office/drawing/2015/10/21/chartex" xmlns:cx3="http://schemas.microsoft.com/office/drawing/2016/5/9/chartex" xmlns:cx4="http://schemas.microsoft.com/office/drawing/2016/5/10/chartex" xmlns:cx5="http://schemas.microsoft.com/office/drawing/2016/5/11/chartex" xmlns:cx6="http://schemas.microsoft.com/office/drawing/2016/5/12/chartex" xmlns:cx7="http://schemas.microsoft.com/office/drawing/2016/5/13/chartex" xmlns:cx8="http://schemas.microsoft.com/office/drawing/2016/5/14/chartex" xmlns:mc="http://schemas.openxmlformats.org/markup-compatibility/2006" xmlns:aink="http://schemas.microsoft.com/office/drawing/2016/ink" xmlns:am3d="http://schemas.microsoft.com/office/drawing/2017/model3d" xmlns:o="urn:schemas-microsoft-com:office:office" xmlns:oel="http://schemas.microsoft.com/office/2019/extlst" xmlns:r="http://schemas.openxmlformats.org/officeDocument/2006/relationships" xmlns:m="http://schemas.openxmlformats.org/officeDocument/2006/math" xmlns:v="urn:schemas-microsoft-com:vml" xmlns:wp14="http://schemas.microsoft.com/office/word/2010/wordprocessingDrawing" xmlns:wp="http://schemas.openxmlformats.org/drawingml/2006/wordprocessingDrawing" xmlns:w10="urn:schemas-microsoft-com:office:word" xmlns:w="http://schemas.openxmlformats.org/wordprocessingml/2006/main" xmlns:w14="http://schemas.microsoft.com/office/word/2010/wordml" xmlns:w15="http://schemas.microsoft.com/office/word/2012/wordml" xmlns:w16cex="http://schemas.microsoft.com/office/word/2018/wordml/cex" xmlns:w16cid="http://schemas.microsoft.com/office/word/2016/wordml/cid" xmlns:w16="http://schemas.microsoft.com/office/word/2018/wordml" xmlns:w16sdtdh="http://schemas.microsoft.com/office/word/2020/wordml/sdtdatahash" xmlns:w16se="http://schemas.microsoft.com/office/word/2015/wordml/symex" xmlns:wpg="http://schemas.microsoft.com/office/word/2010/wordprocessingGroup" xmlns:wpi="http://schemas.microsoft.com/office/word/2010/wordprocessingInk" xmlns:wne="http://schemas.microsoft.com/office/word/2006/wordml" xmlns:wps="http://schemas.microsoft.com/office/word/2010/wordprocessingShape" mc:Ignorable="w14 w15 w16se w16cid w16 w16cex w16sdtdh wp14">
   <w:abstractNum w:abstractNumId="0" w15:restartNumberingAfterBreak="0">
+    <w:nsid w:val="45AC2771"/>
+    <w:multiLevelType w:val="hybridMultilevel"/>
+    <w:tmpl w:val="44641516"/>
+    <w:lvl w:ilvl="0" w:tplc="40090001">
+      <w:start w:val="1"/>
+      <w:numFmt w:val="bullet"/>
+      <w:lvlText w:val=""/>
+      <w:lvlJc w:val="left"/>
+      <w:pPr>
+        <w:ind w:left="768" w:hanging="360"/>
+      </w:pPr>
+      <w:rPr>
+        <w:rFonts w:ascii="Symbol" w:hAnsi="Symbol" w:hint="default"/>
+      </w:rPr>
+    </w:lvl>
+    <w:lvl w:ilvl="1" w:tplc="40090003" w:tentative="1">
+      <w:start w:val="1"/>
+      <w:numFmt w:val="bullet"/>
+      <w:lvlText w:val="o"/>
+      <w:lvlJc w:val="left"/>
+      <w:pPr>
+        <w:ind w:left="1488" w:hanging="360"/>
+      </w:pPr>
+      <w:rPr>
+        <w:rFonts w:ascii="Courier New" w:hAnsi="Courier New" w:cs="Courier New" w:hint="default"/>
+      </w:rPr>
+    </w:lvl>
+    <w:lvl w:ilvl="2" w:tplc="40090005" w:tentative="1">
+      <w:start w:val="1"/>
+      <w:numFmt w:val="bullet"/>
+      <w:lvlText w:val=""/>
+      <w:lvlJc w:val="left"/>
+      <w:pPr>
+        <w:ind w:left="2208" w:hanging="360"/>
+      </w:pPr>
+      <w:rPr>
+        <w:rFonts w:ascii="Wingdings" w:hAnsi="Wingdings" w:hint="default"/>
+      </w:rPr>
+    </w:lvl>
+    <w:lvl w:ilvl="3" w:tplc="40090001" w:tentative="1">
+      <w:start w:val="1"/>
+      <w:numFmt w:val="bullet"/>
+      <w:lvlText w:val=""/>
+      <w:lvlJc w:val="left"/>
+      <w:pPr>
+        <w:ind w:left="2928" w:hanging="360"/>
+      </w:pPr>
+      <w:rPr>
+        <w:rFonts w:ascii="Symbol" w:hAnsi="Symbol" w:hint="default"/>
+      </w:rPr>
+    </w:lvl>
+    <w:lvl w:ilvl="4" w:tplc="40090003" w:tentative="1">
+      <w:start w:val="1"/>
+      <w:numFmt w:val="bullet"/>
+      <w:lvlText w:val="o"/>
+      <w:lvlJc w:val="left"/>
+      <w:pPr>
+        <w:ind w:left="3648" w:hanging="360"/>
+      </w:pPr>
+      <w:rPr>
+        <w:rFonts w:ascii="Courier New" w:hAnsi="Courier New" w:cs="Courier New" w:hint="default"/>
+      </w:rPr>
+    </w:lvl>
+    <w:lvl w:ilvl="5" w:tplc="40090005" w:tentative="1">
+      <w:start w:val="1"/>
+      <w:numFmt w:val="bullet"/>
+      <w:lvlText w:val=""/>
+      <w:lvlJc w:val="left"/>
+      <w:pPr>
+        <w:ind w:left="4368" w:hanging="360"/>
+      </w:pPr>
+      <w:rPr>
+        <w:rFonts w:ascii="Wingdings" w:hAnsi="Wingdings" w:hint="default"/>
+      </w:rPr>
+    </w:lvl>
+    <w:lvl w:ilvl="6" w:tplc="40090001" w:tentative="1">
+      <w:start w:val="1"/>
+      <w:numFmt w:val="bullet"/>
+      <w:lvlText w:val=""/>
+      <w:lvlJc w:val="left"/>
+      <w:pPr>
+        <w:ind w:left="5088" w:hanging="360"/>
+      </w:pPr>
+      <w:rPr>
+        <w:rFonts w:ascii="Symbol" w:hAnsi="Symbol" w:hint="default"/>
+      </w:rPr>
+    </w:lvl>
+    <w:lvl w:ilvl="7" w:tplc="40090003" w:tentative="1">
+      <w:start w:val="1"/>
+      <w:numFmt w:val="bullet"/>
+      <w:lvlText w:val="o"/>
+      <w:lvlJc w:val="left"/>
+      <w:pPr>
+        <w:ind w:left="5808" w:hanging="360"/>
+      </w:pPr>
+      <w:rPr>
+        <w:rFonts w:ascii="Courier New" w:hAnsi="Courier New" w:cs="Courier New" w:hint="default"/>
+      </w:rPr>
+    </w:lvl>
+    <w:lvl w:ilvl="8" w:tplc="40090005" w:tentative="1">
+      <w:start w:val="1"/>
+      <w:numFmt w:val="bullet"/>
+      <w:lvlText w:val=""/>
+      <w:lvlJc w:val="left"/>
+      <w:pPr>
+        <w:ind w:left="6528" w:hanging="360"/>
+      </w:pPr>
+      <w:rPr>
+        <w:rFonts w:ascii="Wingdings" w:hAnsi="Wingdings" w:hint="default"/>
+      </w:rPr>
+    </w:lvl>
+  </w:abstractNum>
+  <w:abstractNum w:abstractNumId="1" w15:restartNumberingAfterBreak="0">
     <w:nsid w:val="62924E2F"/>
     <w:multiLevelType w:val="hybridMultilevel"/>
     <w:tmpl w:val="710C41EC"/>
@@ -229,8 +930,103 @@
       </w:pPr>
     </w:lvl>
   </w:abstractNum>
+  <w:abstractNum w:abstractNumId="2" w15:restartNumberingAfterBreak="0">
+    <w:nsid w:val="6818255C"/>
+    <w:multiLevelType w:val="hybridMultilevel"/>
+    <w:tmpl w:val="4CAE1DF8"/>
+    <w:lvl w:ilvl="0" w:tplc="4009000F">
+      <w:start w:val="1"/>
+      <w:numFmt w:val="decimal"/>
+      <w:lvlText w:val="%1."/>
+      <w:lvlJc w:val="left"/>
+      <w:pPr>
+        <w:ind w:left="720" w:hanging="360"/>
+      </w:pPr>
+      <w:rPr>
+        <w:rFonts w:hint="default"/>
+      </w:rPr>
+    </w:lvl>
+    <w:lvl w:ilvl="1" w:tplc="40090019" w:tentative="1">
+      <w:start w:val="1"/>
+      <w:numFmt w:val="lowerLetter"/>
+      <w:lvlText w:val="%2."/>
+      <w:lvlJc w:val="left"/>
+      <w:pPr>
+        <w:ind w:left="1440" w:hanging="360"/>
+      </w:pPr>
+    </w:lvl>
+    <w:lvl w:ilvl="2" w:tplc="4009001B" w:tentative="1">
+      <w:start w:val="1"/>
+      <w:numFmt w:val="lowerRoman"/>
+      <w:lvlText w:val="%3."/>
+      <w:lvlJc w:val="right"/>
+      <w:pPr>
+        <w:ind w:left="2160" w:hanging="180"/>
+      </w:pPr>
+    </w:lvl>
+    <w:lvl w:ilvl="3" w:tplc="4009000F" w:tentative="1">
+      <w:start w:val="1"/>
+      <w:numFmt w:val="decimal"/>
+      <w:lvlText w:val="%4."/>
+      <w:lvlJc w:val="left"/>
+      <w:pPr>
+        <w:ind w:left="2880" w:hanging="360"/>
+      </w:pPr>
+    </w:lvl>
+    <w:lvl w:ilvl="4" w:tplc="40090019" w:tentative="1">
+      <w:start w:val="1"/>
+      <w:numFmt w:val="lowerLetter"/>
+      <w:lvlText w:val="%5."/>
+      <w:lvlJc w:val="left"/>
+      <w:pPr>
+        <w:ind w:left="3600" w:hanging="360"/>
+      </w:pPr>
+    </w:lvl>
+    <w:lvl w:ilvl="5" w:tplc="4009001B" w:tentative="1">
+      <w:start w:val="1"/>
+      <w:numFmt w:val="lowerRoman"/>
+      <w:lvlText w:val="%6."/>
+      <w:lvlJc w:val="right"/>
+      <w:pPr>
+        <w:ind w:left="4320" w:hanging="180"/>
+      </w:pPr>
+    </w:lvl>
+    <w:lvl w:ilvl="6" w:tplc="4009000F" w:tentative="1">
+      <w:start w:val="1"/>
+      <w:numFmt w:val="decimal"/>
+      <w:lvlText w:val="%7."/>
+      <w:lvlJc w:val="left"/>
+      <w:pPr>
+        <w:ind w:left="5040" w:hanging="360"/>
+      </w:pPr>
+    </w:lvl>
+    <w:lvl w:ilvl="7" w:tplc="40090019" w:tentative="1">
+      <w:start w:val="1"/>
+      <w:numFmt w:val="lowerLetter"/>
+      <w:lvlText w:val="%8."/>
+      <w:lvlJc w:val="left"/>
+      <w:pPr>
+        <w:ind w:left="5760" w:hanging="360"/>
+      </w:pPr>
+    </w:lvl>
+    <w:lvl w:ilvl="8" w:tplc="4009001B" w:tentative="1">
+      <w:start w:val="1"/>
+      <w:numFmt w:val="lowerRoman"/>
+      <w:lvlText w:val="%9."/>
+      <w:lvlJc w:val="right"/>
+      <w:pPr>
+        <w:ind w:left="6480" w:hanging="180"/>
+      </w:pPr>
+    </w:lvl>
+  </w:abstractNum>
   <w:num w:numId="1" w16cid:durableId="124467765">
+    <w:abstractNumId w:val="1"/>
+  </w:num>
+  <w:num w:numId="2" w16cid:durableId="2102220680">
     <w:abstractNumId w:val="0"/>
+  </w:num>
+  <w:num w:numId="3" w16cid:durableId="792014514">
+    <w:abstractNumId w:val="2"/>
   </w:num>
 </w:numbering>
 </file>

</xml_diff>

<commit_message>
Updated in the documentation regarding scalar encoder as per the understanding
</commit_message>
<xml_diff>
--- a/source/MultiSequenceLearning_Team_MSL/Project Documentation.docx
+++ b/source/MultiSequenceLearning_Team_MSL/Project Documentation.docx
@@ -208,21 +208,7 @@
           <w:sz w:val="24"/>
           <w:szCs w:val="24"/>
         </w:rPr>
-        <w:t xml:space="preserve">Encoder is chosen according to the type of the inputs. There are some </w:t>
-      </w:r>
-      <w:r>
-        <w:rPr>
-          <w:sz w:val="24"/>
-          <w:szCs w:val="24"/>
-        </w:rPr>
-        <w:t>encoders</w:t>
-      </w:r>
-      <w:r>
-        <w:rPr>
-          <w:sz w:val="24"/>
-          <w:szCs w:val="24"/>
-        </w:rPr>
-        <w:t xml:space="preserve"> available for popular input type:</w:t>
+        <w:t>Encoder is chosen according to the type of the inputs. There are some encoders available for popular input type:</w:t>
       </w:r>
     </w:p>
     <w:p>
@@ -319,60 +305,194 @@
     <w:p>
       <w:pPr>
         <w:rPr>
-          <w:sz w:val="24"/>
-          <w:szCs w:val="24"/>
-        </w:rPr>
-      </w:pPr>
-      <w:r>
-        <w:rPr>
-          <w:sz w:val="24"/>
-          <w:szCs w:val="24"/>
-        </w:rPr>
-        <w:t xml:space="preserve">In this example, </w:t>
-      </w:r>
-      <w:r>
-        <w:rPr>
-          <w:sz w:val="24"/>
-          <w:szCs w:val="24"/>
-        </w:rPr>
-        <w:t>Scalar Encoder</w:t>
-      </w:r>
-      <w:r>
-        <w:rPr>
-          <w:sz w:val="24"/>
-          <w:szCs w:val="24"/>
-        </w:rPr>
-        <w:t xml:space="preserve"> is preferred as inputs are all numbers. The encoder is instantiated with predefined settings. The inputs will be encoded as series of '0's and '1's so that the spatial pooler will understand and proceed with its own computation.</w:t>
-      </w:r>
-    </w:p>
-    <w:p>
-      <w:pPr>
-        <w:rPr>
-          <w:sz w:val="24"/>
-          <w:szCs w:val="24"/>
-        </w:rPr>
-      </w:pPr>
-    </w:p>
-    <w:p>
-      <w:pPr>
-        <w:rPr>
-          <w:sz w:val="24"/>
-          <w:szCs w:val="24"/>
-        </w:rPr>
-      </w:pPr>
-      <w:r>
-        <w:rPr>
-          <w:sz w:val="24"/>
-          <w:szCs w:val="24"/>
-        </w:rPr>
-        <w:t>HTM consists of 2 different components: Spatial Pooler and Temporal Memory</w:t>
-      </w:r>
-      <w:r>
-        <w:rPr>
-          <w:sz w:val="24"/>
-          <w:szCs w:val="24"/>
-        </w:rPr>
-        <w:t xml:space="preserve">. </w:t>
+          <w:rFonts w:cstheme="minorHAnsi"/>
+          <w:sz w:val="24"/>
+          <w:szCs w:val="24"/>
+        </w:rPr>
+      </w:pPr>
+      <w:r>
+        <w:rPr>
+          <w:rFonts w:cstheme="minorHAnsi"/>
+          <w:sz w:val="24"/>
+          <w:szCs w:val="24"/>
+        </w:rPr>
+        <w:t xml:space="preserve">In this </w:t>
+      </w:r>
+      <w:r>
+        <w:rPr>
+          <w:rFonts w:cstheme="minorHAnsi"/>
+          <w:sz w:val="24"/>
+          <w:szCs w:val="24"/>
+        </w:rPr>
+        <w:t xml:space="preserve">project we are using - </w:t>
+      </w:r>
+      <w:r>
+        <w:rPr>
+          <w:rFonts w:cstheme="minorHAnsi"/>
+          <w:sz w:val="24"/>
+          <w:szCs w:val="24"/>
+        </w:rPr>
+        <w:t xml:space="preserve">Scalar Encoder </w:t>
+      </w:r>
+    </w:p>
+    <w:p>
+      <w:pPr>
+        <w:rPr>
+          <w:rFonts w:cstheme="minorHAnsi"/>
+          <w:sz w:val="24"/>
+          <w:szCs w:val="24"/>
+        </w:rPr>
+      </w:pPr>
+      <w:r>
+        <w:rPr>
+          <w:rFonts w:cstheme="minorHAnsi"/>
+          <w:sz w:val="24"/>
+          <w:szCs w:val="24"/>
+        </w:rPr>
+        <w:t>Scalar Encoder is one of the encoding techniques and is a part of Hierarchical Temporal Memory (HTM). HTM is a machine intelligence technology which is trying to imitate the process and architecture of neocortex. The main purpose for scalar encoder is to encode numeric or floating-point value into an array of bits, where the output has 0’s with an adjacent block of 1’s. The location of the block of 1’s varies continuously depending on the input value.</w:t>
+      </w:r>
+    </w:p>
+    <w:p>
+      <w:pPr>
+        <w:rPr>
+          <w:rFonts w:cstheme="minorHAnsi"/>
+          <w:sz w:val="24"/>
+          <w:szCs w:val="24"/>
+        </w:rPr>
+      </w:pPr>
+    </w:p>
+    <w:p>
+      <w:pPr>
+        <w:rPr>
+          <w:rFonts w:cstheme="minorHAnsi"/>
+          <w:sz w:val="24"/>
+          <w:szCs w:val="24"/>
+        </w:rPr>
+      </w:pPr>
+      <w:r>
+        <w:rPr>
+          <w:rFonts w:cstheme="minorHAnsi"/>
+          <w:color w:val="3E4349"/>
+          <w:sz w:val="24"/>
+          <w:szCs w:val="24"/>
+          <w:shd w:val="clear" w:color="auto" w:fill="FFFFFF"/>
+        </w:rPr>
+        <w:t>The scalar representation of value (</w:t>
+      </w:r>
+      <w:proofErr w:type="gramStart"/>
+      <w:r>
+        <w:rPr>
+          <w:rFonts w:cstheme="minorHAnsi"/>
+          <w:color w:val="3E4349"/>
+          <w:sz w:val="24"/>
+          <w:szCs w:val="24"/>
+          <w:shd w:val="clear" w:color="auto" w:fill="FFFFFF"/>
+        </w:rPr>
+        <w:t>e.g.</w:t>
+      </w:r>
+      <w:proofErr w:type="gramEnd"/>
+      <w:r>
+        <w:rPr>
+          <w:rFonts w:cstheme="minorHAnsi"/>
+          <w:color w:val="3E4349"/>
+          <w:sz w:val="24"/>
+          <w:szCs w:val="24"/>
+          <w:shd w:val="clear" w:color="auto" w:fill="FFFFFF"/>
+        </w:rPr>
+        <w:t xml:space="preserve"> for categories, this is the internal index used by the encoder). This number is consistent with what is returned by </w:t>
+      </w:r>
+      <w:proofErr w:type="spellStart"/>
+      <w:r>
+        <w:rPr>
+          <w:rFonts w:cstheme="minorHAnsi"/>
+          <w:sz w:val="24"/>
+          <w:szCs w:val="24"/>
+        </w:rPr>
+        <w:fldChar w:fldCharType="begin"/>
+      </w:r>
+      <w:r>
+        <w:rPr>
+          <w:rFonts w:cstheme="minorHAnsi"/>
+          <w:sz w:val="24"/>
+          <w:szCs w:val="24"/>
+        </w:rPr>
+        <w:instrText xml:space="preserve"> HYPERLINK "https://nupic.docs.numenta.org/1.0.3/api/algorithms/encoders.html" \l "nupic.encoders.base.Encoder.getScalars" \o "nupic.encoders.base.Encoder.getScalars" </w:instrText>
+      </w:r>
+      <w:r>
+        <w:rPr>
+          <w:rFonts w:cstheme="minorHAnsi"/>
+          <w:sz w:val="24"/>
+          <w:szCs w:val="24"/>
+        </w:rPr>
+        <w:fldChar w:fldCharType="separate"/>
+      </w:r>
+      <w:r>
+        <w:rPr>
+          <w:rStyle w:val="pre"/>
+          <w:rFonts w:cstheme="minorHAnsi"/>
+          <w:b/>
+          <w:bCs/>
+          <w:color w:val="222222"/>
+          <w:sz w:val="24"/>
+          <w:szCs w:val="24"/>
+          <w:shd w:val="clear" w:color="auto" w:fill="FBFBFB"/>
+        </w:rPr>
+        <w:t>getScalars</w:t>
+      </w:r>
+      <w:proofErr w:type="spellEnd"/>
+      <w:r>
+        <w:rPr>
+          <w:rStyle w:val="pre"/>
+          <w:rFonts w:cstheme="minorHAnsi"/>
+          <w:b/>
+          <w:bCs/>
+          <w:color w:val="222222"/>
+          <w:sz w:val="24"/>
+          <w:szCs w:val="24"/>
+          <w:shd w:val="clear" w:color="auto" w:fill="FBFBFB"/>
+        </w:rPr>
+        <w:t>()</w:t>
+      </w:r>
+      <w:r>
+        <w:rPr>
+          <w:rFonts w:cstheme="minorHAnsi"/>
+          <w:sz w:val="24"/>
+          <w:szCs w:val="24"/>
+        </w:rPr>
+        <w:fldChar w:fldCharType="end"/>
+      </w:r>
+      <w:r>
+        <w:rPr>
+          <w:rFonts w:cstheme="minorHAnsi"/>
+          <w:color w:val="3E4349"/>
+          <w:sz w:val="24"/>
+          <w:szCs w:val="24"/>
+          <w:shd w:val="clear" w:color="auto" w:fill="FFFFFF"/>
+        </w:rPr>
+        <w:t>. This value is always an int or float, and can be used for numeric comparisons.</w:t>
+      </w:r>
+    </w:p>
+    <w:p>
+      <w:pPr>
+        <w:rPr>
+          <w:sz w:val="24"/>
+          <w:szCs w:val="24"/>
+        </w:rPr>
+      </w:pPr>
+    </w:p>
+    <w:p>
+      <w:pPr>
+        <w:rPr>
+          <w:sz w:val="24"/>
+          <w:szCs w:val="24"/>
+        </w:rPr>
+      </w:pPr>
+      <w:r>
+        <w:rPr>
+          <w:sz w:val="24"/>
+          <w:szCs w:val="24"/>
+        </w:rPr>
+        <w:t xml:space="preserve">HTM consists of 2 different components: Spatial Pooler and Temporal Memory. </w:t>
       </w:r>
     </w:p>
     <w:p>
@@ -574,6 +694,7 @@
           <w:sz w:val="24"/>
           <w:szCs w:val="24"/>
         </w:rPr>
+        <w:lastRenderedPageBreak/>
         <w:t>Temporal Memory</w:t>
       </w:r>
       <w:r>
@@ -1468,6 +1589,11 @@
       <w:contextualSpacing/>
     </w:pPr>
   </w:style>
+  <w:style w:type="character" w:customStyle="1" w:styleId="pre">
+    <w:name w:val="pre"/>
+    <w:basedOn w:val="DefaultParagraphFont"/>
+    <w:rsid w:val="001028BF"/>
+  </w:style>
 </w:styles>
 </file>
 

</xml_diff>

<commit_message>
Added information what Multisequence leaning project was doing previously and how Team_MSL will work on removing the hardcoded input sequence and increase the efficiency.
</commit_message>
<xml_diff>
--- a/source/MultiSequenceLearning_Team_MSL/Project Documentation.docx
+++ b/source/MultiSequenceLearning_Team_MSL/Project Documentation.docx
@@ -24,7 +24,7 @@
     </w:p>
     <w:p>
       <w:pPr>
-        <w:jc w:val="center"/>
+        <w:spacing w:line="240" w:lineRule="auto"/>
         <w:rPr>
           <w:b/>
           <w:bCs/>
@@ -32,6 +32,240 @@
           <w:szCs w:val="40"/>
         </w:rPr>
       </w:pPr>
+    </w:p>
+    <w:p>
+      <w:pPr>
+        <w:spacing w:line="240" w:lineRule="auto"/>
+      </w:pPr>
+      <w:r>
+        <w:t>The existing multisequence learning application is working with learning/understanding of sequences and the matching sequences, but the application completely works with the hardcoded input sequences.</w:t>
+      </w:r>
+    </w:p>
+    <w:p>
+      <w:pPr>
+        <w:spacing w:line="240" w:lineRule="auto"/>
+      </w:pPr>
+      <w:r>
+        <w:t xml:space="preserve">Team_MSL will analyse and work on taking the </w:t>
+      </w:r>
+      <w:r>
+        <w:t>input</w:t>
+      </w:r>
+      <w:r>
+        <w:t xml:space="preserve"> sequences from any config file can be in any format (e.g. .txt, .csv, .xml,</w:t>
+      </w:r>
+      <w:r>
+        <w:t xml:space="preserve"> </w:t>
+      </w:r>
+      <w:r>
+        <w:t>.</w:t>
+      </w:r>
+      <w:proofErr w:type="spellStart"/>
+      <w:r>
+        <w:t>json</w:t>
+      </w:r>
+      <w:proofErr w:type="spellEnd"/>
+      <w:r>
+        <w:t>, .excel).</w:t>
+      </w:r>
+    </w:p>
+    <w:p>
+      <w:pPr>
+        <w:spacing w:line="240" w:lineRule="auto"/>
+      </w:pPr>
+      <w:r>
+        <w:t xml:space="preserve">Team_MSL will also work on </w:t>
+      </w:r>
+      <w:r>
+        <w:t>increasing</w:t>
+      </w:r>
+      <w:r>
+        <w:t xml:space="preserve"> the </w:t>
+      </w:r>
+      <w:r>
+        <w:t>efficiency</w:t>
+      </w:r>
+      <w:r>
+        <w:t xml:space="preserve"> of the code by comparing the different </w:t>
+      </w:r>
+      <w:r>
+        <w:t>approaches</w:t>
+      </w:r>
+      <w:r>
+        <w:t xml:space="preserve"> for file operations, along with team will also work on </w:t>
+      </w:r>
+      <w:r>
+        <w:t>sub sequences</w:t>
+      </w:r>
+      <w:r>
+        <w:t xml:space="preserve"> matching and </w:t>
+      </w:r>
+      <w:r>
+        <w:t>prediction</w:t>
+      </w:r>
+      <w:r>
+        <w:t>.</w:t>
+      </w:r>
+    </w:p>
+    <w:p/>
+    <w:p>
+      <w:pPr>
+        <w:rPr>
+          <w:b/>
+          <w:bCs/>
+        </w:rPr>
+      </w:pPr>
+      <w:r>
+        <w:rPr>
+          <w:b/>
+          <w:bCs/>
+        </w:rPr>
+        <w:t>Names of Team_MSL members:</w:t>
+      </w:r>
+    </w:p>
+    <w:p>
+      <w:r>
+        <w:t>•</w:t>
+      </w:r>
+      <w:r>
+        <w:tab/>
+        <w:t>Poonam Dashrath Paraskar</w:t>
+      </w:r>
+    </w:p>
+    <w:p>
+      <w:r>
+        <w:t>•</w:t>
+      </w:r>
+      <w:r>
+        <w:tab/>
+        <w:t>Pratik Desai</w:t>
+      </w:r>
+    </w:p>
+    <w:p>
+      <w:r>
+        <w:t>•</w:t>
+      </w:r>
+      <w:r>
+        <w:tab/>
+        <w:t xml:space="preserve">Ankita </w:t>
+      </w:r>
+      <w:proofErr w:type="spellStart"/>
+      <w:r>
+        <w:t>Talande</w:t>
+      </w:r>
+      <w:proofErr w:type="spellEnd"/>
+    </w:p>
+    <w:p/>
+    <w:p>
+      <w:pPr>
+        <w:rPr>
+          <w:b/>
+          <w:bCs/>
+        </w:rPr>
+      </w:pPr>
+      <w:r>
+        <w:rPr>
+          <w:b/>
+          <w:bCs/>
+        </w:rPr>
+        <w:t>Strategy Team_MSL is following for code changes and merge is as following:</w:t>
+      </w:r>
+    </w:p>
+    <w:p>
+      <w:pPr>
+        <w:pStyle w:val="ListParagraph"/>
+        <w:numPr>
+          <w:ilvl w:val="0"/>
+          <w:numId w:val="4"/>
+        </w:numPr>
+      </w:pPr>
+      <w:r>
+        <w:t xml:space="preserve">All the team members will commit their changes in their own </w:t>
+      </w:r>
+      <w:r>
+        <w:t>feature</w:t>
+      </w:r>
+      <w:r>
+        <w:t xml:space="preserve"> branch and raise PR for merging those changes into Team_MSL branch.</w:t>
+      </w:r>
+    </w:p>
+    <w:p>
+      <w:pPr>
+        <w:pStyle w:val="ListParagraph"/>
+        <w:numPr>
+          <w:ilvl w:val="0"/>
+          <w:numId w:val="4"/>
+        </w:numPr>
+      </w:pPr>
+      <w:r>
+        <w:t xml:space="preserve">After reviewing the PR </w:t>
+      </w:r>
+      <w:r>
+        <w:t>changes</w:t>
+      </w:r>
+      <w:r>
+        <w:t xml:space="preserve"> team members will merge those changes into Team_MSL branch.</w:t>
+      </w:r>
+    </w:p>
+    <w:p>
+      <w:pPr>
+        <w:pStyle w:val="ListParagraph"/>
+        <w:numPr>
+          <w:ilvl w:val="0"/>
+          <w:numId w:val="4"/>
+        </w:numPr>
+      </w:pPr>
+      <w:r>
+        <w:t xml:space="preserve">All the team members </w:t>
+      </w:r>
+      <w:r>
+        <w:t>must</w:t>
+      </w:r>
+      <w:r>
+        <w:t xml:space="preserve"> take pull of latest Team_MSL branch before committing any changes and before raising PR. </w:t>
+      </w:r>
+    </w:p>
+    <w:p>
+      <w:pPr>
+        <w:pStyle w:val="ListParagraph"/>
+        <w:numPr>
+          <w:ilvl w:val="0"/>
+          <w:numId w:val="4"/>
+        </w:numPr>
+      </w:pPr>
+      <w:r>
+        <w:t xml:space="preserve">Team </w:t>
+      </w:r>
+      <w:r>
+        <w:t>members</w:t>
+      </w:r>
+      <w:r>
+        <w:t xml:space="preserve"> will have to resolve merge conflicts</w:t>
+      </w:r>
+      <w:r>
+        <w:t xml:space="preserve"> </w:t>
+      </w:r>
+      <w:r>
+        <w:t>(if any) before raising PR by their own.</w:t>
+      </w:r>
+    </w:p>
+    <w:p>
+      <w:pPr>
+        <w:pStyle w:val="ListParagraph"/>
+        <w:numPr>
+          <w:ilvl w:val="0"/>
+          <w:numId w:val="4"/>
+        </w:numPr>
+      </w:pPr>
+      <w:r>
+        <w:t xml:space="preserve">Once we are done with the </w:t>
+      </w:r>
+      <w:r>
+        <w:t>development</w:t>
+      </w:r>
+      <w:r>
+        <w:t xml:space="preserve"> and the Team_MSL branch is up to date with all the code changes then we will raise PR from Team_MSL branch to master branch.</w:t>
+      </w:r>
     </w:p>
     <w:p>
       <w:pPr>
@@ -136,6 +370,7 @@
     <w:p/>
     <w:p/>
     <w:p/>
+    <w:p/>
     <w:p>
       <w:pPr>
         <w:jc w:val="center"/>
@@ -162,135 +397,135 @@
           <w:sz w:val="32"/>
           <w:szCs w:val="32"/>
         </w:rPr>
+        <w:t>Hierarchical Temporal Memory</w:t>
+      </w:r>
+    </w:p>
+    <w:p>
+      <w:pPr>
+        <w:rPr>
+          <w:sz w:val="24"/>
+          <w:szCs w:val="24"/>
+        </w:rPr>
+      </w:pPr>
+    </w:p>
+    <w:p>
+      <w:pPr>
+        <w:rPr>
+          <w:sz w:val="24"/>
+          <w:szCs w:val="24"/>
+        </w:rPr>
+      </w:pPr>
+      <w:r>
+        <w:rPr>
+          <w:sz w:val="24"/>
+          <w:szCs w:val="24"/>
+        </w:rPr>
+        <w:t xml:space="preserve"> Encoder</w:t>
+      </w:r>
+      <w:r>
+        <w:rPr>
+          <w:sz w:val="24"/>
+          <w:szCs w:val="24"/>
+        </w:rPr>
+        <w:t xml:space="preserve"> - </w:t>
+      </w:r>
+    </w:p>
+    <w:p>
+      <w:pPr>
+        <w:rPr>
+          <w:sz w:val="24"/>
+          <w:szCs w:val="24"/>
+        </w:rPr>
+      </w:pPr>
+      <w:r>
+        <w:rPr>
+          <w:sz w:val="24"/>
+          <w:szCs w:val="24"/>
+        </w:rPr>
+        <w:t>Encoder is chosen according to the type of the inputs. There are some encoders available for popular input type:</w:t>
+      </w:r>
+    </w:p>
+    <w:p>
+      <w:pPr>
+        <w:rPr>
+          <w:sz w:val="24"/>
+          <w:szCs w:val="24"/>
+        </w:rPr>
+      </w:pPr>
+    </w:p>
+    <w:p>
+      <w:pPr>
+        <w:rPr>
+          <w:sz w:val="24"/>
+          <w:szCs w:val="24"/>
+        </w:rPr>
+      </w:pPr>
+      <w:r>
+        <w:rPr>
+          <w:sz w:val="24"/>
+          <w:szCs w:val="24"/>
+        </w:rPr>
+        <w:t>- Scalar Encoder</w:t>
+      </w:r>
+    </w:p>
+    <w:p>
+      <w:pPr>
+        <w:rPr>
+          <w:sz w:val="24"/>
+          <w:szCs w:val="24"/>
+        </w:rPr>
+      </w:pPr>
+      <w:r>
+        <w:rPr>
+          <w:sz w:val="24"/>
+          <w:szCs w:val="24"/>
+        </w:rPr>
+        <w:t>- Datetime Encoder</w:t>
+      </w:r>
+    </w:p>
+    <w:p>
+      <w:pPr>
+        <w:rPr>
+          <w:sz w:val="24"/>
+          <w:szCs w:val="24"/>
+        </w:rPr>
+      </w:pPr>
+      <w:r>
+        <w:rPr>
+          <w:sz w:val="24"/>
+          <w:szCs w:val="24"/>
+        </w:rPr>
+        <w:t>- Boolean Encoder</w:t>
+      </w:r>
+    </w:p>
+    <w:p>
+      <w:pPr>
+        <w:rPr>
+          <w:sz w:val="24"/>
+          <w:szCs w:val="24"/>
+        </w:rPr>
+      </w:pPr>
+      <w:r>
+        <w:rPr>
+          <w:sz w:val="24"/>
+          <w:szCs w:val="24"/>
+        </w:rPr>
+        <w:t>- Category Encoder</w:t>
+      </w:r>
+    </w:p>
+    <w:p>
+      <w:pPr>
+        <w:rPr>
+          <w:sz w:val="24"/>
+          <w:szCs w:val="24"/>
+        </w:rPr>
+      </w:pPr>
+      <w:r>
+        <w:rPr>
+          <w:sz w:val="24"/>
+          <w:szCs w:val="24"/>
+        </w:rPr>
         <w:lastRenderedPageBreak/>
-        <w:t>Hierarchical Temporal Memory</w:t>
-      </w:r>
-    </w:p>
-    <w:p>
-      <w:pPr>
-        <w:rPr>
-          <w:sz w:val="24"/>
-          <w:szCs w:val="24"/>
-        </w:rPr>
-      </w:pPr>
-    </w:p>
-    <w:p>
-      <w:pPr>
-        <w:rPr>
-          <w:sz w:val="24"/>
-          <w:szCs w:val="24"/>
-        </w:rPr>
-      </w:pPr>
-      <w:r>
-        <w:rPr>
-          <w:sz w:val="24"/>
-          <w:szCs w:val="24"/>
-        </w:rPr>
-        <w:t xml:space="preserve"> Encoder</w:t>
-      </w:r>
-      <w:r>
-        <w:rPr>
-          <w:sz w:val="24"/>
-          <w:szCs w:val="24"/>
-        </w:rPr>
-        <w:t xml:space="preserve"> - </w:t>
-      </w:r>
-    </w:p>
-    <w:p>
-      <w:pPr>
-        <w:rPr>
-          <w:sz w:val="24"/>
-          <w:szCs w:val="24"/>
-        </w:rPr>
-      </w:pPr>
-      <w:r>
-        <w:rPr>
-          <w:sz w:val="24"/>
-          <w:szCs w:val="24"/>
-        </w:rPr>
-        <w:t>Encoder is chosen according to the type of the inputs. There are some encoders available for popular input type:</w:t>
-      </w:r>
-    </w:p>
-    <w:p>
-      <w:pPr>
-        <w:rPr>
-          <w:sz w:val="24"/>
-          <w:szCs w:val="24"/>
-        </w:rPr>
-      </w:pPr>
-    </w:p>
-    <w:p>
-      <w:pPr>
-        <w:rPr>
-          <w:sz w:val="24"/>
-          <w:szCs w:val="24"/>
-        </w:rPr>
-      </w:pPr>
-      <w:r>
-        <w:rPr>
-          <w:sz w:val="24"/>
-          <w:szCs w:val="24"/>
-        </w:rPr>
-        <w:t>- Scalar Encoder</w:t>
-      </w:r>
-    </w:p>
-    <w:p>
-      <w:pPr>
-        <w:rPr>
-          <w:sz w:val="24"/>
-          <w:szCs w:val="24"/>
-        </w:rPr>
-      </w:pPr>
-      <w:r>
-        <w:rPr>
-          <w:sz w:val="24"/>
-          <w:szCs w:val="24"/>
-        </w:rPr>
-        <w:t>- Datetime Encoder</w:t>
-      </w:r>
-    </w:p>
-    <w:p>
-      <w:pPr>
-        <w:rPr>
-          <w:sz w:val="24"/>
-          <w:szCs w:val="24"/>
-        </w:rPr>
-      </w:pPr>
-      <w:r>
-        <w:rPr>
-          <w:sz w:val="24"/>
-          <w:szCs w:val="24"/>
-        </w:rPr>
-        <w:t>- Boolean Encoder</w:t>
-      </w:r>
-    </w:p>
-    <w:p>
-      <w:pPr>
-        <w:rPr>
-          <w:sz w:val="24"/>
-          <w:szCs w:val="24"/>
-        </w:rPr>
-      </w:pPr>
-      <w:r>
-        <w:rPr>
-          <w:sz w:val="24"/>
-          <w:szCs w:val="24"/>
-        </w:rPr>
-        <w:t>- Category Encoder</w:t>
-      </w:r>
-    </w:p>
-    <w:p>
-      <w:pPr>
-        <w:rPr>
-          <w:sz w:val="24"/>
-          <w:szCs w:val="24"/>
-        </w:rPr>
-      </w:pPr>
-      <w:r>
-        <w:rPr>
-          <w:sz w:val="24"/>
-          <w:szCs w:val="24"/>
-        </w:rPr>
         <w:t>- Geo-Spatial Encoder</w:t>
       </w:r>
     </w:p>
@@ -417,6 +652,13 @@
           <w:szCs w:val="24"/>
         </w:rPr>
         <w:instrText xml:space="preserve"> HYPERLINK "https://nupic.docs.numenta.org/1.0.3/api/algorithms/encoders.html" \l "nupic.encoders.base.Encoder.getScalars" \o "nupic.encoders.base.Encoder.getScalars" </w:instrText>
+      </w:r>
+      <w:r>
+        <w:rPr>
+          <w:rFonts w:cstheme="minorHAnsi"/>
+          <w:sz w:val="24"/>
+          <w:szCs w:val="24"/>
+        </w:rPr>
       </w:r>
       <w:r>
         <w:rPr>
@@ -694,7 +936,6 @@
           <w:sz w:val="24"/>
           <w:szCs w:val="24"/>
         </w:rPr>
-        <w:lastRenderedPageBreak/>
         <w:t>Temporal Memory</w:t>
       </w:r>
       <w:r>
@@ -1140,6 +1381,95 @@
       </w:pPr>
     </w:lvl>
   </w:abstractNum>
+  <w:abstractNum w:abstractNumId="3" w15:restartNumberingAfterBreak="0">
+    <w:nsid w:val="72AF748F"/>
+    <w:multiLevelType w:val="hybridMultilevel"/>
+    <w:tmpl w:val="436C0132"/>
+    <w:lvl w:ilvl="0" w:tplc="0409000F">
+      <w:start w:val="1"/>
+      <w:numFmt w:val="decimal"/>
+      <w:lvlText w:val="%1."/>
+      <w:lvlJc w:val="left"/>
+      <w:pPr>
+        <w:ind w:left="720" w:hanging="360"/>
+      </w:pPr>
+      <w:rPr>
+        <w:rFonts w:hint="default"/>
+      </w:rPr>
+    </w:lvl>
+    <w:lvl w:ilvl="1" w:tplc="04090019" w:tentative="1">
+      <w:start w:val="1"/>
+      <w:numFmt w:val="lowerLetter"/>
+      <w:lvlText w:val="%2."/>
+      <w:lvlJc w:val="left"/>
+      <w:pPr>
+        <w:ind w:left="1440" w:hanging="360"/>
+      </w:pPr>
+    </w:lvl>
+    <w:lvl w:ilvl="2" w:tplc="0409001B" w:tentative="1">
+      <w:start w:val="1"/>
+      <w:numFmt w:val="lowerRoman"/>
+      <w:lvlText w:val="%3."/>
+      <w:lvlJc w:val="right"/>
+      <w:pPr>
+        <w:ind w:left="2160" w:hanging="180"/>
+      </w:pPr>
+    </w:lvl>
+    <w:lvl w:ilvl="3" w:tplc="0409000F" w:tentative="1">
+      <w:start w:val="1"/>
+      <w:numFmt w:val="decimal"/>
+      <w:lvlText w:val="%4."/>
+      <w:lvlJc w:val="left"/>
+      <w:pPr>
+        <w:ind w:left="2880" w:hanging="360"/>
+      </w:pPr>
+    </w:lvl>
+    <w:lvl w:ilvl="4" w:tplc="04090019" w:tentative="1">
+      <w:start w:val="1"/>
+      <w:numFmt w:val="lowerLetter"/>
+      <w:lvlText w:val="%5."/>
+      <w:lvlJc w:val="left"/>
+      <w:pPr>
+        <w:ind w:left="3600" w:hanging="360"/>
+      </w:pPr>
+    </w:lvl>
+    <w:lvl w:ilvl="5" w:tplc="0409001B" w:tentative="1">
+      <w:start w:val="1"/>
+      <w:numFmt w:val="lowerRoman"/>
+      <w:lvlText w:val="%6."/>
+      <w:lvlJc w:val="right"/>
+      <w:pPr>
+        <w:ind w:left="4320" w:hanging="180"/>
+      </w:pPr>
+    </w:lvl>
+    <w:lvl w:ilvl="6" w:tplc="0409000F" w:tentative="1">
+      <w:start w:val="1"/>
+      <w:numFmt w:val="decimal"/>
+      <w:lvlText w:val="%7."/>
+      <w:lvlJc w:val="left"/>
+      <w:pPr>
+        <w:ind w:left="5040" w:hanging="360"/>
+      </w:pPr>
+    </w:lvl>
+    <w:lvl w:ilvl="7" w:tplc="04090019" w:tentative="1">
+      <w:start w:val="1"/>
+      <w:numFmt w:val="lowerLetter"/>
+      <w:lvlText w:val="%8."/>
+      <w:lvlJc w:val="left"/>
+      <w:pPr>
+        <w:ind w:left="5760" w:hanging="360"/>
+      </w:pPr>
+    </w:lvl>
+    <w:lvl w:ilvl="8" w:tplc="0409001B" w:tentative="1">
+      <w:start w:val="1"/>
+      <w:numFmt w:val="lowerRoman"/>
+      <w:lvlText w:val="%9."/>
+      <w:lvlJc w:val="right"/>
+      <w:pPr>
+        <w:ind w:left="6480" w:hanging="180"/>
+      </w:pPr>
+    </w:lvl>
+  </w:abstractNum>
   <w:num w:numId="1" w16cid:durableId="124467765">
     <w:abstractNumId w:val="1"/>
   </w:num>
@@ -1148,6 +1478,9 @@
   </w:num>
   <w:num w:numId="3" w16cid:durableId="792014514">
     <w:abstractNumId w:val="2"/>
+  </w:num>
+  <w:num w:numId="4" w16cid:durableId="1601376220">
+    <w:abstractNumId w:val="3"/>
   </w:num>
 </w:numbering>
 </file>

</xml_diff>

<commit_message>
Added details about strategy of Team_MSL for code changes and merge all the changes in final branch
</commit_message>
<xml_diff>
--- a/source/MultiSequenceLearning_Team_MSL/Project Documentation.docx
+++ b/source/MultiSequenceLearning_Team_MSL/Project Documentation.docx
@@ -58,7 +58,15 @@
         <w:t xml:space="preserve"> </w:t>
       </w:r>
       <w:r>
-        <w:t>.json, .excel).</w:t>
+        <w:t>.</w:t>
+      </w:r>
+      <w:proofErr w:type="spellStart"/>
+      <w:r>
+        <w:t>json</w:t>
+      </w:r>
+      <w:proofErr w:type="spellEnd"/>
+      <w:r>
+        <w:t>, .excel).</w:t>
       </w:r>
     </w:p>
     <w:p>
@@ -139,10 +147,126 @@
       </w:r>
       <w:r>
         <w:tab/>
-        <w:t>Ankita Talande</w:t>
-      </w:r>
-    </w:p>
-    <w:p/>
+        <w:t xml:space="preserve">Ankita </w:t>
+      </w:r>
+      <w:proofErr w:type="spellStart"/>
+      <w:r>
+        <w:t>Talande</w:t>
+      </w:r>
+      <w:proofErr w:type="spellEnd"/>
+    </w:p>
+    <w:p/>
+    <w:p>
+      <w:pPr>
+        <w:rPr>
+          <w:b/>
+          <w:bCs/>
+        </w:rPr>
+      </w:pPr>
+      <w:r>
+        <w:rPr>
+          <w:b/>
+          <w:bCs/>
+        </w:rPr>
+        <w:t>Strategy Team_MSL is following for code changes and merge is as following:</w:t>
+      </w:r>
+    </w:p>
+    <w:p>
+      <w:pPr>
+        <w:pStyle w:val="ListParagraph"/>
+        <w:numPr>
+          <w:ilvl w:val="0"/>
+          <w:numId w:val="4"/>
+        </w:numPr>
+      </w:pPr>
+      <w:r>
+        <w:t xml:space="preserve">All the team members will commit their changes in their own </w:t>
+      </w:r>
+      <w:r>
+        <w:t>feature</w:t>
+      </w:r>
+      <w:r>
+        <w:t xml:space="preserve"> branch and raise PR for merging those changes into Team_MSL branch.</w:t>
+      </w:r>
+    </w:p>
+    <w:p>
+      <w:pPr>
+        <w:pStyle w:val="ListParagraph"/>
+        <w:numPr>
+          <w:ilvl w:val="0"/>
+          <w:numId w:val="4"/>
+        </w:numPr>
+      </w:pPr>
+      <w:r>
+        <w:t xml:space="preserve">After reviewing the PR </w:t>
+      </w:r>
+      <w:r>
+        <w:t>changes</w:t>
+      </w:r>
+      <w:r>
+        <w:t xml:space="preserve"> team members will merge those changes into Team_MSL branch.</w:t>
+      </w:r>
+    </w:p>
+    <w:p>
+      <w:pPr>
+        <w:pStyle w:val="ListParagraph"/>
+        <w:numPr>
+          <w:ilvl w:val="0"/>
+          <w:numId w:val="4"/>
+        </w:numPr>
+      </w:pPr>
+      <w:r>
+        <w:t xml:space="preserve">All the team members </w:t>
+      </w:r>
+      <w:r>
+        <w:t>must</w:t>
+      </w:r>
+      <w:r>
+        <w:t xml:space="preserve"> take pull of latest Team_MSL branch before committing any changes and before raising PR. </w:t>
+      </w:r>
+    </w:p>
+    <w:p>
+      <w:pPr>
+        <w:pStyle w:val="ListParagraph"/>
+        <w:numPr>
+          <w:ilvl w:val="0"/>
+          <w:numId w:val="4"/>
+        </w:numPr>
+      </w:pPr>
+      <w:r>
+        <w:t xml:space="preserve">Team </w:t>
+      </w:r>
+      <w:r>
+        <w:t>members</w:t>
+      </w:r>
+      <w:r>
+        <w:t xml:space="preserve"> will have to resolve merge conflicts</w:t>
+      </w:r>
+      <w:r>
+        <w:t xml:space="preserve"> </w:t>
+      </w:r>
+      <w:r>
+        <w:t>(if any) before raising PR by their own.</w:t>
+      </w:r>
+    </w:p>
+    <w:p>
+      <w:pPr>
+        <w:pStyle w:val="ListParagraph"/>
+        <w:numPr>
+          <w:ilvl w:val="0"/>
+          <w:numId w:val="4"/>
+        </w:numPr>
+      </w:pPr>
+      <w:r>
+        <w:t xml:space="preserve">Once we are done with the </w:t>
+      </w:r>
+      <w:r>
+        <w:t>development</w:t>
+      </w:r>
+      <w:r>
+        <w:t xml:space="preserve"> and the Team_MSL branch is up to date with all the code changes then we will raise PR from Team_MSL branch to master branch.</w:t>
+      </w:r>
+    </w:p>
     <w:p>
       <w:pPr>
         <w:rPr>
@@ -401,6 +525,7 @@
           <w:sz w:val="24"/>
           <w:szCs w:val="24"/>
         </w:rPr>
+        <w:lastRenderedPageBreak/>
         <w:t>- Geo-Spatial Encoder</w:t>
       </w:r>
     </w:p>
@@ -487,23 +612,97 @@
           <w:szCs w:val="24"/>
           <w:shd w:val="clear" w:color="auto" w:fill="FFFFFF"/>
         </w:rPr>
-        <w:t>The scalar representation of value (e.g. for categories, this is the internal index used by the encoder). This number is consistent with what is returned by </w:t>
-      </w:r>
-      <w:hyperlink r:id="rId5" w:anchor="nupic.encoders.base.Encoder.getScalars" w:tooltip="nupic.encoders.base.Encoder.getScalars" w:history="1">
-        <w:r>
-          <w:rPr>
-            <w:rStyle w:val="pre"/>
-            <w:rFonts w:cstheme="minorHAnsi"/>
-            <w:b/>
-            <w:bCs/>
-            <w:color w:val="222222"/>
-            <w:sz w:val="24"/>
-            <w:szCs w:val="24"/>
-            <w:shd w:val="clear" w:color="auto" w:fill="FBFBFB"/>
-          </w:rPr>
-          <w:t>getScalars()</w:t>
-        </w:r>
-      </w:hyperlink>
+        <w:t>The scalar representation of value (</w:t>
+      </w:r>
+      <w:proofErr w:type="gramStart"/>
+      <w:r>
+        <w:rPr>
+          <w:rFonts w:cstheme="minorHAnsi"/>
+          <w:color w:val="3E4349"/>
+          <w:sz w:val="24"/>
+          <w:szCs w:val="24"/>
+          <w:shd w:val="clear" w:color="auto" w:fill="FFFFFF"/>
+        </w:rPr>
+        <w:t>e.g.</w:t>
+      </w:r>
+      <w:proofErr w:type="gramEnd"/>
+      <w:r>
+        <w:rPr>
+          <w:rFonts w:cstheme="minorHAnsi"/>
+          <w:color w:val="3E4349"/>
+          <w:sz w:val="24"/>
+          <w:szCs w:val="24"/>
+          <w:shd w:val="clear" w:color="auto" w:fill="FFFFFF"/>
+        </w:rPr>
+        <w:t xml:space="preserve"> for categories, this is the internal index used by the encoder). This number is consistent with what is returned by </w:t>
+      </w:r>
+      <w:proofErr w:type="spellStart"/>
+      <w:r>
+        <w:rPr>
+          <w:rFonts w:cstheme="minorHAnsi"/>
+          <w:sz w:val="24"/>
+          <w:szCs w:val="24"/>
+        </w:rPr>
+        <w:fldChar w:fldCharType="begin"/>
+      </w:r>
+      <w:r>
+        <w:rPr>
+          <w:rFonts w:cstheme="minorHAnsi"/>
+          <w:sz w:val="24"/>
+          <w:szCs w:val="24"/>
+        </w:rPr>
+        <w:instrText xml:space="preserve"> HYPERLINK "https://nupic.docs.numenta.org/1.0.3/api/algorithms/encoders.html" \l "nupic.encoders.base.Encoder.getScalars" \o "nupic.encoders.base.Encoder.getScalars" </w:instrText>
+      </w:r>
+      <w:r>
+        <w:rPr>
+          <w:rFonts w:cstheme="minorHAnsi"/>
+          <w:sz w:val="24"/>
+          <w:szCs w:val="24"/>
+        </w:rPr>
+      </w:r>
+      <w:r>
+        <w:rPr>
+          <w:rFonts w:cstheme="minorHAnsi"/>
+          <w:sz w:val="24"/>
+          <w:szCs w:val="24"/>
+        </w:rPr>
+        <w:fldChar w:fldCharType="separate"/>
+      </w:r>
+      <w:r>
+        <w:rPr>
+          <w:rStyle w:val="pre"/>
+          <w:rFonts w:cstheme="minorHAnsi"/>
+          <w:b/>
+          <w:bCs/>
+          <w:color w:val="222222"/>
+          <w:sz w:val="24"/>
+          <w:szCs w:val="24"/>
+          <w:shd w:val="clear" w:color="auto" w:fill="FBFBFB"/>
+        </w:rPr>
+        <w:t>getScalars</w:t>
+      </w:r>
+      <w:proofErr w:type="spellEnd"/>
+      <w:r>
+        <w:rPr>
+          <w:rStyle w:val="pre"/>
+          <w:rFonts w:cstheme="minorHAnsi"/>
+          <w:b/>
+          <w:bCs/>
+          <w:color w:val="222222"/>
+          <w:sz w:val="24"/>
+          <w:szCs w:val="24"/>
+          <w:shd w:val="clear" w:color="auto" w:fill="FBFBFB"/>
+        </w:rPr>
+        <w:t>()</w:t>
+      </w:r>
+      <w:r>
+        <w:rPr>
+          <w:rFonts w:cstheme="minorHAnsi"/>
+          <w:sz w:val="24"/>
+          <w:szCs w:val="24"/>
+        </w:rPr>
+        <w:fldChar w:fldCharType="end"/>
+      </w:r>
       <w:r>
         <w:rPr>
           <w:rFonts w:cstheme="minorHAnsi"/>
@@ -606,12 +805,69 @@
           <w:szCs w:val="24"/>
         </w:rPr>
       </w:pPr>
-      <w:r>
-        <w:rPr>
-          <w:sz w:val="24"/>
-          <w:szCs w:val="24"/>
-        </w:rPr>
-        <w:t>SpatialPoolerMT spatialPooler = new SpatialPoolerMT(hpa);</w:t>
+      <w:proofErr w:type="spellStart"/>
+      <w:r>
+        <w:rPr>
+          <w:sz w:val="24"/>
+          <w:szCs w:val="24"/>
+        </w:rPr>
+        <w:t>SpatialPoolerMT</w:t>
+      </w:r>
+      <w:proofErr w:type="spellEnd"/>
+      <w:r>
+        <w:rPr>
+          <w:sz w:val="24"/>
+          <w:szCs w:val="24"/>
+        </w:rPr>
+        <w:t xml:space="preserve"> </w:t>
+      </w:r>
+      <w:proofErr w:type="spellStart"/>
+      <w:r>
+        <w:rPr>
+          <w:sz w:val="24"/>
+          <w:szCs w:val="24"/>
+        </w:rPr>
+        <w:t>spatialPooler</w:t>
+      </w:r>
+      <w:proofErr w:type="spellEnd"/>
+      <w:r>
+        <w:rPr>
+          <w:sz w:val="24"/>
+          <w:szCs w:val="24"/>
+        </w:rPr>
+        <w:t xml:space="preserve"> = new </w:t>
+      </w:r>
+      <w:proofErr w:type="spellStart"/>
+      <w:r>
+        <w:rPr>
+          <w:sz w:val="24"/>
+          <w:szCs w:val="24"/>
+        </w:rPr>
+        <w:t>SpatialPoolerMT</w:t>
+      </w:r>
+      <w:proofErr w:type="spellEnd"/>
+      <w:r>
+        <w:rPr>
+          <w:sz w:val="24"/>
+          <w:szCs w:val="24"/>
+        </w:rPr>
+        <w:t>(</w:t>
+      </w:r>
+      <w:proofErr w:type="spellStart"/>
+      <w:r>
+        <w:rPr>
+          <w:sz w:val="24"/>
+          <w:szCs w:val="24"/>
+        </w:rPr>
+        <w:t>hpa</w:t>
+      </w:r>
+      <w:proofErr w:type="spellEnd"/>
+      <w:r>
+        <w:rPr>
+          <w:sz w:val="24"/>
+          <w:szCs w:val="24"/>
+        </w:rPr>
+        <w:t>);</w:t>
       </w:r>
     </w:p>
     <w:p>
@@ -622,12 +878,37 @@
           <w:szCs w:val="24"/>
         </w:rPr>
       </w:pPr>
-      <w:r>
-        <w:rPr>
-          <w:sz w:val="24"/>
-          <w:szCs w:val="24"/>
-        </w:rPr>
-        <w:t>patialPooler.Init(memory, UnitTestHelpers.GetMemory());</w:t>
+      <w:proofErr w:type="spellStart"/>
+      <w:r>
+        <w:rPr>
+          <w:sz w:val="24"/>
+          <w:szCs w:val="24"/>
+        </w:rPr>
+        <w:t>patialPooler.Init</w:t>
+      </w:r>
+      <w:proofErr w:type="spellEnd"/>
+      <w:r>
+        <w:rPr>
+          <w:sz w:val="24"/>
+          <w:szCs w:val="24"/>
+        </w:rPr>
+        <w:t xml:space="preserve">(memory, </w:t>
+      </w:r>
+      <w:proofErr w:type="spellStart"/>
+      <w:r>
+        <w:rPr>
+          <w:sz w:val="24"/>
+          <w:szCs w:val="24"/>
+        </w:rPr>
+        <w:t>UnitTestHelpers.GetMemory</w:t>
+      </w:r>
+      <w:proofErr w:type="spellEnd"/>
+      <w:r>
+        <w:rPr>
+          <w:sz w:val="24"/>
+          <w:szCs w:val="24"/>
+        </w:rPr>
+        <w:t>());</w:t>
       </w:r>
     </w:p>
     <w:p>
@@ -678,7 +959,23 @@
           <w:sz w:val="24"/>
           <w:szCs w:val="24"/>
         </w:rPr>
-        <w:t>The output of Spatial Pooler (SDR) is used as the input of Temporal Memory.Temporal memory algorithm will then learn the temporal pattern from spatial pattern.</w:t>
+        <w:t xml:space="preserve">The output of Spatial Pooler (SDR) is used as the input of Temporal </w:t>
+      </w:r>
+      <w:proofErr w:type="spellStart"/>
+      <w:r>
+        <w:rPr>
+          <w:sz w:val="24"/>
+          <w:szCs w:val="24"/>
+        </w:rPr>
+        <w:t>Memory.Temporal</w:t>
+      </w:r>
+      <w:proofErr w:type="spellEnd"/>
+      <w:r>
+        <w:rPr>
+          <w:sz w:val="24"/>
+          <w:szCs w:val="24"/>
+        </w:rPr>
+        <w:t xml:space="preserve"> memory algorithm will then learn the temporal pattern from spatial pattern.</w:t>
       </w:r>
     </w:p>
     <w:p>
@@ -698,12 +995,62 @@
           <w:szCs w:val="24"/>
         </w:rPr>
       </w:pPr>
-      <w:r>
-        <w:rPr>
-          <w:sz w:val="24"/>
-          <w:szCs w:val="24"/>
-        </w:rPr>
-        <w:t>TemporalMemory temporalMemory = new TemporalMemory();</w:t>
+      <w:proofErr w:type="spellStart"/>
+      <w:r>
+        <w:rPr>
+          <w:sz w:val="24"/>
+          <w:szCs w:val="24"/>
+        </w:rPr>
+        <w:t>TemporalMemory</w:t>
+      </w:r>
+      <w:proofErr w:type="spellEnd"/>
+      <w:r>
+        <w:rPr>
+          <w:sz w:val="24"/>
+          <w:szCs w:val="24"/>
+        </w:rPr>
+        <w:t xml:space="preserve"> </w:t>
+      </w:r>
+      <w:proofErr w:type="spellStart"/>
+      <w:r>
+        <w:rPr>
+          <w:sz w:val="24"/>
+          <w:szCs w:val="24"/>
+        </w:rPr>
+        <w:t>temporalMemory</w:t>
+      </w:r>
+      <w:proofErr w:type="spellEnd"/>
+      <w:r>
+        <w:rPr>
+          <w:sz w:val="24"/>
+          <w:szCs w:val="24"/>
+        </w:rPr>
+        <w:t xml:space="preserve"> = new </w:t>
+      </w:r>
+      <w:proofErr w:type="spellStart"/>
+      <w:proofErr w:type="gramStart"/>
+      <w:r>
+        <w:rPr>
+          <w:sz w:val="24"/>
+          <w:szCs w:val="24"/>
+        </w:rPr>
+        <w:t>TemporalMemory</w:t>
+      </w:r>
+      <w:proofErr w:type="spellEnd"/>
+      <w:r>
+        <w:rPr>
+          <w:sz w:val="24"/>
+          <w:szCs w:val="24"/>
+        </w:rPr>
+        <w:t>(</w:t>
+      </w:r>
+      <w:proofErr w:type="gramEnd"/>
+      <w:r>
+        <w:rPr>
+          <w:sz w:val="24"/>
+          <w:szCs w:val="24"/>
+        </w:rPr>
+        <w:t>);</w:t>
       </w:r>
     </w:p>
     <w:p>
@@ -714,12 +1061,21 @@
           <w:szCs w:val="24"/>
         </w:rPr>
       </w:pPr>
-      <w:r>
-        <w:rPr>
-          <w:sz w:val="24"/>
-          <w:szCs w:val="24"/>
-        </w:rPr>
-        <w:t>temporalMemory.Init(mem);</w:t>
+      <w:proofErr w:type="spellStart"/>
+      <w:r>
+        <w:rPr>
+          <w:sz w:val="24"/>
+          <w:szCs w:val="24"/>
+        </w:rPr>
+        <w:t>temporalMemory.Init</w:t>
+      </w:r>
+      <w:proofErr w:type="spellEnd"/>
+      <w:r>
+        <w:rPr>
+          <w:sz w:val="24"/>
+          <w:szCs w:val="24"/>
+        </w:rPr>
+        <w:t>(mem);</w:t>
       </w:r>
     </w:p>
     <w:sectPr>

</xml_diff>

<commit_message>
Added sprint by sprint tasks done by Team_MSL
</commit_message>
<xml_diff>
--- a/source/MultiSequenceLearning_Team_MSL/Project Documentation.docx
+++ b/source/MultiSequenceLearning_Team_MSL/Project Documentation.docx
@@ -352,6 +352,225 @@
     <w:p/>
     <w:p/>
     <w:p/>
+    <w:p>
+      <w:pPr>
+        <w:rPr>
+          <w:b/>
+          <w:bCs/>
+        </w:rPr>
+      </w:pPr>
+      <w:r>
+        <w:rPr>
+          <w:b/>
+          <w:bCs/>
+        </w:rPr>
+        <w:lastRenderedPageBreak/>
+        <w:t>List of tasks done by Team_MSL per sprint:</w:t>
+      </w:r>
+    </w:p>
+    <w:p>
+      <w:pPr>
+        <w:rPr>
+          <w:b/>
+          <w:bCs/>
+        </w:rPr>
+      </w:pPr>
+      <w:r>
+        <w:rPr>
+          <w:b/>
+          <w:bCs/>
+        </w:rPr>
+        <w:t>Sprint 1:</w:t>
+      </w:r>
+    </w:p>
+    <w:p>
+      <w:pPr>
+        <w:pStyle w:val="ListParagraph"/>
+        <w:numPr>
+          <w:ilvl w:val="0"/>
+          <w:numId w:val="5"/>
+        </w:numPr>
+      </w:pPr>
+      <w:r>
+        <w:t xml:space="preserve">Team_MSL - forked the Neo-cortex </w:t>
+      </w:r>
+      <w:r>
+        <w:t>repository</w:t>
+      </w:r>
+      <w:r>
+        <w:t>.</w:t>
+      </w:r>
+    </w:p>
+    <w:p>
+      <w:pPr>
+        <w:pStyle w:val="ListParagraph"/>
+        <w:numPr>
+          <w:ilvl w:val="0"/>
+          <w:numId w:val="5"/>
+        </w:numPr>
+      </w:pPr>
+      <w:r>
+        <w:t xml:space="preserve">Created new repository out of </w:t>
+      </w:r>
+      <w:r>
+        <w:t>existing</w:t>
+      </w:r>
+      <w:r>
+        <w:t xml:space="preserve"> neo-cortex and named as </w:t>
+      </w:r>
+      <w:proofErr w:type="spellStart"/>
+      <w:r>
+        <w:t>neocorte</w:t>
+      </w:r>
+      <w:r>
+        <w:t>xapi</w:t>
+      </w:r>
+      <w:r>
+        <w:t>_Team_MSL</w:t>
+      </w:r>
+      <w:proofErr w:type="spellEnd"/>
+    </w:p>
+    <w:p>
+      <w:pPr>
+        <w:pStyle w:val="ListParagraph"/>
+        <w:numPr>
+          <w:ilvl w:val="0"/>
+          <w:numId w:val="5"/>
+        </w:numPr>
+      </w:pPr>
+      <w:r>
+        <w:t>All team members have created their own branches and one common branch for final code changes merge.</w:t>
+      </w:r>
+    </w:p>
+    <w:p>
+      <w:pPr>
+        <w:rPr>
+          <w:b/>
+          <w:bCs/>
+        </w:rPr>
+      </w:pPr>
+      <w:r>
+        <w:rPr>
+          <w:b/>
+          <w:bCs/>
+        </w:rPr>
+        <w:t>Sprint 2:</w:t>
+      </w:r>
+    </w:p>
+    <w:p>
+      <w:pPr>
+        <w:pStyle w:val="ListParagraph"/>
+        <w:numPr>
+          <w:ilvl w:val="0"/>
+          <w:numId w:val="6"/>
+        </w:numPr>
+      </w:pPr>
+      <w:r>
+        <w:t>All team members analysed the existing multisequence learning project and tried to run it on their local visual studio code.</w:t>
+      </w:r>
+    </w:p>
+    <w:p>
+      <w:pPr>
+        <w:pStyle w:val="ListParagraph"/>
+        <w:numPr>
+          <w:ilvl w:val="0"/>
+          <w:numId w:val="6"/>
+        </w:numPr>
+      </w:pPr>
+      <w:r>
+        <w:t>Resolved the build failures and able to run the program and view the output locally.</w:t>
+      </w:r>
+    </w:p>
+    <w:p>
+      <w:pPr>
+        <w:pStyle w:val="ListParagraph"/>
+        <w:numPr>
+          <w:ilvl w:val="0"/>
+          <w:numId w:val="6"/>
+        </w:numPr>
+      </w:pPr>
+      <w:r>
+        <w:t>Created a Readme.md file and added basic description about what are all the tasks each team member will perform.</w:t>
+      </w:r>
+    </w:p>
+    <w:p>
+      <w:pPr>
+        <w:rPr>
+          <w:b/>
+          <w:bCs/>
+        </w:rPr>
+      </w:pPr>
+      <w:r>
+        <w:rPr>
+          <w:b/>
+          <w:bCs/>
+        </w:rPr>
+        <w:t>Sprint 3:</w:t>
+      </w:r>
+    </w:p>
+    <w:p>
+      <w:pPr>
+        <w:pStyle w:val="ListParagraph"/>
+        <w:numPr>
+          <w:ilvl w:val="0"/>
+          <w:numId w:val="7"/>
+        </w:numPr>
+      </w:pPr>
+      <w:r>
+        <w:t>Team started actual development in this sprint</w:t>
+      </w:r>
+      <w:r>
+        <w:t xml:space="preserve"> and worked on taking the input sequences from local text file.</w:t>
+      </w:r>
+    </w:p>
+    <w:p>
+      <w:pPr>
+        <w:pStyle w:val="ListParagraph"/>
+        <w:numPr>
+          <w:ilvl w:val="0"/>
+          <w:numId w:val="7"/>
+        </w:numPr>
+      </w:pPr>
+      <w:r>
+        <w:t xml:space="preserve">Created new method in </w:t>
+      </w:r>
+      <w:proofErr w:type="spellStart"/>
+      <w:r>
+        <w:t>Program.cs</w:t>
+      </w:r>
+      <w:proofErr w:type="spellEnd"/>
+      <w:r>
+        <w:t xml:space="preserve"> for eliminating the hard coded inputs and getting from local text file.</w:t>
+      </w:r>
+    </w:p>
+    <w:p>
+      <w:pPr>
+        <w:pStyle w:val="ListParagraph"/>
+        <w:numPr>
+          <w:ilvl w:val="0"/>
+          <w:numId w:val="7"/>
+        </w:numPr>
+      </w:pPr>
+      <w:r>
+        <w:t>Able to debug the flow with new input sequences.</w:t>
+      </w:r>
+    </w:p>
+    <w:p>
+      <w:pPr>
+        <w:pStyle w:val="ListParagraph"/>
+        <w:numPr>
+          <w:ilvl w:val="0"/>
+          <w:numId w:val="7"/>
+        </w:numPr>
+      </w:pPr>
+      <w:r>
+        <w:t>Team also worked on logic for splitting different sequences.</w:t>
+      </w:r>
+    </w:p>
+    <w:p/>
+    <w:p/>
+    <w:p/>
+    <w:p/>
     <w:p/>
     <w:p/>
     <w:p/>
@@ -525,7 +744,6 @@
           <w:sz w:val="24"/>
           <w:szCs w:val="24"/>
         </w:rPr>
-        <w:lastRenderedPageBreak/>
         <w:t>- Geo-Spatial Encoder</w:t>
       </w:r>
     </w:p>
@@ -612,29 +830,7 @@
           <w:szCs w:val="24"/>
           <w:shd w:val="clear" w:color="auto" w:fill="FFFFFF"/>
         </w:rPr>
-        <w:t>The scalar representation of value (</w:t>
-      </w:r>
-      <w:proofErr w:type="gramStart"/>
-      <w:r>
-        <w:rPr>
-          <w:rFonts w:cstheme="minorHAnsi"/>
-          <w:color w:val="3E4349"/>
-          <w:sz w:val="24"/>
-          <w:szCs w:val="24"/>
-          <w:shd w:val="clear" w:color="auto" w:fill="FFFFFF"/>
-        </w:rPr>
-        <w:t>e.g.</w:t>
-      </w:r>
-      <w:proofErr w:type="gramEnd"/>
-      <w:r>
-        <w:rPr>
-          <w:rFonts w:cstheme="minorHAnsi"/>
-          <w:color w:val="3E4349"/>
-          <w:sz w:val="24"/>
-          <w:szCs w:val="24"/>
-          <w:shd w:val="clear" w:color="auto" w:fill="FFFFFF"/>
-        </w:rPr>
-        <w:t xml:space="preserve"> for categories, this is the internal index used by the encoder). This number is consistent with what is returned by </w:t>
+        <w:t>The scalar representation of value (e.g. for categories, this is the internal index used by the encoder). This number is consistent with what is returned by </w:t>
       </w:r>
       <w:proofErr w:type="spellStart"/>
       <w:r>
@@ -734,6 +930,7 @@
           <w:sz w:val="24"/>
           <w:szCs w:val="24"/>
         </w:rPr>
+        <w:lastRenderedPageBreak/>
         <w:t xml:space="preserve">HTM consists of 2 different components: Spatial Pooler and Temporal Memory. </w:t>
       </w:r>
     </w:p>
@@ -1028,7 +1225,6 @@
         <w:t xml:space="preserve"> = new </w:t>
       </w:r>
       <w:proofErr w:type="spellStart"/>
-      <w:proofErr w:type="gramStart"/>
       <w:r>
         <w:rPr>
           <w:sz w:val="24"/>
@@ -1042,15 +1238,7 @@
           <w:sz w:val="24"/>
           <w:szCs w:val="24"/>
         </w:rPr>
-        <w:t>(</w:t>
-      </w:r>
-      <w:proofErr w:type="gramEnd"/>
-      <w:r>
-        <w:rPr>
-          <w:sz w:val="24"/>
-          <w:szCs w:val="24"/>
-        </w:rPr>
-        <w:t>);</w:t>
+        <w:t>();</w:t>
       </w:r>
     </w:p>
     <w:p>
@@ -1091,6 +1279,178 @@
 <file path=word/numbering.xml><?xml version="1.0" encoding="utf-8"?>
 <w:numbering xmlns:wpc="http://schemas.microsoft.com/office/word/2010/wordprocessingCanvas" xmlns:cx="http://schemas.microsoft.com/office/drawing/2014/chartex" xmlns:cx1="http://schemas.microsoft.com/office/drawing/2015/9/8/chartex" xmlns:cx2="http://schemas.microsoft.com/office/drawing/2015/10/21/chartex" xmlns:cx3="http://schemas.microsoft.com/office/drawing/2016/5/9/chartex" xmlns:cx4="http://schemas.microsoft.com/office/drawing/2016/5/10/chartex" xmlns:cx5="http://schemas.microsoft.com/office/drawing/2016/5/11/chartex" xmlns:cx6="http://schemas.microsoft.com/office/drawing/2016/5/12/chartex" xmlns:cx7="http://schemas.microsoft.com/office/drawing/2016/5/13/chartex" xmlns:cx8="http://schemas.microsoft.com/office/drawing/2016/5/14/chartex" xmlns:mc="http://schemas.openxmlformats.org/markup-compatibility/2006" xmlns:aink="http://schemas.microsoft.com/office/drawing/2016/ink" xmlns:am3d="http://schemas.microsoft.com/office/drawing/2017/model3d" xmlns:o="urn:schemas-microsoft-com:office:office" xmlns:oel="http://schemas.microsoft.com/office/2019/extlst" xmlns:r="http://schemas.openxmlformats.org/officeDocument/2006/relationships" xmlns:m="http://schemas.openxmlformats.org/officeDocument/2006/math" xmlns:v="urn:schemas-microsoft-com:vml" xmlns:wp14="http://schemas.microsoft.com/office/word/2010/wordprocessingDrawing" xmlns:wp="http://schemas.openxmlformats.org/drawingml/2006/wordprocessingDrawing" xmlns:w10="urn:schemas-microsoft-com:office:word" xmlns:w="http://schemas.openxmlformats.org/wordprocessingml/2006/main" xmlns:w14="http://schemas.microsoft.com/office/word/2010/wordml" xmlns:w15="http://schemas.microsoft.com/office/word/2012/wordml" xmlns:w16cex="http://schemas.microsoft.com/office/word/2018/wordml/cex" xmlns:w16cid="http://schemas.microsoft.com/office/word/2016/wordml/cid" xmlns:w16="http://schemas.microsoft.com/office/word/2018/wordml" xmlns:w16sdtdh="http://schemas.microsoft.com/office/word/2020/wordml/sdtdatahash" xmlns:w16se="http://schemas.microsoft.com/office/word/2015/wordml/symex" xmlns:wpg="http://schemas.microsoft.com/office/word/2010/wordprocessingGroup" xmlns:wpi="http://schemas.microsoft.com/office/word/2010/wordprocessingInk" xmlns:wne="http://schemas.microsoft.com/office/word/2006/wordml" xmlns:wps="http://schemas.microsoft.com/office/word/2010/wordprocessingShape" mc:Ignorable="w14 w15 w16se w16cid w16 w16cex w16sdtdh wp14">
   <w:abstractNum w:abstractNumId="0" w15:restartNumberingAfterBreak="0">
+    <w:nsid w:val="10221442"/>
+    <w:multiLevelType w:val="hybridMultilevel"/>
+    <w:tmpl w:val="BFCEF60A"/>
+    <w:lvl w:ilvl="0" w:tplc="0409000F">
+      <w:start w:val="1"/>
+      <w:numFmt w:val="decimal"/>
+      <w:lvlText w:val="%1."/>
+      <w:lvlJc w:val="left"/>
+      <w:pPr>
+        <w:ind w:left="720" w:hanging="360"/>
+      </w:pPr>
+    </w:lvl>
+    <w:lvl w:ilvl="1" w:tplc="04090019" w:tentative="1">
+      <w:start w:val="1"/>
+      <w:numFmt w:val="lowerLetter"/>
+      <w:lvlText w:val="%2."/>
+      <w:lvlJc w:val="left"/>
+      <w:pPr>
+        <w:ind w:left="1440" w:hanging="360"/>
+      </w:pPr>
+    </w:lvl>
+    <w:lvl w:ilvl="2" w:tplc="0409001B" w:tentative="1">
+      <w:start w:val="1"/>
+      <w:numFmt w:val="lowerRoman"/>
+      <w:lvlText w:val="%3."/>
+      <w:lvlJc w:val="right"/>
+      <w:pPr>
+        <w:ind w:left="2160" w:hanging="180"/>
+      </w:pPr>
+    </w:lvl>
+    <w:lvl w:ilvl="3" w:tplc="0409000F" w:tentative="1">
+      <w:start w:val="1"/>
+      <w:numFmt w:val="decimal"/>
+      <w:lvlText w:val="%4."/>
+      <w:lvlJc w:val="left"/>
+      <w:pPr>
+        <w:ind w:left="2880" w:hanging="360"/>
+      </w:pPr>
+    </w:lvl>
+    <w:lvl w:ilvl="4" w:tplc="04090019" w:tentative="1">
+      <w:start w:val="1"/>
+      <w:numFmt w:val="lowerLetter"/>
+      <w:lvlText w:val="%5."/>
+      <w:lvlJc w:val="left"/>
+      <w:pPr>
+        <w:ind w:left="3600" w:hanging="360"/>
+      </w:pPr>
+    </w:lvl>
+    <w:lvl w:ilvl="5" w:tplc="0409001B" w:tentative="1">
+      <w:start w:val="1"/>
+      <w:numFmt w:val="lowerRoman"/>
+      <w:lvlText w:val="%6."/>
+      <w:lvlJc w:val="right"/>
+      <w:pPr>
+        <w:ind w:left="4320" w:hanging="180"/>
+      </w:pPr>
+    </w:lvl>
+    <w:lvl w:ilvl="6" w:tplc="0409000F" w:tentative="1">
+      <w:start w:val="1"/>
+      <w:numFmt w:val="decimal"/>
+      <w:lvlText w:val="%7."/>
+      <w:lvlJc w:val="left"/>
+      <w:pPr>
+        <w:ind w:left="5040" w:hanging="360"/>
+      </w:pPr>
+    </w:lvl>
+    <w:lvl w:ilvl="7" w:tplc="04090019" w:tentative="1">
+      <w:start w:val="1"/>
+      <w:numFmt w:val="lowerLetter"/>
+      <w:lvlText w:val="%8."/>
+      <w:lvlJc w:val="left"/>
+      <w:pPr>
+        <w:ind w:left="5760" w:hanging="360"/>
+      </w:pPr>
+    </w:lvl>
+    <w:lvl w:ilvl="8" w:tplc="0409001B" w:tentative="1">
+      <w:start w:val="1"/>
+      <w:numFmt w:val="lowerRoman"/>
+      <w:lvlText w:val="%9."/>
+      <w:lvlJc w:val="right"/>
+      <w:pPr>
+        <w:ind w:left="6480" w:hanging="180"/>
+      </w:pPr>
+    </w:lvl>
+  </w:abstractNum>
+  <w:abstractNum w:abstractNumId="1" w15:restartNumberingAfterBreak="0">
+    <w:nsid w:val="188B3F56"/>
+    <w:multiLevelType w:val="hybridMultilevel"/>
+    <w:tmpl w:val="F96E78F6"/>
+    <w:lvl w:ilvl="0" w:tplc="0409000F">
+      <w:start w:val="1"/>
+      <w:numFmt w:val="decimal"/>
+      <w:lvlText w:val="%1."/>
+      <w:lvlJc w:val="left"/>
+      <w:pPr>
+        <w:ind w:left="720" w:hanging="360"/>
+      </w:pPr>
+    </w:lvl>
+    <w:lvl w:ilvl="1" w:tplc="04090019" w:tentative="1">
+      <w:start w:val="1"/>
+      <w:numFmt w:val="lowerLetter"/>
+      <w:lvlText w:val="%2."/>
+      <w:lvlJc w:val="left"/>
+      <w:pPr>
+        <w:ind w:left="1440" w:hanging="360"/>
+      </w:pPr>
+    </w:lvl>
+    <w:lvl w:ilvl="2" w:tplc="0409001B" w:tentative="1">
+      <w:start w:val="1"/>
+      <w:numFmt w:val="lowerRoman"/>
+      <w:lvlText w:val="%3."/>
+      <w:lvlJc w:val="right"/>
+      <w:pPr>
+        <w:ind w:left="2160" w:hanging="180"/>
+      </w:pPr>
+    </w:lvl>
+    <w:lvl w:ilvl="3" w:tplc="0409000F" w:tentative="1">
+      <w:start w:val="1"/>
+      <w:numFmt w:val="decimal"/>
+      <w:lvlText w:val="%4."/>
+      <w:lvlJc w:val="left"/>
+      <w:pPr>
+        <w:ind w:left="2880" w:hanging="360"/>
+      </w:pPr>
+    </w:lvl>
+    <w:lvl w:ilvl="4" w:tplc="04090019" w:tentative="1">
+      <w:start w:val="1"/>
+      <w:numFmt w:val="lowerLetter"/>
+      <w:lvlText w:val="%5."/>
+      <w:lvlJc w:val="left"/>
+      <w:pPr>
+        <w:ind w:left="3600" w:hanging="360"/>
+      </w:pPr>
+    </w:lvl>
+    <w:lvl w:ilvl="5" w:tplc="0409001B" w:tentative="1">
+      <w:start w:val="1"/>
+      <w:numFmt w:val="lowerRoman"/>
+      <w:lvlText w:val="%6."/>
+      <w:lvlJc w:val="right"/>
+      <w:pPr>
+        <w:ind w:left="4320" w:hanging="180"/>
+      </w:pPr>
+    </w:lvl>
+    <w:lvl w:ilvl="6" w:tplc="0409000F" w:tentative="1">
+      <w:start w:val="1"/>
+      <w:numFmt w:val="decimal"/>
+      <w:lvlText w:val="%7."/>
+      <w:lvlJc w:val="left"/>
+      <w:pPr>
+        <w:ind w:left="5040" w:hanging="360"/>
+      </w:pPr>
+    </w:lvl>
+    <w:lvl w:ilvl="7" w:tplc="04090019" w:tentative="1">
+      <w:start w:val="1"/>
+      <w:numFmt w:val="lowerLetter"/>
+      <w:lvlText w:val="%8."/>
+      <w:lvlJc w:val="left"/>
+      <w:pPr>
+        <w:ind w:left="5760" w:hanging="360"/>
+      </w:pPr>
+    </w:lvl>
+    <w:lvl w:ilvl="8" w:tplc="0409001B" w:tentative="1">
+      <w:start w:val="1"/>
+      <w:numFmt w:val="lowerRoman"/>
+      <w:lvlText w:val="%9."/>
+      <w:lvlJc w:val="right"/>
+      <w:pPr>
+        <w:ind w:left="6480" w:hanging="180"/>
+      </w:pPr>
+    </w:lvl>
+  </w:abstractNum>
+  <w:abstractNum w:abstractNumId="2" w15:restartNumberingAfterBreak="0">
     <w:nsid w:val="45AC2771"/>
     <w:multiLevelType w:val="hybridMultilevel"/>
     <w:tmpl w:val="44641516"/>
@@ -1203,7 +1563,7 @@
       </w:rPr>
     </w:lvl>
   </w:abstractNum>
-  <w:abstractNum w:abstractNumId="1" w15:restartNumberingAfterBreak="0">
+  <w:abstractNum w:abstractNumId="3" w15:restartNumberingAfterBreak="0">
     <w:nsid w:val="62924E2F"/>
     <w:multiLevelType w:val="hybridMultilevel"/>
     <w:tmpl w:val="710C41EC"/>
@@ -1292,7 +1652,93 @@
       </w:pPr>
     </w:lvl>
   </w:abstractNum>
-  <w:abstractNum w:abstractNumId="2" w15:restartNumberingAfterBreak="0">
+  <w:abstractNum w:abstractNumId="4" w15:restartNumberingAfterBreak="0">
+    <w:nsid w:val="637009B1"/>
+    <w:multiLevelType w:val="hybridMultilevel"/>
+    <w:tmpl w:val="F19A32A6"/>
+    <w:lvl w:ilvl="0" w:tplc="0409000F">
+      <w:start w:val="1"/>
+      <w:numFmt w:val="decimal"/>
+      <w:lvlText w:val="%1."/>
+      <w:lvlJc w:val="left"/>
+      <w:pPr>
+        <w:ind w:left="720" w:hanging="360"/>
+      </w:pPr>
+    </w:lvl>
+    <w:lvl w:ilvl="1" w:tplc="04090019" w:tentative="1">
+      <w:start w:val="1"/>
+      <w:numFmt w:val="lowerLetter"/>
+      <w:lvlText w:val="%2."/>
+      <w:lvlJc w:val="left"/>
+      <w:pPr>
+        <w:ind w:left="1440" w:hanging="360"/>
+      </w:pPr>
+    </w:lvl>
+    <w:lvl w:ilvl="2" w:tplc="0409001B" w:tentative="1">
+      <w:start w:val="1"/>
+      <w:numFmt w:val="lowerRoman"/>
+      <w:lvlText w:val="%3."/>
+      <w:lvlJc w:val="right"/>
+      <w:pPr>
+        <w:ind w:left="2160" w:hanging="180"/>
+      </w:pPr>
+    </w:lvl>
+    <w:lvl w:ilvl="3" w:tplc="0409000F" w:tentative="1">
+      <w:start w:val="1"/>
+      <w:numFmt w:val="decimal"/>
+      <w:lvlText w:val="%4."/>
+      <w:lvlJc w:val="left"/>
+      <w:pPr>
+        <w:ind w:left="2880" w:hanging="360"/>
+      </w:pPr>
+    </w:lvl>
+    <w:lvl w:ilvl="4" w:tplc="04090019" w:tentative="1">
+      <w:start w:val="1"/>
+      <w:numFmt w:val="lowerLetter"/>
+      <w:lvlText w:val="%5."/>
+      <w:lvlJc w:val="left"/>
+      <w:pPr>
+        <w:ind w:left="3600" w:hanging="360"/>
+      </w:pPr>
+    </w:lvl>
+    <w:lvl w:ilvl="5" w:tplc="0409001B" w:tentative="1">
+      <w:start w:val="1"/>
+      <w:numFmt w:val="lowerRoman"/>
+      <w:lvlText w:val="%6."/>
+      <w:lvlJc w:val="right"/>
+      <w:pPr>
+        <w:ind w:left="4320" w:hanging="180"/>
+      </w:pPr>
+    </w:lvl>
+    <w:lvl w:ilvl="6" w:tplc="0409000F" w:tentative="1">
+      <w:start w:val="1"/>
+      <w:numFmt w:val="decimal"/>
+      <w:lvlText w:val="%7."/>
+      <w:lvlJc w:val="left"/>
+      <w:pPr>
+        <w:ind w:left="5040" w:hanging="360"/>
+      </w:pPr>
+    </w:lvl>
+    <w:lvl w:ilvl="7" w:tplc="04090019" w:tentative="1">
+      <w:start w:val="1"/>
+      <w:numFmt w:val="lowerLetter"/>
+      <w:lvlText w:val="%8."/>
+      <w:lvlJc w:val="left"/>
+      <w:pPr>
+        <w:ind w:left="5760" w:hanging="360"/>
+      </w:pPr>
+    </w:lvl>
+    <w:lvl w:ilvl="8" w:tplc="0409001B" w:tentative="1">
+      <w:start w:val="1"/>
+      <w:numFmt w:val="lowerRoman"/>
+      <w:lvlText w:val="%9."/>
+      <w:lvlJc w:val="right"/>
+      <w:pPr>
+        <w:ind w:left="6480" w:hanging="180"/>
+      </w:pPr>
+    </w:lvl>
+  </w:abstractNum>
+  <w:abstractNum w:abstractNumId="5" w15:restartNumberingAfterBreak="0">
     <w:nsid w:val="6818255C"/>
     <w:multiLevelType w:val="hybridMultilevel"/>
     <w:tmpl w:val="4CAE1DF8"/>
@@ -1381,7 +1827,7 @@
       </w:pPr>
     </w:lvl>
   </w:abstractNum>
-  <w:abstractNum w:abstractNumId="3" w15:restartNumberingAfterBreak="0">
+  <w:abstractNum w:abstractNumId="6" w15:restartNumberingAfterBreak="0">
     <w:nsid w:val="72AF748F"/>
     <w:multiLevelType w:val="hybridMultilevel"/>
     <w:tmpl w:val="436C0132"/>
@@ -1471,16 +1917,25 @@
     </w:lvl>
   </w:abstractNum>
   <w:num w:numId="1" w16cid:durableId="124467765">
-    <w:abstractNumId w:val="1"/>
+    <w:abstractNumId w:val="3"/>
   </w:num>
   <w:num w:numId="2" w16cid:durableId="2102220680">
+    <w:abstractNumId w:val="2"/>
+  </w:num>
+  <w:num w:numId="3" w16cid:durableId="792014514">
+    <w:abstractNumId w:val="5"/>
+  </w:num>
+  <w:num w:numId="4" w16cid:durableId="1601376220">
+    <w:abstractNumId w:val="6"/>
+  </w:num>
+  <w:num w:numId="5" w16cid:durableId="1733960141">
+    <w:abstractNumId w:val="4"/>
+  </w:num>
+  <w:num w:numId="6" w16cid:durableId="1253851510">
     <w:abstractNumId w:val="0"/>
   </w:num>
-  <w:num w:numId="3" w16cid:durableId="792014514">
-    <w:abstractNumId w:val="2"/>
-  </w:num>
-  <w:num w:numId="4" w16cid:durableId="1601376220">
-    <w:abstractNumId w:val="3"/>
+  <w:num w:numId="7" w16cid:durableId="451175144">
+    <w:abstractNumId w:val="1"/>
   </w:num>
 </w:numbering>
 </file>

</xml_diff>

<commit_message>
method implementation details added in documentation
</commit_message>
<xml_diff>
--- a/source/MultiSequenceLearning_Team_MSL/Project Documentation.docx
+++ b/source/MultiSequenceLearning_Team_MSL/Project Documentation.docx
@@ -647,13 +647,7 @@
       </w:r>
       <w:proofErr w:type="spellStart"/>
       <w:r>
-        <w:t>Get</w:t>
-      </w:r>
-      <w:r>
-        <w:t>SubSequence</w:t>
-      </w:r>
-      <w:r>
-        <w:t>InputFromTextFile</w:t>
+        <w:t>GetSubSequenceInputFromTextFile</w:t>
       </w:r>
       <w:proofErr w:type="spellEnd"/>
     </w:p>
@@ -896,16 +890,7 @@
           <w:sz w:val="24"/>
           <w:szCs w:val="24"/>
         </w:rPr>
-        <w:t xml:space="preserve">Scalar Encoder is one of the encoding techniques and is a part of Hierarchical Temporal Memory (HTM). HTM is a machine intelligence technology which is trying to imitate the process and architecture of neocortex. The main purpose for scalar encoder is to encode </w:t>
-      </w:r>
-      <w:r>
-        <w:rPr>
-          <w:rFonts w:cstheme="minorHAnsi"/>
-          <w:sz w:val="24"/>
-          <w:szCs w:val="24"/>
-        </w:rPr>
-        <w:lastRenderedPageBreak/>
-        <w:t>numeric or floating-point value into an array of bits, where the output has 0’s with an adjacent block of 1’s. The location of the block of 1’s varies continuously depending on the input value.</w:t>
+        <w:t>Scalar Encoder is one of the encoding techniques and is a part of Hierarchical Temporal Memory (HTM). HTM is a machine intelligence technology which is trying to imitate the process and architecture of neocortex. The main purpose for scalar encoder is to encode numeric or floating-point value into an array of bits, where the output has 0’s with an adjacent block of 1’s. The location of the block of 1’s varies continuously depending on the input value.</w:t>
       </w:r>
     </w:p>
     <w:p>
@@ -1397,6 +1382,1595 @@
           <w:szCs w:val="24"/>
         </w:rPr>
         <w:t>(mem);</w:t>
+      </w:r>
+    </w:p>
+    <w:p>
+      <w:pPr>
+        <w:pStyle w:val="ListParagraph"/>
+        <w:rPr>
+          <w:sz w:val="24"/>
+          <w:szCs w:val="24"/>
+        </w:rPr>
+      </w:pPr>
+    </w:p>
+    <w:p>
+      <w:pPr>
+        <w:pStyle w:val="ListParagraph"/>
+        <w:rPr>
+          <w:sz w:val="24"/>
+          <w:szCs w:val="24"/>
+        </w:rPr>
+      </w:pPr>
+    </w:p>
+    <w:p>
+      <w:pPr>
+        <w:pStyle w:val="ListParagraph"/>
+        <w:rPr>
+          <w:sz w:val="24"/>
+          <w:szCs w:val="24"/>
+        </w:rPr>
+      </w:pPr>
+    </w:p>
+    <w:p>
+      <w:pPr>
+        <w:pStyle w:val="ListParagraph"/>
+        <w:rPr>
+          <w:sz w:val="24"/>
+          <w:szCs w:val="24"/>
+        </w:rPr>
+      </w:pPr>
+    </w:p>
+    <w:p>
+      <w:pPr>
+        <w:pStyle w:val="ListParagraph"/>
+        <w:rPr>
+          <w:sz w:val="24"/>
+          <w:szCs w:val="24"/>
+        </w:rPr>
+      </w:pPr>
+    </w:p>
+    <w:p>
+      <w:pPr>
+        <w:pStyle w:val="ListParagraph"/>
+        <w:rPr>
+          <w:sz w:val="24"/>
+          <w:szCs w:val="24"/>
+        </w:rPr>
+      </w:pPr>
+    </w:p>
+    <w:p>
+      <w:pPr>
+        <w:pStyle w:val="ListParagraph"/>
+        <w:rPr>
+          <w:sz w:val="24"/>
+          <w:szCs w:val="24"/>
+        </w:rPr>
+      </w:pPr>
+    </w:p>
+    <w:p>
+      <w:pPr>
+        <w:pStyle w:val="ListParagraph"/>
+        <w:rPr>
+          <w:sz w:val="24"/>
+          <w:szCs w:val="24"/>
+        </w:rPr>
+      </w:pPr>
+    </w:p>
+    <w:p>
+      <w:pPr>
+        <w:pStyle w:val="ListParagraph"/>
+        <w:rPr>
+          <w:sz w:val="24"/>
+          <w:szCs w:val="24"/>
+        </w:rPr>
+      </w:pPr>
+    </w:p>
+    <w:p>
+      <w:pPr>
+        <w:pStyle w:val="ListParagraph"/>
+        <w:rPr>
+          <w:sz w:val="24"/>
+          <w:szCs w:val="24"/>
+        </w:rPr>
+      </w:pPr>
+    </w:p>
+    <w:p>
+      <w:pPr>
+        <w:pStyle w:val="ListParagraph"/>
+        <w:rPr>
+          <w:sz w:val="24"/>
+          <w:szCs w:val="24"/>
+        </w:rPr>
+      </w:pPr>
+    </w:p>
+    <w:p>
+      <w:pPr>
+        <w:pStyle w:val="ListParagraph"/>
+        <w:rPr>
+          <w:sz w:val="24"/>
+          <w:szCs w:val="24"/>
+        </w:rPr>
+      </w:pPr>
+    </w:p>
+    <w:p>
+      <w:pPr>
+        <w:pStyle w:val="ListParagraph"/>
+        <w:rPr>
+          <w:sz w:val="24"/>
+          <w:szCs w:val="24"/>
+        </w:rPr>
+      </w:pPr>
+    </w:p>
+    <w:p>
+      <w:pPr>
+        <w:pStyle w:val="ListParagraph"/>
+        <w:rPr>
+          <w:sz w:val="24"/>
+          <w:szCs w:val="24"/>
+        </w:rPr>
+      </w:pPr>
+    </w:p>
+    <w:p>
+      <w:pPr>
+        <w:pStyle w:val="ListParagraph"/>
+        <w:rPr>
+          <w:sz w:val="24"/>
+          <w:szCs w:val="24"/>
+        </w:rPr>
+      </w:pPr>
+    </w:p>
+    <w:p>
+      <w:pPr>
+        <w:rPr>
+          <w:sz w:val="24"/>
+          <w:szCs w:val="24"/>
+        </w:rPr>
+      </w:pPr>
+      <w:r>
+        <w:rPr>
+          <w:sz w:val="24"/>
+          <w:szCs w:val="24"/>
+        </w:rPr>
+        <w:t xml:space="preserve">Team Implemented three methods to take inputs </w:t>
+      </w:r>
+    </w:p>
+    <w:p>
+      <w:pPr>
+        <w:pStyle w:val="ListParagraph"/>
+        <w:rPr>
+          <w:sz w:val="24"/>
+          <w:szCs w:val="24"/>
+        </w:rPr>
+      </w:pPr>
+    </w:p>
+    <w:p>
+      <w:pPr>
+        <w:numPr>
+          <w:ilvl w:val="0"/>
+          <w:numId w:val="12"/>
+        </w:numPr>
+        <w:shd w:val="clear" w:color="auto" w:fill="FFFFFF"/>
+        <w:spacing w:before="100" w:beforeAutospacing="1" w:after="100" w:afterAutospacing="1" w:line="240" w:lineRule="auto"/>
+        <w:rPr>
+          <w:rFonts w:ascii="Segoe UI" w:eastAsia="Times New Roman" w:hAnsi="Segoe UI" w:cs="Segoe UI"/>
+          <w:color w:val="24292F"/>
+          <w:sz w:val="21"/>
+          <w:szCs w:val="21"/>
+          <w:lang w:eastAsia="en-IN"/>
+        </w:rPr>
+      </w:pPr>
+      <w:proofErr w:type="spellStart"/>
+      <w:proofErr w:type="gramStart"/>
+      <w:r>
+        <w:rPr>
+          <w:rFonts w:ascii="Segoe UI" w:eastAsia="Times New Roman" w:hAnsi="Segoe UI" w:cs="Segoe UI"/>
+          <w:color w:val="24292F"/>
+          <w:sz w:val="21"/>
+          <w:szCs w:val="21"/>
+          <w:lang w:eastAsia="en-IN"/>
+        </w:rPr>
+        <w:t>GetInputFromTextFile</w:t>
+      </w:r>
+      <w:proofErr w:type="spellEnd"/>
+      <w:r>
+        <w:rPr>
+          <w:rFonts w:ascii="Segoe UI" w:eastAsia="Times New Roman" w:hAnsi="Segoe UI" w:cs="Segoe UI"/>
+          <w:color w:val="24292F"/>
+          <w:sz w:val="21"/>
+          <w:szCs w:val="21"/>
+          <w:lang w:eastAsia="en-IN"/>
+        </w:rPr>
+        <w:t>( )</w:t>
+      </w:r>
+      <w:proofErr w:type="gramEnd"/>
+    </w:p>
+    <w:p>
+      <w:pPr>
+        <w:numPr>
+          <w:ilvl w:val="0"/>
+          <w:numId w:val="12"/>
+        </w:numPr>
+        <w:shd w:val="clear" w:color="auto" w:fill="FFFFFF"/>
+        <w:spacing w:before="60" w:after="100" w:afterAutospacing="1" w:line="240" w:lineRule="auto"/>
+        <w:rPr>
+          <w:rFonts w:ascii="Segoe UI" w:eastAsia="Times New Roman" w:hAnsi="Segoe UI" w:cs="Segoe UI"/>
+          <w:color w:val="24292F"/>
+          <w:sz w:val="21"/>
+          <w:szCs w:val="21"/>
+          <w:lang w:eastAsia="en-IN"/>
+        </w:rPr>
+      </w:pPr>
+      <w:proofErr w:type="spellStart"/>
+      <w:proofErr w:type="gramStart"/>
+      <w:r>
+        <w:rPr>
+          <w:rFonts w:ascii="Segoe UI" w:eastAsia="Times New Roman" w:hAnsi="Segoe UI" w:cs="Segoe UI"/>
+          <w:color w:val="24292F"/>
+          <w:sz w:val="21"/>
+          <w:szCs w:val="21"/>
+          <w:lang w:eastAsia="en-IN"/>
+        </w:rPr>
+        <w:t>GetInputFromCsvFile</w:t>
+      </w:r>
+      <w:proofErr w:type="spellEnd"/>
+      <w:r>
+        <w:rPr>
+          <w:rFonts w:ascii="Segoe UI" w:eastAsia="Times New Roman" w:hAnsi="Segoe UI" w:cs="Segoe UI"/>
+          <w:color w:val="24292F"/>
+          <w:sz w:val="21"/>
+          <w:szCs w:val="21"/>
+          <w:lang w:eastAsia="en-IN"/>
+        </w:rPr>
+        <w:t>( )</w:t>
+      </w:r>
+      <w:proofErr w:type="gramEnd"/>
+    </w:p>
+    <w:p>
+      <w:pPr>
+        <w:numPr>
+          <w:ilvl w:val="0"/>
+          <w:numId w:val="12"/>
+        </w:numPr>
+        <w:shd w:val="clear" w:color="auto" w:fill="FFFFFF"/>
+        <w:spacing w:before="60" w:after="100" w:afterAutospacing="1" w:line="240" w:lineRule="auto"/>
+        <w:rPr>
+          <w:rFonts w:ascii="Segoe UI" w:eastAsia="Times New Roman" w:hAnsi="Segoe UI" w:cs="Segoe UI"/>
+          <w:color w:val="24292F"/>
+          <w:sz w:val="21"/>
+          <w:szCs w:val="21"/>
+          <w:lang w:eastAsia="en-IN"/>
+        </w:rPr>
+      </w:pPr>
+      <w:proofErr w:type="spellStart"/>
+      <w:proofErr w:type="gramStart"/>
+      <w:r>
+        <w:rPr>
+          <w:rFonts w:ascii="Segoe UI" w:eastAsia="Times New Roman" w:hAnsi="Segoe UI" w:cs="Segoe UI"/>
+          <w:color w:val="24292F"/>
+          <w:sz w:val="21"/>
+          <w:szCs w:val="21"/>
+          <w:lang w:eastAsia="en-IN"/>
+        </w:rPr>
+        <w:t>GetInputFromExcelFile</w:t>
+      </w:r>
+      <w:proofErr w:type="spellEnd"/>
+      <w:r>
+        <w:rPr>
+          <w:rFonts w:ascii="Segoe UI" w:eastAsia="Times New Roman" w:hAnsi="Segoe UI" w:cs="Segoe UI"/>
+          <w:color w:val="24292F"/>
+          <w:sz w:val="21"/>
+          <w:szCs w:val="21"/>
+          <w:lang w:eastAsia="en-IN"/>
+        </w:rPr>
+        <w:t>( )</w:t>
+      </w:r>
+      <w:proofErr w:type="gramEnd"/>
+    </w:p>
+    <w:p>
+      <w:pPr>
+        <w:rPr>
+          <w:rFonts w:ascii="Segoe UI" w:eastAsia="Times New Roman" w:hAnsi="Segoe UI" w:cs="Segoe UI"/>
+          <w:color w:val="24292F"/>
+          <w:sz w:val="21"/>
+          <w:szCs w:val="21"/>
+          <w:lang w:eastAsia="en-IN"/>
+        </w:rPr>
+      </w:pPr>
+    </w:p>
+    <w:p>
+      <w:pPr>
+        <w:jc w:val="both"/>
+        <w:rPr>
+          <w:rFonts w:ascii="Segoe UI" w:eastAsia="Times New Roman" w:hAnsi="Segoe UI" w:cs="Segoe UI"/>
+          <w:color w:val="24292F"/>
+          <w:sz w:val="21"/>
+          <w:szCs w:val="21"/>
+          <w:lang w:eastAsia="en-IN"/>
+        </w:rPr>
+      </w:pPr>
+      <w:r>
+        <w:rPr>
+          <w:rFonts w:ascii="Segoe UI" w:eastAsia="Times New Roman" w:hAnsi="Segoe UI" w:cs="Segoe UI"/>
+          <w:color w:val="24292F"/>
+          <w:sz w:val="21"/>
+          <w:szCs w:val="21"/>
+          <w:lang w:eastAsia="en-IN"/>
+        </w:rPr>
+        <w:t>We implemented three methods to check which file type is convenient and fulfil our requirements in terms of speed, functionality and use case. We took real time approach into consideration so system performs operation smoothly in real world scenario.</w:t>
+      </w:r>
+    </w:p>
+    <w:p>
+      <w:pPr>
+        <w:rPr>
+          <w:rFonts w:ascii="Segoe UI" w:eastAsia="Times New Roman" w:hAnsi="Segoe UI" w:cs="Segoe UI"/>
+          <w:color w:val="24292F"/>
+          <w:sz w:val="21"/>
+          <w:szCs w:val="21"/>
+          <w:lang w:eastAsia="en-IN"/>
+        </w:rPr>
+      </w:pPr>
+    </w:p>
+    <w:p>
+      <w:pPr>
+        <w:pStyle w:val="ListParagraph"/>
+        <w:numPr>
+          <w:ilvl w:val="0"/>
+          <w:numId w:val="14"/>
+        </w:numPr>
+        <w:shd w:val="clear" w:color="auto" w:fill="FFFFFF"/>
+        <w:spacing w:before="100" w:beforeAutospacing="1" w:after="100" w:afterAutospacing="1" w:line="240" w:lineRule="auto"/>
+        <w:rPr>
+          <w:rFonts w:ascii="Segoe UI" w:eastAsia="Times New Roman" w:hAnsi="Segoe UI" w:cs="Segoe UI"/>
+          <w:b/>
+          <w:bCs/>
+          <w:color w:val="24292F"/>
+          <w:sz w:val="21"/>
+          <w:szCs w:val="21"/>
+          <w:lang w:eastAsia="en-IN"/>
+        </w:rPr>
+      </w:pPr>
+      <w:proofErr w:type="spellStart"/>
+      <w:proofErr w:type="gramStart"/>
+      <w:r>
+        <w:rPr>
+          <w:rFonts w:ascii="Segoe UI" w:eastAsia="Times New Roman" w:hAnsi="Segoe UI" w:cs="Segoe UI"/>
+          <w:b/>
+          <w:bCs/>
+          <w:color w:val="24292F"/>
+          <w:sz w:val="21"/>
+          <w:szCs w:val="21"/>
+          <w:lang w:eastAsia="en-IN"/>
+        </w:rPr>
+        <w:t>GetInputFromTextFile</w:t>
+      </w:r>
+      <w:proofErr w:type="spellEnd"/>
+      <w:r>
+        <w:rPr>
+          <w:rFonts w:ascii="Segoe UI" w:eastAsia="Times New Roman" w:hAnsi="Segoe UI" w:cs="Segoe UI"/>
+          <w:b/>
+          <w:bCs/>
+          <w:color w:val="24292F"/>
+          <w:sz w:val="21"/>
+          <w:szCs w:val="21"/>
+          <w:lang w:eastAsia="en-IN"/>
+        </w:rPr>
+        <w:t>( )</w:t>
+      </w:r>
+      <w:proofErr w:type="gramEnd"/>
+    </w:p>
+    <w:p>
+      <w:pPr>
+        <w:shd w:val="clear" w:color="auto" w:fill="FFFFFF"/>
+        <w:spacing w:before="100" w:beforeAutospacing="1" w:after="100" w:afterAutospacing="1" w:line="240" w:lineRule="auto"/>
+        <w:rPr>
+          <w:rFonts w:ascii="Segoe UI" w:eastAsia="Times New Roman" w:hAnsi="Segoe UI" w:cs="Segoe UI"/>
+          <w:color w:val="24292F"/>
+          <w:sz w:val="21"/>
+          <w:szCs w:val="21"/>
+          <w:lang w:eastAsia="en-IN"/>
+        </w:rPr>
+      </w:pPr>
+      <w:r>
+        <w:rPr>
+          <w:noProof/>
+        </w:rPr>
+        <w:drawing>
+          <wp:inline distT="0" distB="0" distL="0" distR="0" wp14:anchorId="2DC00A54" wp14:editId="3B58F97B">
+            <wp:extent cx="4800600" cy="5010150"/>
+            <wp:effectExtent l="0" t="0" r="0" b="0"/>
+            <wp:docPr id="1" name="Picture 1"/>
+            <wp:cNvGraphicFramePr>
+              <a:graphicFrameLocks xmlns:a="http://schemas.openxmlformats.org/drawingml/2006/main" noChangeAspect="1"/>
+            </wp:cNvGraphicFramePr>
+            <a:graphic xmlns:a="http://schemas.openxmlformats.org/drawingml/2006/main">
+              <a:graphicData uri="http://schemas.openxmlformats.org/drawingml/2006/picture">
+                <pic:pic xmlns:pic="http://schemas.openxmlformats.org/drawingml/2006/picture">
+                  <pic:nvPicPr>
+                    <pic:cNvPr id="1" name=""/>
+                    <pic:cNvPicPr/>
+                  </pic:nvPicPr>
+                  <pic:blipFill>
+                    <a:blip r:embed="rId5"/>
+                    <a:stretch>
+                      <a:fillRect/>
+                    </a:stretch>
+                  </pic:blipFill>
+                  <pic:spPr>
+                    <a:xfrm>
+                      <a:off x="0" y="0"/>
+                      <a:ext cx="4800600" cy="5010150"/>
+                    </a:xfrm>
+                    <a:prstGeom prst="rect">
+                      <a:avLst/>
+                    </a:prstGeom>
+                  </pic:spPr>
+                </pic:pic>
+              </a:graphicData>
+            </a:graphic>
+          </wp:inline>
+        </w:drawing>
+      </w:r>
+    </w:p>
+    <w:p>
+      <w:pPr>
+        <w:shd w:val="clear" w:color="auto" w:fill="FFFFFF"/>
+        <w:spacing w:before="100" w:beforeAutospacing="1" w:after="100" w:afterAutospacing="1" w:line="240" w:lineRule="auto"/>
+        <w:rPr>
+          <w:rFonts w:ascii="Segoe UI" w:eastAsia="Times New Roman" w:hAnsi="Segoe UI" w:cs="Segoe UI"/>
+          <w:color w:val="24292F"/>
+          <w:sz w:val="21"/>
+          <w:szCs w:val="21"/>
+          <w:lang w:eastAsia="en-IN"/>
+        </w:rPr>
+      </w:pPr>
+    </w:p>
+    <w:p>
+      <w:pPr>
+        <w:pStyle w:val="ListParagraph"/>
+        <w:numPr>
+          <w:ilvl w:val="0"/>
+          <w:numId w:val="14"/>
+        </w:numPr>
+        <w:shd w:val="clear" w:color="auto" w:fill="FFFFFF"/>
+        <w:spacing w:before="60" w:after="100" w:afterAutospacing="1" w:line="240" w:lineRule="auto"/>
+        <w:rPr>
+          <w:rFonts w:ascii="Segoe UI" w:eastAsia="Times New Roman" w:hAnsi="Segoe UI" w:cs="Segoe UI"/>
+          <w:b/>
+          <w:bCs/>
+          <w:color w:val="24292F"/>
+          <w:sz w:val="21"/>
+          <w:szCs w:val="21"/>
+          <w:lang w:eastAsia="en-IN"/>
+        </w:rPr>
+      </w:pPr>
+      <w:proofErr w:type="spellStart"/>
+      <w:proofErr w:type="gramStart"/>
+      <w:r>
+        <w:rPr>
+          <w:rFonts w:ascii="Segoe UI" w:eastAsia="Times New Roman" w:hAnsi="Segoe UI" w:cs="Segoe UI"/>
+          <w:b/>
+          <w:bCs/>
+          <w:color w:val="24292F"/>
+          <w:sz w:val="21"/>
+          <w:szCs w:val="21"/>
+          <w:lang w:eastAsia="en-IN"/>
+        </w:rPr>
+        <w:t>GetInputFromCsvFile</w:t>
+      </w:r>
+      <w:proofErr w:type="spellEnd"/>
+      <w:r>
+        <w:rPr>
+          <w:rFonts w:ascii="Segoe UI" w:eastAsia="Times New Roman" w:hAnsi="Segoe UI" w:cs="Segoe UI"/>
+          <w:b/>
+          <w:bCs/>
+          <w:color w:val="24292F"/>
+          <w:sz w:val="21"/>
+          <w:szCs w:val="21"/>
+          <w:lang w:eastAsia="en-IN"/>
+        </w:rPr>
+        <w:t>( )</w:t>
+      </w:r>
+      <w:proofErr w:type="gramEnd"/>
+    </w:p>
+    <w:p>
+      <w:pPr>
+        <w:shd w:val="clear" w:color="auto" w:fill="FFFFFF"/>
+        <w:spacing w:before="60" w:after="100" w:afterAutospacing="1" w:line="240" w:lineRule="auto"/>
+        <w:rPr>
+          <w:rFonts w:ascii="Segoe UI" w:eastAsia="Times New Roman" w:hAnsi="Segoe UI" w:cs="Segoe UI"/>
+          <w:color w:val="24292F"/>
+          <w:sz w:val="21"/>
+          <w:szCs w:val="21"/>
+          <w:lang w:eastAsia="en-IN"/>
+        </w:rPr>
+      </w:pPr>
+    </w:p>
+    <w:p>
+      <w:pPr>
+        <w:shd w:val="clear" w:color="auto" w:fill="FFFFFF"/>
+        <w:spacing w:before="60" w:after="100" w:afterAutospacing="1" w:line="240" w:lineRule="auto"/>
+        <w:jc w:val="both"/>
+        <w:rPr>
+          <w:rFonts w:ascii="Segoe UI" w:eastAsia="Times New Roman" w:hAnsi="Segoe UI" w:cs="Segoe UI"/>
+          <w:color w:val="24292F"/>
+          <w:sz w:val="21"/>
+          <w:szCs w:val="21"/>
+          <w:lang w:eastAsia="en-IN"/>
+        </w:rPr>
+      </w:pPr>
+      <w:r>
+        <w:rPr>
+          <w:rFonts w:ascii="Segoe UI" w:eastAsia="Times New Roman" w:hAnsi="Segoe UI" w:cs="Segoe UI"/>
+          <w:color w:val="24292F"/>
+          <w:sz w:val="21"/>
+          <w:szCs w:val="21"/>
+          <w:lang w:eastAsia="en-IN"/>
+        </w:rPr>
+        <w:t xml:space="preserve">We implemented </w:t>
+      </w:r>
+      <w:proofErr w:type="spellStart"/>
+      <w:proofErr w:type="gramStart"/>
+      <w:r>
+        <w:rPr>
+          <w:rFonts w:ascii="Segoe UI" w:eastAsia="Times New Roman" w:hAnsi="Segoe UI" w:cs="Segoe UI"/>
+          <w:i/>
+          <w:iCs/>
+          <w:color w:val="24292F"/>
+          <w:sz w:val="21"/>
+          <w:szCs w:val="21"/>
+          <w:lang w:eastAsia="en-IN"/>
+        </w:rPr>
+        <w:t>GetInputFromCsvFile</w:t>
+      </w:r>
+      <w:proofErr w:type="spellEnd"/>
+      <w:r>
+        <w:rPr>
+          <w:rFonts w:ascii="Segoe UI" w:eastAsia="Times New Roman" w:hAnsi="Segoe UI" w:cs="Segoe UI"/>
+          <w:i/>
+          <w:iCs/>
+          <w:color w:val="24292F"/>
+          <w:sz w:val="21"/>
+          <w:szCs w:val="21"/>
+          <w:lang w:eastAsia="en-IN"/>
+        </w:rPr>
+        <w:t>( )</w:t>
+      </w:r>
+      <w:proofErr w:type="gramEnd"/>
+      <w:r>
+        <w:rPr>
+          <w:rFonts w:ascii="Segoe UI" w:eastAsia="Times New Roman" w:hAnsi="Segoe UI" w:cs="Segoe UI"/>
+          <w:color w:val="24292F"/>
+          <w:sz w:val="21"/>
+          <w:szCs w:val="21"/>
+          <w:lang w:eastAsia="en-IN"/>
+        </w:rPr>
+        <w:t xml:space="preserve"> method to take the inputs from the CSV file. </w:t>
+      </w:r>
+      <w:r>
+        <w:rPr>
+          <w:rFonts w:ascii="Segoe UI" w:eastAsia="Times New Roman" w:hAnsi="Segoe UI" w:cs="Segoe UI"/>
+          <w:color w:val="24292F"/>
+          <w:sz w:val="21"/>
+          <w:szCs w:val="21"/>
+          <w:lang w:eastAsia="en-IN"/>
+        </w:rPr>
+        <w:t>CSV stands for "Comma-Separated Values". It is a file format used for storing and exchanging tabular data, such as spreadsheets or databases. In a CSV file, each line represents a row of data and each field within a row is separated by a comma. CSV files are simple and widely supported, making them a popular choice for data exchange between different systems and applications.</w:t>
+      </w:r>
+    </w:p>
+    <w:p>
+      <w:pPr>
+        <w:shd w:val="clear" w:color="auto" w:fill="FFFFFF"/>
+        <w:spacing w:before="60" w:after="100" w:afterAutospacing="1" w:line="240" w:lineRule="auto"/>
+        <w:jc w:val="both"/>
+        <w:rPr>
+          <w:rFonts w:ascii="Segoe UI" w:eastAsia="Times New Roman" w:hAnsi="Segoe UI" w:cs="Segoe UI"/>
+          <w:color w:val="24292F"/>
+          <w:sz w:val="21"/>
+          <w:szCs w:val="21"/>
+          <w:lang w:eastAsia="en-IN"/>
+        </w:rPr>
+      </w:pPr>
+      <w:r>
+        <w:rPr>
+          <w:rFonts w:ascii="Segoe UI" w:eastAsia="Times New Roman" w:hAnsi="Segoe UI" w:cs="Segoe UI"/>
+          <w:color w:val="24292F"/>
+          <w:sz w:val="21"/>
+          <w:szCs w:val="21"/>
+          <w:lang w:eastAsia="en-IN"/>
+        </w:rPr>
+        <w:t xml:space="preserve">The problem with CSV file </w:t>
+      </w:r>
+      <w:r>
+        <w:rPr>
+          <w:rFonts w:ascii="Segoe UI" w:eastAsia="Times New Roman" w:hAnsi="Segoe UI" w:cs="Segoe UI"/>
+          <w:color w:val="24292F"/>
+          <w:sz w:val="21"/>
+          <w:szCs w:val="21"/>
+          <w:lang w:eastAsia="en-IN"/>
+        </w:rPr>
+        <w:t>is</w:t>
+      </w:r>
+      <w:r>
+        <w:rPr>
+          <w:rFonts w:ascii="Segoe UI" w:eastAsia="Times New Roman" w:hAnsi="Segoe UI" w:cs="Segoe UI"/>
+          <w:color w:val="24292F"/>
+          <w:sz w:val="21"/>
+          <w:szCs w:val="21"/>
+          <w:lang w:eastAsia="en-IN"/>
+        </w:rPr>
+        <w:t xml:space="preserve"> we need to add one non double character at end of each row to terminate the row/sequence and take the next sequence. This can cause an issue in real time working environment.</w:t>
+      </w:r>
+    </w:p>
+    <w:p>
+      <w:pPr>
+        <w:shd w:val="clear" w:color="auto" w:fill="FFFFFF"/>
+        <w:spacing w:before="60" w:after="100" w:afterAutospacing="1" w:line="240" w:lineRule="auto"/>
+        <w:jc w:val="both"/>
+        <w:rPr>
+          <w:rFonts w:ascii="Segoe UI" w:eastAsia="Times New Roman" w:hAnsi="Segoe UI" w:cs="Segoe UI"/>
+          <w:color w:val="24292F"/>
+          <w:sz w:val="21"/>
+          <w:szCs w:val="21"/>
+          <w:lang w:eastAsia="en-IN"/>
+        </w:rPr>
+      </w:pPr>
+      <w:r>
+        <w:rPr>
+          <w:rFonts w:ascii="Segoe UI" w:eastAsia="Times New Roman" w:hAnsi="Segoe UI" w:cs="Segoe UI"/>
+          <w:color w:val="24292F"/>
+          <w:sz w:val="21"/>
+          <w:szCs w:val="21"/>
+          <w:lang w:eastAsia="en-IN"/>
+        </w:rPr>
+        <w:t>Following image shows the inputs in CSV file format. Where highlighted part in column ‘K’ works as a terminator for the sequence or row.</w:t>
+      </w:r>
+    </w:p>
+    <w:p>
+      <w:pPr>
+        <w:shd w:val="clear" w:color="auto" w:fill="FFFFFF"/>
+        <w:spacing w:before="100" w:beforeAutospacing="1" w:after="100" w:afterAutospacing="1" w:line="240" w:lineRule="auto"/>
+        <w:rPr>
+          <w:rFonts w:ascii="Segoe UI" w:eastAsia="Times New Roman" w:hAnsi="Segoe UI" w:cs="Segoe UI"/>
+          <w:color w:val="24292F"/>
+          <w:sz w:val="21"/>
+          <w:szCs w:val="21"/>
+          <w:lang w:eastAsia="en-IN"/>
+        </w:rPr>
+      </w:pPr>
+    </w:p>
+    <w:p>
+      <w:pPr>
+        <w:shd w:val="clear" w:color="auto" w:fill="FFFFFF"/>
+        <w:spacing w:before="100" w:beforeAutospacing="1" w:after="100" w:afterAutospacing="1" w:line="240" w:lineRule="auto"/>
+        <w:rPr>
+          <w:rFonts w:ascii="Segoe UI" w:eastAsia="Times New Roman" w:hAnsi="Segoe UI" w:cs="Segoe UI"/>
+          <w:color w:val="24292F"/>
+          <w:sz w:val="21"/>
+          <w:szCs w:val="21"/>
+          <w:lang w:eastAsia="en-IN"/>
+        </w:rPr>
+      </w:pPr>
+      <w:r>
+        <w:rPr>
+          <w:noProof/>
+        </w:rPr>
+        <w:drawing>
+          <wp:inline distT="0" distB="0" distL="0" distR="0" wp14:anchorId="601EA384" wp14:editId="6F4DF556">
+            <wp:extent cx="5731510" cy="3096260"/>
+            <wp:effectExtent l="0" t="0" r="2540" b="8890"/>
+            <wp:docPr id="2" name="Picture 2"/>
+            <wp:cNvGraphicFramePr>
+              <a:graphicFrameLocks xmlns:a="http://schemas.openxmlformats.org/drawingml/2006/main" noChangeAspect="1"/>
+            </wp:cNvGraphicFramePr>
+            <a:graphic xmlns:a="http://schemas.openxmlformats.org/drawingml/2006/main">
+              <a:graphicData uri="http://schemas.openxmlformats.org/drawingml/2006/picture">
+                <pic:pic xmlns:pic="http://schemas.openxmlformats.org/drawingml/2006/picture">
+                  <pic:nvPicPr>
+                    <pic:cNvPr id="0" name="Picture 1"/>
+                    <pic:cNvPicPr>
+                      <a:picLocks noChangeAspect="1" noChangeArrowheads="1"/>
+                    </pic:cNvPicPr>
+                  </pic:nvPicPr>
+                  <pic:blipFill>
+                    <a:blip r:embed="rId6">
+                      <a:extLst>
+                        <a:ext uri="{28A0092B-C50C-407E-A947-70E740481C1C}">
+                          <a14:useLocalDpi xmlns:a14="http://schemas.microsoft.com/office/drawing/2010/main" val="0"/>
+                        </a:ext>
+                      </a:extLst>
+                    </a:blip>
+                    <a:srcRect/>
+                    <a:stretch>
+                      <a:fillRect/>
+                    </a:stretch>
+                  </pic:blipFill>
+                  <pic:spPr bwMode="auto">
+                    <a:xfrm>
+                      <a:off x="0" y="0"/>
+                      <a:ext cx="5731510" cy="3096260"/>
+                    </a:xfrm>
+                    <a:prstGeom prst="rect">
+                      <a:avLst/>
+                    </a:prstGeom>
+                    <a:noFill/>
+                    <a:ln>
+                      <a:noFill/>
+                    </a:ln>
+                  </pic:spPr>
+                </pic:pic>
+              </a:graphicData>
+            </a:graphic>
+          </wp:inline>
+        </w:drawing>
+      </w:r>
+    </w:p>
+    <w:p>
+      <w:pPr>
+        <w:shd w:val="clear" w:color="auto" w:fill="FFFFFF"/>
+        <w:spacing w:before="100" w:beforeAutospacing="1" w:after="100" w:afterAutospacing="1" w:line="240" w:lineRule="auto"/>
+        <w:rPr>
+          <w:rFonts w:ascii="Segoe UI" w:eastAsia="Times New Roman" w:hAnsi="Segoe UI" w:cs="Segoe UI"/>
+          <w:color w:val="24292F"/>
+          <w:sz w:val="21"/>
+          <w:szCs w:val="21"/>
+          <w:lang w:eastAsia="en-IN"/>
+        </w:rPr>
+      </w:pPr>
+    </w:p>
+    <w:p>
+      <w:pPr>
+        <w:shd w:val="clear" w:color="auto" w:fill="FFFFFF"/>
+        <w:spacing w:before="100" w:beforeAutospacing="1" w:after="100" w:afterAutospacing="1" w:line="240" w:lineRule="auto"/>
+        <w:rPr>
+          <w:rFonts w:ascii="Segoe UI" w:eastAsia="Times New Roman" w:hAnsi="Segoe UI" w:cs="Segoe UI"/>
+          <w:color w:val="24292F"/>
+          <w:sz w:val="21"/>
+          <w:szCs w:val="21"/>
+          <w:lang w:eastAsia="en-IN"/>
+        </w:rPr>
+      </w:pPr>
+    </w:p>
+    <w:p>
+      <w:pPr>
+        <w:rPr>
+          <w:rFonts w:ascii="Segoe UI" w:eastAsia="Times New Roman" w:hAnsi="Segoe UI" w:cs="Segoe UI"/>
+          <w:color w:val="24292F"/>
+          <w:sz w:val="21"/>
+          <w:szCs w:val="21"/>
+          <w:lang w:eastAsia="en-IN"/>
+        </w:rPr>
+      </w:pPr>
+    </w:p>
+    <w:p>
+      <w:pPr>
+        <w:pStyle w:val="ListParagraph"/>
+        <w:numPr>
+          <w:ilvl w:val="0"/>
+          <w:numId w:val="14"/>
+        </w:numPr>
+        <w:shd w:val="clear" w:color="auto" w:fill="FFFFFF"/>
+        <w:spacing w:before="60" w:after="100" w:afterAutospacing="1" w:line="240" w:lineRule="auto"/>
+        <w:rPr>
+          <w:rFonts w:ascii="Segoe UI" w:eastAsia="Times New Roman" w:hAnsi="Segoe UI" w:cs="Segoe UI"/>
+          <w:b/>
+          <w:bCs/>
+          <w:color w:val="24292F"/>
+          <w:sz w:val="21"/>
+          <w:szCs w:val="21"/>
+          <w:lang w:eastAsia="en-IN"/>
+        </w:rPr>
+      </w:pPr>
+      <w:proofErr w:type="spellStart"/>
+      <w:proofErr w:type="gramStart"/>
+      <w:r>
+        <w:rPr>
+          <w:rFonts w:ascii="Segoe UI" w:eastAsia="Times New Roman" w:hAnsi="Segoe UI" w:cs="Segoe UI"/>
+          <w:b/>
+          <w:bCs/>
+          <w:color w:val="24292F"/>
+          <w:sz w:val="21"/>
+          <w:szCs w:val="21"/>
+          <w:lang w:eastAsia="en-IN"/>
+        </w:rPr>
+        <w:t>GetInputFromExcelFile</w:t>
+      </w:r>
+      <w:proofErr w:type="spellEnd"/>
+      <w:r>
+        <w:rPr>
+          <w:rFonts w:ascii="Segoe UI" w:eastAsia="Times New Roman" w:hAnsi="Segoe UI" w:cs="Segoe UI"/>
+          <w:b/>
+          <w:bCs/>
+          <w:color w:val="24292F"/>
+          <w:sz w:val="21"/>
+          <w:szCs w:val="21"/>
+          <w:lang w:eastAsia="en-IN"/>
+        </w:rPr>
+        <w:t>( )</w:t>
+      </w:r>
+      <w:proofErr w:type="gramEnd"/>
+    </w:p>
+    <w:p>
+      <w:pPr>
+        <w:shd w:val="clear" w:color="auto" w:fill="FFFFFF"/>
+        <w:spacing w:before="60" w:after="100" w:afterAutospacing="1" w:line="240" w:lineRule="auto"/>
+        <w:rPr>
+          <w:rFonts w:ascii="Segoe UI" w:eastAsia="Times New Roman" w:hAnsi="Segoe UI" w:cs="Segoe UI"/>
+          <w:color w:val="24292F"/>
+          <w:sz w:val="21"/>
+          <w:szCs w:val="21"/>
+          <w:lang w:eastAsia="en-IN"/>
+        </w:rPr>
+      </w:pPr>
+    </w:p>
+    <w:p>
+      <w:pPr>
+        <w:shd w:val="clear" w:color="auto" w:fill="FFFFFF"/>
+        <w:spacing w:before="60" w:after="100" w:afterAutospacing="1" w:line="240" w:lineRule="auto"/>
+        <w:jc w:val="both"/>
+        <w:rPr>
+          <w:rFonts w:ascii="Segoe UI" w:eastAsia="Times New Roman" w:hAnsi="Segoe UI" w:cs="Segoe UI"/>
+          <w:color w:val="24292F"/>
+          <w:sz w:val="21"/>
+          <w:szCs w:val="21"/>
+          <w:lang w:eastAsia="en-IN"/>
+        </w:rPr>
+      </w:pPr>
+      <w:r>
+        <w:rPr>
+          <w:rFonts w:ascii="Segoe UI" w:eastAsia="Times New Roman" w:hAnsi="Segoe UI" w:cs="Segoe UI"/>
+          <w:color w:val="24292F"/>
+          <w:sz w:val="21"/>
+          <w:szCs w:val="21"/>
+          <w:lang w:eastAsia="en-IN"/>
+        </w:rPr>
+        <w:t xml:space="preserve">In the </w:t>
+      </w:r>
+      <w:proofErr w:type="spellStart"/>
+      <w:proofErr w:type="gramStart"/>
+      <w:r>
+        <w:rPr>
+          <w:rFonts w:ascii="Segoe UI" w:eastAsia="Times New Roman" w:hAnsi="Segoe UI" w:cs="Segoe UI"/>
+          <w:i/>
+          <w:iCs/>
+          <w:color w:val="24292F"/>
+          <w:sz w:val="21"/>
+          <w:szCs w:val="21"/>
+          <w:lang w:eastAsia="en-IN"/>
+        </w:rPr>
+        <w:t>GetInputFromExcelFile</w:t>
+      </w:r>
+      <w:proofErr w:type="spellEnd"/>
+      <w:r>
+        <w:rPr>
+          <w:rFonts w:ascii="Segoe UI" w:eastAsia="Times New Roman" w:hAnsi="Segoe UI" w:cs="Segoe UI"/>
+          <w:i/>
+          <w:iCs/>
+          <w:color w:val="24292F"/>
+          <w:sz w:val="21"/>
+          <w:szCs w:val="21"/>
+          <w:lang w:eastAsia="en-IN"/>
+        </w:rPr>
+        <w:t>( )</w:t>
+      </w:r>
+      <w:proofErr w:type="gramEnd"/>
+      <w:r>
+        <w:rPr>
+          <w:rFonts w:ascii="Segoe UI" w:eastAsia="Times New Roman" w:hAnsi="Segoe UI" w:cs="Segoe UI"/>
+          <w:color w:val="24292F"/>
+          <w:sz w:val="21"/>
+          <w:szCs w:val="21"/>
+          <w:lang w:eastAsia="en-IN"/>
+        </w:rPr>
+        <w:t xml:space="preserve"> method we are using .xlsx file type to take the input sequences.</w:t>
+      </w:r>
+    </w:p>
+    <w:p>
+      <w:pPr>
+        <w:shd w:val="clear" w:color="auto" w:fill="FFFFFF"/>
+        <w:spacing w:before="60" w:after="100" w:afterAutospacing="1" w:line="240" w:lineRule="auto"/>
+        <w:jc w:val="both"/>
+        <w:rPr>
+          <w:rFonts w:ascii="Segoe UI" w:eastAsia="Times New Roman" w:hAnsi="Segoe UI" w:cs="Segoe UI"/>
+          <w:color w:val="24292F"/>
+          <w:sz w:val="21"/>
+          <w:szCs w:val="21"/>
+          <w:lang w:eastAsia="en-IN"/>
+        </w:rPr>
+      </w:pPr>
+      <w:r>
+        <w:rPr>
+          <w:rFonts w:ascii="Segoe UI" w:eastAsia="Times New Roman" w:hAnsi="Segoe UI" w:cs="Segoe UI"/>
+          <w:color w:val="24292F"/>
+          <w:sz w:val="21"/>
+          <w:szCs w:val="21"/>
+          <w:lang w:eastAsia="en-IN"/>
+        </w:rPr>
+        <w:t xml:space="preserve">Here we overcome the issue in previous method </w:t>
+      </w:r>
+      <w:proofErr w:type="spellStart"/>
+      <w:proofErr w:type="gramStart"/>
+      <w:r>
+        <w:rPr>
+          <w:rFonts w:ascii="Segoe UI" w:eastAsia="Times New Roman" w:hAnsi="Segoe UI" w:cs="Segoe UI"/>
+          <w:i/>
+          <w:iCs/>
+          <w:color w:val="24292F"/>
+          <w:sz w:val="21"/>
+          <w:szCs w:val="21"/>
+          <w:lang w:eastAsia="en-IN"/>
+        </w:rPr>
+        <w:t>GetInputFromCsvFile</w:t>
+      </w:r>
+      <w:proofErr w:type="spellEnd"/>
+      <w:r>
+        <w:rPr>
+          <w:rFonts w:ascii="Segoe UI" w:eastAsia="Times New Roman" w:hAnsi="Segoe UI" w:cs="Segoe UI"/>
+          <w:i/>
+          <w:iCs/>
+          <w:color w:val="24292F"/>
+          <w:sz w:val="21"/>
+          <w:szCs w:val="21"/>
+          <w:lang w:eastAsia="en-IN"/>
+        </w:rPr>
+        <w:t>( )</w:t>
+      </w:r>
+      <w:proofErr w:type="gramEnd"/>
+      <w:r>
+        <w:rPr>
+          <w:rFonts w:ascii="Segoe UI" w:eastAsia="Times New Roman" w:hAnsi="Segoe UI" w:cs="Segoe UI"/>
+          <w:color w:val="24292F"/>
+          <w:sz w:val="21"/>
+          <w:szCs w:val="21"/>
+          <w:lang w:eastAsia="en-IN"/>
+        </w:rPr>
+        <w:t xml:space="preserve"> where we need to add any </w:t>
+      </w:r>
+      <w:r>
+        <w:rPr>
+          <w:rFonts w:ascii="Segoe UI" w:eastAsia="Times New Roman" w:hAnsi="Segoe UI" w:cs="Segoe UI"/>
+          <w:color w:val="24292F"/>
+          <w:sz w:val="21"/>
+          <w:szCs w:val="21"/>
+          <w:lang w:eastAsia="en-IN"/>
+        </w:rPr>
+        <w:t>non-double</w:t>
+      </w:r>
+      <w:r>
+        <w:rPr>
+          <w:rFonts w:ascii="Segoe UI" w:eastAsia="Times New Roman" w:hAnsi="Segoe UI" w:cs="Segoe UI"/>
+          <w:color w:val="24292F"/>
+          <w:sz w:val="21"/>
+          <w:szCs w:val="21"/>
+          <w:lang w:eastAsia="en-IN"/>
+        </w:rPr>
+        <w:t xml:space="preserve"> value to terminate the row/sequence and to jump to the next row/sequence. To implement this feature we used the </w:t>
+      </w:r>
+      <w:proofErr w:type="spellStart"/>
+      <w:proofErr w:type="gramStart"/>
+      <w:r>
+        <w:rPr>
+          <w:rFonts w:ascii="Segoe UI" w:eastAsia="Times New Roman" w:hAnsi="Segoe UI" w:cs="Segoe UI"/>
+          <w:i/>
+          <w:iCs/>
+          <w:color w:val="24292F"/>
+          <w:sz w:val="21"/>
+          <w:szCs w:val="21"/>
+          <w:lang w:eastAsia="en-IN"/>
+        </w:rPr>
+        <w:t>string.IsNullOrWhiteSpace</w:t>
+      </w:r>
+      <w:proofErr w:type="spellEnd"/>
+      <w:proofErr w:type="gramEnd"/>
+      <w:r>
+        <w:rPr>
+          <w:rFonts w:ascii="Segoe UI" w:eastAsia="Times New Roman" w:hAnsi="Segoe UI" w:cs="Segoe UI"/>
+          <w:i/>
+          <w:iCs/>
+          <w:color w:val="24292F"/>
+          <w:sz w:val="21"/>
+          <w:szCs w:val="21"/>
+          <w:lang w:eastAsia="en-IN"/>
+        </w:rPr>
+        <w:t>(</w:t>
+      </w:r>
+      <w:r>
+        <w:rPr>
+          <w:rFonts w:ascii="Segoe UI" w:eastAsia="Times New Roman" w:hAnsi="Segoe UI" w:cs="Segoe UI"/>
+          <w:i/>
+          <w:iCs/>
+          <w:color w:val="24292F"/>
+          <w:sz w:val="21"/>
+          <w:szCs w:val="21"/>
+          <w:lang w:eastAsia="en-IN"/>
+        </w:rPr>
+        <w:t xml:space="preserve"> </w:t>
+      </w:r>
+      <w:r>
+        <w:rPr>
+          <w:rFonts w:ascii="Segoe UI" w:eastAsia="Times New Roman" w:hAnsi="Segoe UI" w:cs="Segoe UI"/>
+          <w:i/>
+          <w:iCs/>
+          <w:color w:val="24292F"/>
+          <w:sz w:val="21"/>
+          <w:szCs w:val="21"/>
+          <w:lang w:eastAsia="en-IN"/>
+        </w:rPr>
+        <w:t>)</w:t>
+      </w:r>
+      <w:r>
+        <w:rPr>
+          <w:rFonts w:ascii="Segoe UI" w:eastAsia="Times New Roman" w:hAnsi="Segoe UI" w:cs="Segoe UI"/>
+          <w:color w:val="24292F"/>
+          <w:sz w:val="21"/>
+          <w:szCs w:val="21"/>
+          <w:lang w:eastAsia="en-IN"/>
+        </w:rPr>
+        <w:t xml:space="preserve"> property. </w:t>
+      </w:r>
+    </w:p>
+    <w:p>
+      <w:pPr>
+        <w:shd w:val="clear" w:color="auto" w:fill="FFFFFF"/>
+        <w:spacing w:before="60" w:after="100" w:afterAutospacing="1" w:line="240" w:lineRule="auto"/>
+        <w:jc w:val="both"/>
+        <w:rPr>
+          <w:rFonts w:ascii="Segoe UI" w:eastAsia="Times New Roman" w:hAnsi="Segoe UI" w:cs="Segoe UI"/>
+          <w:color w:val="24292F"/>
+          <w:sz w:val="21"/>
+          <w:szCs w:val="21"/>
+          <w:lang w:eastAsia="en-IN"/>
+        </w:rPr>
+      </w:pPr>
+      <w:r>
+        <w:rPr>
+          <w:rFonts w:ascii="Segoe UI" w:eastAsia="Times New Roman" w:hAnsi="Segoe UI" w:cs="Segoe UI"/>
+          <w:color w:val="24292F"/>
+          <w:sz w:val="21"/>
+          <w:szCs w:val="21"/>
+          <w:lang w:eastAsia="en-IN"/>
+        </w:rPr>
+        <w:t>Following image shows the input taken from .xlsx file.</w:t>
+      </w:r>
+    </w:p>
+    <w:p>
+      <w:pPr>
+        <w:shd w:val="clear" w:color="auto" w:fill="FFFFFF"/>
+        <w:spacing w:before="60" w:after="100" w:afterAutospacing="1" w:line="240" w:lineRule="auto"/>
+        <w:rPr>
+          <w:rFonts w:ascii="Segoe UI" w:eastAsia="Times New Roman" w:hAnsi="Segoe UI" w:cs="Segoe UI"/>
+          <w:color w:val="24292F"/>
+          <w:sz w:val="21"/>
+          <w:szCs w:val="21"/>
+          <w:lang w:eastAsia="en-IN"/>
+        </w:rPr>
+      </w:pPr>
+    </w:p>
+    <w:p>
+      <w:pPr>
+        <w:shd w:val="clear" w:color="auto" w:fill="FFFFFF"/>
+        <w:spacing w:before="60" w:after="100" w:afterAutospacing="1" w:line="240" w:lineRule="auto"/>
+        <w:rPr>
+          <w:rFonts w:ascii="Segoe UI" w:eastAsia="Times New Roman" w:hAnsi="Segoe UI" w:cs="Segoe UI"/>
+          <w:color w:val="24292F"/>
+          <w:sz w:val="21"/>
+          <w:szCs w:val="21"/>
+          <w:lang w:eastAsia="en-IN"/>
+        </w:rPr>
+      </w:pPr>
+      <w:r>
+        <w:rPr>
+          <w:noProof/>
+        </w:rPr>
+        <w:drawing>
+          <wp:inline distT="0" distB="0" distL="0" distR="0" wp14:anchorId="1047009F" wp14:editId="0036561E">
+            <wp:extent cx="5731510" cy="3100705"/>
+            <wp:effectExtent l="0" t="0" r="2540" b="4445"/>
+            <wp:docPr id="3" name="Picture 3"/>
+            <wp:cNvGraphicFramePr>
+              <a:graphicFrameLocks xmlns:a="http://schemas.openxmlformats.org/drawingml/2006/main" noChangeAspect="1"/>
+            </wp:cNvGraphicFramePr>
+            <a:graphic xmlns:a="http://schemas.openxmlformats.org/drawingml/2006/main">
+              <a:graphicData uri="http://schemas.openxmlformats.org/drawingml/2006/picture">
+                <pic:pic xmlns:pic="http://schemas.openxmlformats.org/drawingml/2006/picture">
+                  <pic:nvPicPr>
+                    <pic:cNvPr id="0" name="Picture 3"/>
+                    <pic:cNvPicPr>
+                      <a:picLocks noChangeAspect="1" noChangeArrowheads="1"/>
+                    </pic:cNvPicPr>
+                  </pic:nvPicPr>
+                  <pic:blipFill>
+                    <a:blip r:embed="rId7">
+                      <a:extLst>
+                        <a:ext uri="{28A0092B-C50C-407E-A947-70E740481C1C}">
+                          <a14:useLocalDpi xmlns:a14="http://schemas.microsoft.com/office/drawing/2010/main" val="0"/>
+                        </a:ext>
+                      </a:extLst>
+                    </a:blip>
+                    <a:srcRect/>
+                    <a:stretch>
+                      <a:fillRect/>
+                    </a:stretch>
+                  </pic:blipFill>
+                  <pic:spPr bwMode="auto">
+                    <a:xfrm>
+                      <a:off x="0" y="0"/>
+                      <a:ext cx="5731510" cy="3100705"/>
+                    </a:xfrm>
+                    <a:prstGeom prst="rect">
+                      <a:avLst/>
+                    </a:prstGeom>
+                    <a:noFill/>
+                    <a:ln>
+                      <a:noFill/>
+                    </a:ln>
+                  </pic:spPr>
+                </pic:pic>
+              </a:graphicData>
+            </a:graphic>
+          </wp:inline>
+        </w:drawing>
+      </w:r>
+      <w:r>
+        <w:rPr>
+          <w:rFonts w:ascii="Segoe UI" w:eastAsia="Times New Roman" w:hAnsi="Segoe UI" w:cs="Segoe UI"/>
+          <w:color w:val="24292F"/>
+          <w:sz w:val="21"/>
+          <w:szCs w:val="21"/>
+          <w:lang w:eastAsia="en-IN"/>
+        </w:rPr>
+        <w:t xml:space="preserve"> </w:t>
+      </w:r>
+    </w:p>
+    <w:p>
+      <w:pPr>
+        <w:rPr>
+          <w:rFonts w:ascii="Segoe UI" w:eastAsia="Times New Roman" w:hAnsi="Segoe UI" w:cs="Segoe UI"/>
+          <w:color w:val="24292F"/>
+          <w:sz w:val="21"/>
+          <w:szCs w:val="21"/>
+          <w:lang w:eastAsia="en-IN"/>
+        </w:rPr>
+      </w:pPr>
+    </w:p>
+    <w:p>
+      <w:pPr>
+        <w:jc w:val="both"/>
+        <w:rPr>
+          <w:sz w:val="24"/>
+          <w:szCs w:val="24"/>
+        </w:rPr>
+      </w:pPr>
+      <w:r>
+        <w:rPr>
+          <w:sz w:val="24"/>
+          <w:szCs w:val="24"/>
+        </w:rPr>
+        <w:t xml:space="preserve">This is the most efficient method and can be used in real </w:t>
+      </w:r>
+      <w:r>
+        <w:rPr>
+          <w:sz w:val="24"/>
+          <w:szCs w:val="24"/>
+        </w:rPr>
+        <w:t>time scenarios</w:t>
+      </w:r>
+      <w:r>
+        <w:rPr>
+          <w:sz w:val="24"/>
+          <w:szCs w:val="24"/>
+        </w:rPr>
+        <w:t xml:space="preserve">. Here we don’t need to add any special character as terminator. It automatically detects the empty cell and considers it as </w:t>
+      </w:r>
+      <w:r>
+        <w:rPr>
+          <w:sz w:val="24"/>
+          <w:szCs w:val="24"/>
+        </w:rPr>
+        <w:t>an</w:t>
+      </w:r>
+      <w:r>
+        <w:rPr>
+          <w:sz w:val="24"/>
+          <w:szCs w:val="24"/>
+        </w:rPr>
+        <w:t xml:space="preserve"> end of row/sequence.</w:t>
+      </w:r>
+    </w:p>
+    <w:p>
+      <w:pPr>
+        <w:rPr>
+          <w:b/>
+          <w:bCs/>
+          <w:sz w:val="24"/>
+          <w:szCs w:val="24"/>
+        </w:rPr>
+      </w:pPr>
+      <w:r>
+        <w:rPr>
+          <w:b/>
+          <w:bCs/>
+          <w:sz w:val="24"/>
+          <w:szCs w:val="24"/>
+        </w:rPr>
+        <w:t>Additional Nugget Packages:</w:t>
+      </w:r>
+    </w:p>
+    <w:p>
+      <w:pPr>
+        <w:jc w:val="both"/>
+        <w:rPr>
+          <w:sz w:val="24"/>
+          <w:szCs w:val="24"/>
+        </w:rPr>
+      </w:pPr>
+      <w:r>
+        <w:rPr>
+          <w:sz w:val="24"/>
+          <w:szCs w:val="24"/>
+        </w:rPr>
+        <w:t xml:space="preserve">We used few </w:t>
+      </w:r>
+      <w:r>
+        <w:rPr>
+          <w:sz w:val="24"/>
+          <w:szCs w:val="24"/>
+        </w:rPr>
+        <w:t>third-party</w:t>
+      </w:r>
+      <w:r>
+        <w:rPr>
+          <w:sz w:val="24"/>
+          <w:szCs w:val="24"/>
+        </w:rPr>
+        <w:t xml:space="preserve"> nugget packages to implement this feature. Following table shows the details of nugget packages we used in the code.</w:t>
+      </w:r>
+    </w:p>
+    <w:tbl>
+      <w:tblPr>
+        <w:tblW w:w="0" w:type="auto"/>
+        <w:jc w:val="center"/>
+        <w:tblBorders>
+          <w:top w:val="single" w:sz="4" w:space="0" w:color="auto"/>
+          <w:left w:val="single" w:sz="4" w:space="0" w:color="auto"/>
+          <w:bottom w:val="single" w:sz="4" w:space="0" w:color="auto"/>
+          <w:right w:val="single" w:sz="4" w:space="0" w:color="auto"/>
+          <w:insideH w:val="single" w:sz="4" w:space="0" w:color="auto"/>
+          <w:insideV w:val="single" w:sz="4" w:space="0" w:color="auto"/>
+        </w:tblBorders>
+        <w:shd w:val="clear" w:color="auto" w:fill="FFFFFF"/>
+        <w:tblCellMar>
+          <w:top w:w="15" w:type="dxa"/>
+          <w:left w:w="15" w:type="dxa"/>
+          <w:bottom w:w="15" w:type="dxa"/>
+          <w:right w:w="15" w:type="dxa"/>
+        </w:tblCellMar>
+        <w:tblLook w:val="04A0" w:firstRow="1" w:lastRow="0" w:firstColumn="1" w:lastColumn="0" w:noHBand="0" w:noVBand="1"/>
+      </w:tblPr>
+      <w:tblGrid>
+        <w:gridCol w:w="2014"/>
+        <w:gridCol w:w="2212"/>
+      </w:tblGrid>
+      <w:tr>
+        <w:trPr>
+          <w:tblHeader/>
+          <w:jc w:val="center"/>
+        </w:trPr>
+        <w:tc>
+          <w:tcPr>
+            <w:tcW w:w="0" w:type="auto"/>
+            <w:shd w:val="clear" w:color="auto" w:fill="FFFFFF"/>
+            <w:tcMar>
+              <w:top w:w="90" w:type="dxa"/>
+              <w:left w:w="195" w:type="dxa"/>
+              <w:bottom w:w="90" w:type="dxa"/>
+              <w:right w:w="195" w:type="dxa"/>
+            </w:tcMar>
+            <w:vAlign w:val="center"/>
+            <w:hideMark/>
+          </w:tcPr>
+          <w:p>
+            <w:pPr>
+              <w:spacing w:after="0" w:line="240" w:lineRule="auto"/>
+              <w:jc w:val="center"/>
+              <w:rPr>
+                <w:rFonts w:ascii="Segoe UI" w:eastAsia="Times New Roman" w:hAnsi="Segoe UI" w:cs="Segoe UI"/>
+                <w:b/>
+                <w:bCs/>
+                <w:color w:val="24292F"/>
+                <w:sz w:val="21"/>
+                <w:szCs w:val="21"/>
+                <w:lang w:eastAsia="en-IN"/>
+              </w:rPr>
+            </w:pPr>
+            <w:r>
+              <w:rPr>
+                <w:rFonts w:ascii="Segoe UI" w:eastAsia="Times New Roman" w:hAnsi="Segoe UI" w:cs="Segoe UI"/>
+                <w:b/>
+                <w:bCs/>
+                <w:color w:val="24292F"/>
+                <w:sz w:val="21"/>
+                <w:szCs w:val="21"/>
+                <w:lang w:eastAsia="en-IN"/>
+              </w:rPr>
+              <w:t>Nugget Package</w:t>
+            </w:r>
+          </w:p>
+        </w:tc>
+        <w:tc>
+          <w:tcPr>
+            <w:tcW w:w="0" w:type="auto"/>
+            <w:shd w:val="clear" w:color="auto" w:fill="FFFFFF"/>
+            <w:tcMar>
+              <w:top w:w="90" w:type="dxa"/>
+              <w:left w:w="195" w:type="dxa"/>
+              <w:bottom w:w="90" w:type="dxa"/>
+              <w:right w:w="195" w:type="dxa"/>
+            </w:tcMar>
+            <w:vAlign w:val="center"/>
+            <w:hideMark/>
+          </w:tcPr>
+          <w:p>
+            <w:pPr>
+              <w:spacing w:after="0" w:line="240" w:lineRule="auto"/>
+              <w:jc w:val="center"/>
+              <w:rPr>
+                <w:rFonts w:ascii="Segoe UI" w:eastAsia="Times New Roman" w:hAnsi="Segoe UI" w:cs="Segoe UI"/>
+                <w:b/>
+                <w:bCs/>
+                <w:color w:val="24292F"/>
+                <w:sz w:val="21"/>
+                <w:szCs w:val="21"/>
+                <w:lang w:eastAsia="en-IN"/>
+              </w:rPr>
+            </w:pPr>
+            <w:r>
+              <w:rPr>
+                <w:rFonts w:ascii="Segoe UI" w:eastAsia="Times New Roman" w:hAnsi="Segoe UI" w:cs="Segoe UI"/>
+                <w:b/>
+                <w:bCs/>
+                <w:color w:val="24292F"/>
+                <w:sz w:val="21"/>
+                <w:szCs w:val="21"/>
+                <w:lang w:eastAsia="en-IN"/>
+              </w:rPr>
+              <w:t>Version</w:t>
+            </w:r>
+          </w:p>
+        </w:tc>
+      </w:tr>
+      <w:tr>
+        <w:trPr>
+          <w:jc w:val="center"/>
+        </w:trPr>
+        <w:tc>
+          <w:tcPr>
+            <w:tcW w:w="0" w:type="auto"/>
+            <w:shd w:val="clear" w:color="auto" w:fill="FFFFFF"/>
+            <w:tcMar>
+              <w:top w:w="90" w:type="dxa"/>
+              <w:left w:w="195" w:type="dxa"/>
+              <w:bottom w:w="90" w:type="dxa"/>
+              <w:right w:w="195" w:type="dxa"/>
+            </w:tcMar>
+            <w:vAlign w:val="center"/>
+            <w:hideMark/>
+          </w:tcPr>
+          <w:p>
+            <w:pPr>
+              <w:spacing w:after="0" w:line="240" w:lineRule="auto"/>
+              <w:rPr>
+                <w:rFonts w:ascii="Segoe UI" w:eastAsia="Times New Roman" w:hAnsi="Segoe UI" w:cs="Segoe UI"/>
+                <w:color w:val="24292F"/>
+                <w:sz w:val="21"/>
+                <w:szCs w:val="21"/>
+                <w:lang w:eastAsia="en-IN"/>
+              </w:rPr>
+            </w:pPr>
+            <w:proofErr w:type="spellStart"/>
+            <w:r>
+              <w:rPr>
+                <w:rFonts w:ascii="Segoe UI" w:eastAsia="Times New Roman" w:hAnsi="Segoe UI" w:cs="Segoe UI"/>
+                <w:color w:val="24292F"/>
+                <w:sz w:val="21"/>
+                <w:szCs w:val="21"/>
+                <w:lang w:eastAsia="en-IN"/>
+              </w:rPr>
+              <w:t>EPPlus</w:t>
+            </w:r>
+            <w:proofErr w:type="spellEnd"/>
+          </w:p>
+        </w:tc>
+        <w:tc>
+          <w:tcPr>
+            <w:tcW w:w="0" w:type="auto"/>
+            <w:shd w:val="clear" w:color="auto" w:fill="FFFFFF"/>
+            <w:tcMar>
+              <w:top w:w="90" w:type="dxa"/>
+              <w:left w:w="195" w:type="dxa"/>
+              <w:bottom w:w="90" w:type="dxa"/>
+              <w:right w:w="195" w:type="dxa"/>
+            </w:tcMar>
+            <w:vAlign w:val="center"/>
+            <w:hideMark/>
+          </w:tcPr>
+          <w:p>
+            <w:pPr>
+              <w:spacing w:after="0" w:line="240" w:lineRule="auto"/>
+              <w:rPr>
+                <w:rFonts w:ascii="Segoe UI" w:eastAsia="Times New Roman" w:hAnsi="Segoe UI" w:cs="Segoe UI"/>
+                <w:color w:val="24292F"/>
+                <w:sz w:val="21"/>
+                <w:szCs w:val="21"/>
+                <w:lang w:eastAsia="en-IN"/>
+              </w:rPr>
+            </w:pPr>
+            <w:r>
+              <w:rPr>
+                <w:rFonts w:ascii="Segoe UI" w:eastAsia="Times New Roman" w:hAnsi="Segoe UI" w:cs="Segoe UI"/>
+                <w:color w:val="24292F"/>
+                <w:sz w:val="21"/>
+                <w:szCs w:val="21"/>
+                <w:lang w:eastAsia="en-IN"/>
+              </w:rPr>
+              <w:t>6.1.3</w:t>
+            </w:r>
+          </w:p>
+        </w:tc>
+      </w:tr>
+      <w:tr>
+        <w:trPr>
+          <w:jc w:val="center"/>
+        </w:trPr>
+        <w:tc>
+          <w:tcPr>
+            <w:tcW w:w="0" w:type="auto"/>
+            <w:shd w:val="clear" w:color="auto" w:fill="FFFFFF"/>
+            <w:tcMar>
+              <w:top w:w="90" w:type="dxa"/>
+              <w:left w:w="195" w:type="dxa"/>
+              <w:bottom w:w="90" w:type="dxa"/>
+              <w:right w:w="195" w:type="dxa"/>
+            </w:tcMar>
+            <w:vAlign w:val="center"/>
+            <w:hideMark/>
+          </w:tcPr>
+          <w:p>
+            <w:pPr>
+              <w:spacing w:after="0" w:line="240" w:lineRule="auto"/>
+              <w:rPr>
+                <w:rFonts w:ascii="Segoe UI" w:eastAsia="Times New Roman" w:hAnsi="Segoe UI" w:cs="Segoe UI"/>
+                <w:color w:val="24292F"/>
+                <w:sz w:val="21"/>
+                <w:szCs w:val="21"/>
+                <w:lang w:eastAsia="en-IN"/>
+              </w:rPr>
+            </w:pPr>
+            <w:proofErr w:type="spellStart"/>
+            <w:r>
+              <w:rPr>
+                <w:rFonts w:ascii="Segoe UI" w:eastAsia="Times New Roman" w:hAnsi="Segoe UI" w:cs="Segoe UI"/>
+                <w:color w:val="24292F"/>
+                <w:sz w:val="21"/>
+                <w:szCs w:val="21"/>
+                <w:lang w:eastAsia="en-IN"/>
+              </w:rPr>
+              <w:t>ExcelDataReader</w:t>
+            </w:r>
+            <w:proofErr w:type="spellEnd"/>
+          </w:p>
+        </w:tc>
+        <w:tc>
+          <w:tcPr>
+            <w:tcW w:w="0" w:type="auto"/>
+            <w:shd w:val="clear" w:color="auto" w:fill="FFFFFF"/>
+            <w:tcMar>
+              <w:top w:w="90" w:type="dxa"/>
+              <w:left w:w="195" w:type="dxa"/>
+              <w:bottom w:w="90" w:type="dxa"/>
+              <w:right w:w="195" w:type="dxa"/>
+            </w:tcMar>
+            <w:vAlign w:val="center"/>
+            <w:hideMark/>
+          </w:tcPr>
+          <w:p>
+            <w:pPr>
+              <w:spacing w:after="0" w:line="240" w:lineRule="auto"/>
+              <w:rPr>
+                <w:rFonts w:ascii="Segoe UI" w:eastAsia="Times New Roman" w:hAnsi="Segoe UI" w:cs="Segoe UI"/>
+                <w:color w:val="24292F"/>
+                <w:sz w:val="21"/>
+                <w:szCs w:val="21"/>
+                <w:lang w:eastAsia="en-IN"/>
+              </w:rPr>
+            </w:pPr>
+            <w:r>
+              <w:rPr>
+                <w:rFonts w:ascii="Segoe UI" w:eastAsia="Times New Roman" w:hAnsi="Segoe UI" w:cs="Segoe UI"/>
+                <w:color w:val="24292F"/>
+                <w:sz w:val="21"/>
+                <w:szCs w:val="21"/>
+                <w:lang w:eastAsia="en-IN"/>
+              </w:rPr>
+              <w:t>3.7.0-develop00310</w:t>
+            </w:r>
+          </w:p>
+        </w:tc>
+      </w:tr>
+    </w:tbl>
+    <w:p>
+      <w:pPr>
+        <w:rPr>
+          <w:sz w:val="24"/>
+          <w:szCs w:val="24"/>
+        </w:rPr>
+      </w:pPr>
+    </w:p>
+    <w:p>
+      <w:pPr>
+        <w:rPr>
+          <w:b/>
+          <w:bCs/>
+          <w:sz w:val="24"/>
+          <w:szCs w:val="24"/>
+        </w:rPr>
+      </w:pPr>
+      <w:r>
+        <w:rPr>
+          <w:b/>
+          <w:bCs/>
+          <w:sz w:val="24"/>
+          <w:szCs w:val="24"/>
+        </w:rPr>
+        <w:t>File Path:</w:t>
+      </w:r>
+    </w:p>
+    <w:p>
+      <w:pPr>
+        <w:jc w:val="both"/>
+        <w:rPr>
+          <w:sz w:val="24"/>
+          <w:szCs w:val="24"/>
+        </w:rPr>
+      </w:pPr>
+      <w:r>
+        <w:rPr>
+          <w:sz w:val="24"/>
+          <w:szCs w:val="24"/>
+        </w:rPr>
+        <w:t xml:space="preserve">Getting file path automatically for the input.xlsx and subsequence.xlsx files is necessary because whenever team member or any user tries to run the code into their local environment they need to add the paths of the file explicitly to take the files as a input. To overcome this issue, we implemented property </w:t>
+      </w:r>
+      <w:proofErr w:type="spellStart"/>
+      <w:r>
+        <w:rPr>
+          <w:i/>
+          <w:iCs/>
+          <w:sz w:val="24"/>
+          <w:szCs w:val="24"/>
+        </w:rPr>
+        <w:t>Environment.CurrentDirectory</w:t>
+      </w:r>
+      <w:proofErr w:type="spellEnd"/>
+      <w:r>
+        <w:rPr>
+          <w:sz w:val="24"/>
+          <w:szCs w:val="24"/>
+        </w:rPr>
+        <w:t xml:space="preserve"> to take the current directory where the code debug and takes the input files. This solved our issue of adding path manually in everyone’s local environment.</w:t>
+      </w:r>
+    </w:p>
+    <w:p>
+      <w:pPr>
+        <w:rPr>
+          <w:sz w:val="24"/>
+          <w:szCs w:val="24"/>
+        </w:rPr>
+      </w:pPr>
+      <w:r>
+        <w:rPr>
+          <w:sz w:val="24"/>
+          <w:szCs w:val="24"/>
+        </w:rPr>
+        <w:t xml:space="preserve"> </w:t>
       </w:r>
     </w:p>
     <w:sectPr>
@@ -1587,6 +3161,119 @@
     </w:lvl>
   </w:abstractNum>
   <w:abstractNum w:abstractNumId="2" w15:restartNumberingAfterBreak="0">
+    <w:nsid w:val="13F25C94"/>
+    <w:multiLevelType w:val="multilevel"/>
+    <w:tmpl w:val="BC964FD2"/>
+    <w:lvl w:ilvl="0">
+      <w:start w:val="1"/>
+      <w:numFmt w:val="decimal"/>
+      <w:lvlText w:val="%1."/>
+      <w:lvlJc w:val="left"/>
+      <w:pPr>
+        <w:tabs>
+          <w:tab w:val="num" w:pos="720"/>
+        </w:tabs>
+        <w:ind w:left="720" w:hanging="360"/>
+      </w:pPr>
+    </w:lvl>
+    <w:lvl w:ilvl="1" w:tentative="1">
+      <w:start w:val="1"/>
+      <w:numFmt w:val="decimal"/>
+      <w:lvlText w:val="%2."/>
+      <w:lvlJc w:val="left"/>
+      <w:pPr>
+        <w:tabs>
+          <w:tab w:val="num" w:pos="1440"/>
+        </w:tabs>
+        <w:ind w:left="1440" w:hanging="360"/>
+      </w:pPr>
+    </w:lvl>
+    <w:lvl w:ilvl="2" w:tentative="1">
+      <w:start w:val="1"/>
+      <w:numFmt w:val="decimal"/>
+      <w:lvlText w:val="%3."/>
+      <w:lvlJc w:val="left"/>
+      <w:pPr>
+        <w:tabs>
+          <w:tab w:val="num" w:pos="2160"/>
+        </w:tabs>
+        <w:ind w:left="2160" w:hanging="360"/>
+      </w:pPr>
+    </w:lvl>
+    <w:lvl w:ilvl="3" w:tentative="1">
+      <w:start w:val="1"/>
+      <w:numFmt w:val="decimal"/>
+      <w:lvlText w:val="%4."/>
+      <w:lvlJc w:val="left"/>
+      <w:pPr>
+        <w:tabs>
+          <w:tab w:val="num" w:pos="2880"/>
+        </w:tabs>
+        <w:ind w:left="2880" w:hanging="360"/>
+      </w:pPr>
+    </w:lvl>
+    <w:lvl w:ilvl="4" w:tentative="1">
+      <w:start w:val="1"/>
+      <w:numFmt w:val="decimal"/>
+      <w:lvlText w:val="%5."/>
+      <w:lvlJc w:val="left"/>
+      <w:pPr>
+        <w:tabs>
+          <w:tab w:val="num" w:pos="3600"/>
+        </w:tabs>
+        <w:ind w:left="3600" w:hanging="360"/>
+      </w:pPr>
+    </w:lvl>
+    <w:lvl w:ilvl="5" w:tentative="1">
+      <w:start w:val="1"/>
+      <w:numFmt w:val="decimal"/>
+      <w:lvlText w:val="%6."/>
+      <w:lvlJc w:val="left"/>
+      <w:pPr>
+        <w:tabs>
+          <w:tab w:val="num" w:pos="4320"/>
+        </w:tabs>
+        <w:ind w:left="4320" w:hanging="360"/>
+      </w:pPr>
+    </w:lvl>
+    <w:lvl w:ilvl="6" w:tentative="1">
+      <w:start w:val="1"/>
+      <w:numFmt w:val="decimal"/>
+      <w:lvlText w:val="%7."/>
+      <w:lvlJc w:val="left"/>
+      <w:pPr>
+        <w:tabs>
+          <w:tab w:val="num" w:pos="5040"/>
+        </w:tabs>
+        <w:ind w:left="5040" w:hanging="360"/>
+      </w:pPr>
+    </w:lvl>
+    <w:lvl w:ilvl="7" w:tentative="1">
+      <w:start w:val="1"/>
+      <w:numFmt w:val="decimal"/>
+      <w:lvlText w:val="%8."/>
+      <w:lvlJc w:val="left"/>
+      <w:pPr>
+        <w:tabs>
+          <w:tab w:val="num" w:pos="5760"/>
+        </w:tabs>
+        <w:ind w:left="5760" w:hanging="360"/>
+      </w:pPr>
+    </w:lvl>
+    <w:lvl w:ilvl="8" w:tentative="1">
+      <w:start w:val="1"/>
+      <w:numFmt w:val="decimal"/>
+      <w:lvlText w:val="%9."/>
+      <w:lvlJc w:val="left"/>
+      <w:pPr>
+        <w:tabs>
+          <w:tab w:val="num" w:pos="6480"/>
+        </w:tabs>
+        <w:ind w:left="6480" w:hanging="360"/>
+      </w:pPr>
+    </w:lvl>
+  </w:abstractNum>
+  <w:abstractNum w:abstractNumId="3" w15:restartNumberingAfterBreak="0">
     <w:nsid w:val="188B3F56"/>
     <w:multiLevelType w:val="hybridMultilevel"/>
     <w:tmpl w:val="F96E78F6"/>
@@ -1672,7 +3359,209 @@
       </w:pPr>
     </w:lvl>
   </w:abstractNum>
-  <w:abstractNum w:abstractNumId="3" w15:restartNumberingAfterBreak="0">
+  <w:abstractNum w:abstractNumId="4" w15:restartNumberingAfterBreak="0">
+    <w:nsid w:val="1E571698"/>
+    <w:multiLevelType w:val="multilevel"/>
+    <w:tmpl w:val="BC964FD2"/>
+    <w:lvl w:ilvl="0">
+      <w:start w:val="1"/>
+      <w:numFmt w:val="decimal"/>
+      <w:lvlText w:val="%1."/>
+      <w:lvlJc w:val="left"/>
+      <w:pPr>
+        <w:tabs>
+          <w:tab w:val="num" w:pos="720"/>
+        </w:tabs>
+        <w:ind w:left="720" w:hanging="360"/>
+      </w:pPr>
+    </w:lvl>
+    <w:lvl w:ilvl="1" w:tentative="1">
+      <w:start w:val="1"/>
+      <w:numFmt w:val="decimal"/>
+      <w:lvlText w:val="%2."/>
+      <w:lvlJc w:val="left"/>
+      <w:pPr>
+        <w:tabs>
+          <w:tab w:val="num" w:pos="1440"/>
+        </w:tabs>
+        <w:ind w:left="1440" w:hanging="360"/>
+      </w:pPr>
+    </w:lvl>
+    <w:lvl w:ilvl="2" w:tentative="1">
+      <w:start w:val="1"/>
+      <w:numFmt w:val="decimal"/>
+      <w:lvlText w:val="%3."/>
+      <w:lvlJc w:val="left"/>
+      <w:pPr>
+        <w:tabs>
+          <w:tab w:val="num" w:pos="2160"/>
+        </w:tabs>
+        <w:ind w:left="2160" w:hanging="360"/>
+      </w:pPr>
+    </w:lvl>
+    <w:lvl w:ilvl="3" w:tentative="1">
+      <w:start w:val="1"/>
+      <w:numFmt w:val="decimal"/>
+      <w:lvlText w:val="%4."/>
+      <w:lvlJc w:val="left"/>
+      <w:pPr>
+        <w:tabs>
+          <w:tab w:val="num" w:pos="2880"/>
+        </w:tabs>
+        <w:ind w:left="2880" w:hanging="360"/>
+      </w:pPr>
+    </w:lvl>
+    <w:lvl w:ilvl="4" w:tentative="1">
+      <w:start w:val="1"/>
+      <w:numFmt w:val="decimal"/>
+      <w:lvlText w:val="%5."/>
+      <w:lvlJc w:val="left"/>
+      <w:pPr>
+        <w:tabs>
+          <w:tab w:val="num" w:pos="3600"/>
+        </w:tabs>
+        <w:ind w:left="3600" w:hanging="360"/>
+      </w:pPr>
+    </w:lvl>
+    <w:lvl w:ilvl="5" w:tentative="1">
+      <w:start w:val="1"/>
+      <w:numFmt w:val="decimal"/>
+      <w:lvlText w:val="%6."/>
+      <w:lvlJc w:val="left"/>
+      <w:pPr>
+        <w:tabs>
+          <w:tab w:val="num" w:pos="4320"/>
+        </w:tabs>
+        <w:ind w:left="4320" w:hanging="360"/>
+      </w:pPr>
+    </w:lvl>
+    <w:lvl w:ilvl="6" w:tentative="1">
+      <w:start w:val="1"/>
+      <w:numFmt w:val="decimal"/>
+      <w:lvlText w:val="%7."/>
+      <w:lvlJc w:val="left"/>
+      <w:pPr>
+        <w:tabs>
+          <w:tab w:val="num" w:pos="5040"/>
+        </w:tabs>
+        <w:ind w:left="5040" w:hanging="360"/>
+      </w:pPr>
+    </w:lvl>
+    <w:lvl w:ilvl="7" w:tentative="1">
+      <w:start w:val="1"/>
+      <w:numFmt w:val="decimal"/>
+      <w:lvlText w:val="%8."/>
+      <w:lvlJc w:val="left"/>
+      <w:pPr>
+        <w:tabs>
+          <w:tab w:val="num" w:pos="5760"/>
+        </w:tabs>
+        <w:ind w:left="5760" w:hanging="360"/>
+      </w:pPr>
+    </w:lvl>
+    <w:lvl w:ilvl="8" w:tentative="1">
+      <w:start w:val="1"/>
+      <w:numFmt w:val="decimal"/>
+      <w:lvlText w:val="%9."/>
+      <w:lvlJc w:val="left"/>
+      <w:pPr>
+        <w:tabs>
+          <w:tab w:val="num" w:pos="6480"/>
+        </w:tabs>
+        <w:ind w:left="6480" w:hanging="360"/>
+      </w:pPr>
+    </w:lvl>
+  </w:abstractNum>
+  <w:abstractNum w:abstractNumId="5" w15:restartNumberingAfterBreak="0">
+    <w:nsid w:val="272E4136"/>
+    <w:multiLevelType w:val="hybridMultilevel"/>
+    <w:tmpl w:val="97F07E8A"/>
+    <w:lvl w:ilvl="0" w:tplc="4009000F">
+      <w:start w:val="1"/>
+      <w:numFmt w:val="decimal"/>
+      <w:lvlText w:val="%1."/>
+      <w:lvlJc w:val="left"/>
+      <w:pPr>
+        <w:ind w:left="720" w:hanging="360"/>
+      </w:pPr>
+      <w:rPr>
+        <w:rFonts w:hint="default"/>
+      </w:rPr>
+    </w:lvl>
+    <w:lvl w:ilvl="1" w:tplc="40090019" w:tentative="1">
+      <w:start w:val="1"/>
+      <w:numFmt w:val="lowerLetter"/>
+      <w:lvlText w:val="%2."/>
+      <w:lvlJc w:val="left"/>
+      <w:pPr>
+        <w:ind w:left="1440" w:hanging="360"/>
+      </w:pPr>
+    </w:lvl>
+    <w:lvl w:ilvl="2" w:tplc="4009001B" w:tentative="1">
+      <w:start w:val="1"/>
+      <w:numFmt w:val="lowerRoman"/>
+      <w:lvlText w:val="%3."/>
+      <w:lvlJc w:val="right"/>
+      <w:pPr>
+        <w:ind w:left="2160" w:hanging="180"/>
+      </w:pPr>
+    </w:lvl>
+    <w:lvl w:ilvl="3" w:tplc="4009000F" w:tentative="1">
+      <w:start w:val="1"/>
+      <w:numFmt w:val="decimal"/>
+      <w:lvlText w:val="%4."/>
+      <w:lvlJc w:val="left"/>
+      <w:pPr>
+        <w:ind w:left="2880" w:hanging="360"/>
+      </w:pPr>
+    </w:lvl>
+    <w:lvl w:ilvl="4" w:tplc="40090019" w:tentative="1">
+      <w:start w:val="1"/>
+      <w:numFmt w:val="lowerLetter"/>
+      <w:lvlText w:val="%5."/>
+      <w:lvlJc w:val="left"/>
+      <w:pPr>
+        <w:ind w:left="3600" w:hanging="360"/>
+      </w:pPr>
+    </w:lvl>
+    <w:lvl w:ilvl="5" w:tplc="4009001B" w:tentative="1">
+      <w:start w:val="1"/>
+      <w:numFmt w:val="lowerRoman"/>
+      <w:lvlText w:val="%6."/>
+      <w:lvlJc w:val="right"/>
+      <w:pPr>
+        <w:ind w:left="4320" w:hanging="180"/>
+      </w:pPr>
+    </w:lvl>
+    <w:lvl w:ilvl="6" w:tplc="4009000F" w:tentative="1">
+      <w:start w:val="1"/>
+      <w:numFmt w:val="decimal"/>
+      <w:lvlText w:val="%7."/>
+      <w:lvlJc w:val="left"/>
+      <w:pPr>
+        <w:ind w:left="5040" w:hanging="360"/>
+      </w:pPr>
+    </w:lvl>
+    <w:lvl w:ilvl="7" w:tplc="40090019" w:tentative="1">
+      <w:start w:val="1"/>
+      <w:numFmt w:val="lowerLetter"/>
+      <w:lvlText w:val="%8."/>
+      <w:lvlJc w:val="left"/>
+      <w:pPr>
+        <w:ind w:left="5760" w:hanging="360"/>
+      </w:pPr>
+    </w:lvl>
+    <w:lvl w:ilvl="8" w:tplc="4009001B" w:tentative="1">
+      <w:start w:val="1"/>
+      <w:numFmt w:val="lowerRoman"/>
+      <w:lvlText w:val="%9."/>
+      <w:lvlJc w:val="right"/>
+      <w:pPr>
+        <w:ind w:left="6480" w:hanging="180"/>
+      </w:pPr>
+    </w:lvl>
+  </w:abstractNum>
+  <w:abstractNum w:abstractNumId="6" w15:restartNumberingAfterBreak="0">
     <w:nsid w:val="28962A49"/>
     <w:multiLevelType w:val="hybridMultilevel"/>
     <w:tmpl w:val="718208EA"/>
@@ -1761,7 +3650,120 @@
       </w:pPr>
     </w:lvl>
   </w:abstractNum>
-  <w:abstractNum w:abstractNumId="4" w15:restartNumberingAfterBreak="0">
+  <w:abstractNum w:abstractNumId="7" w15:restartNumberingAfterBreak="0">
+    <w:nsid w:val="32C45896"/>
+    <w:multiLevelType w:val="multilevel"/>
+    <w:tmpl w:val="BC964FD2"/>
+    <w:lvl w:ilvl="0">
+      <w:start w:val="1"/>
+      <w:numFmt w:val="decimal"/>
+      <w:lvlText w:val="%1."/>
+      <w:lvlJc w:val="left"/>
+      <w:pPr>
+        <w:tabs>
+          <w:tab w:val="num" w:pos="720"/>
+        </w:tabs>
+        <w:ind w:left="720" w:hanging="360"/>
+      </w:pPr>
+    </w:lvl>
+    <w:lvl w:ilvl="1" w:tentative="1">
+      <w:start w:val="1"/>
+      <w:numFmt w:val="decimal"/>
+      <w:lvlText w:val="%2."/>
+      <w:lvlJc w:val="left"/>
+      <w:pPr>
+        <w:tabs>
+          <w:tab w:val="num" w:pos="1440"/>
+        </w:tabs>
+        <w:ind w:left="1440" w:hanging="360"/>
+      </w:pPr>
+    </w:lvl>
+    <w:lvl w:ilvl="2" w:tentative="1">
+      <w:start w:val="1"/>
+      <w:numFmt w:val="decimal"/>
+      <w:lvlText w:val="%3."/>
+      <w:lvlJc w:val="left"/>
+      <w:pPr>
+        <w:tabs>
+          <w:tab w:val="num" w:pos="2160"/>
+        </w:tabs>
+        <w:ind w:left="2160" w:hanging="360"/>
+      </w:pPr>
+    </w:lvl>
+    <w:lvl w:ilvl="3" w:tentative="1">
+      <w:start w:val="1"/>
+      <w:numFmt w:val="decimal"/>
+      <w:lvlText w:val="%4."/>
+      <w:lvlJc w:val="left"/>
+      <w:pPr>
+        <w:tabs>
+          <w:tab w:val="num" w:pos="2880"/>
+        </w:tabs>
+        <w:ind w:left="2880" w:hanging="360"/>
+      </w:pPr>
+    </w:lvl>
+    <w:lvl w:ilvl="4" w:tentative="1">
+      <w:start w:val="1"/>
+      <w:numFmt w:val="decimal"/>
+      <w:lvlText w:val="%5."/>
+      <w:lvlJc w:val="left"/>
+      <w:pPr>
+        <w:tabs>
+          <w:tab w:val="num" w:pos="3600"/>
+        </w:tabs>
+        <w:ind w:left="3600" w:hanging="360"/>
+      </w:pPr>
+    </w:lvl>
+    <w:lvl w:ilvl="5" w:tentative="1">
+      <w:start w:val="1"/>
+      <w:numFmt w:val="decimal"/>
+      <w:lvlText w:val="%6."/>
+      <w:lvlJc w:val="left"/>
+      <w:pPr>
+        <w:tabs>
+          <w:tab w:val="num" w:pos="4320"/>
+        </w:tabs>
+        <w:ind w:left="4320" w:hanging="360"/>
+      </w:pPr>
+    </w:lvl>
+    <w:lvl w:ilvl="6" w:tentative="1">
+      <w:start w:val="1"/>
+      <w:numFmt w:val="decimal"/>
+      <w:lvlText w:val="%7."/>
+      <w:lvlJc w:val="left"/>
+      <w:pPr>
+        <w:tabs>
+          <w:tab w:val="num" w:pos="5040"/>
+        </w:tabs>
+        <w:ind w:left="5040" w:hanging="360"/>
+      </w:pPr>
+    </w:lvl>
+    <w:lvl w:ilvl="7" w:tentative="1">
+      <w:start w:val="1"/>
+      <w:numFmt w:val="decimal"/>
+      <w:lvlText w:val="%8."/>
+      <w:lvlJc w:val="left"/>
+      <w:pPr>
+        <w:tabs>
+          <w:tab w:val="num" w:pos="5760"/>
+        </w:tabs>
+        <w:ind w:left="5760" w:hanging="360"/>
+      </w:pPr>
+    </w:lvl>
+    <w:lvl w:ilvl="8" w:tentative="1">
+      <w:start w:val="1"/>
+      <w:numFmt w:val="decimal"/>
+      <w:lvlText w:val="%9."/>
+      <w:lvlJc w:val="left"/>
+      <w:pPr>
+        <w:tabs>
+          <w:tab w:val="num" w:pos="6480"/>
+        </w:tabs>
+        <w:ind w:left="6480" w:hanging="360"/>
+      </w:pPr>
+    </w:lvl>
+  </w:abstractNum>
+  <w:abstractNum w:abstractNumId="8" w15:restartNumberingAfterBreak="0">
     <w:nsid w:val="45AC2771"/>
     <w:multiLevelType w:val="hybridMultilevel"/>
     <w:tmpl w:val="44641516"/>
@@ -1874,7 +3876,7 @@
       </w:rPr>
     </w:lvl>
   </w:abstractNum>
-  <w:abstractNum w:abstractNumId="5" w15:restartNumberingAfterBreak="0">
+  <w:abstractNum w:abstractNumId="9" w15:restartNumberingAfterBreak="0">
     <w:nsid w:val="62924E2F"/>
     <w:multiLevelType w:val="hybridMultilevel"/>
     <w:tmpl w:val="710C41EC"/>
@@ -1963,7 +3965,7 @@
       </w:pPr>
     </w:lvl>
   </w:abstractNum>
-  <w:abstractNum w:abstractNumId="6" w15:restartNumberingAfterBreak="0">
+  <w:abstractNum w:abstractNumId="10" w15:restartNumberingAfterBreak="0">
     <w:nsid w:val="637009B1"/>
     <w:multiLevelType w:val="hybridMultilevel"/>
     <w:tmpl w:val="F19A32A6"/>
@@ -2049,7 +4051,120 @@
       </w:pPr>
     </w:lvl>
   </w:abstractNum>
-  <w:abstractNum w:abstractNumId="7" w15:restartNumberingAfterBreak="0">
+  <w:abstractNum w:abstractNumId="11" w15:restartNumberingAfterBreak="0">
+    <w:nsid w:val="671F5260"/>
+    <w:multiLevelType w:val="multilevel"/>
+    <w:tmpl w:val="BC964FD2"/>
+    <w:lvl w:ilvl="0">
+      <w:start w:val="1"/>
+      <w:numFmt w:val="decimal"/>
+      <w:lvlText w:val="%1."/>
+      <w:lvlJc w:val="left"/>
+      <w:pPr>
+        <w:tabs>
+          <w:tab w:val="num" w:pos="720"/>
+        </w:tabs>
+        <w:ind w:left="720" w:hanging="360"/>
+      </w:pPr>
+    </w:lvl>
+    <w:lvl w:ilvl="1" w:tentative="1">
+      <w:start w:val="1"/>
+      <w:numFmt w:val="decimal"/>
+      <w:lvlText w:val="%2."/>
+      <w:lvlJc w:val="left"/>
+      <w:pPr>
+        <w:tabs>
+          <w:tab w:val="num" w:pos="1440"/>
+        </w:tabs>
+        <w:ind w:left="1440" w:hanging="360"/>
+      </w:pPr>
+    </w:lvl>
+    <w:lvl w:ilvl="2" w:tentative="1">
+      <w:start w:val="1"/>
+      <w:numFmt w:val="decimal"/>
+      <w:lvlText w:val="%3."/>
+      <w:lvlJc w:val="left"/>
+      <w:pPr>
+        <w:tabs>
+          <w:tab w:val="num" w:pos="2160"/>
+        </w:tabs>
+        <w:ind w:left="2160" w:hanging="360"/>
+      </w:pPr>
+    </w:lvl>
+    <w:lvl w:ilvl="3" w:tentative="1">
+      <w:start w:val="1"/>
+      <w:numFmt w:val="decimal"/>
+      <w:lvlText w:val="%4."/>
+      <w:lvlJc w:val="left"/>
+      <w:pPr>
+        <w:tabs>
+          <w:tab w:val="num" w:pos="2880"/>
+        </w:tabs>
+        <w:ind w:left="2880" w:hanging="360"/>
+      </w:pPr>
+    </w:lvl>
+    <w:lvl w:ilvl="4" w:tentative="1">
+      <w:start w:val="1"/>
+      <w:numFmt w:val="decimal"/>
+      <w:lvlText w:val="%5."/>
+      <w:lvlJc w:val="left"/>
+      <w:pPr>
+        <w:tabs>
+          <w:tab w:val="num" w:pos="3600"/>
+        </w:tabs>
+        <w:ind w:left="3600" w:hanging="360"/>
+      </w:pPr>
+    </w:lvl>
+    <w:lvl w:ilvl="5" w:tentative="1">
+      <w:start w:val="1"/>
+      <w:numFmt w:val="decimal"/>
+      <w:lvlText w:val="%6."/>
+      <w:lvlJc w:val="left"/>
+      <w:pPr>
+        <w:tabs>
+          <w:tab w:val="num" w:pos="4320"/>
+        </w:tabs>
+        <w:ind w:left="4320" w:hanging="360"/>
+      </w:pPr>
+    </w:lvl>
+    <w:lvl w:ilvl="6" w:tentative="1">
+      <w:start w:val="1"/>
+      <w:numFmt w:val="decimal"/>
+      <w:lvlText w:val="%7."/>
+      <w:lvlJc w:val="left"/>
+      <w:pPr>
+        <w:tabs>
+          <w:tab w:val="num" w:pos="5040"/>
+        </w:tabs>
+        <w:ind w:left="5040" w:hanging="360"/>
+      </w:pPr>
+    </w:lvl>
+    <w:lvl w:ilvl="7" w:tentative="1">
+      <w:start w:val="1"/>
+      <w:numFmt w:val="decimal"/>
+      <w:lvlText w:val="%8."/>
+      <w:lvlJc w:val="left"/>
+      <w:pPr>
+        <w:tabs>
+          <w:tab w:val="num" w:pos="5760"/>
+        </w:tabs>
+        <w:ind w:left="5760" w:hanging="360"/>
+      </w:pPr>
+    </w:lvl>
+    <w:lvl w:ilvl="8" w:tentative="1">
+      <w:start w:val="1"/>
+      <w:numFmt w:val="decimal"/>
+      <w:lvlText w:val="%9."/>
+      <w:lvlJc w:val="left"/>
+      <w:pPr>
+        <w:tabs>
+          <w:tab w:val="num" w:pos="6480"/>
+        </w:tabs>
+        <w:ind w:left="6480" w:hanging="360"/>
+      </w:pPr>
+    </w:lvl>
+  </w:abstractNum>
+  <w:abstractNum w:abstractNumId="12" w15:restartNumberingAfterBreak="0">
     <w:nsid w:val="6818255C"/>
     <w:multiLevelType w:val="hybridMultilevel"/>
     <w:tmpl w:val="4CAE1DF8"/>
@@ -2138,7 +4253,7 @@
       </w:pPr>
     </w:lvl>
   </w:abstractNum>
-  <w:abstractNum w:abstractNumId="8" w15:restartNumberingAfterBreak="0">
+  <w:abstractNum w:abstractNumId="13" w15:restartNumberingAfterBreak="0">
     <w:nsid w:val="6E632300"/>
     <w:multiLevelType w:val="hybridMultilevel"/>
     <w:tmpl w:val="2764ACBE"/>
@@ -2227,7 +4342,7 @@
       </w:pPr>
     </w:lvl>
   </w:abstractNum>
-  <w:abstractNum w:abstractNumId="9" w15:restartNumberingAfterBreak="0">
+  <w:abstractNum w:abstractNumId="14" w15:restartNumberingAfterBreak="0">
     <w:nsid w:val="72AF748F"/>
     <w:multiLevelType w:val="hybridMultilevel"/>
     <w:tmpl w:val="436C0132"/>
@@ -2316,7 +4431,7 @@
       </w:pPr>
     </w:lvl>
   </w:abstractNum>
-  <w:abstractNum w:abstractNumId="10" w15:restartNumberingAfterBreak="0">
+  <w:abstractNum w:abstractNumId="15" w15:restartNumberingAfterBreak="0">
     <w:nsid w:val="74302B98"/>
     <w:multiLevelType w:val="hybridMultilevel"/>
     <w:tmpl w:val="05480F76"/>
@@ -2406,37 +4521,52 @@
     </w:lvl>
   </w:abstractNum>
   <w:num w:numId="1" w16cid:durableId="124467765">
-    <w:abstractNumId w:val="5"/>
+    <w:abstractNumId w:val="9"/>
   </w:num>
   <w:num w:numId="2" w16cid:durableId="2102220680">
-    <w:abstractNumId w:val="4"/>
+    <w:abstractNumId w:val="8"/>
   </w:num>
   <w:num w:numId="3" w16cid:durableId="792014514">
-    <w:abstractNumId w:val="7"/>
+    <w:abstractNumId w:val="12"/>
   </w:num>
   <w:num w:numId="4" w16cid:durableId="1601376220">
-    <w:abstractNumId w:val="9"/>
+    <w:abstractNumId w:val="14"/>
   </w:num>
   <w:num w:numId="5" w16cid:durableId="1733960141">
-    <w:abstractNumId w:val="6"/>
+    <w:abstractNumId w:val="10"/>
   </w:num>
   <w:num w:numId="6" w16cid:durableId="1253851510">
     <w:abstractNumId w:val="1"/>
   </w:num>
   <w:num w:numId="7" w16cid:durableId="451175144">
-    <w:abstractNumId w:val="2"/>
+    <w:abstractNumId w:val="3"/>
   </w:num>
   <w:num w:numId="8" w16cid:durableId="2063820189">
-    <w:abstractNumId w:val="10"/>
+    <w:abstractNumId w:val="15"/>
   </w:num>
   <w:num w:numId="9" w16cid:durableId="199782120">
-    <w:abstractNumId w:val="8"/>
+    <w:abstractNumId w:val="13"/>
   </w:num>
   <w:num w:numId="10" w16cid:durableId="1443526669">
     <w:abstractNumId w:val="0"/>
   </w:num>
   <w:num w:numId="11" w16cid:durableId="145555693">
-    <w:abstractNumId w:val="3"/>
+    <w:abstractNumId w:val="6"/>
+  </w:num>
+  <w:num w:numId="12" w16cid:durableId="219707580">
+    <w:abstractNumId w:val="2"/>
+  </w:num>
+  <w:num w:numId="13" w16cid:durableId="2098280581">
+    <w:abstractNumId w:val="4"/>
+  </w:num>
+  <w:num w:numId="14" w16cid:durableId="1715931257">
+    <w:abstractNumId w:val="5"/>
+  </w:num>
+  <w:num w:numId="15" w16cid:durableId="1709646092">
+    <w:abstractNumId w:val="11"/>
+  </w:num>
+  <w:num w:numId="16" w16cid:durableId="926645980">
+    <w:abstractNumId w:val="7"/>
   </w:num>
 </w:numbering>
 </file>
@@ -2839,6 +4969,7 @@
   <w:style w:type="paragraph" w:default="1" w:styleId="Normal">
     <w:name w:val="Normal"/>
     <w:qFormat/>
+    <w:rsid w:val="00FF0DDD"/>
   </w:style>
   <w:style w:type="character" w:default="1" w:styleId="DefaultParagraphFont">
     <w:name w:val="Default Paragraph Font"/>

</xml_diff>

<commit_message>
Added implementation details for GetInputFromTextFile and formatted the documentation
</commit_message>
<xml_diff>
--- a/source/MultiSequenceLearning_Team_MSL/Project Documentation.docx
+++ b/source/MultiSequenceLearning_Team_MSL/Project Documentation.docx
@@ -52,15 +52,7 @@
         <w:t xml:space="preserve"> </w:t>
       </w:r>
       <w:r>
-        <w:t>.</w:t>
-      </w:r>
-      <w:proofErr w:type="spellStart"/>
-      <w:r>
-        <w:t>json</w:t>
-      </w:r>
-      <w:proofErr w:type="spellEnd"/>
-      <w:r>
-        <w:t>, .excel).</w:t>
+        <w:t>.json, .excel).</w:t>
       </w:r>
     </w:p>
     <w:p>
@@ -363,13 +355,8 @@
         </w:numPr>
       </w:pPr>
       <w:r>
-        <w:t xml:space="preserve">Created new repository out of existing neo-cortex and named as </w:t>
-      </w:r>
-      <w:proofErr w:type="spellStart"/>
-      <w:r>
-        <w:t>neocortexapi_Team_MSL</w:t>
-      </w:r>
-      <w:proofErr w:type="spellEnd"/>
+        <w:t>Created new repository out of existing neo-cortex and named as neocortexapi_Team_MSL</w:t>
+      </w:r>
     </w:p>
     <w:p>
       <w:pPr>
@@ -473,15 +460,7 @@
         </w:numPr>
       </w:pPr>
       <w:r>
-        <w:t xml:space="preserve">Created new method in </w:t>
-      </w:r>
-      <w:proofErr w:type="spellStart"/>
-      <w:r>
-        <w:t>Program.cs</w:t>
-      </w:r>
-      <w:proofErr w:type="spellEnd"/>
-      <w:r>
-        <w:t xml:space="preserve"> for eliminating the hard coded inputs and getting from local text file.</w:t>
+        <w:t>Created new method in Program.cs for eliminating the hard coded inputs and getting from local text file.</w:t>
       </w:r>
     </w:p>
     <w:p>
@@ -547,13 +526,8 @@
         </w:numPr>
       </w:pPr>
       <w:r>
-        <w:t xml:space="preserve">Created new method – </w:t>
-      </w:r>
-      <w:proofErr w:type="spellStart"/>
-      <w:r>
-        <w:t>GetInputFromTextFile</w:t>
-      </w:r>
-      <w:proofErr w:type="spellEnd"/>
+        <w:t>Created new method – GetInputFromTextFile</w:t>
+      </w:r>
     </w:p>
     <w:p>
       <w:pPr>
@@ -605,19 +579,12 @@
           <w:numId w:val="11"/>
         </w:numPr>
       </w:pPr>
-      <w:proofErr w:type="spellStart"/>
-      <w:r>
-        <w:t>Splitted</w:t>
-      </w:r>
-      <w:proofErr w:type="spellEnd"/>
-      <w:r>
-        <w:t xml:space="preserve"> input sequences using </w:t>
-      </w:r>
-      <w:proofErr w:type="spellStart"/>
-      <w:r>
-        <w:t>regulare</w:t>
-      </w:r>
-      <w:proofErr w:type="spellEnd"/>
+      <w:r>
+        <w:t xml:space="preserve">Split input sequences using </w:t>
+      </w:r>
+      <w:r>
+        <w:t>regular</w:t>
+      </w:r>
       <w:r>
         <w:t xml:space="preserve"> expression.</w:t>
       </w:r>
@@ -643,13 +610,8 @@
         </w:numPr>
       </w:pPr>
       <w:r>
-        <w:t xml:space="preserve">Created new method – </w:t>
-      </w:r>
-      <w:proofErr w:type="spellStart"/>
-      <w:r>
-        <w:t>GetSubSequenceInputFromTextFile</w:t>
-      </w:r>
-      <w:proofErr w:type="spellEnd"/>
+        <w:t>Created new method – GetSubSequenceInputFromTextFile</w:t>
+      </w:r>
     </w:p>
     <w:p>
       <w:pPr>
@@ -665,28 +627,6 @@
     <w:p/>
     <w:p/>
     <w:p/>
-    <w:p/>
-    <w:p/>
-    <w:p/>
-    <w:p/>
-    <w:p/>
-    <w:p/>
-    <w:p/>
-    <w:p/>
-    <w:p/>
-    <w:p/>
-    <w:p/>
-    <w:p/>
-    <w:p/>
-    <w:p>
-      <w:pPr>
-        <w:jc w:val="center"/>
-        <w:rPr>
-          <w:b/>
-          <w:bCs/>
-        </w:rPr>
-      </w:pPr>
-    </w:p>
     <w:p>
       <w:pPr>
         <w:jc w:val="center"/>
@@ -697,13 +637,267 @@
           <w:szCs w:val="32"/>
         </w:rPr>
       </w:pPr>
-      <w:r>
+    </w:p>
+    <w:p>
+      <w:pPr>
+        <w:jc w:val="center"/>
         <w:rPr>
           <w:b/>
           <w:bCs/>
           <w:sz w:val="32"/>
           <w:szCs w:val="32"/>
         </w:rPr>
+      </w:pPr>
+    </w:p>
+    <w:p>
+      <w:pPr>
+        <w:jc w:val="center"/>
+        <w:rPr>
+          <w:b/>
+          <w:bCs/>
+          <w:sz w:val="32"/>
+          <w:szCs w:val="32"/>
+        </w:rPr>
+      </w:pPr>
+    </w:p>
+    <w:p>
+      <w:pPr>
+        <w:jc w:val="center"/>
+        <w:rPr>
+          <w:b/>
+          <w:bCs/>
+          <w:sz w:val="32"/>
+          <w:szCs w:val="32"/>
+        </w:rPr>
+      </w:pPr>
+    </w:p>
+    <w:p>
+      <w:pPr>
+        <w:jc w:val="center"/>
+        <w:rPr>
+          <w:b/>
+          <w:bCs/>
+          <w:sz w:val="32"/>
+          <w:szCs w:val="32"/>
+        </w:rPr>
+      </w:pPr>
+    </w:p>
+    <w:p>
+      <w:pPr>
+        <w:jc w:val="center"/>
+        <w:rPr>
+          <w:b/>
+          <w:bCs/>
+          <w:sz w:val="32"/>
+          <w:szCs w:val="32"/>
+        </w:rPr>
+      </w:pPr>
+    </w:p>
+    <w:p>
+      <w:pPr>
+        <w:jc w:val="center"/>
+        <w:rPr>
+          <w:b/>
+          <w:bCs/>
+          <w:sz w:val="32"/>
+          <w:szCs w:val="32"/>
+        </w:rPr>
+      </w:pPr>
+    </w:p>
+    <w:p>
+      <w:pPr>
+        <w:jc w:val="center"/>
+        <w:rPr>
+          <w:b/>
+          <w:bCs/>
+          <w:sz w:val="32"/>
+          <w:szCs w:val="32"/>
+        </w:rPr>
+      </w:pPr>
+    </w:p>
+    <w:p>
+      <w:pPr>
+        <w:jc w:val="center"/>
+        <w:rPr>
+          <w:b/>
+          <w:bCs/>
+          <w:sz w:val="32"/>
+          <w:szCs w:val="32"/>
+        </w:rPr>
+      </w:pPr>
+    </w:p>
+    <w:p>
+      <w:pPr>
+        <w:jc w:val="center"/>
+        <w:rPr>
+          <w:b/>
+          <w:bCs/>
+          <w:sz w:val="32"/>
+          <w:szCs w:val="32"/>
+        </w:rPr>
+      </w:pPr>
+    </w:p>
+    <w:p>
+      <w:pPr>
+        <w:jc w:val="center"/>
+        <w:rPr>
+          <w:b/>
+          <w:bCs/>
+          <w:sz w:val="32"/>
+          <w:szCs w:val="32"/>
+        </w:rPr>
+      </w:pPr>
+    </w:p>
+    <w:p>
+      <w:pPr>
+        <w:jc w:val="center"/>
+        <w:rPr>
+          <w:b/>
+          <w:bCs/>
+          <w:sz w:val="32"/>
+          <w:szCs w:val="32"/>
+        </w:rPr>
+      </w:pPr>
+    </w:p>
+    <w:p>
+      <w:pPr>
+        <w:jc w:val="center"/>
+        <w:rPr>
+          <w:b/>
+          <w:bCs/>
+          <w:sz w:val="32"/>
+          <w:szCs w:val="32"/>
+        </w:rPr>
+      </w:pPr>
+    </w:p>
+    <w:p>
+      <w:pPr>
+        <w:jc w:val="center"/>
+        <w:rPr>
+          <w:b/>
+          <w:bCs/>
+          <w:sz w:val="32"/>
+          <w:szCs w:val="32"/>
+        </w:rPr>
+      </w:pPr>
+    </w:p>
+    <w:p>
+      <w:pPr>
+        <w:jc w:val="center"/>
+        <w:rPr>
+          <w:b/>
+          <w:bCs/>
+          <w:sz w:val="32"/>
+          <w:szCs w:val="32"/>
+        </w:rPr>
+      </w:pPr>
+    </w:p>
+    <w:p>
+      <w:pPr>
+        <w:jc w:val="center"/>
+        <w:rPr>
+          <w:b/>
+          <w:bCs/>
+          <w:sz w:val="32"/>
+          <w:szCs w:val="32"/>
+        </w:rPr>
+      </w:pPr>
+    </w:p>
+    <w:p>
+      <w:pPr>
+        <w:jc w:val="center"/>
+        <w:rPr>
+          <w:b/>
+          <w:bCs/>
+          <w:sz w:val="32"/>
+          <w:szCs w:val="32"/>
+        </w:rPr>
+      </w:pPr>
+    </w:p>
+    <w:p>
+      <w:pPr>
+        <w:jc w:val="center"/>
+        <w:rPr>
+          <w:b/>
+          <w:bCs/>
+          <w:sz w:val="32"/>
+          <w:szCs w:val="32"/>
+        </w:rPr>
+      </w:pPr>
+    </w:p>
+    <w:p>
+      <w:pPr>
+        <w:jc w:val="center"/>
+        <w:rPr>
+          <w:b/>
+          <w:bCs/>
+          <w:sz w:val="32"/>
+          <w:szCs w:val="32"/>
+        </w:rPr>
+      </w:pPr>
+    </w:p>
+    <w:p>
+      <w:pPr>
+        <w:jc w:val="center"/>
+        <w:rPr>
+          <w:b/>
+          <w:bCs/>
+          <w:sz w:val="32"/>
+          <w:szCs w:val="32"/>
+        </w:rPr>
+      </w:pPr>
+    </w:p>
+    <w:p>
+      <w:pPr>
+        <w:jc w:val="center"/>
+        <w:rPr>
+          <w:b/>
+          <w:bCs/>
+          <w:sz w:val="32"/>
+          <w:szCs w:val="32"/>
+        </w:rPr>
+      </w:pPr>
+    </w:p>
+    <w:p>
+      <w:pPr>
+        <w:jc w:val="center"/>
+        <w:rPr>
+          <w:b/>
+          <w:bCs/>
+          <w:sz w:val="32"/>
+          <w:szCs w:val="32"/>
+        </w:rPr>
+      </w:pPr>
+    </w:p>
+    <w:p>
+      <w:pPr>
+        <w:jc w:val="center"/>
+        <w:rPr>
+          <w:b/>
+          <w:bCs/>
+          <w:sz w:val="32"/>
+          <w:szCs w:val="32"/>
+        </w:rPr>
+      </w:pPr>
+    </w:p>
+    <w:p>
+      <w:pPr>
+        <w:jc w:val="center"/>
+        <w:rPr>
+          <w:b/>
+          <w:bCs/>
+          <w:sz w:val="32"/>
+          <w:szCs w:val="32"/>
+        </w:rPr>
+      </w:pPr>
+      <w:r>
+        <w:rPr>
+          <w:b/>
+          <w:bCs/>
+          <w:sz w:val="32"/>
+          <w:szCs w:val="32"/>
+        </w:rPr>
+        <w:lastRenderedPageBreak/>
         <w:t>Hierarchical Temporal Memory</w:t>
       </w:r>
     </w:p>
@@ -718,23 +912,27 @@
     <w:p>
       <w:pPr>
         <w:rPr>
-          <w:sz w:val="24"/>
-          <w:szCs w:val="24"/>
-        </w:rPr>
-      </w:pPr>
-      <w:r>
-        <w:rPr>
-          <w:sz w:val="24"/>
-          <w:szCs w:val="24"/>
-        </w:rPr>
-        <w:t xml:space="preserve"> Encoder</w:t>
-      </w:r>
-      <w:r>
-        <w:rPr>
-          <w:sz w:val="24"/>
-          <w:szCs w:val="24"/>
-        </w:rPr>
-        <w:t xml:space="preserve"> - </w:t>
+          <w:b/>
+          <w:bCs/>
+          <w:sz w:val="24"/>
+          <w:szCs w:val="24"/>
+        </w:rPr>
+      </w:pPr>
+      <w:r>
+        <w:rPr>
+          <w:sz w:val="24"/>
+          <w:szCs w:val="24"/>
+        </w:rPr>
+        <w:t xml:space="preserve"> </w:t>
+      </w:r>
+      <w:r>
+        <w:rPr>
+          <w:b/>
+          <w:bCs/>
+          <w:sz w:val="24"/>
+          <w:szCs w:val="24"/>
+        </w:rPr>
+        <w:t>Encoder:</w:t>
       </w:r>
     </w:p>
     <w:p>
@@ -920,7 +1118,6 @@
         </w:rPr>
         <w:t>The scalar representation of value (</w:t>
       </w:r>
-      <w:proofErr w:type="gramStart"/>
       <w:r>
         <w:rPr>
           <w:rFonts w:cstheme="minorHAnsi"/>
@@ -929,9 +1126,8 @@
           <w:szCs w:val="24"/>
           <w:shd w:val="clear" w:color="auto" w:fill="FFFFFF"/>
         </w:rPr>
-        <w:t>e.g.</w:t>
-      </w:r>
-      <w:proofErr w:type="gramEnd"/>
+        <w:t>e.g.,</w:t>
+      </w:r>
       <w:r>
         <w:rPr>
           <w:rFonts w:cstheme="minorHAnsi"/>
@@ -942,73 +1138,21 @@
         </w:rPr>
         <w:t xml:space="preserve"> for categories, this is the internal index used by the encoder). This number is consistent with what is returned by </w:t>
       </w:r>
-      <w:proofErr w:type="spellStart"/>
-      <w:r>
-        <w:rPr>
-          <w:rFonts w:cstheme="minorHAnsi"/>
-          <w:sz w:val="24"/>
-          <w:szCs w:val="24"/>
-        </w:rPr>
-        <w:fldChar w:fldCharType="begin"/>
-      </w:r>
-      <w:r>
-        <w:rPr>
-          <w:rFonts w:cstheme="minorHAnsi"/>
-          <w:sz w:val="24"/>
-          <w:szCs w:val="24"/>
-        </w:rPr>
-        <w:instrText xml:space="preserve"> HYPERLINK "https://nupic.docs.numenta.org/1.0.3/api/algorithms/encoders.html" \l "nupic.encoders.base.Encoder.getScalars" \o "nupic.encoders.base.Encoder.getScalars" </w:instrText>
-      </w:r>
-      <w:r>
-        <w:rPr>
-          <w:rFonts w:cstheme="minorHAnsi"/>
-          <w:sz w:val="24"/>
-          <w:szCs w:val="24"/>
-        </w:rPr>
-      </w:r>
-      <w:r>
-        <w:rPr>
-          <w:rFonts w:cstheme="minorHAnsi"/>
-          <w:sz w:val="24"/>
-          <w:szCs w:val="24"/>
-        </w:rPr>
-        <w:fldChar w:fldCharType="separate"/>
-      </w:r>
-      <w:r>
-        <w:rPr>
-          <w:rStyle w:val="pre"/>
-          <w:rFonts w:cstheme="minorHAnsi"/>
-          <w:b/>
-          <w:bCs/>
-          <w:color w:val="222222"/>
-          <w:sz w:val="24"/>
-          <w:szCs w:val="24"/>
-          <w:shd w:val="clear" w:color="auto" w:fill="FBFBFB"/>
-        </w:rPr>
-        <w:t>getScalars</w:t>
-      </w:r>
-      <w:proofErr w:type="spellEnd"/>
-      <w:r>
-        <w:rPr>
-          <w:rStyle w:val="pre"/>
-          <w:rFonts w:cstheme="minorHAnsi"/>
-          <w:b/>
-          <w:bCs/>
-          <w:color w:val="222222"/>
-          <w:sz w:val="24"/>
-          <w:szCs w:val="24"/>
-          <w:shd w:val="clear" w:color="auto" w:fill="FBFBFB"/>
-        </w:rPr>
-        <w:t>()</w:t>
-      </w:r>
-      <w:r>
-        <w:rPr>
-          <w:rFonts w:cstheme="minorHAnsi"/>
-          <w:sz w:val="24"/>
-          <w:szCs w:val="24"/>
-        </w:rPr>
-        <w:fldChar w:fldCharType="end"/>
-      </w:r>
+      <w:hyperlink r:id="rId5" w:anchor="nupic.encoders.base.Encoder.getScalars" w:tooltip="nupic.encoders.base.Encoder.getScalars" w:history="1">
+        <w:r>
+          <w:rPr>
+            <w:rStyle w:val="pre"/>
+            <w:rFonts w:cstheme="minorHAnsi"/>
+            <w:b/>
+            <w:bCs/>
+            <w:color w:val="222222"/>
+            <w:sz w:val="24"/>
+            <w:szCs w:val="24"/>
+            <w:shd w:val="clear" w:color="auto" w:fill="FBFBFB"/>
+          </w:rPr>
+          <w:t>getScalars()</w:t>
+        </w:r>
+      </w:hyperlink>
       <w:r>
         <w:rPr>
           <w:rFonts w:cstheme="minorHAnsi"/>
@@ -1111,69 +1255,12 @@
           <w:szCs w:val="24"/>
         </w:rPr>
       </w:pPr>
-      <w:proofErr w:type="spellStart"/>
-      <w:r>
-        <w:rPr>
-          <w:sz w:val="24"/>
-          <w:szCs w:val="24"/>
-        </w:rPr>
-        <w:t>SpatialPoolerMT</w:t>
-      </w:r>
-      <w:proofErr w:type="spellEnd"/>
-      <w:r>
-        <w:rPr>
-          <w:sz w:val="24"/>
-          <w:szCs w:val="24"/>
-        </w:rPr>
-        <w:t xml:space="preserve"> </w:t>
-      </w:r>
-      <w:proofErr w:type="spellStart"/>
-      <w:r>
-        <w:rPr>
-          <w:sz w:val="24"/>
-          <w:szCs w:val="24"/>
-        </w:rPr>
-        <w:t>spatialPooler</w:t>
-      </w:r>
-      <w:proofErr w:type="spellEnd"/>
-      <w:r>
-        <w:rPr>
-          <w:sz w:val="24"/>
-          <w:szCs w:val="24"/>
-        </w:rPr>
-        <w:t xml:space="preserve"> = new </w:t>
-      </w:r>
-      <w:proofErr w:type="spellStart"/>
-      <w:r>
-        <w:rPr>
-          <w:sz w:val="24"/>
-          <w:szCs w:val="24"/>
-        </w:rPr>
-        <w:t>SpatialPoolerMT</w:t>
-      </w:r>
-      <w:proofErr w:type="spellEnd"/>
-      <w:r>
-        <w:rPr>
-          <w:sz w:val="24"/>
-          <w:szCs w:val="24"/>
-        </w:rPr>
-        <w:t>(</w:t>
-      </w:r>
-      <w:proofErr w:type="spellStart"/>
-      <w:r>
-        <w:rPr>
-          <w:sz w:val="24"/>
-          <w:szCs w:val="24"/>
-        </w:rPr>
-        <w:t>hpa</w:t>
-      </w:r>
-      <w:proofErr w:type="spellEnd"/>
-      <w:r>
-        <w:rPr>
-          <w:sz w:val="24"/>
-          <w:szCs w:val="24"/>
-        </w:rPr>
-        <w:t>);</w:t>
+      <w:r>
+        <w:rPr>
+          <w:sz w:val="24"/>
+          <w:szCs w:val="24"/>
+        </w:rPr>
+        <w:t>SpatialPoolerMT spatialPooler = new SpatialPoolerMT(hpa);</w:t>
       </w:r>
     </w:p>
     <w:p>
@@ -1184,37 +1271,12 @@
           <w:szCs w:val="24"/>
         </w:rPr>
       </w:pPr>
-      <w:proofErr w:type="spellStart"/>
-      <w:r>
-        <w:rPr>
-          <w:sz w:val="24"/>
-          <w:szCs w:val="24"/>
-        </w:rPr>
-        <w:t>patialPooler.Init</w:t>
-      </w:r>
-      <w:proofErr w:type="spellEnd"/>
-      <w:r>
-        <w:rPr>
-          <w:sz w:val="24"/>
-          <w:szCs w:val="24"/>
-        </w:rPr>
-        <w:t xml:space="preserve">(memory, </w:t>
-      </w:r>
-      <w:proofErr w:type="spellStart"/>
-      <w:r>
-        <w:rPr>
-          <w:sz w:val="24"/>
-          <w:szCs w:val="24"/>
-        </w:rPr>
-        <w:t>UnitTestHelpers.GetMemory</w:t>
-      </w:r>
-      <w:proofErr w:type="spellEnd"/>
-      <w:r>
-        <w:rPr>
-          <w:sz w:val="24"/>
-          <w:szCs w:val="24"/>
-        </w:rPr>
-        <w:t>());</w:t>
+      <w:r>
+        <w:rPr>
+          <w:sz w:val="24"/>
+          <w:szCs w:val="24"/>
+        </w:rPr>
+        <w:t>patialPooler.Init(memory, UnitTestHelpers.GetMemory());</w:t>
       </w:r>
     </w:p>
     <w:p>
@@ -1242,6 +1304,7 @@
           <w:sz w:val="24"/>
           <w:szCs w:val="24"/>
         </w:rPr>
+        <w:lastRenderedPageBreak/>
         <w:t>Temporal Memory</w:t>
       </w:r>
       <w:r>
@@ -1265,23 +1328,7 @@
           <w:sz w:val="24"/>
           <w:szCs w:val="24"/>
         </w:rPr>
-        <w:t xml:space="preserve">The output of Spatial Pooler (SDR) is used as the input of Temporal </w:t>
-      </w:r>
-      <w:proofErr w:type="spellStart"/>
-      <w:r>
-        <w:rPr>
-          <w:sz w:val="24"/>
-          <w:szCs w:val="24"/>
-        </w:rPr>
-        <w:t>Memory.Temporal</w:t>
-      </w:r>
-      <w:proofErr w:type="spellEnd"/>
-      <w:r>
-        <w:rPr>
-          <w:sz w:val="24"/>
-          <w:szCs w:val="24"/>
-        </w:rPr>
-        <w:t xml:space="preserve"> memory algorithm will then learn the temporal pattern from spatial pattern.</w:t>
+        <w:t>The output of Spatial Pooler (SDR) is used as the input of Temporal Memory.Temporal memory algorithm will then learn the temporal pattern from spatial pattern.</w:t>
       </w:r>
     </w:p>
     <w:p>
@@ -1301,62 +1348,12 @@
           <w:szCs w:val="24"/>
         </w:rPr>
       </w:pPr>
-      <w:proofErr w:type="spellStart"/>
-      <w:r>
-        <w:rPr>
-          <w:sz w:val="24"/>
-          <w:szCs w:val="24"/>
-        </w:rPr>
-        <w:t>TemporalMemory</w:t>
-      </w:r>
-      <w:proofErr w:type="spellEnd"/>
-      <w:r>
-        <w:rPr>
-          <w:sz w:val="24"/>
-          <w:szCs w:val="24"/>
-        </w:rPr>
-        <w:t xml:space="preserve"> </w:t>
-      </w:r>
-      <w:proofErr w:type="spellStart"/>
-      <w:r>
-        <w:rPr>
-          <w:sz w:val="24"/>
-          <w:szCs w:val="24"/>
-        </w:rPr>
-        <w:t>temporalMemory</w:t>
-      </w:r>
-      <w:proofErr w:type="spellEnd"/>
-      <w:r>
-        <w:rPr>
-          <w:sz w:val="24"/>
-          <w:szCs w:val="24"/>
-        </w:rPr>
-        <w:t xml:space="preserve"> = new </w:t>
-      </w:r>
-      <w:proofErr w:type="spellStart"/>
-      <w:proofErr w:type="gramStart"/>
-      <w:r>
-        <w:rPr>
-          <w:sz w:val="24"/>
-          <w:szCs w:val="24"/>
-        </w:rPr>
-        <w:t>TemporalMemory</w:t>
-      </w:r>
-      <w:proofErr w:type="spellEnd"/>
-      <w:r>
-        <w:rPr>
-          <w:sz w:val="24"/>
-          <w:szCs w:val="24"/>
-        </w:rPr>
-        <w:t>(</w:t>
-      </w:r>
-      <w:proofErr w:type="gramEnd"/>
-      <w:r>
-        <w:rPr>
-          <w:sz w:val="24"/>
-          <w:szCs w:val="24"/>
-        </w:rPr>
-        <w:t>);</w:t>
+      <w:r>
+        <w:rPr>
+          <w:sz w:val="24"/>
+          <w:szCs w:val="24"/>
+        </w:rPr>
+        <w:t>TemporalMemory temporalMemory = new TemporalMemory();</w:t>
       </w:r>
     </w:p>
     <w:p>
@@ -1367,21 +1364,19 @@
           <w:szCs w:val="24"/>
         </w:rPr>
       </w:pPr>
-      <w:proofErr w:type="spellStart"/>
-      <w:r>
-        <w:rPr>
-          <w:sz w:val="24"/>
-          <w:szCs w:val="24"/>
-        </w:rPr>
-        <w:t>temporalMemory.Init</w:t>
-      </w:r>
-      <w:proofErr w:type="spellEnd"/>
-      <w:r>
-        <w:rPr>
-          <w:sz w:val="24"/>
-          <w:szCs w:val="24"/>
-        </w:rPr>
-        <w:t>(mem);</w:t>
+      <w:r>
+        <w:rPr>
+          <w:sz w:val="24"/>
+          <w:szCs w:val="24"/>
+        </w:rPr>
+        <w:t>temporalMemory.Init(mem</w:t>
+      </w:r>
+      <w:r>
+        <w:rPr>
+          <w:sz w:val="24"/>
+          <w:szCs w:val="24"/>
+        </w:rPr>
+        <w:t>).</w:t>
       </w:r>
     </w:p>
     <w:p>
@@ -1395,132 +1390,6 @@
     </w:p>
     <w:p>
       <w:pPr>
-        <w:pStyle w:val="ListParagraph"/>
-        <w:rPr>
-          <w:sz w:val="24"/>
-          <w:szCs w:val="24"/>
-        </w:rPr>
-      </w:pPr>
-    </w:p>
-    <w:p>
-      <w:pPr>
-        <w:pStyle w:val="ListParagraph"/>
-        <w:rPr>
-          <w:sz w:val="24"/>
-          <w:szCs w:val="24"/>
-        </w:rPr>
-      </w:pPr>
-    </w:p>
-    <w:p>
-      <w:pPr>
-        <w:pStyle w:val="ListParagraph"/>
-        <w:rPr>
-          <w:sz w:val="24"/>
-          <w:szCs w:val="24"/>
-        </w:rPr>
-      </w:pPr>
-    </w:p>
-    <w:p>
-      <w:pPr>
-        <w:pStyle w:val="ListParagraph"/>
-        <w:rPr>
-          <w:sz w:val="24"/>
-          <w:szCs w:val="24"/>
-        </w:rPr>
-      </w:pPr>
-    </w:p>
-    <w:p>
-      <w:pPr>
-        <w:pStyle w:val="ListParagraph"/>
-        <w:rPr>
-          <w:sz w:val="24"/>
-          <w:szCs w:val="24"/>
-        </w:rPr>
-      </w:pPr>
-    </w:p>
-    <w:p>
-      <w:pPr>
-        <w:pStyle w:val="ListParagraph"/>
-        <w:rPr>
-          <w:sz w:val="24"/>
-          <w:szCs w:val="24"/>
-        </w:rPr>
-      </w:pPr>
-    </w:p>
-    <w:p>
-      <w:pPr>
-        <w:pStyle w:val="ListParagraph"/>
-        <w:rPr>
-          <w:sz w:val="24"/>
-          <w:szCs w:val="24"/>
-        </w:rPr>
-      </w:pPr>
-    </w:p>
-    <w:p>
-      <w:pPr>
-        <w:pStyle w:val="ListParagraph"/>
-        <w:rPr>
-          <w:sz w:val="24"/>
-          <w:szCs w:val="24"/>
-        </w:rPr>
-      </w:pPr>
-    </w:p>
-    <w:p>
-      <w:pPr>
-        <w:pStyle w:val="ListParagraph"/>
-        <w:rPr>
-          <w:sz w:val="24"/>
-          <w:szCs w:val="24"/>
-        </w:rPr>
-      </w:pPr>
-    </w:p>
-    <w:p>
-      <w:pPr>
-        <w:pStyle w:val="ListParagraph"/>
-        <w:rPr>
-          <w:sz w:val="24"/>
-          <w:szCs w:val="24"/>
-        </w:rPr>
-      </w:pPr>
-    </w:p>
-    <w:p>
-      <w:pPr>
-        <w:pStyle w:val="ListParagraph"/>
-        <w:rPr>
-          <w:sz w:val="24"/>
-          <w:szCs w:val="24"/>
-        </w:rPr>
-      </w:pPr>
-    </w:p>
-    <w:p>
-      <w:pPr>
-        <w:pStyle w:val="ListParagraph"/>
-        <w:rPr>
-          <w:sz w:val="24"/>
-          <w:szCs w:val="24"/>
-        </w:rPr>
-      </w:pPr>
-    </w:p>
-    <w:p>
-      <w:pPr>
-        <w:pStyle w:val="ListParagraph"/>
-        <w:rPr>
-          <w:sz w:val="24"/>
-          <w:szCs w:val="24"/>
-        </w:rPr>
-      </w:pPr>
-    </w:p>
-    <w:p>
-      <w:pPr>
-        <w:pStyle w:val="ListParagraph"/>
-        <w:rPr>
-          <w:sz w:val="24"/>
-          <w:szCs w:val="24"/>
-        </w:rPr>
-      </w:pPr>
-    </w:p>
-    <w:p>
-      <w:pPr>
         <w:rPr>
           <w:sz w:val="24"/>
           <w:szCs w:val="24"/>
@@ -1533,15 +1402,6 @@
         </w:rPr>
         <w:t xml:space="preserve">Team Implemented three methods to take inputs </w:t>
       </w:r>
-    </w:p>
-    <w:p>
-      <w:pPr>
-        <w:pStyle w:val="ListParagraph"/>
-        <w:rPr>
-          <w:sz w:val="24"/>
-          <w:szCs w:val="24"/>
-        </w:rPr>
-      </w:pPr>
     </w:p>
     <w:p>
       <w:pPr>
@@ -1559,30 +1419,16 @@
           <w:lang w:eastAsia="en-IN"/>
         </w:rPr>
       </w:pPr>
-      <w:proofErr w:type="spellStart"/>
-      <w:proofErr w:type="gramStart"/>
-      <w:r>
-        <w:rPr>
-          <w:rFonts w:ascii="Segoe UI" w:eastAsia="Times New Roman" w:hAnsi="Segoe UI" w:cs="Segoe UI"/>
-          <w:color w:val="24292F"/>
-          <w:sz w:val="21"/>
-          <w:szCs w:val="21"/>
-          <w:lang w:eastAsia="en-IN"/>
-        </w:rPr>
-        <w:t>GetInputFromTextFile</w:t>
-      </w:r>
-      <w:proofErr w:type="spellEnd"/>
-      <w:r>
-        <w:rPr>
-          <w:rFonts w:ascii="Segoe UI" w:eastAsia="Times New Roman" w:hAnsi="Segoe UI" w:cs="Segoe UI"/>
-          <w:color w:val="24292F"/>
-          <w:sz w:val="21"/>
-          <w:szCs w:val="21"/>
-          <w:lang w:eastAsia="en-IN"/>
-        </w:rPr>
-        <w:t>( )</w:t>
-      </w:r>
-      <w:proofErr w:type="gramEnd"/>
+      <w:r>
+        <w:rPr>
+          <w:rFonts w:ascii="Segoe UI" w:eastAsia="Times New Roman" w:hAnsi="Segoe UI" w:cs="Segoe UI"/>
+          <w:color w:val="24292F"/>
+          <w:sz w:val="21"/>
+          <w:szCs w:val="21"/>
+          <w:lang w:eastAsia="en-IN"/>
+        </w:rPr>
+        <w:t>GetInputFromTextFile( )</w:t>
+      </w:r>
     </w:p>
     <w:p>
       <w:pPr>
@@ -1600,30 +1446,16 @@
           <w:lang w:eastAsia="en-IN"/>
         </w:rPr>
       </w:pPr>
-      <w:proofErr w:type="spellStart"/>
-      <w:proofErr w:type="gramStart"/>
-      <w:r>
-        <w:rPr>
-          <w:rFonts w:ascii="Segoe UI" w:eastAsia="Times New Roman" w:hAnsi="Segoe UI" w:cs="Segoe UI"/>
-          <w:color w:val="24292F"/>
-          <w:sz w:val="21"/>
-          <w:szCs w:val="21"/>
-          <w:lang w:eastAsia="en-IN"/>
-        </w:rPr>
-        <w:t>GetInputFromCsvFile</w:t>
-      </w:r>
-      <w:proofErr w:type="spellEnd"/>
-      <w:r>
-        <w:rPr>
-          <w:rFonts w:ascii="Segoe UI" w:eastAsia="Times New Roman" w:hAnsi="Segoe UI" w:cs="Segoe UI"/>
-          <w:color w:val="24292F"/>
-          <w:sz w:val="21"/>
-          <w:szCs w:val="21"/>
-          <w:lang w:eastAsia="en-IN"/>
-        </w:rPr>
-        <w:t>( )</w:t>
-      </w:r>
-      <w:proofErr w:type="gramEnd"/>
+      <w:r>
+        <w:rPr>
+          <w:rFonts w:ascii="Segoe UI" w:eastAsia="Times New Roman" w:hAnsi="Segoe UI" w:cs="Segoe UI"/>
+          <w:color w:val="24292F"/>
+          <w:sz w:val="21"/>
+          <w:szCs w:val="21"/>
+          <w:lang w:eastAsia="en-IN"/>
+        </w:rPr>
+        <w:t>GetInputFromCsvFile( )</w:t>
+      </w:r>
     </w:p>
     <w:p>
       <w:pPr>
@@ -1641,30 +1473,16 @@
           <w:lang w:eastAsia="en-IN"/>
         </w:rPr>
       </w:pPr>
-      <w:proofErr w:type="spellStart"/>
-      <w:proofErr w:type="gramStart"/>
-      <w:r>
-        <w:rPr>
-          <w:rFonts w:ascii="Segoe UI" w:eastAsia="Times New Roman" w:hAnsi="Segoe UI" w:cs="Segoe UI"/>
-          <w:color w:val="24292F"/>
-          <w:sz w:val="21"/>
-          <w:szCs w:val="21"/>
-          <w:lang w:eastAsia="en-IN"/>
-        </w:rPr>
-        <w:t>GetInputFromExcelFile</w:t>
-      </w:r>
-      <w:proofErr w:type="spellEnd"/>
-      <w:r>
-        <w:rPr>
-          <w:rFonts w:ascii="Segoe UI" w:eastAsia="Times New Roman" w:hAnsi="Segoe UI" w:cs="Segoe UI"/>
-          <w:color w:val="24292F"/>
-          <w:sz w:val="21"/>
-          <w:szCs w:val="21"/>
-          <w:lang w:eastAsia="en-IN"/>
-        </w:rPr>
-        <w:t>( )</w:t>
-      </w:r>
-      <w:proofErr w:type="gramEnd"/>
+      <w:r>
+        <w:rPr>
+          <w:rFonts w:ascii="Segoe UI" w:eastAsia="Times New Roman" w:hAnsi="Segoe UI" w:cs="Segoe UI"/>
+          <w:color w:val="24292F"/>
+          <w:sz w:val="21"/>
+          <w:szCs w:val="21"/>
+          <w:lang w:eastAsia="en-IN"/>
+        </w:rPr>
+        <w:t>GetInputFromExcelFile( )</w:t>
+      </w:r>
     </w:p>
     <w:p>
       <w:pPr>
@@ -1729,56 +1547,415 @@
           <w:lang w:eastAsia="en-IN"/>
         </w:rPr>
       </w:pPr>
-      <w:proofErr w:type="spellStart"/>
-      <w:proofErr w:type="gramStart"/>
-      <w:r>
-        <w:rPr>
-          <w:rFonts w:ascii="Segoe UI" w:eastAsia="Times New Roman" w:hAnsi="Segoe UI" w:cs="Segoe UI"/>
-          <w:b/>
-          <w:bCs/>
-          <w:color w:val="24292F"/>
-          <w:sz w:val="21"/>
-          <w:szCs w:val="21"/>
-          <w:lang w:eastAsia="en-IN"/>
-        </w:rPr>
-        <w:t>GetInputFromTextFile</w:t>
-      </w:r>
-      <w:proofErr w:type="spellEnd"/>
-      <w:r>
-        <w:rPr>
-          <w:rFonts w:ascii="Segoe UI" w:eastAsia="Times New Roman" w:hAnsi="Segoe UI" w:cs="Segoe UI"/>
-          <w:b/>
-          <w:bCs/>
-          <w:color w:val="24292F"/>
-          <w:sz w:val="21"/>
-          <w:szCs w:val="21"/>
-          <w:lang w:eastAsia="en-IN"/>
-        </w:rPr>
-        <w:t>( )</w:t>
-      </w:r>
-      <w:proofErr w:type="gramEnd"/>
-    </w:p>
-    <w:p>
-      <w:pPr>
+      <w:r>
+        <w:rPr>
+          <w:rFonts w:ascii="Segoe UI" w:eastAsia="Times New Roman" w:hAnsi="Segoe UI" w:cs="Segoe UI"/>
+          <w:b/>
+          <w:bCs/>
+          <w:color w:val="24292F"/>
+          <w:sz w:val="21"/>
+          <w:szCs w:val="21"/>
+          <w:lang w:eastAsia="en-IN"/>
+        </w:rPr>
+        <w:t>GetInputFromTextFile( )</w:t>
+      </w:r>
+      <w:r>
+        <w:rPr>
+          <w:rFonts w:ascii="Segoe UI" w:eastAsia="Times New Roman" w:hAnsi="Segoe UI" w:cs="Segoe UI"/>
+          <w:b/>
+          <w:bCs/>
+          <w:color w:val="24292F"/>
+          <w:sz w:val="21"/>
+          <w:szCs w:val="21"/>
+          <w:lang w:eastAsia="en-IN"/>
+        </w:rPr>
+        <w:t xml:space="preserve">: </w:t>
+      </w:r>
+    </w:p>
+    <w:p>
+      <w:pPr>
+        <w:pStyle w:val="ListParagraph"/>
         <w:shd w:val="clear" w:color="auto" w:fill="FFFFFF"/>
         <w:spacing w:before="100" w:beforeAutospacing="1" w:after="100" w:afterAutospacing="1" w:line="240" w:lineRule="auto"/>
         <w:rPr>
           <w:rFonts w:ascii="Segoe UI" w:eastAsia="Times New Roman" w:hAnsi="Segoe UI" w:cs="Segoe UI"/>
-          <w:color w:val="24292F"/>
-          <w:sz w:val="21"/>
-          <w:szCs w:val="21"/>
-          <w:lang w:eastAsia="en-IN"/>
-        </w:rPr>
-      </w:pPr>
+          <w:b/>
+          <w:bCs/>
+          <w:color w:val="24292F"/>
+          <w:sz w:val="21"/>
+          <w:szCs w:val="21"/>
+          <w:lang w:eastAsia="en-IN"/>
+        </w:rPr>
+      </w:pPr>
+    </w:p>
+    <w:p>
+      <w:pPr>
+        <w:shd w:val="clear" w:color="auto" w:fill="FFFFFF"/>
+        <w:spacing w:before="60" w:after="100" w:afterAutospacing="1" w:line="240" w:lineRule="auto"/>
+        <w:ind w:left="360"/>
+        <w:jc w:val="both"/>
+        <w:rPr>
+          <w:rFonts w:ascii="Segoe UI" w:eastAsia="Times New Roman" w:hAnsi="Segoe UI" w:cs="Segoe UI"/>
+          <w:color w:val="24292F"/>
+          <w:sz w:val="21"/>
+          <w:szCs w:val="21"/>
+          <w:lang w:eastAsia="en-IN"/>
+        </w:rPr>
+      </w:pPr>
+      <w:r>
+        <w:rPr>
+          <w:rFonts w:ascii="Segoe UI" w:eastAsia="Times New Roman" w:hAnsi="Segoe UI" w:cs="Segoe UI"/>
+          <w:color w:val="24292F"/>
+          <w:sz w:val="21"/>
+          <w:szCs w:val="21"/>
+          <w:lang w:eastAsia="en-IN"/>
+        </w:rPr>
+        <w:t>Team has</w:t>
+      </w:r>
+      <w:r>
+        <w:rPr>
+          <w:rFonts w:ascii="Segoe UI" w:eastAsia="Times New Roman" w:hAnsi="Segoe UI" w:cs="Segoe UI"/>
+          <w:color w:val="24292F"/>
+          <w:sz w:val="21"/>
+          <w:szCs w:val="21"/>
+          <w:lang w:eastAsia="en-IN"/>
+        </w:rPr>
+        <w:t xml:space="preserve"> implemented </w:t>
+      </w:r>
+      <w:r>
+        <w:rPr>
+          <w:rFonts w:ascii="Segoe UI" w:eastAsia="Times New Roman" w:hAnsi="Segoe UI" w:cs="Segoe UI"/>
+          <w:i/>
+          <w:iCs/>
+          <w:color w:val="24292F"/>
+          <w:sz w:val="21"/>
+          <w:szCs w:val="21"/>
+          <w:lang w:eastAsia="en-IN"/>
+        </w:rPr>
+        <w:t>GetInputFrom</w:t>
+      </w:r>
+      <w:r>
+        <w:rPr>
+          <w:rFonts w:ascii="Segoe UI" w:eastAsia="Times New Roman" w:hAnsi="Segoe UI" w:cs="Segoe UI"/>
+          <w:i/>
+          <w:iCs/>
+          <w:color w:val="24292F"/>
+          <w:sz w:val="21"/>
+          <w:szCs w:val="21"/>
+          <w:lang w:eastAsia="en-IN"/>
+        </w:rPr>
+        <w:t>Text</w:t>
+      </w:r>
+      <w:r>
+        <w:rPr>
+          <w:rFonts w:ascii="Segoe UI" w:eastAsia="Times New Roman" w:hAnsi="Segoe UI" w:cs="Segoe UI"/>
+          <w:i/>
+          <w:iCs/>
+          <w:color w:val="24292F"/>
+          <w:sz w:val="21"/>
+          <w:szCs w:val="21"/>
+          <w:lang w:eastAsia="en-IN"/>
+        </w:rPr>
+        <w:t>File( )</w:t>
+      </w:r>
+      <w:r>
+        <w:rPr>
+          <w:rFonts w:ascii="Segoe UI" w:eastAsia="Times New Roman" w:hAnsi="Segoe UI" w:cs="Segoe UI"/>
+          <w:color w:val="24292F"/>
+          <w:sz w:val="21"/>
+          <w:szCs w:val="21"/>
+          <w:lang w:eastAsia="en-IN"/>
+        </w:rPr>
+        <w:t xml:space="preserve"> method to take the inputs from the </w:t>
+      </w:r>
+      <w:r>
+        <w:rPr>
+          <w:rFonts w:ascii="Segoe UI" w:eastAsia="Times New Roman" w:hAnsi="Segoe UI" w:cs="Segoe UI"/>
+          <w:color w:val="24292F"/>
+          <w:sz w:val="21"/>
+          <w:szCs w:val="21"/>
+          <w:lang w:eastAsia="en-IN"/>
+        </w:rPr>
+        <w:t>Text</w:t>
+      </w:r>
+      <w:r>
+        <w:rPr>
+          <w:rFonts w:ascii="Segoe UI" w:eastAsia="Times New Roman" w:hAnsi="Segoe UI" w:cs="Segoe UI"/>
+          <w:color w:val="24292F"/>
+          <w:sz w:val="21"/>
+          <w:szCs w:val="21"/>
+          <w:lang w:eastAsia="en-IN"/>
+        </w:rPr>
+        <w:t xml:space="preserve"> file. </w:t>
+      </w:r>
+    </w:p>
+    <w:p>
+      <w:pPr>
+        <w:shd w:val="clear" w:color="auto" w:fill="FFFFFF"/>
+        <w:spacing w:before="60" w:after="100" w:afterAutospacing="1" w:line="240" w:lineRule="auto"/>
+        <w:ind w:left="360"/>
+        <w:jc w:val="both"/>
+        <w:rPr>
+          <w:rFonts w:ascii="Segoe UI" w:eastAsia="Times New Roman" w:hAnsi="Segoe UI" w:cs="Segoe UI"/>
+          <w:color w:val="24292F"/>
+          <w:sz w:val="21"/>
+          <w:szCs w:val="21"/>
+          <w:lang w:eastAsia="en-IN"/>
+        </w:rPr>
+      </w:pPr>
+      <w:r>
+        <w:rPr>
+          <w:rFonts w:ascii="Segoe UI" w:eastAsia="Times New Roman" w:hAnsi="Segoe UI" w:cs="Segoe UI"/>
+          <w:color w:val="24292F"/>
+          <w:sz w:val="21"/>
+          <w:szCs w:val="21"/>
+          <w:lang w:eastAsia="en-IN"/>
+        </w:rPr>
+        <w:t>We have tried 2 approaches to split the multiple input sequences:</w:t>
+      </w:r>
+    </w:p>
+    <w:p>
+      <w:pPr>
+        <w:pStyle w:val="ListParagraph"/>
+        <w:numPr>
+          <w:ilvl w:val="0"/>
+          <w:numId w:val="17"/>
+        </w:numPr>
+        <w:shd w:val="clear" w:color="auto" w:fill="FFFFFF"/>
+        <w:spacing w:before="60" w:after="100" w:afterAutospacing="1" w:line="240" w:lineRule="auto"/>
+        <w:jc w:val="both"/>
+        <w:rPr>
+          <w:rFonts w:ascii="Segoe UI" w:eastAsia="Times New Roman" w:hAnsi="Segoe UI" w:cs="Segoe UI"/>
+          <w:color w:val="24292F"/>
+          <w:sz w:val="21"/>
+          <w:szCs w:val="21"/>
+          <w:lang w:eastAsia="en-IN"/>
+        </w:rPr>
+      </w:pPr>
+      <w:r>
+        <w:rPr>
+          <w:rFonts w:ascii="Segoe UI" w:eastAsia="Times New Roman" w:hAnsi="Segoe UI" w:cs="Segoe UI"/>
+          <w:color w:val="24292F"/>
+          <w:sz w:val="21"/>
+          <w:szCs w:val="21"/>
+          <w:lang w:eastAsia="en-IN"/>
+        </w:rPr>
+        <w:t>By using</w:t>
+      </w:r>
+      <w:r>
+        <w:rPr>
+          <w:rFonts w:ascii="Segoe UI" w:eastAsia="Times New Roman" w:hAnsi="Segoe UI" w:cs="Segoe UI"/>
+          <w:color w:val="24292F"/>
+          <w:sz w:val="21"/>
+          <w:szCs w:val="21"/>
+          <w:lang w:eastAsia="en-IN"/>
+        </w:rPr>
+        <w:t xml:space="preserve"> comma ‘,’ to separate each digit of the input sequence and using special </w:t>
+      </w:r>
+      <w:r>
+        <w:rPr>
+          <w:rFonts w:ascii="Segoe UI" w:eastAsia="Times New Roman" w:hAnsi="Segoe UI" w:cs="Segoe UI"/>
+          <w:color w:val="24292F"/>
+          <w:sz w:val="21"/>
+          <w:szCs w:val="21"/>
+          <w:lang w:eastAsia="en-IN"/>
+        </w:rPr>
+        <w:t xml:space="preserve">character </w:t>
+      </w:r>
+      <w:r>
+        <w:rPr>
+          <w:rFonts w:ascii="Segoe UI" w:eastAsia="Times New Roman" w:hAnsi="Segoe UI" w:cs="Segoe UI"/>
+          <w:color w:val="24292F"/>
+          <w:sz w:val="21"/>
+          <w:szCs w:val="21"/>
+          <w:lang w:eastAsia="en-IN"/>
+        </w:rPr>
+        <w:t>at the end of each sequence for splitting it from other input sequence</w:t>
+      </w:r>
+      <w:r>
+        <w:rPr>
+          <w:rFonts w:ascii="Segoe UI" w:eastAsia="Times New Roman" w:hAnsi="Segoe UI" w:cs="Segoe UI"/>
+          <w:color w:val="24292F"/>
+          <w:sz w:val="21"/>
+          <w:szCs w:val="21"/>
+          <w:lang w:eastAsia="en-IN"/>
+        </w:rPr>
+        <w:t>s</w:t>
+      </w:r>
+      <w:r>
+        <w:rPr>
+          <w:rFonts w:ascii="Segoe UI" w:eastAsia="Times New Roman" w:hAnsi="Segoe UI" w:cs="Segoe UI"/>
+          <w:color w:val="24292F"/>
+          <w:sz w:val="21"/>
+          <w:szCs w:val="21"/>
+          <w:lang w:eastAsia="en-IN"/>
+        </w:rPr>
+        <w:t>. In this case we used semi-colon ‘;’ to split</w:t>
+      </w:r>
+      <w:r>
+        <w:rPr>
+          <w:rFonts w:ascii="Segoe UI" w:eastAsia="Times New Roman" w:hAnsi="Segoe UI" w:cs="Segoe UI"/>
+          <w:color w:val="24292F"/>
+          <w:sz w:val="21"/>
+          <w:szCs w:val="21"/>
+          <w:lang w:eastAsia="en-IN"/>
+        </w:rPr>
+        <w:t>.</w:t>
+      </w:r>
+    </w:p>
+    <w:p>
+      <w:pPr>
+        <w:pStyle w:val="ListParagraph"/>
+        <w:shd w:val="clear" w:color="auto" w:fill="FFFFFF"/>
+        <w:spacing w:before="60" w:after="100" w:afterAutospacing="1" w:line="240" w:lineRule="auto"/>
+        <w:ind w:left="1080"/>
+        <w:jc w:val="both"/>
+        <w:rPr>
+          <w:rFonts w:ascii="Segoe UI" w:eastAsia="Times New Roman" w:hAnsi="Segoe UI" w:cs="Segoe UI"/>
+          <w:color w:val="24292F"/>
+          <w:sz w:val="21"/>
+          <w:szCs w:val="21"/>
+          <w:lang w:eastAsia="en-IN"/>
+        </w:rPr>
+      </w:pPr>
+      <w:r>
+        <w:rPr>
+          <w:rFonts w:ascii="Segoe UI" w:eastAsia="Times New Roman" w:hAnsi="Segoe UI" w:cs="Segoe UI"/>
+          <w:color w:val="24292F"/>
+          <w:sz w:val="21"/>
+          <w:szCs w:val="21"/>
+          <w:lang w:eastAsia="en-IN"/>
+        </w:rPr>
+        <w:t xml:space="preserve">The significant issue we faced by using this approach is we had to add both comma ‘,’ and semi-colon ‘;’ at the end of each input sequence, which is not a feasible solution and </w:t>
+      </w:r>
+      <w:r>
+        <w:rPr>
+          <w:rFonts w:ascii="Segoe UI" w:eastAsia="Times New Roman" w:hAnsi="Segoe UI" w:cs="Segoe UI"/>
+          <w:color w:val="24292F"/>
+          <w:sz w:val="21"/>
+          <w:szCs w:val="21"/>
+          <w:lang w:eastAsia="en-IN"/>
+        </w:rPr>
+        <w:t xml:space="preserve">by which </w:t>
+      </w:r>
+      <w:r>
+        <w:rPr>
+          <w:rFonts w:ascii="Segoe UI" w:eastAsia="Times New Roman" w:hAnsi="Segoe UI" w:cs="Segoe UI"/>
+          <w:color w:val="24292F"/>
+          <w:sz w:val="21"/>
+          <w:szCs w:val="21"/>
+          <w:lang w:eastAsia="en-IN"/>
+        </w:rPr>
+        <w:t>text file also looks inappropriate.</w:t>
+      </w:r>
+    </w:p>
+    <w:p>
+      <w:pPr>
+        <w:pStyle w:val="ListParagraph"/>
+        <w:shd w:val="clear" w:color="auto" w:fill="FFFFFF"/>
+        <w:spacing w:before="60" w:after="100" w:afterAutospacing="1" w:line="240" w:lineRule="auto"/>
+        <w:ind w:left="1080"/>
+        <w:jc w:val="both"/>
+        <w:rPr>
+          <w:rFonts w:ascii="Segoe UI" w:eastAsia="Times New Roman" w:hAnsi="Segoe UI" w:cs="Segoe UI"/>
+          <w:color w:val="24292F"/>
+          <w:sz w:val="21"/>
+          <w:szCs w:val="21"/>
+          <w:lang w:eastAsia="en-IN"/>
+        </w:rPr>
+      </w:pPr>
+    </w:p>
+    <w:p>
+      <w:pPr>
+        <w:pStyle w:val="ListParagraph"/>
+        <w:shd w:val="clear" w:color="auto" w:fill="FFFFFF"/>
+        <w:spacing w:before="60" w:after="100" w:afterAutospacing="1" w:line="240" w:lineRule="auto"/>
+        <w:ind w:left="1080"/>
+        <w:jc w:val="both"/>
+        <w:rPr>
+          <w:rFonts w:ascii="Segoe UI" w:eastAsia="Times New Roman" w:hAnsi="Segoe UI" w:cs="Segoe UI"/>
+          <w:color w:val="24292F"/>
+          <w:sz w:val="21"/>
+          <w:szCs w:val="21"/>
+          <w:lang w:eastAsia="en-IN"/>
+        </w:rPr>
+      </w:pPr>
+      <w:r>
+        <w:rPr>
+          <w:rFonts w:ascii="Segoe UI" w:eastAsia="Times New Roman" w:hAnsi="Segoe UI" w:cs="Segoe UI"/>
+          <w:color w:val="24292F"/>
+          <w:sz w:val="21"/>
+          <w:szCs w:val="21"/>
+          <w:lang w:eastAsia="en-IN"/>
+        </w:rPr>
+        <w:t xml:space="preserve">Following image shows the inputs in </w:t>
+      </w:r>
+      <w:r>
+        <w:rPr>
+          <w:rFonts w:ascii="Segoe UI" w:eastAsia="Times New Roman" w:hAnsi="Segoe UI" w:cs="Segoe UI"/>
+          <w:color w:val="24292F"/>
+          <w:sz w:val="21"/>
+          <w:szCs w:val="21"/>
+          <w:lang w:eastAsia="en-IN"/>
+        </w:rPr>
+        <w:t>Text</w:t>
+      </w:r>
+      <w:r>
+        <w:rPr>
+          <w:rFonts w:ascii="Segoe UI" w:eastAsia="Times New Roman" w:hAnsi="Segoe UI" w:cs="Segoe UI"/>
+          <w:color w:val="24292F"/>
+          <w:sz w:val="21"/>
+          <w:szCs w:val="21"/>
+          <w:lang w:eastAsia="en-IN"/>
+        </w:rPr>
+        <w:t xml:space="preserve"> file format. Where highlighted part </w:t>
+      </w:r>
+      <w:r>
+        <w:rPr>
+          <w:rFonts w:ascii="Segoe UI" w:eastAsia="Times New Roman" w:hAnsi="Segoe UI" w:cs="Segoe UI"/>
+          <w:color w:val="24292F"/>
+          <w:sz w:val="21"/>
+          <w:szCs w:val="21"/>
+          <w:lang w:eastAsia="en-IN"/>
+        </w:rPr>
+        <w:t>shows addition of special character.</w:t>
+      </w:r>
+    </w:p>
+    <w:p>
+      <w:pPr>
+        <w:pStyle w:val="ListParagraph"/>
+        <w:shd w:val="clear" w:color="auto" w:fill="FFFFFF"/>
+        <w:spacing w:before="60" w:after="100" w:afterAutospacing="1" w:line="240" w:lineRule="auto"/>
+        <w:ind w:left="1080"/>
+        <w:jc w:val="both"/>
+        <w:rPr>
+          <w:rFonts w:ascii="Segoe UI" w:eastAsia="Times New Roman" w:hAnsi="Segoe UI" w:cs="Segoe UI"/>
+          <w:color w:val="24292F"/>
+          <w:sz w:val="21"/>
+          <w:szCs w:val="21"/>
+          <w:lang w:eastAsia="en-IN"/>
+        </w:rPr>
+      </w:pPr>
+      <w:r>
+        <w:rPr>
+          <w:rFonts w:ascii="Segoe UI" w:eastAsia="Times New Roman" w:hAnsi="Segoe UI" w:cs="Segoe UI"/>
+          <w:color w:val="24292F"/>
+          <w:sz w:val="21"/>
+          <w:szCs w:val="21"/>
+          <w:lang w:eastAsia="en-IN"/>
+        </w:rPr>
+        <w:lastRenderedPageBreak/>
+        <w:br/>
+      </w:r>
       <w:r>
         <w:rPr>
           <w:noProof/>
         </w:rPr>
         <w:drawing>
-          <wp:inline distT="0" distB="0" distL="0" distR="0" wp14:anchorId="2DC00A54" wp14:editId="3B58F97B">
-            <wp:extent cx="4800600" cy="5010150"/>
-            <wp:effectExtent l="0" t="0" r="0" b="0"/>
-            <wp:docPr id="1" name="Picture 1"/>
+          <wp:inline distT="0" distB="0" distL="0" distR="0" wp14:anchorId="14A6411D" wp14:editId="0DF2E051">
+            <wp:extent cx="2943225" cy="2695575"/>
+            <wp:effectExtent l="0" t="0" r="9525" b="9525"/>
+            <wp:docPr id="6" name="Picture 6" descr="Text&#10;&#10;Description automatically generated with medium confidence"/>
             <wp:cNvGraphicFramePr>
               <a:graphicFrameLocks xmlns:a="http://schemas.openxmlformats.org/drawingml/2006/main" noChangeAspect="1"/>
             </wp:cNvGraphicFramePr>
@@ -1786,11 +1963,11 @@
               <a:graphicData uri="http://schemas.openxmlformats.org/drawingml/2006/picture">
                 <pic:pic xmlns:pic="http://schemas.openxmlformats.org/drawingml/2006/picture">
                   <pic:nvPicPr>
-                    <pic:cNvPr id="1" name=""/>
+                    <pic:cNvPr id="6" name="Picture 6" descr="Text&#10;&#10;Description automatically generated with medium confidence"/>
                     <pic:cNvPicPr/>
                   </pic:nvPicPr>
                   <pic:blipFill>
-                    <a:blip r:embed="rId5"/>
+                    <a:blip r:embed="rId6"/>
                     <a:stretch>
                       <a:fillRect/>
                     </a:stretch>
@@ -1798,7 +1975,7 @@
                   <pic:spPr>
                     <a:xfrm>
                       <a:off x="0" y="0"/>
-                      <a:ext cx="4800600" cy="5010150"/>
+                      <a:ext cx="2943225" cy="2695575"/>
                     </a:xfrm>
                     <a:prstGeom prst="rect">
                       <a:avLst/>
@@ -1813,6 +1990,373 @@
     </w:p>
     <w:p>
       <w:pPr>
+        <w:pStyle w:val="ListParagraph"/>
+        <w:shd w:val="clear" w:color="auto" w:fill="FFFFFF"/>
+        <w:spacing w:before="60" w:after="100" w:afterAutospacing="1" w:line="240" w:lineRule="auto"/>
+        <w:ind w:left="1080"/>
+        <w:jc w:val="both"/>
+        <w:rPr>
+          <w:rFonts w:ascii="Segoe UI" w:eastAsia="Times New Roman" w:hAnsi="Segoe UI" w:cs="Segoe UI"/>
+          <w:color w:val="24292F"/>
+          <w:sz w:val="21"/>
+          <w:szCs w:val="21"/>
+          <w:lang w:eastAsia="en-IN"/>
+        </w:rPr>
+      </w:pPr>
+    </w:p>
+    <w:p>
+      <w:pPr>
+        <w:pStyle w:val="ListParagraph"/>
+        <w:shd w:val="clear" w:color="auto" w:fill="FFFFFF"/>
+        <w:spacing w:before="60" w:after="100" w:afterAutospacing="1" w:line="240" w:lineRule="auto"/>
+        <w:ind w:left="1080"/>
+        <w:jc w:val="both"/>
+        <w:rPr>
+          <w:rFonts w:ascii="Segoe UI" w:eastAsia="Times New Roman" w:hAnsi="Segoe UI" w:cs="Segoe UI"/>
+          <w:color w:val="24292F"/>
+          <w:sz w:val="21"/>
+          <w:szCs w:val="21"/>
+          <w:lang w:eastAsia="en-IN"/>
+        </w:rPr>
+      </w:pPr>
+    </w:p>
+    <w:p>
+      <w:pPr>
+        <w:pStyle w:val="ListParagraph"/>
+        <w:numPr>
+          <w:ilvl w:val="0"/>
+          <w:numId w:val="17"/>
+        </w:numPr>
+        <w:shd w:val="clear" w:color="auto" w:fill="FFFFFF"/>
+        <w:spacing w:before="60" w:after="100" w:afterAutospacing="1" w:line="240" w:lineRule="auto"/>
+        <w:jc w:val="both"/>
+        <w:rPr>
+          <w:rFonts w:ascii="Segoe UI" w:eastAsia="Times New Roman" w:hAnsi="Segoe UI" w:cs="Segoe UI"/>
+          <w:color w:val="24292F"/>
+          <w:sz w:val="21"/>
+          <w:szCs w:val="21"/>
+          <w:lang w:eastAsia="en-IN"/>
+        </w:rPr>
+      </w:pPr>
+      <w:r>
+        <w:rPr>
+          <w:rFonts w:ascii="Segoe UI" w:eastAsia="Times New Roman" w:hAnsi="Segoe UI" w:cs="Segoe UI"/>
+          <w:color w:val="24292F"/>
+          <w:sz w:val="21"/>
+          <w:szCs w:val="21"/>
+          <w:lang w:eastAsia="en-IN"/>
+        </w:rPr>
+        <w:t xml:space="preserve">To resolve issue, we faced in </w:t>
+      </w:r>
+      <w:r>
+        <w:rPr>
+          <w:rFonts w:ascii="Segoe UI" w:eastAsia="Times New Roman" w:hAnsi="Segoe UI" w:cs="Segoe UI"/>
+          <w:color w:val="24292F"/>
+          <w:sz w:val="21"/>
+          <w:szCs w:val="21"/>
+          <w:lang w:eastAsia="en-IN"/>
+        </w:rPr>
+        <w:t xml:space="preserve">the </w:t>
+      </w:r>
+      <w:r>
+        <w:rPr>
+          <w:rFonts w:ascii="Segoe UI" w:eastAsia="Times New Roman" w:hAnsi="Segoe UI" w:cs="Segoe UI"/>
+          <w:color w:val="24292F"/>
+          <w:sz w:val="21"/>
+          <w:szCs w:val="21"/>
+          <w:lang w:eastAsia="en-IN"/>
+        </w:rPr>
+        <w:t>first approach we used regular expression to split multiple sequences based on detecting the enter ‘/r/n’. Using this approach wherever we added enter for next input</w:t>
+      </w:r>
+      <w:r>
+        <w:rPr>
+          <w:rFonts w:ascii="Segoe UI" w:eastAsia="Times New Roman" w:hAnsi="Segoe UI" w:cs="Segoe UI"/>
+          <w:color w:val="24292F"/>
+          <w:sz w:val="21"/>
+          <w:szCs w:val="21"/>
+          <w:lang w:eastAsia="en-IN"/>
+        </w:rPr>
+        <w:t>,</w:t>
+      </w:r>
+      <w:r>
+        <w:rPr>
+          <w:rFonts w:ascii="Segoe UI" w:eastAsia="Times New Roman" w:hAnsi="Segoe UI" w:cs="Segoe UI"/>
+          <w:color w:val="24292F"/>
+          <w:sz w:val="21"/>
+          <w:szCs w:val="21"/>
+          <w:lang w:eastAsia="en-IN"/>
+        </w:rPr>
+        <w:t xml:space="preserve"> is getting detected by our regular expression logic.</w:t>
+      </w:r>
+    </w:p>
+    <w:p>
+      <w:pPr>
+        <w:pStyle w:val="ListParagraph"/>
+        <w:shd w:val="clear" w:color="auto" w:fill="FFFFFF"/>
+        <w:spacing w:before="60" w:after="100" w:afterAutospacing="1" w:line="240" w:lineRule="auto"/>
+        <w:ind w:left="1080"/>
+        <w:jc w:val="both"/>
+        <w:rPr>
+          <w:rFonts w:ascii="Segoe UI" w:eastAsia="Times New Roman" w:hAnsi="Segoe UI" w:cs="Segoe UI"/>
+          <w:color w:val="24292F"/>
+          <w:sz w:val="21"/>
+          <w:szCs w:val="21"/>
+          <w:lang w:eastAsia="en-IN"/>
+        </w:rPr>
+      </w:pPr>
+      <w:r>
+        <w:rPr>
+          <w:rFonts w:ascii="Segoe UI" w:eastAsia="Times New Roman" w:hAnsi="Segoe UI" w:cs="Segoe UI"/>
+          <w:color w:val="24292F"/>
+          <w:sz w:val="21"/>
+          <w:szCs w:val="21"/>
+          <w:lang w:eastAsia="en-IN"/>
+        </w:rPr>
+        <w:t>For this we had to read all the rows together using ‘</w:t>
+      </w:r>
+      <w:r>
+        <w:rPr>
+          <w:rFonts w:ascii="Cascadia Mono" w:hAnsi="Cascadia Mono" w:cs="Cascadia Mono"/>
+          <w:color w:val="000000"/>
+          <w:sz w:val="19"/>
+          <w:szCs w:val="19"/>
+          <w:lang w:val="en-US"/>
+        </w:rPr>
+        <w:t>reader.ReadToEnd()</w:t>
+      </w:r>
+      <w:r>
+        <w:rPr>
+          <w:rFonts w:ascii="Segoe UI" w:eastAsia="Times New Roman" w:hAnsi="Segoe UI" w:cs="Segoe UI"/>
+          <w:color w:val="24292F"/>
+          <w:sz w:val="21"/>
+          <w:szCs w:val="21"/>
+          <w:lang w:eastAsia="en-IN"/>
+        </w:rPr>
+        <w:t>’ method</w:t>
+      </w:r>
+      <w:r>
+        <w:rPr>
+          <w:rFonts w:ascii="Segoe UI" w:eastAsia="Times New Roman" w:hAnsi="Segoe UI" w:cs="Segoe UI"/>
+          <w:color w:val="24292F"/>
+          <w:sz w:val="21"/>
+          <w:szCs w:val="21"/>
+          <w:lang w:eastAsia="en-IN"/>
+        </w:rPr>
+        <w:t xml:space="preserve"> and then split it by detecting</w:t>
+      </w:r>
+      <w:r>
+        <w:rPr>
+          <w:rFonts w:ascii="Segoe UI" w:eastAsia="Times New Roman" w:hAnsi="Segoe UI" w:cs="Segoe UI"/>
+          <w:color w:val="24292F"/>
+          <w:sz w:val="21"/>
+          <w:szCs w:val="21"/>
+          <w:lang w:eastAsia="en-IN"/>
+        </w:rPr>
+        <w:t xml:space="preserve"> the</w:t>
+      </w:r>
+      <w:r>
+        <w:rPr>
+          <w:rFonts w:ascii="Segoe UI" w:eastAsia="Times New Roman" w:hAnsi="Segoe UI" w:cs="Segoe UI"/>
+          <w:color w:val="24292F"/>
+          <w:sz w:val="21"/>
+          <w:szCs w:val="21"/>
+          <w:lang w:eastAsia="en-IN"/>
+        </w:rPr>
+        <w:t xml:space="preserve"> enter</w:t>
+      </w:r>
+      <w:r>
+        <w:rPr>
+          <w:rFonts w:ascii="Segoe UI" w:eastAsia="Times New Roman" w:hAnsi="Segoe UI" w:cs="Segoe UI"/>
+          <w:color w:val="24292F"/>
+          <w:sz w:val="21"/>
+          <w:szCs w:val="21"/>
+          <w:lang w:eastAsia="en-IN"/>
+        </w:rPr>
+        <w:t xml:space="preserve"> keyword</w:t>
+      </w:r>
+      <w:r>
+        <w:rPr>
+          <w:rFonts w:ascii="Segoe UI" w:eastAsia="Times New Roman" w:hAnsi="Segoe UI" w:cs="Segoe UI"/>
+          <w:color w:val="24292F"/>
+          <w:sz w:val="21"/>
+          <w:szCs w:val="21"/>
+          <w:lang w:eastAsia="en-IN"/>
+        </w:rPr>
+        <w:t>.</w:t>
+      </w:r>
+      <w:r>
+        <w:rPr>
+          <w:rFonts w:ascii="Segoe UI" w:eastAsia="Times New Roman" w:hAnsi="Segoe UI" w:cs="Segoe UI"/>
+          <w:color w:val="24292F"/>
+          <w:sz w:val="21"/>
+          <w:szCs w:val="21"/>
+          <w:lang w:eastAsia="en-IN"/>
+        </w:rPr>
+        <w:t xml:space="preserve"> </w:t>
+      </w:r>
+    </w:p>
+    <w:p>
+      <w:pPr>
+        <w:pStyle w:val="ListParagraph"/>
+        <w:shd w:val="clear" w:color="auto" w:fill="FFFFFF"/>
+        <w:spacing w:before="60" w:after="100" w:afterAutospacing="1" w:line="240" w:lineRule="auto"/>
+        <w:ind w:left="1080"/>
+        <w:jc w:val="both"/>
+        <w:rPr>
+          <w:rFonts w:ascii="Segoe UI" w:eastAsia="Times New Roman" w:hAnsi="Segoe UI" w:cs="Segoe UI"/>
+          <w:color w:val="24292F"/>
+          <w:sz w:val="21"/>
+          <w:szCs w:val="21"/>
+          <w:lang w:eastAsia="en-IN"/>
+        </w:rPr>
+      </w:pPr>
+      <w:r>
+        <w:rPr>
+          <w:rFonts w:ascii="Segoe UI" w:eastAsia="Times New Roman" w:hAnsi="Segoe UI" w:cs="Segoe UI"/>
+          <w:color w:val="24292F"/>
+          <w:sz w:val="21"/>
+          <w:szCs w:val="21"/>
+          <w:lang w:eastAsia="en-IN"/>
+        </w:rPr>
+        <w:t>This can cause an issue in real time working environment.</w:t>
+      </w:r>
+    </w:p>
+    <w:p>
+      <w:pPr>
+        <w:pStyle w:val="ListParagraph"/>
+        <w:shd w:val="clear" w:color="auto" w:fill="FFFFFF"/>
+        <w:spacing w:before="60" w:after="100" w:afterAutospacing="1" w:line="240" w:lineRule="auto"/>
+        <w:ind w:left="1080"/>
+        <w:jc w:val="both"/>
+        <w:rPr>
+          <w:rFonts w:ascii="Segoe UI" w:eastAsia="Times New Roman" w:hAnsi="Segoe UI" w:cs="Segoe UI"/>
+          <w:color w:val="24292F"/>
+          <w:sz w:val="21"/>
+          <w:szCs w:val="21"/>
+          <w:lang w:eastAsia="en-IN"/>
+        </w:rPr>
+      </w:pPr>
+    </w:p>
+    <w:p>
+      <w:pPr>
+        <w:pStyle w:val="ListParagraph"/>
+        <w:shd w:val="clear" w:color="auto" w:fill="FFFFFF"/>
+        <w:spacing w:before="60" w:after="100" w:afterAutospacing="1" w:line="240" w:lineRule="auto"/>
+        <w:ind w:left="1080"/>
+        <w:jc w:val="both"/>
+        <w:rPr>
+          <w:rFonts w:ascii="Segoe UI" w:eastAsia="Times New Roman" w:hAnsi="Segoe UI" w:cs="Segoe UI"/>
+          <w:color w:val="24292F"/>
+          <w:sz w:val="21"/>
+          <w:szCs w:val="21"/>
+          <w:lang w:eastAsia="en-IN"/>
+        </w:rPr>
+      </w:pPr>
+      <w:r>
+        <w:rPr>
+          <w:rFonts w:ascii="Segoe UI" w:eastAsia="Times New Roman" w:hAnsi="Segoe UI" w:cs="Segoe UI"/>
+          <w:color w:val="24292F"/>
+          <w:sz w:val="21"/>
+          <w:szCs w:val="21"/>
+          <w:lang w:eastAsia="en-IN"/>
+        </w:rPr>
+        <w:t xml:space="preserve">Following image shows the input in </w:t>
+      </w:r>
+      <w:r>
+        <w:rPr>
+          <w:rFonts w:ascii="Segoe UI" w:eastAsia="Times New Roman" w:hAnsi="Segoe UI" w:cs="Segoe UI"/>
+          <w:color w:val="24292F"/>
+          <w:sz w:val="21"/>
+          <w:szCs w:val="21"/>
+          <w:lang w:eastAsia="en-IN"/>
+        </w:rPr>
+        <w:t>Text</w:t>
+      </w:r>
+      <w:r>
+        <w:rPr>
+          <w:rFonts w:ascii="Segoe UI" w:eastAsia="Times New Roman" w:hAnsi="Segoe UI" w:cs="Segoe UI"/>
+          <w:color w:val="24292F"/>
+          <w:sz w:val="21"/>
+          <w:szCs w:val="21"/>
+          <w:lang w:eastAsia="en-IN"/>
+        </w:rPr>
+        <w:t xml:space="preserve"> file format. </w:t>
+      </w:r>
+    </w:p>
+    <w:p>
+      <w:pPr>
+        <w:pStyle w:val="ListParagraph"/>
+        <w:shd w:val="clear" w:color="auto" w:fill="FFFFFF"/>
+        <w:spacing w:before="60" w:after="100" w:afterAutospacing="1" w:line="240" w:lineRule="auto"/>
+        <w:ind w:left="1080"/>
+        <w:jc w:val="both"/>
+        <w:rPr>
+          <w:rFonts w:ascii="Segoe UI" w:eastAsia="Times New Roman" w:hAnsi="Segoe UI" w:cs="Segoe UI"/>
+          <w:color w:val="24292F"/>
+          <w:sz w:val="21"/>
+          <w:szCs w:val="21"/>
+          <w:lang w:eastAsia="en-IN"/>
+        </w:rPr>
+      </w:pPr>
+    </w:p>
+    <w:p>
+      <w:pPr>
+        <w:pStyle w:val="ListParagraph"/>
+        <w:shd w:val="clear" w:color="auto" w:fill="FFFFFF"/>
+        <w:spacing w:before="60" w:after="100" w:afterAutospacing="1" w:line="240" w:lineRule="auto"/>
+        <w:ind w:left="1080"/>
+        <w:jc w:val="both"/>
+        <w:rPr>
+          <w:rFonts w:ascii="Segoe UI" w:eastAsia="Times New Roman" w:hAnsi="Segoe UI" w:cs="Segoe UI"/>
+          <w:color w:val="24292F"/>
+          <w:sz w:val="21"/>
+          <w:szCs w:val="21"/>
+          <w:lang w:eastAsia="en-IN"/>
+        </w:rPr>
+      </w:pPr>
+      <w:r>
+        <w:rPr>
+          <w:noProof/>
+        </w:rPr>
+        <w:drawing>
+          <wp:inline distT="0" distB="0" distL="0" distR="0" wp14:anchorId="3B0DD40E" wp14:editId="48E6C5A9">
+            <wp:extent cx="4800600" cy="3724275"/>
+            <wp:effectExtent l="0" t="0" r="0" b="9525"/>
+            <wp:docPr id="1" name="Picture 1" descr="Graphical user interface, application&#10;&#10;Description automatically generated"/>
+            <wp:cNvGraphicFramePr>
+              <a:graphicFrameLocks xmlns:a="http://schemas.openxmlformats.org/drawingml/2006/main" noChangeAspect="1"/>
+            </wp:cNvGraphicFramePr>
+            <a:graphic xmlns:a="http://schemas.openxmlformats.org/drawingml/2006/main">
+              <a:graphicData uri="http://schemas.openxmlformats.org/drawingml/2006/picture">
+                <pic:pic xmlns:pic="http://schemas.openxmlformats.org/drawingml/2006/picture">
+                  <pic:nvPicPr>
+                    <pic:cNvPr id="1" name="Picture 1" descr="Graphical user interface, application&#10;&#10;Description automatically generated"/>
+                    <pic:cNvPicPr/>
+                  </pic:nvPicPr>
+                  <pic:blipFill>
+                    <a:blip r:embed="rId7"/>
+                    <a:stretch>
+                      <a:fillRect/>
+                    </a:stretch>
+                  </pic:blipFill>
+                  <pic:spPr>
+                    <a:xfrm>
+                      <a:off x="0" y="0"/>
+                      <a:ext cx="4800600" cy="3724275"/>
+                    </a:xfrm>
+                    <a:prstGeom prst="rect">
+                      <a:avLst/>
+                    </a:prstGeom>
+                  </pic:spPr>
+                </pic:pic>
+              </a:graphicData>
+            </a:graphic>
+          </wp:inline>
+        </w:drawing>
+      </w:r>
+    </w:p>
+    <w:p>
+      <w:pPr>
         <w:shd w:val="clear" w:color="auto" w:fill="FFFFFF"/>
         <w:spacing w:before="100" w:beforeAutospacing="1" w:after="100" w:afterAutospacing="1" w:line="240" w:lineRule="auto"/>
         <w:rPr>
@@ -1843,52 +2387,103 @@
           <w:lang w:eastAsia="en-IN"/>
         </w:rPr>
       </w:pPr>
-      <w:proofErr w:type="spellStart"/>
-      <w:proofErr w:type="gramStart"/>
-      <w:r>
-        <w:rPr>
-          <w:rFonts w:ascii="Segoe UI" w:eastAsia="Times New Roman" w:hAnsi="Segoe UI" w:cs="Segoe UI"/>
-          <w:b/>
-          <w:bCs/>
-          <w:color w:val="24292F"/>
-          <w:sz w:val="21"/>
-          <w:szCs w:val="21"/>
-          <w:lang w:eastAsia="en-IN"/>
-        </w:rPr>
-        <w:t>GetInputFromCsvFile</w:t>
-      </w:r>
-      <w:proofErr w:type="spellEnd"/>
-      <w:r>
-        <w:rPr>
-          <w:rFonts w:ascii="Segoe UI" w:eastAsia="Times New Roman" w:hAnsi="Segoe UI" w:cs="Segoe UI"/>
-          <w:b/>
-          <w:bCs/>
-          <w:color w:val="24292F"/>
-          <w:sz w:val="21"/>
-          <w:szCs w:val="21"/>
-          <w:lang w:eastAsia="en-IN"/>
-        </w:rPr>
-        <w:t>( )</w:t>
-      </w:r>
-      <w:proofErr w:type="gramEnd"/>
+      <w:r>
+        <w:rPr>
+          <w:rFonts w:ascii="Segoe UI" w:eastAsia="Times New Roman" w:hAnsi="Segoe UI" w:cs="Segoe UI"/>
+          <w:b/>
+          <w:bCs/>
+          <w:color w:val="24292F"/>
+          <w:sz w:val="21"/>
+          <w:szCs w:val="21"/>
+          <w:lang w:eastAsia="en-IN"/>
+        </w:rPr>
+        <w:t>GetInputFromCsvFile( )</w:t>
+      </w:r>
+      <w:r>
+        <w:rPr>
+          <w:rFonts w:ascii="Segoe UI" w:eastAsia="Times New Roman" w:hAnsi="Segoe UI" w:cs="Segoe UI"/>
+          <w:b/>
+          <w:bCs/>
+          <w:color w:val="24292F"/>
+          <w:sz w:val="21"/>
+          <w:szCs w:val="21"/>
+          <w:lang w:eastAsia="en-IN"/>
+        </w:rPr>
+        <w:t xml:space="preserve">: </w:t>
+      </w:r>
     </w:p>
     <w:p>
       <w:pPr>
         <w:shd w:val="clear" w:color="auto" w:fill="FFFFFF"/>
         <w:spacing w:before="60" w:after="100" w:afterAutospacing="1" w:line="240" w:lineRule="auto"/>
-        <w:rPr>
-          <w:rFonts w:ascii="Segoe UI" w:eastAsia="Times New Roman" w:hAnsi="Segoe UI" w:cs="Segoe UI"/>
-          <w:color w:val="24292F"/>
-          <w:sz w:val="21"/>
-          <w:szCs w:val="21"/>
-          <w:lang w:eastAsia="en-IN"/>
-        </w:rPr>
-      </w:pPr>
+        <w:ind w:left="360"/>
+        <w:jc w:val="both"/>
+        <w:rPr>
+          <w:rFonts w:ascii="Segoe UI" w:eastAsia="Times New Roman" w:hAnsi="Segoe UI" w:cs="Segoe UI"/>
+          <w:color w:val="24292F"/>
+          <w:sz w:val="21"/>
+          <w:szCs w:val="21"/>
+          <w:lang w:eastAsia="en-IN"/>
+        </w:rPr>
+      </w:pPr>
+      <w:r>
+        <w:rPr>
+          <w:rFonts w:ascii="Segoe UI" w:eastAsia="Times New Roman" w:hAnsi="Segoe UI" w:cs="Segoe UI"/>
+          <w:color w:val="24292F"/>
+          <w:sz w:val="21"/>
+          <w:szCs w:val="21"/>
+          <w:lang w:eastAsia="en-IN"/>
+        </w:rPr>
+        <w:t>Team has</w:t>
+      </w:r>
+      <w:r>
+        <w:rPr>
+          <w:rFonts w:ascii="Segoe UI" w:eastAsia="Times New Roman" w:hAnsi="Segoe UI" w:cs="Segoe UI"/>
+          <w:color w:val="24292F"/>
+          <w:sz w:val="21"/>
+          <w:szCs w:val="21"/>
+          <w:lang w:eastAsia="en-IN"/>
+        </w:rPr>
+        <w:t xml:space="preserve"> implemented </w:t>
+      </w:r>
+      <w:r>
+        <w:rPr>
+          <w:rFonts w:ascii="Segoe UI" w:eastAsia="Times New Roman" w:hAnsi="Segoe UI" w:cs="Segoe UI"/>
+          <w:i/>
+          <w:iCs/>
+          <w:color w:val="24292F"/>
+          <w:sz w:val="21"/>
+          <w:szCs w:val="21"/>
+          <w:lang w:eastAsia="en-IN"/>
+        </w:rPr>
+        <w:t>GetInputFromCsvFile( )</w:t>
+      </w:r>
+      <w:r>
+        <w:rPr>
+          <w:rFonts w:ascii="Segoe UI" w:eastAsia="Times New Roman" w:hAnsi="Segoe UI" w:cs="Segoe UI"/>
+          <w:color w:val="24292F"/>
+          <w:sz w:val="21"/>
+          <w:szCs w:val="21"/>
+          <w:lang w:eastAsia="en-IN"/>
+        </w:rPr>
+        <w:t xml:space="preserve"> method to take the inputs from the CSV file. </w:t>
+      </w:r>
+      <w:r>
+        <w:rPr>
+          <w:rFonts w:ascii="Segoe UI" w:eastAsia="Times New Roman" w:hAnsi="Segoe UI" w:cs="Segoe UI"/>
+          <w:color w:val="24292F"/>
+          <w:sz w:val="21"/>
+          <w:szCs w:val="21"/>
+          <w:lang w:eastAsia="en-IN"/>
+        </w:rPr>
+        <w:t>CSV stands for "Comma-Separated Values". It is a file format used for storing and exchanging tabular data, such as spreadsheets or databases. In a CSV file, each line represents a row of data and each field within a row is separated by a comma. CSV files are simple and widely supported, making them a popular choice for data exchange between different systems and applications.</w:t>
+      </w:r>
     </w:p>
     <w:p>
       <w:pPr>
         <w:shd w:val="clear" w:color="auto" w:fill="FFFFFF"/>
         <w:spacing w:before="60" w:after="100" w:afterAutospacing="1" w:line="240" w:lineRule="auto"/>
+        <w:ind w:left="360"/>
         <w:jc w:val="both"/>
         <w:rPr>
           <w:rFonts w:ascii="Segoe UI" w:eastAsia="Times New Roman" w:hAnsi="Segoe UI" w:cs="Segoe UI"/>
@@ -1906,105 +2501,34 @@
           <w:szCs w:val="21"/>
           <w:lang w:eastAsia="en-IN"/>
         </w:rPr>
-        <w:t xml:space="preserve">We implemented </w:t>
-      </w:r>
-      <w:proofErr w:type="spellStart"/>
-      <w:proofErr w:type="gramStart"/>
-      <w:r>
-        <w:rPr>
-          <w:rFonts w:ascii="Segoe UI" w:eastAsia="Times New Roman" w:hAnsi="Segoe UI" w:cs="Segoe UI"/>
-          <w:i/>
-          <w:iCs/>
-          <w:color w:val="24292F"/>
-          <w:sz w:val="21"/>
-          <w:szCs w:val="21"/>
-          <w:lang w:eastAsia="en-IN"/>
-        </w:rPr>
-        <w:t>GetInputFromCsvFile</w:t>
-      </w:r>
-      <w:proofErr w:type="spellEnd"/>
-      <w:r>
-        <w:rPr>
-          <w:rFonts w:ascii="Segoe UI" w:eastAsia="Times New Roman" w:hAnsi="Segoe UI" w:cs="Segoe UI"/>
-          <w:i/>
-          <w:iCs/>
-          <w:color w:val="24292F"/>
-          <w:sz w:val="21"/>
-          <w:szCs w:val="21"/>
-          <w:lang w:eastAsia="en-IN"/>
-        </w:rPr>
-        <w:t>( )</w:t>
-      </w:r>
-      <w:proofErr w:type="gramEnd"/>
-      <w:r>
-        <w:rPr>
-          <w:rFonts w:ascii="Segoe UI" w:eastAsia="Times New Roman" w:hAnsi="Segoe UI" w:cs="Segoe UI"/>
-          <w:color w:val="24292F"/>
-          <w:sz w:val="21"/>
-          <w:szCs w:val="21"/>
-          <w:lang w:eastAsia="en-IN"/>
-        </w:rPr>
-        <w:t xml:space="preserve"> method to take the inputs from the CSV file. </w:t>
-      </w:r>
-      <w:r>
-        <w:rPr>
-          <w:rFonts w:ascii="Segoe UI" w:eastAsia="Times New Roman" w:hAnsi="Segoe UI" w:cs="Segoe UI"/>
-          <w:color w:val="24292F"/>
-          <w:sz w:val="21"/>
-          <w:szCs w:val="21"/>
-          <w:lang w:eastAsia="en-IN"/>
-        </w:rPr>
-        <w:t>CSV stands for "Comma-Separated Values". It is a file format used for storing and exchanging tabular data, such as spreadsheets or databases. In a CSV file, each line represents a row of data and each field within a row is separated by a comma. CSV files are simple and widely supported, making them a popular choice for data exchange between different systems and applications.</w:t>
+        <w:t xml:space="preserve">The problem with CSV file </w:t>
+      </w:r>
+      <w:r>
+        <w:rPr>
+          <w:rFonts w:ascii="Segoe UI" w:eastAsia="Times New Roman" w:hAnsi="Segoe UI" w:cs="Segoe UI"/>
+          <w:color w:val="24292F"/>
+          <w:sz w:val="21"/>
+          <w:szCs w:val="21"/>
+          <w:lang w:eastAsia="en-IN"/>
+        </w:rPr>
+        <w:t>is</w:t>
+      </w:r>
+      <w:r>
+        <w:rPr>
+          <w:rFonts w:ascii="Segoe UI" w:eastAsia="Times New Roman" w:hAnsi="Segoe UI" w:cs="Segoe UI"/>
+          <w:color w:val="24292F"/>
+          <w:sz w:val="21"/>
+          <w:szCs w:val="21"/>
+          <w:lang w:eastAsia="en-IN"/>
+        </w:rPr>
+        <w:t xml:space="preserve"> we need to add one non double character at end of each row to terminate the row/sequence and take the next sequence. This can cause an issue in real time working environment.</w:t>
       </w:r>
     </w:p>
     <w:p>
       <w:pPr>
         <w:shd w:val="clear" w:color="auto" w:fill="FFFFFF"/>
         <w:spacing w:before="60" w:after="100" w:afterAutospacing="1" w:line="240" w:lineRule="auto"/>
-        <w:jc w:val="both"/>
-        <w:rPr>
-          <w:rFonts w:ascii="Segoe UI" w:eastAsia="Times New Roman" w:hAnsi="Segoe UI" w:cs="Segoe UI"/>
-          <w:color w:val="24292F"/>
-          <w:sz w:val="21"/>
-          <w:szCs w:val="21"/>
-          <w:lang w:eastAsia="en-IN"/>
-        </w:rPr>
-      </w:pPr>
-      <w:r>
-        <w:rPr>
-          <w:rFonts w:ascii="Segoe UI" w:eastAsia="Times New Roman" w:hAnsi="Segoe UI" w:cs="Segoe UI"/>
-          <w:color w:val="24292F"/>
-          <w:sz w:val="21"/>
-          <w:szCs w:val="21"/>
-          <w:lang w:eastAsia="en-IN"/>
-        </w:rPr>
-        <w:t xml:space="preserve">The problem with CSV file </w:t>
-      </w:r>
-      <w:r>
-        <w:rPr>
-          <w:rFonts w:ascii="Segoe UI" w:eastAsia="Times New Roman" w:hAnsi="Segoe UI" w:cs="Segoe UI"/>
-          <w:color w:val="24292F"/>
-          <w:sz w:val="21"/>
-          <w:szCs w:val="21"/>
-          <w:lang w:eastAsia="en-IN"/>
-        </w:rPr>
-        <w:t>is</w:t>
-      </w:r>
-      <w:r>
-        <w:rPr>
-          <w:rFonts w:ascii="Segoe UI" w:eastAsia="Times New Roman" w:hAnsi="Segoe UI" w:cs="Segoe UI"/>
-          <w:color w:val="24292F"/>
-          <w:sz w:val="21"/>
-          <w:szCs w:val="21"/>
-          <w:lang w:eastAsia="en-IN"/>
-        </w:rPr>
-        <w:t xml:space="preserve"> we need to add one non double character at end of each row to terminate the row/sequence and take the next sequence. This can cause an issue in real time working environment.</w:t>
-      </w:r>
-    </w:p>
-    <w:p>
-      <w:pPr>
-        <w:shd w:val="clear" w:color="auto" w:fill="FFFFFF"/>
-        <w:spacing w:before="60" w:after="100" w:afterAutospacing="1" w:line="240" w:lineRule="auto"/>
+        <w:ind w:left="360"/>
         <w:jc w:val="both"/>
         <w:rPr>
           <w:rFonts w:ascii="Segoe UI" w:eastAsia="Times New Roman" w:hAnsi="Segoe UI" w:cs="Segoe UI"/>
@@ -2042,6 +2566,7 @@
       <w:pPr>
         <w:shd w:val="clear" w:color="auto" w:fill="FFFFFF"/>
         <w:spacing w:before="100" w:beforeAutospacing="1" w:after="100" w:afterAutospacing="1" w:line="240" w:lineRule="auto"/>
+        <w:jc w:val="both"/>
         <w:rPr>
           <w:rFonts w:ascii="Segoe UI" w:eastAsia="Times New Roman" w:hAnsi="Segoe UI" w:cs="Segoe UI"/>
           <w:color w:val="24292F"/>
@@ -2055,9 +2580,9 @@
           <w:noProof/>
         </w:rPr>
         <w:drawing>
-          <wp:inline distT="0" distB="0" distL="0" distR="0" wp14:anchorId="601EA384" wp14:editId="6F4DF556">
-            <wp:extent cx="5731510" cy="3096260"/>
-            <wp:effectExtent l="0" t="0" r="2540" b="8890"/>
+          <wp:inline distT="0" distB="0" distL="0" distR="0" wp14:anchorId="601EA384" wp14:editId="7E6AEA83">
+            <wp:extent cx="5683885" cy="3096260"/>
+            <wp:effectExtent l="0" t="0" r="0" b="8890"/>
             <wp:docPr id="2" name="Picture 2"/>
             <wp:cNvGraphicFramePr>
               <a:graphicFrameLocks xmlns:a="http://schemas.openxmlformats.org/drawingml/2006/main" noChangeAspect="1"/>
@@ -2072,7 +2597,7 @@
                     </pic:cNvPicPr>
                   </pic:nvPicPr>
                   <pic:blipFill>
-                    <a:blip r:embed="rId6">
+                    <a:blip r:embed="rId8">
                       <a:extLst>
                         <a:ext uri="{28A0092B-C50C-407E-A947-70E740481C1C}">
                           <a14:useLocalDpi xmlns:a14="http://schemas.microsoft.com/office/drawing/2010/main" val="0"/>
@@ -2087,7 +2612,7 @@
                   <pic:spPr bwMode="auto">
                     <a:xfrm>
                       <a:off x="0" y="0"/>
-                      <a:ext cx="5731510" cy="3096260"/>
+                      <a:ext cx="5683885" cy="3096260"/>
                     </a:xfrm>
                     <a:prstGeom prst="rect">
                       <a:avLst/>
@@ -2143,6 +2668,39 @@
     </w:p>
     <w:p>
       <w:pPr>
+        <w:rPr>
+          <w:rFonts w:ascii="Segoe UI" w:eastAsia="Times New Roman" w:hAnsi="Segoe UI" w:cs="Segoe UI"/>
+          <w:color w:val="24292F"/>
+          <w:sz w:val="21"/>
+          <w:szCs w:val="21"/>
+          <w:lang w:eastAsia="en-IN"/>
+        </w:rPr>
+      </w:pPr>
+    </w:p>
+    <w:p>
+      <w:pPr>
+        <w:rPr>
+          <w:rFonts w:ascii="Segoe UI" w:eastAsia="Times New Roman" w:hAnsi="Segoe UI" w:cs="Segoe UI"/>
+          <w:color w:val="24292F"/>
+          <w:sz w:val="21"/>
+          <w:szCs w:val="21"/>
+          <w:lang w:eastAsia="en-IN"/>
+        </w:rPr>
+      </w:pPr>
+    </w:p>
+    <w:p>
+      <w:pPr>
+        <w:rPr>
+          <w:rFonts w:ascii="Segoe UI" w:eastAsia="Times New Roman" w:hAnsi="Segoe UI" w:cs="Segoe UI"/>
+          <w:color w:val="24292F"/>
+          <w:sz w:val="21"/>
+          <w:szCs w:val="21"/>
+          <w:lang w:eastAsia="en-IN"/>
+        </w:rPr>
+      </w:pPr>
+    </w:p>
+    <w:p>
+      <w:pPr>
         <w:pStyle w:val="ListParagraph"/>
         <w:numPr>
           <w:ilvl w:val="0"/>
@@ -2160,34 +2718,31 @@
           <w:lang w:eastAsia="en-IN"/>
         </w:rPr>
       </w:pPr>
-      <w:proofErr w:type="spellStart"/>
-      <w:proofErr w:type="gramStart"/>
-      <w:r>
-        <w:rPr>
-          <w:rFonts w:ascii="Segoe UI" w:eastAsia="Times New Roman" w:hAnsi="Segoe UI" w:cs="Segoe UI"/>
-          <w:b/>
-          <w:bCs/>
-          <w:color w:val="24292F"/>
-          <w:sz w:val="21"/>
-          <w:szCs w:val="21"/>
-          <w:lang w:eastAsia="en-IN"/>
-        </w:rPr>
-        <w:t>GetInputFromExcelFile</w:t>
-      </w:r>
-      <w:proofErr w:type="spellEnd"/>
-      <w:r>
-        <w:rPr>
-          <w:rFonts w:ascii="Segoe UI" w:eastAsia="Times New Roman" w:hAnsi="Segoe UI" w:cs="Segoe UI"/>
-          <w:b/>
-          <w:bCs/>
-          <w:color w:val="24292F"/>
-          <w:sz w:val="21"/>
-          <w:szCs w:val="21"/>
-          <w:lang w:eastAsia="en-IN"/>
-        </w:rPr>
-        <w:t>( )</w:t>
-      </w:r>
-      <w:proofErr w:type="gramEnd"/>
+      <w:r>
+        <w:rPr>
+          <w:rFonts w:ascii="Segoe UI" w:eastAsia="Times New Roman" w:hAnsi="Segoe UI" w:cs="Segoe UI"/>
+          <w:b/>
+          <w:bCs/>
+          <w:color w:val="24292F"/>
+          <w:sz w:val="21"/>
+          <w:szCs w:val="21"/>
+          <w:lang w:eastAsia="en-IN"/>
+        </w:rPr>
+        <w:lastRenderedPageBreak/>
+        <w:t>GetInputFromExcelFile( )</w:t>
+      </w:r>
+      <w:r>
+        <w:rPr>
+          <w:rFonts w:ascii="Segoe UI" w:eastAsia="Times New Roman" w:hAnsi="Segoe UI" w:cs="Segoe UI"/>
+          <w:b/>
+          <w:bCs/>
+          <w:color w:val="24292F"/>
+          <w:sz w:val="21"/>
+          <w:szCs w:val="21"/>
+          <w:lang w:eastAsia="en-IN"/>
+        </w:rPr>
+        <w:t>:</w:t>
+      </w:r>
     </w:p>
     <w:p>
       <w:pPr>
@@ -2206,6 +2761,7 @@
       <w:pPr>
         <w:shd w:val="clear" w:color="auto" w:fill="FFFFFF"/>
         <w:spacing w:before="60" w:after="100" w:afterAutospacing="1" w:line="240" w:lineRule="auto"/>
+        <w:ind w:left="360"/>
         <w:jc w:val="both"/>
         <w:rPr>
           <w:rFonts w:ascii="Segoe UI" w:eastAsia="Times New Roman" w:hAnsi="Segoe UI" w:cs="Segoe UI"/>
@@ -2225,8 +2781,6 @@
         </w:rPr>
         <w:t xml:space="preserve">In the </w:t>
       </w:r>
-      <w:proofErr w:type="spellStart"/>
-      <w:proofErr w:type="gramStart"/>
       <w:r>
         <w:rPr>
           <w:rFonts w:ascii="Segoe UI" w:eastAsia="Times New Roman" w:hAnsi="Segoe UI" w:cs="Segoe UI"/>
@@ -2237,181 +2791,249 @@
           <w:szCs w:val="21"/>
           <w:lang w:eastAsia="en-IN"/>
         </w:rPr>
-        <w:t>GetInputFromExcelFile</w:t>
-      </w:r>
-      <w:proofErr w:type="spellEnd"/>
-      <w:r>
-        <w:rPr>
-          <w:rFonts w:ascii="Segoe UI" w:eastAsia="Times New Roman" w:hAnsi="Segoe UI" w:cs="Segoe UI"/>
+        <w:t>GetInputFromExcelFile( )</w:t>
+      </w:r>
+      <w:r>
+        <w:rPr>
+          <w:rFonts w:ascii="Segoe UI" w:eastAsia="Times New Roman" w:hAnsi="Segoe UI" w:cs="Segoe UI"/>
+          <w:color w:val="24292F"/>
+          <w:sz w:val="21"/>
+          <w:szCs w:val="21"/>
+          <w:lang w:eastAsia="en-IN"/>
+        </w:rPr>
+        <w:t xml:space="preserve"> method we are using .xlsx file type to take the input sequences.</w:t>
+      </w:r>
+    </w:p>
+    <w:p>
+      <w:pPr>
+        <w:pStyle w:val="NoSpacing"/>
+        <w:ind w:left="360"/>
+        <w:rPr>
+          <w:rFonts w:ascii="Segoe UI" w:hAnsi="Segoe UI" w:cs="Segoe UI"/>
+          <w:sz w:val="21"/>
+          <w:szCs w:val="21"/>
+          <w:lang w:eastAsia="en-IN"/>
+        </w:rPr>
+      </w:pPr>
+      <w:r>
+        <w:rPr>
+          <w:rFonts w:ascii="Segoe UI" w:hAnsi="Segoe UI" w:cs="Segoe UI"/>
+          <w:sz w:val="21"/>
+          <w:szCs w:val="21"/>
+          <w:lang w:eastAsia="en-IN"/>
+        </w:rPr>
+        <w:t>Here</w:t>
+      </w:r>
+      <w:r>
+        <w:rPr>
+          <w:rFonts w:ascii="Segoe UI" w:hAnsi="Segoe UI" w:cs="Segoe UI"/>
+          <w:sz w:val="21"/>
+          <w:szCs w:val="21"/>
+          <w:lang w:eastAsia="en-IN"/>
+        </w:rPr>
+        <w:t xml:space="preserve"> </w:t>
+      </w:r>
+      <w:r>
+        <w:rPr>
+          <w:rFonts w:ascii="Segoe UI" w:hAnsi="Segoe UI" w:cs="Segoe UI"/>
+          <w:sz w:val="21"/>
+          <w:szCs w:val="21"/>
+          <w:lang w:eastAsia="en-IN"/>
+        </w:rPr>
+        <w:t>we overc</w:t>
+      </w:r>
+      <w:r>
+        <w:rPr>
+          <w:rFonts w:ascii="Segoe UI" w:hAnsi="Segoe UI" w:cs="Segoe UI"/>
+          <w:sz w:val="21"/>
+          <w:szCs w:val="21"/>
+          <w:lang w:eastAsia="en-IN"/>
+        </w:rPr>
+        <w:t>a</w:t>
+      </w:r>
+      <w:r>
+        <w:rPr>
+          <w:rFonts w:ascii="Segoe UI" w:hAnsi="Segoe UI" w:cs="Segoe UI"/>
+          <w:sz w:val="21"/>
+          <w:szCs w:val="21"/>
+          <w:lang w:eastAsia="en-IN"/>
+        </w:rPr>
+        <w:t>me the issue</w:t>
+      </w:r>
+      <w:r>
+        <w:rPr>
+          <w:rFonts w:ascii="Segoe UI" w:hAnsi="Segoe UI" w:cs="Segoe UI"/>
+          <w:sz w:val="21"/>
+          <w:szCs w:val="21"/>
+          <w:lang w:eastAsia="en-IN"/>
+        </w:rPr>
+        <w:t>s</w:t>
+      </w:r>
+      <w:r>
+        <w:rPr>
+          <w:rFonts w:ascii="Segoe UI" w:hAnsi="Segoe UI" w:cs="Segoe UI"/>
+          <w:sz w:val="21"/>
+          <w:szCs w:val="21"/>
+          <w:lang w:eastAsia="en-IN"/>
+        </w:rPr>
+        <w:t xml:space="preserve"> </w:t>
+      </w:r>
+      <w:r>
+        <w:rPr>
+          <w:rFonts w:ascii="Segoe UI" w:hAnsi="Segoe UI" w:cs="Segoe UI"/>
+          <w:sz w:val="21"/>
+          <w:szCs w:val="21"/>
+          <w:lang w:eastAsia="en-IN"/>
+        </w:rPr>
+        <w:t>of the</w:t>
+      </w:r>
+      <w:r>
+        <w:rPr>
+          <w:rFonts w:ascii="Segoe UI" w:hAnsi="Segoe UI" w:cs="Segoe UI"/>
+          <w:sz w:val="21"/>
+          <w:szCs w:val="21"/>
+          <w:lang w:eastAsia="en-IN"/>
+        </w:rPr>
+        <w:t xml:space="preserve"> previous method</w:t>
+      </w:r>
+      <w:r>
+        <w:rPr>
+          <w:rFonts w:ascii="Segoe UI" w:hAnsi="Segoe UI" w:cs="Segoe UI"/>
+          <w:sz w:val="21"/>
+          <w:szCs w:val="21"/>
+          <w:lang w:eastAsia="en-IN"/>
+        </w:rPr>
+        <w:t>s</w:t>
+      </w:r>
+      <w:r>
+        <w:rPr>
+          <w:rFonts w:ascii="Segoe UI" w:hAnsi="Segoe UI" w:cs="Segoe UI"/>
+          <w:sz w:val="21"/>
+          <w:szCs w:val="21"/>
+          <w:lang w:eastAsia="en-IN"/>
+        </w:rPr>
+        <w:t xml:space="preserve"> </w:t>
+      </w:r>
+      <w:r>
+        <w:rPr>
+          <w:rFonts w:ascii="Segoe UI" w:hAnsi="Segoe UI" w:cs="Segoe UI"/>
           <w:i/>
           <w:iCs/>
-          <w:color w:val="24292F"/>
-          <w:sz w:val="21"/>
-          <w:szCs w:val="21"/>
-          <w:lang w:eastAsia="en-IN"/>
-        </w:rPr>
-        <w:t>( )</w:t>
-      </w:r>
-      <w:proofErr w:type="gramEnd"/>
-      <w:r>
-        <w:rPr>
-          <w:rFonts w:ascii="Segoe UI" w:eastAsia="Times New Roman" w:hAnsi="Segoe UI" w:cs="Segoe UI"/>
-          <w:color w:val="24292F"/>
-          <w:sz w:val="21"/>
-          <w:szCs w:val="21"/>
-          <w:lang w:eastAsia="en-IN"/>
-        </w:rPr>
-        <w:t xml:space="preserve"> method we are using .xlsx file type to take the input sequences.</w:t>
+          <w:sz w:val="21"/>
+          <w:szCs w:val="21"/>
+          <w:lang w:eastAsia="en-IN"/>
+        </w:rPr>
+        <w:t>GetInputFromCsvFile()</w:t>
+      </w:r>
+      <w:r>
+        <w:rPr>
+          <w:rFonts w:ascii="Segoe UI" w:hAnsi="Segoe UI" w:cs="Segoe UI"/>
+          <w:sz w:val="21"/>
+          <w:szCs w:val="21"/>
+          <w:lang w:eastAsia="en-IN"/>
+        </w:rPr>
+        <w:t xml:space="preserve"> </w:t>
+      </w:r>
+      <w:r>
+        <w:rPr>
+          <w:rFonts w:ascii="Segoe UI" w:hAnsi="Segoe UI" w:cs="Segoe UI"/>
+          <w:sz w:val="21"/>
+          <w:szCs w:val="21"/>
+          <w:lang w:eastAsia="en-IN"/>
+        </w:rPr>
+        <w:t xml:space="preserve">and </w:t>
+      </w:r>
+      <w:r>
+        <w:rPr>
+          <w:rFonts w:ascii="Segoe UI" w:hAnsi="Segoe UI" w:cs="Segoe UI"/>
+          <w:i/>
+          <w:iCs/>
+          <w:sz w:val="21"/>
+          <w:szCs w:val="21"/>
+          <w:lang w:eastAsia="en-IN"/>
+        </w:rPr>
+        <w:t>GetInputFromTextFile()</w:t>
+      </w:r>
+      <w:r>
+        <w:rPr>
+          <w:rFonts w:ascii="Segoe UI" w:hAnsi="Segoe UI" w:cs="Segoe UI"/>
+          <w:sz w:val="21"/>
+          <w:szCs w:val="21"/>
+          <w:lang w:eastAsia="en-IN"/>
+        </w:rPr>
+        <w:t xml:space="preserve"> </w:t>
+      </w:r>
+      <w:r>
+        <w:rPr>
+          <w:rFonts w:ascii="Segoe UI" w:hAnsi="Segoe UI" w:cs="Segoe UI"/>
+          <w:sz w:val="21"/>
+          <w:szCs w:val="21"/>
+          <w:lang w:eastAsia="en-IN"/>
+        </w:rPr>
+        <w:t xml:space="preserve">where we need to add any </w:t>
+      </w:r>
+      <w:r>
+        <w:rPr>
+          <w:rFonts w:ascii="Segoe UI" w:hAnsi="Segoe UI" w:cs="Segoe UI"/>
+          <w:sz w:val="21"/>
+          <w:szCs w:val="21"/>
+          <w:lang w:eastAsia="en-IN"/>
+        </w:rPr>
+        <w:t>non-double</w:t>
+      </w:r>
+      <w:r>
+        <w:rPr>
+          <w:rFonts w:ascii="Segoe UI" w:hAnsi="Segoe UI" w:cs="Segoe UI"/>
+          <w:sz w:val="21"/>
+          <w:szCs w:val="21"/>
+          <w:lang w:eastAsia="en-IN"/>
+        </w:rPr>
+        <w:t xml:space="preserve"> value to terminate the row/sequence and to jump to the next row/sequence</w:t>
+      </w:r>
+      <w:r>
+        <w:rPr>
+          <w:rFonts w:ascii="Segoe UI" w:hAnsi="Segoe UI" w:cs="Segoe UI"/>
+          <w:sz w:val="21"/>
+          <w:szCs w:val="21"/>
+          <w:lang w:eastAsia="en-IN"/>
+        </w:rPr>
+        <w:t xml:space="preserve"> and any special in case of text file to jump over the next input sequence</w:t>
+      </w:r>
+      <w:r>
+        <w:rPr>
+          <w:rFonts w:ascii="Segoe UI" w:hAnsi="Segoe UI" w:cs="Segoe UI"/>
+          <w:sz w:val="21"/>
+          <w:szCs w:val="21"/>
+          <w:lang w:eastAsia="en-IN"/>
+        </w:rPr>
+        <w:t xml:space="preserve">. To implement this feature we used the </w:t>
+      </w:r>
+      <w:r>
+        <w:rPr>
+          <w:rFonts w:ascii="Segoe UI" w:hAnsi="Segoe UI" w:cs="Segoe UI"/>
+          <w:i/>
+          <w:iCs/>
+          <w:sz w:val="21"/>
+          <w:szCs w:val="21"/>
+          <w:lang w:eastAsia="en-IN"/>
+        </w:rPr>
+        <w:t>string.IsNullOrWhiteSpace( )</w:t>
+      </w:r>
+      <w:r>
+        <w:rPr>
+          <w:rFonts w:ascii="Segoe UI" w:hAnsi="Segoe UI" w:cs="Segoe UI"/>
+          <w:sz w:val="21"/>
+          <w:szCs w:val="21"/>
+          <w:lang w:eastAsia="en-IN"/>
+        </w:rPr>
+        <w:t xml:space="preserve"> property. </w:t>
       </w:r>
     </w:p>
     <w:p>
       <w:pPr>
         <w:shd w:val="clear" w:color="auto" w:fill="FFFFFF"/>
         <w:spacing w:before="60" w:after="100" w:afterAutospacing="1" w:line="240" w:lineRule="auto"/>
-        <w:jc w:val="both"/>
-        <w:rPr>
-          <w:rFonts w:ascii="Segoe UI" w:eastAsia="Times New Roman" w:hAnsi="Segoe UI" w:cs="Segoe UI"/>
-          <w:color w:val="24292F"/>
-          <w:sz w:val="21"/>
-          <w:szCs w:val="21"/>
-          <w:lang w:eastAsia="en-IN"/>
-        </w:rPr>
-      </w:pPr>
-      <w:r>
-        <w:rPr>
-          <w:rFonts w:ascii="Segoe UI" w:eastAsia="Times New Roman" w:hAnsi="Segoe UI" w:cs="Segoe UI"/>
-          <w:color w:val="24292F"/>
-          <w:sz w:val="21"/>
-          <w:szCs w:val="21"/>
-          <w:lang w:eastAsia="en-IN"/>
-        </w:rPr>
-        <w:t xml:space="preserve">Here we overcome the issue in previous method </w:t>
-      </w:r>
-      <w:proofErr w:type="spellStart"/>
-      <w:proofErr w:type="gramStart"/>
-      <w:r>
-        <w:rPr>
-          <w:rFonts w:ascii="Segoe UI" w:eastAsia="Times New Roman" w:hAnsi="Segoe UI" w:cs="Segoe UI"/>
-          <w:i/>
-          <w:iCs/>
-          <w:color w:val="24292F"/>
-          <w:sz w:val="21"/>
-          <w:szCs w:val="21"/>
-          <w:lang w:eastAsia="en-IN"/>
-        </w:rPr>
-        <w:t>GetInputFromCsvFile</w:t>
-      </w:r>
-      <w:proofErr w:type="spellEnd"/>
-      <w:r>
-        <w:rPr>
-          <w:rFonts w:ascii="Segoe UI" w:eastAsia="Times New Roman" w:hAnsi="Segoe UI" w:cs="Segoe UI"/>
-          <w:i/>
-          <w:iCs/>
-          <w:color w:val="24292F"/>
-          <w:sz w:val="21"/>
-          <w:szCs w:val="21"/>
-          <w:lang w:eastAsia="en-IN"/>
-        </w:rPr>
-        <w:t>( )</w:t>
-      </w:r>
-      <w:proofErr w:type="gramEnd"/>
-      <w:r>
-        <w:rPr>
-          <w:rFonts w:ascii="Segoe UI" w:eastAsia="Times New Roman" w:hAnsi="Segoe UI" w:cs="Segoe UI"/>
-          <w:color w:val="24292F"/>
-          <w:sz w:val="21"/>
-          <w:szCs w:val="21"/>
-          <w:lang w:eastAsia="en-IN"/>
-        </w:rPr>
-        <w:t xml:space="preserve"> where we need to add any </w:t>
-      </w:r>
-      <w:r>
-        <w:rPr>
-          <w:rFonts w:ascii="Segoe UI" w:eastAsia="Times New Roman" w:hAnsi="Segoe UI" w:cs="Segoe UI"/>
-          <w:color w:val="24292F"/>
-          <w:sz w:val="21"/>
-          <w:szCs w:val="21"/>
-          <w:lang w:eastAsia="en-IN"/>
-        </w:rPr>
-        <w:t>non-double</w:t>
-      </w:r>
-      <w:r>
-        <w:rPr>
-          <w:rFonts w:ascii="Segoe UI" w:eastAsia="Times New Roman" w:hAnsi="Segoe UI" w:cs="Segoe UI"/>
-          <w:color w:val="24292F"/>
-          <w:sz w:val="21"/>
-          <w:szCs w:val="21"/>
-          <w:lang w:eastAsia="en-IN"/>
-        </w:rPr>
-        <w:t xml:space="preserve"> value to terminate the row/sequence and to jump to the next row/sequence. To implement this feature we used the </w:t>
-      </w:r>
-      <w:proofErr w:type="spellStart"/>
-      <w:proofErr w:type="gramStart"/>
-      <w:r>
-        <w:rPr>
-          <w:rFonts w:ascii="Segoe UI" w:eastAsia="Times New Roman" w:hAnsi="Segoe UI" w:cs="Segoe UI"/>
-          <w:i/>
-          <w:iCs/>
-          <w:color w:val="24292F"/>
-          <w:sz w:val="21"/>
-          <w:szCs w:val="21"/>
-          <w:lang w:eastAsia="en-IN"/>
-        </w:rPr>
-        <w:t>string.IsNullOrWhiteSpace</w:t>
-      </w:r>
-      <w:proofErr w:type="spellEnd"/>
-      <w:proofErr w:type="gramEnd"/>
-      <w:r>
-        <w:rPr>
-          <w:rFonts w:ascii="Segoe UI" w:eastAsia="Times New Roman" w:hAnsi="Segoe UI" w:cs="Segoe UI"/>
-          <w:i/>
-          <w:iCs/>
-          <w:color w:val="24292F"/>
-          <w:sz w:val="21"/>
-          <w:szCs w:val="21"/>
-          <w:lang w:eastAsia="en-IN"/>
-        </w:rPr>
-        <w:t>(</w:t>
-      </w:r>
-      <w:r>
-        <w:rPr>
-          <w:rFonts w:ascii="Segoe UI" w:eastAsia="Times New Roman" w:hAnsi="Segoe UI" w:cs="Segoe UI"/>
-          <w:i/>
-          <w:iCs/>
-          <w:color w:val="24292F"/>
-          <w:sz w:val="21"/>
-          <w:szCs w:val="21"/>
-          <w:lang w:eastAsia="en-IN"/>
-        </w:rPr>
-        <w:t xml:space="preserve"> </w:t>
-      </w:r>
-      <w:r>
-        <w:rPr>
-          <w:rFonts w:ascii="Segoe UI" w:eastAsia="Times New Roman" w:hAnsi="Segoe UI" w:cs="Segoe UI"/>
-          <w:i/>
-          <w:iCs/>
-          <w:color w:val="24292F"/>
-          <w:sz w:val="21"/>
-          <w:szCs w:val="21"/>
-          <w:lang w:eastAsia="en-IN"/>
-        </w:rPr>
-        <w:t>)</w:t>
-      </w:r>
-      <w:r>
-        <w:rPr>
-          <w:rFonts w:ascii="Segoe UI" w:eastAsia="Times New Roman" w:hAnsi="Segoe UI" w:cs="Segoe UI"/>
-          <w:color w:val="24292F"/>
-          <w:sz w:val="21"/>
-          <w:szCs w:val="21"/>
-          <w:lang w:eastAsia="en-IN"/>
-        </w:rPr>
-        <w:t xml:space="preserve"> property. </w:t>
-      </w:r>
-    </w:p>
-    <w:p>
-      <w:pPr>
-        <w:shd w:val="clear" w:color="auto" w:fill="FFFFFF"/>
-        <w:spacing w:before="60" w:after="100" w:afterAutospacing="1" w:line="240" w:lineRule="auto"/>
+        <w:ind w:left="360"/>
         <w:jc w:val="both"/>
         <w:rPr>
           <w:rFonts w:ascii="Segoe UI" w:eastAsia="Times New Roman" w:hAnsi="Segoe UI" w:cs="Segoe UI"/>
@@ -2479,7 +3101,7 @@
                     </pic:cNvPicPr>
                   </pic:nvPicPr>
                   <pic:blipFill>
-                    <a:blip r:embed="rId7">
+                    <a:blip r:embed="rId9">
                       <a:extLst>
                         <a:ext uri="{28A0092B-C50C-407E-A947-70E740481C1C}">
                           <a14:useLocalDpi xmlns:a14="http://schemas.microsoft.com/office/drawing/2010/main" val="0"/>
@@ -2766,7 +3388,6 @@
                 <w:lang w:eastAsia="en-IN"/>
               </w:rPr>
             </w:pPr>
-            <w:proofErr w:type="spellStart"/>
             <w:r>
               <w:rPr>
                 <w:rFonts w:ascii="Segoe UI" w:eastAsia="Times New Roman" w:hAnsi="Segoe UI" w:cs="Segoe UI"/>
@@ -2777,7 +3398,6 @@
               </w:rPr>
               <w:t>EPPlus</w:t>
             </w:r>
-            <w:proofErr w:type="spellEnd"/>
           </w:p>
         </w:tc>
         <w:tc>
@@ -2845,7 +3465,6 @@
                 <w:lang w:eastAsia="en-IN"/>
               </w:rPr>
             </w:pPr>
-            <w:proofErr w:type="spellStart"/>
             <w:r>
               <w:rPr>
                 <w:rFonts w:ascii="Segoe UI" w:eastAsia="Times New Roman" w:hAnsi="Segoe UI" w:cs="Segoe UI"/>
@@ -2856,7 +3475,6 @@
               </w:rPr>
               <w:t>ExcelDataReader</w:t>
             </w:r>
-            <w:proofErr w:type="spellEnd"/>
           </w:p>
         </w:tc>
         <w:tc>
@@ -2939,7 +3557,6 @@
         </w:rPr>
         <w:t xml:space="preserve">Getting file path automatically for the input.xlsx and subsequence.xlsx files is necessary because whenever team member or any user tries to run the code into their local environment they need to add the paths of the file explicitly to take the files as a input. To overcome this issue, we implemented property </w:t>
       </w:r>
-      <w:proofErr w:type="spellStart"/>
       <w:r>
         <w:rPr>
           <w:i/>
@@ -2949,7 +3566,6 @@
         </w:rPr>
         <w:t>Environment.CurrentDirectory</w:t>
       </w:r>
-      <w:proofErr w:type="spellEnd"/>
       <w:r>
         <w:rPr>
           <w:sz w:val="24"/>
@@ -3877,6 +4493,95 @@
     </w:lvl>
   </w:abstractNum>
   <w:abstractNum w:abstractNumId="9" w15:restartNumberingAfterBreak="0">
+    <w:nsid w:val="5C8101F7"/>
+    <w:multiLevelType w:val="hybridMultilevel"/>
+    <w:tmpl w:val="4FEED04A"/>
+    <w:lvl w:ilvl="0" w:tplc="AEA2184A">
+      <w:start w:val="1"/>
+      <w:numFmt w:val="decimal"/>
+      <w:lvlText w:val="%1."/>
+      <w:lvlJc w:val="left"/>
+      <w:pPr>
+        <w:ind w:left="1080" w:hanging="360"/>
+      </w:pPr>
+      <w:rPr>
+        <w:rFonts w:hint="default"/>
+      </w:rPr>
+    </w:lvl>
+    <w:lvl w:ilvl="1" w:tplc="04090019" w:tentative="1">
+      <w:start w:val="1"/>
+      <w:numFmt w:val="lowerLetter"/>
+      <w:lvlText w:val="%2."/>
+      <w:lvlJc w:val="left"/>
+      <w:pPr>
+        <w:ind w:left="1800" w:hanging="360"/>
+      </w:pPr>
+    </w:lvl>
+    <w:lvl w:ilvl="2" w:tplc="0409001B" w:tentative="1">
+      <w:start w:val="1"/>
+      <w:numFmt w:val="lowerRoman"/>
+      <w:lvlText w:val="%3."/>
+      <w:lvlJc w:val="right"/>
+      <w:pPr>
+        <w:ind w:left="2520" w:hanging="180"/>
+      </w:pPr>
+    </w:lvl>
+    <w:lvl w:ilvl="3" w:tplc="0409000F" w:tentative="1">
+      <w:start w:val="1"/>
+      <w:numFmt w:val="decimal"/>
+      <w:lvlText w:val="%4."/>
+      <w:lvlJc w:val="left"/>
+      <w:pPr>
+        <w:ind w:left="3240" w:hanging="360"/>
+      </w:pPr>
+    </w:lvl>
+    <w:lvl w:ilvl="4" w:tplc="04090019" w:tentative="1">
+      <w:start w:val="1"/>
+      <w:numFmt w:val="lowerLetter"/>
+      <w:lvlText w:val="%5."/>
+      <w:lvlJc w:val="left"/>
+      <w:pPr>
+        <w:ind w:left="3960" w:hanging="360"/>
+      </w:pPr>
+    </w:lvl>
+    <w:lvl w:ilvl="5" w:tplc="0409001B" w:tentative="1">
+      <w:start w:val="1"/>
+      <w:numFmt w:val="lowerRoman"/>
+      <w:lvlText w:val="%6."/>
+      <w:lvlJc w:val="right"/>
+      <w:pPr>
+        <w:ind w:left="4680" w:hanging="180"/>
+      </w:pPr>
+    </w:lvl>
+    <w:lvl w:ilvl="6" w:tplc="0409000F" w:tentative="1">
+      <w:start w:val="1"/>
+      <w:numFmt w:val="decimal"/>
+      <w:lvlText w:val="%7."/>
+      <w:lvlJc w:val="left"/>
+      <w:pPr>
+        <w:ind w:left="5400" w:hanging="360"/>
+      </w:pPr>
+    </w:lvl>
+    <w:lvl w:ilvl="7" w:tplc="04090019" w:tentative="1">
+      <w:start w:val="1"/>
+      <w:numFmt w:val="lowerLetter"/>
+      <w:lvlText w:val="%8."/>
+      <w:lvlJc w:val="left"/>
+      <w:pPr>
+        <w:ind w:left="6120" w:hanging="360"/>
+      </w:pPr>
+    </w:lvl>
+    <w:lvl w:ilvl="8" w:tplc="0409001B" w:tentative="1">
+      <w:start w:val="1"/>
+      <w:numFmt w:val="lowerRoman"/>
+      <w:lvlText w:val="%9."/>
+      <w:lvlJc w:val="right"/>
+      <w:pPr>
+        <w:ind w:left="6840" w:hanging="180"/>
+      </w:pPr>
+    </w:lvl>
+  </w:abstractNum>
+  <w:abstractNum w:abstractNumId="10" w15:restartNumberingAfterBreak="0">
     <w:nsid w:val="62924E2F"/>
     <w:multiLevelType w:val="hybridMultilevel"/>
     <w:tmpl w:val="710C41EC"/>
@@ -3965,7 +4670,7 @@
       </w:pPr>
     </w:lvl>
   </w:abstractNum>
-  <w:abstractNum w:abstractNumId="10" w15:restartNumberingAfterBreak="0">
+  <w:abstractNum w:abstractNumId="11" w15:restartNumberingAfterBreak="0">
     <w:nsid w:val="637009B1"/>
     <w:multiLevelType w:val="hybridMultilevel"/>
     <w:tmpl w:val="F19A32A6"/>
@@ -4051,7 +4756,7 @@
       </w:pPr>
     </w:lvl>
   </w:abstractNum>
-  <w:abstractNum w:abstractNumId="11" w15:restartNumberingAfterBreak="0">
+  <w:abstractNum w:abstractNumId="12" w15:restartNumberingAfterBreak="0">
     <w:nsid w:val="671F5260"/>
     <w:multiLevelType w:val="multilevel"/>
     <w:tmpl w:val="BC964FD2"/>
@@ -4164,7 +4869,7 @@
       </w:pPr>
     </w:lvl>
   </w:abstractNum>
-  <w:abstractNum w:abstractNumId="12" w15:restartNumberingAfterBreak="0">
+  <w:abstractNum w:abstractNumId="13" w15:restartNumberingAfterBreak="0">
     <w:nsid w:val="6818255C"/>
     <w:multiLevelType w:val="hybridMultilevel"/>
     <w:tmpl w:val="4CAE1DF8"/>
@@ -4253,7 +4958,7 @@
       </w:pPr>
     </w:lvl>
   </w:abstractNum>
-  <w:abstractNum w:abstractNumId="13" w15:restartNumberingAfterBreak="0">
+  <w:abstractNum w:abstractNumId="14" w15:restartNumberingAfterBreak="0">
     <w:nsid w:val="6E632300"/>
     <w:multiLevelType w:val="hybridMultilevel"/>
     <w:tmpl w:val="2764ACBE"/>
@@ -4342,7 +5047,7 @@
       </w:pPr>
     </w:lvl>
   </w:abstractNum>
-  <w:abstractNum w:abstractNumId="14" w15:restartNumberingAfterBreak="0">
+  <w:abstractNum w:abstractNumId="15" w15:restartNumberingAfterBreak="0">
     <w:nsid w:val="72AF748F"/>
     <w:multiLevelType w:val="hybridMultilevel"/>
     <w:tmpl w:val="436C0132"/>
@@ -4431,7 +5136,7 @@
       </w:pPr>
     </w:lvl>
   </w:abstractNum>
-  <w:abstractNum w:abstractNumId="15" w15:restartNumberingAfterBreak="0">
+  <w:abstractNum w:abstractNumId="16" w15:restartNumberingAfterBreak="0">
     <w:nsid w:val="74302B98"/>
     <w:multiLevelType w:val="hybridMultilevel"/>
     <w:tmpl w:val="05480F76"/>
@@ -4521,19 +5226,19 @@
     </w:lvl>
   </w:abstractNum>
   <w:num w:numId="1" w16cid:durableId="124467765">
-    <w:abstractNumId w:val="9"/>
+    <w:abstractNumId w:val="10"/>
   </w:num>
   <w:num w:numId="2" w16cid:durableId="2102220680">
     <w:abstractNumId w:val="8"/>
   </w:num>
   <w:num w:numId="3" w16cid:durableId="792014514">
-    <w:abstractNumId w:val="12"/>
+    <w:abstractNumId w:val="13"/>
   </w:num>
   <w:num w:numId="4" w16cid:durableId="1601376220">
-    <w:abstractNumId w:val="14"/>
+    <w:abstractNumId w:val="15"/>
   </w:num>
   <w:num w:numId="5" w16cid:durableId="1733960141">
-    <w:abstractNumId w:val="10"/>
+    <w:abstractNumId w:val="11"/>
   </w:num>
   <w:num w:numId="6" w16cid:durableId="1253851510">
     <w:abstractNumId w:val="1"/>
@@ -4542,10 +5247,10 @@
     <w:abstractNumId w:val="3"/>
   </w:num>
   <w:num w:numId="8" w16cid:durableId="2063820189">
-    <w:abstractNumId w:val="15"/>
+    <w:abstractNumId w:val="16"/>
   </w:num>
   <w:num w:numId="9" w16cid:durableId="199782120">
-    <w:abstractNumId w:val="13"/>
+    <w:abstractNumId w:val="14"/>
   </w:num>
   <w:num w:numId="10" w16cid:durableId="1443526669">
     <w:abstractNumId w:val="0"/>
@@ -4563,10 +5268,13 @@
     <w:abstractNumId w:val="5"/>
   </w:num>
   <w:num w:numId="15" w16cid:durableId="1709646092">
-    <w:abstractNumId w:val="11"/>
+    <w:abstractNumId w:val="12"/>
   </w:num>
   <w:num w:numId="16" w16cid:durableId="926645980">
     <w:abstractNumId w:val="7"/>
+  </w:num>
+  <w:num w:numId="17" w16cid:durableId="1974631747">
+    <w:abstractNumId w:val="9"/>
   </w:num>
 </w:numbering>
 </file>
@@ -5014,6 +5722,15 @@
     <w:basedOn w:val="DefaultParagraphFont"/>
     <w:rsid w:val="001028BF"/>
   </w:style>
+  <w:style w:type="paragraph" w:styleId="NoSpacing">
+    <w:name w:val="No Spacing"/>
+    <w:uiPriority w:val="1"/>
+    <w:qFormat/>
+    <w:rsid w:val="00D96EE8"/>
+    <w:pPr>
+      <w:spacing w:after="0" w:line="240" w:lineRule="auto"/>
+    </w:pPr>
+  </w:style>
 </w:styles>
 </file>
 

</xml_diff>

<commit_message>
Updated documentation with the task list of Sprint 6
</commit_message>
<xml_diff>
--- a/source/MultiSequenceLearning_Team_MSL/Project Documentation.docx
+++ b/source/MultiSequenceLearning_Team_MSL/Project Documentation.docx
@@ -52,7 +52,15 @@
         <w:t xml:space="preserve"> </w:t>
       </w:r>
       <w:r>
-        <w:t>.json, .excel).</w:t>
+        <w:t>.</w:t>
+      </w:r>
+      <w:proofErr w:type="spellStart"/>
+      <w:r>
+        <w:t>json</w:t>
+      </w:r>
+      <w:proofErr w:type="spellEnd"/>
+      <w:r>
+        <w:t>, .excel).</w:t>
       </w:r>
     </w:p>
     <w:p>
@@ -355,8 +363,13 @@
         </w:numPr>
       </w:pPr>
       <w:r>
-        <w:t>Created new repository out of existing neo-cortex and named as neocortexapi_Team_MSL</w:t>
-      </w:r>
+        <w:t xml:space="preserve">Created new repository out of existing neo-cortex and named as </w:t>
+      </w:r>
+      <w:proofErr w:type="spellStart"/>
+      <w:r>
+        <w:t>neocortexapi_Team_MSL</w:t>
+      </w:r>
+      <w:proofErr w:type="spellEnd"/>
     </w:p>
     <w:p>
       <w:pPr>
@@ -460,7 +473,15 @@
         </w:numPr>
       </w:pPr>
       <w:r>
-        <w:t>Created new method in Program.cs for eliminating the hard coded inputs and getting from local text file.</w:t>
+        <w:t xml:space="preserve">Created new method in </w:t>
+      </w:r>
+      <w:proofErr w:type="spellStart"/>
+      <w:r>
+        <w:t>Program.cs</w:t>
+      </w:r>
+      <w:proofErr w:type="spellEnd"/>
+      <w:r>
+        <w:t xml:space="preserve"> for eliminating the hard coded inputs and getting from local text file.</w:t>
       </w:r>
     </w:p>
     <w:p>
@@ -526,8 +547,13 @@
         </w:numPr>
       </w:pPr>
       <w:r>
-        <w:t>Created new method – GetInputFromTextFile</w:t>
-      </w:r>
+        <w:t xml:space="preserve">Created new method – </w:t>
+      </w:r>
+      <w:proofErr w:type="spellStart"/>
+      <w:r>
+        <w:t>GetInputFromTextFile</w:t>
+      </w:r>
+      <w:proofErr w:type="spellEnd"/>
     </w:p>
     <w:p>
       <w:pPr>
@@ -610,13 +636,84 @@
         </w:numPr>
       </w:pPr>
       <w:r>
-        <w:t>Created new method – GetSubSequenceInputFromTextFile</w:t>
+        <w:t xml:space="preserve">Created new method – </w:t>
+      </w:r>
+      <w:proofErr w:type="spellStart"/>
+      <w:r>
+        <w:t>GetSubSequenceInputFromTextFile</w:t>
+      </w:r>
+      <w:proofErr w:type="spellEnd"/>
+    </w:p>
+    <w:p>
+      <w:r>
+        <w:rPr>
+          <w:b/>
+          <w:bCs/>
+        </w:rPr>
+        <w:t>Sprint 6:</w:t>
+      </w:r>
+      <w:r>
+        <w:rPr>
+          <w:b/>
+          <w:bCs/>
+        </w:rPr>
+        <w:t xml:space="preserve"> </w:t>
+      </w:r>
+      <w:r>
+        <w:t>This can be considered as last sprint.</w:t>
       </w:r>
     </w:p>
     <w:p>
       <w:pPr>
         <w:pStyle w:val="ListParagraph"/>
-      </w:pPr>
+        <w:numPr>
+          <w:ilvl w:val="0"/>
+          <w:numId w:val="18"/>
+        </w:numPr>
+      </w:pPr>
+      <w:r>
+        <w:t xml:space="preserve">Team has implemented 2 new methods </w:t>
+      </w:r>
+      <w:proofErr w:type="spellStart"/>
+      <w:r>
+        <w:t>GetInputSequenceFromCSVFile</w:t>
+      </w:r>
+      <w:proofErr w:type="spellEnd"/>
+      <w:r>
+        <w:t>().</w:t>
+      </w:r>
+    </w:p>
+    <w:p>
+      <w:pPr>
+        <w:pStyle w:val="ListParagraph"/>
+        <w:numPr>
+          <w:ilvl w:val="0"/>
+          <w:numId w:val="18"/>
+        </w:numPr>
+      </w:pPr>
+      <w:r>
+        <w:t>Compared the performance and implementation strategy of newly implemented method with the existing one.</w:t>
+      </w:r>
+    </w:p>
+    <w:p>
+      <w:pPr>
+        <w:pStyle w:val="ListParagraph"/>
+        <w:numPr>
+          <w:ilvl w:val="0"/>
+          <w:numId w:val="18"/>
+        </w:numPr>
+      </w:pPr>
+      <w:r>
+        <w:t xml:space="preserve">Team has implemented another method for taking input sequences </w:t>
+      </w:r>
+      <w:proofErr w:type="spellStart"/>
+      <w:r>
+        <w:t>GetInputSequenceFromExcelFile</w:t>
+      </w:r>
+      <w:proofErr w:type="spellEnd"/>
+      <w:r>
+        <w:t>(), to minimize the issues of above 2 methods which has been elaborated briefly below in descriptive manner.</w:t>
+      </w:r>
     </w:p>
     <w:p/>
     <w:p/>
@@ -624,9 +721,6 @@
     <w:p/>
     <w:p/>
     <w:p/>
-    <w:p/>
-    <w:p/>
-    <w:p/>
     <w:p>
       <w:pPr>
         <w:jc w:val="center"/>
@@ -897,7 +991,6 @@
           <w:sz w:val="32"/>
           <w:szCs w:val="32"/>
         </w:rPr>
-        <w:lastRenderedPageBreak/>
         <w:t>Hierarchical Temporal Memory</w:t>
       </w:r>
     </w:p>
@@ -1138,21 +1231,73 @@
         </w:rPr>
         <w:t xml:space="preserve"> for categories, this is the internal index used by the encoder). This number is consistent with what is returned by </w:t>
       </w:r>
-      <w:hyperlink r:id="rId5" w:anchor="nupic.encoders.base.Encoder.getScalars" w:tooltip="nupic.encoders.base.Encoder.getScalars" w:history="1">
-        <w:r>
-          <w:rPr>
-            <w:rStyle w:val="pre"/>
-            <w:rFonts w:cstheme="minorHAnsi"/>
-            <w:b/>
-            <w:bCs/>
-            <w:color w:val="222222"/>
-            <w:sz w:val="24"/>
-            <w:szCs w:val="24"/>
-            <w:shd w:val="clear" w:color="auto" w:fill="FBFBFB"/>
-          </w:rPr>
-          <w:t>getScalars()</w:t>
-        </w:r>
-      </w:hyperlink>
+      <w:proofErr w:type="spellStart"/>
+      <w:r>
+        <w:rPr>
+          <w:rFonts w:cstheme="minorHAnsi"/>
+          <w:sz w:val="24"/>
+          <w:szCs w:val="24"/>
+        </w:rPr>
+        <w:fldChar w:fldCharType="begin"/>
+      </w:r>
+      <w:r>
+        <w:rPr>
+          <w:rFonts w:cstheme="minorHAnsi"/>
+          <w:sz w:val="24"/>
+          <w:szCs w:val="24"/>
+        </w:rPr>
+        <w:instrText xml:space="preserve"> HYPERLINK "https://nupic.docs.numenta.org/1.0.3/api/algorithms/encoders.html" \l "nupic.encoders.base.Encoder.getScalars" \o "nupic.encoders.base.Encoder.getScalars" </w:instrText>
+      </w:r>
+      <w:r>
+        <w:rPr>
+          <w:rFonts w:cstheme="minorHAnsi"/>
+          <w:sz w:val="24"/>
+          <w:szCs w:val="24"/>
+        </w:rPr>
+      </w:r>
+      <w:r>
+        <w:rPr>
+          <w:rFonts w:cstheme="minorHAnsi"/>
+          <w:sz w:val="24"/>
+          <w:szCs w:val="24"/>
+        </w:rPr>
+        <w:fldChar w:fldCharType="separate"/>
+      </w:r>
+      <w:r>
+        <w:rPr>
+          <w:rStyle w:val="pre"/>
+          <w:rFonts w:cstheme="minorHAnsi"/>
+          <w:b/>
+          <w:bCs/>
+          <w:color w:val="222222"/>
+          <w:sz w:val="24"/>
+          <w:szCs w:val="24"/>
+          <w:shd w:val="clear" w:color="auto" w:fill="FBFBFB"/>
+        </w:rPr>
+        <w:t>getScalars</w:t>
+      </w:r>
+      <w:proofErr w:type="spellEnd"/>
+      <w:r>
+        <w:rPr>
+          <w:rStyle w:val="pre"/>
+          <w:rFonts w:cstheme="minorHAnsi"/>
+          <w:b/>
+          <w:bCs/>
+          <w:color w:val="222222"/>
+          <w:sz w:val="24"/>
+          <w:szCs w:val="24"/>
+          <w:shd w:val="clear" w:color="auto" w:fill="FBFBFB"/>
+        </w:rPr>
+        <w:t>()</w:t>
+      </w:r>
+      <w:r>
+        <w:rPr>
+          <w:rFonts w:cstheme="minorHAnsi"/>
+          <w:sz w:val="24"/>
+          <w:szCs w:val="24"/>
+        </w:rPr>
+        <w:fldChar w:fldCharType="end"/>
+      </w:r>
       <w:r>
         <w:rPr>
           <w:rFonts w:cstheme="minorHAnsi"/>
@@ -1255,12 +1400,69 @@
           <w:szCs w:val="24"/>
         </w:rPr>
       </w:pPr>
-      <w:r>
-        <w:rPr>
-          <w:sz w:val="24"/>
-          <w:szCs w:val="24"/>
-        </w:rPr>
-        <w:t>SpatialPoolerMT spatialPooler = new SpatialPoolerMT(hpa);</w:t>
+      <w:proofErr w:type="spellStart"/>
+      <w:r>
+        <w:rPr>
+          <w:sz w:val="24"/>
+          <w:szCs w:val="24"/>
+        </w:rPr>
+        <w:t>SpatialPoolerMT</w:t>
+      </w:r>
+      <w:proofErr w:type="spellEnd"/>
+      <w:r>
+        <w:rPr>
+          <w:sz w:val="24"/>
+          <w:szCs w:val="24"/>
+        </w:rPr>
+        <w:t xml:space="preserve"> </w:t>
+      </w:r>
+      <w:proofErr w:type="spellStart"/>
+      <w:r>
+        <w:rPr>
+          <w:sz w:val="24"/>
+          <w:szCs w:val="24"/>
+        </w:rPr>
+        <w:t>spatialPooler</w:t>
+      </w:r>
+      <w:proofErr w:type="spellEnd"/>
+      <w:r>
+        <w:rPr>
+          <w:sz w:val="24"/>
+          <w:szCs w:val="24"/>
+        </w:rPr>
+        <w:t xml:space="preserve"> = new </w:t>
+      </w:r>
+      <w:proofErr w:type="spellStart"/>
+      <w:r>
+        <w:rPr>
+          <w:sz w:val="24"/>
+          <w:szCs w:val="24"/>
+        </w:rPr>
+        <w:t>SpatialPoolerMT</w:t>
+      </w:r>
+      <w:proofErr w:type="spellEnd"/>
+      <w:r>
+        <w:rPr>
+          <w:sz w:val="24"/>
+          <w:szCs w:val="24"/>
+        </w:rPr>
+        <w:t>(</w:t>
+      </w:r>
+      <w:proofErr w:type="spellStart"/>
+      <w:r>
+        <w:rPr>
+          <w:sz w:val="24"/>
+          <w:szCs w:val="24"/>
+        </w:rPr>
+        <w:t>hpa</w:t>
+      </w:r>
+      <w:proofErr w:type="spellEnd"/>
+      <w:r>
+        <w:rPr>
+          <w:sz w:val="24"/>
+          <w:szCs w:val="24"/>
+        </w:rPr>
+        <w:t>);</w:t>
       </w:r>
     </w:p>
     <w:p>
@@ -1271,12 +1473,38 @@
           <w:szCs w:val="24"/>
         </w:rPr>
       </w:pPr>
-      <w:r>
-        <w:rPr>
-          <w:sz w:val="24"/>
-          <w:szCs w:val="24"/>
-        </w:rPr>
-        <w:t>patialPooler.Init(memory, UnitTestHelpers.GetMemory());</w:t>
+      <w:proofErr w:type="spellStart"/>
+      <w:r>
+        <w:rPr>
+          <w:sz w:val="24"/>
+          <w:szCs w:val="24"/>
+        </w:rPr>
+        <w:lastRenderedPageBreak/>
+        <w:t>patialPooler.Init</w:t>
+      </w:r>
+      <w:proofErr w:type="spellEnd"/>
+      <w:r>
+        <w:rPr>
+          <w:sz w:val="24"/>
+          <w:szCs w:val="24"/>
+        </w:rPr>
+        <w:t xml:space="preserve">(memory, </w:t>
+      </w:r>
+      <w:proofErr w:type="spellStart"/>
+      <w:r>
+        <w:rPr>
+          <w:sz w:val="24"/>
+          <w:szCs w:val="24"/>
+        </w:rPr>
+        <w:t>UnitTestHelpers.GetMemory</w:t>
+      </w:r>
+      <w:proofErr w:type="spellEnd"/>
+      <w:r>
+        <w:rPr>
+          <w:sz w:val="24"/>
+          <w:szCs w:val="24"/>
+        </w:rPr>
+        <w:t>());</w:t>
       </w:r>
     </w:p>
     <w:p>
@@ -1304,7 +1532,6 @@
           <w:sz w:val="24"/>
           <w:szCs w:val="24"/>
         </w:rPr>
-        <w:lastRenderedPageBreak/>
         <w:t>Temporal Memory</w:t>
       </w:r>
       <w:r>
@@ -1328,7 +1555,23 @@
           <w:sz w:val="24"/>
           <w:szCs w:val="24"/>
         </w:rPr>
-        <w:t>The output of Spatial Pooler (SDR) is used as the input of Temporal Memory.Temporal memory algorithm will then learn the temporal pattern from spatial pattern.</w:t>
+        <w:t xml:space="preserve">The output of Spatial Pooler (SDR) is used as the input of Temporal </w:t>
+      </w:r>
+      <w:proofErr w:type="spellStart"/>
+      <w:r>
+        <w:rPr>
+          <w:sz w:val="24"/>
+          <w:szCs w:val="24"/>
+        </w:rPr>
+        <w:t>Memory.Temporal</w:t>
+      </w:r>
+      <w:proofErr w:type="spellEnd"/>
+      <w:r>
+        <w:rPr>
+          <w:sz w:val="24"/>
+          <w:szCs w:val="24"/>
+        </w:rPr>
+        <w:t xml:space="preserve"> memory algorithm will then learn the temporal pattern from spatial pattern.</w:t>
       </w:r>
     </w:p>
     <w:p>
@@ -1348,12 +1591,53 @@
           <w:szCs w:val="24"/>
         </w:rPr>
       </w:pPr>
-      <w:r>
-        <w:rPr>
-          <w:sz w:val="24"/>
-          <w:szCs w:val="24"/>
-        </w:rPr>
-        <w:t>TemporalMemory temporalMemory = new TemporalMemory();</w:t>
+      <w:proofErr w:type="spellStart"/>
+      <w:r>
+        <w:rPr>
+          <w:sz w:val="24"/>
+          <w:szCs w:val="24"/>
+        </w:rPr>
+        <w:t>TemporalMemory</w:t>
+      </w:r>
+      <w:proofErr w:type="spellEnd"/>
+      <w:r>
+        <w:rPr>
+          <w:sz w:val="24"/>
+          <w:szCs w:val="24"/>
+        </w:rPr>
+        <w:t xml:space="preserve"> </w:t>
+      </w:r>
+      <w:proofErr w:type="spellStart"/>
+      <w:r>
+        <w:rPr>
+          <w:sz w:val="24"/>
+          <w:szCs w:val="24"/>
+        </w:rPr>
+        <w:t>temporalMemory</w:t>
+      </w:r>
+      <w:proofErr w:type="spellEnd"/>
+      <w:r>
+        <w:rPr>
+          <w:sz w:val="24"/>
+          <w:szCs w:val="24"/>
+        </w:rPr>
+        <w:t xml:space="preserve"> = new </w:t>
+      </w:r>
+      <w:proofErr w:type="spellStart"/>
+      <w:r>
+        <w:rPr>
+          <w:sz w:val="24"/>
+          <w:szCs w:val="24"/>
+        </w:rPr>
+        <w:t>TemporalMemory</w:t>
+      </w:r>
+      <w:proofErr w:type="spellEnd"/>
+      <w:r>
+        <w:rPr>
+          <w:sz w:val="24"/>
+          <w:szCs w:val="24"/>
+        </w:rPr>
+        <w:t>();</w:t>
       </w:r>
     </w:p>
     <w:p>
@@ -1364,12 +1648,21 @@
           <w:szCs w:val="24"/>
         </w:rPr>
       </w:pPr>
-      <w:r>
-        <w:rPr>
-          <w:sz w:val="24"/>
-          <w:szCs w:val="24"/>
-        </w:rPr>
-        <w:t>temporalMemory.Init(mem</w:t>
+      <w:proofErr w:type="spellStart"/>
+      <w:r>
+        <w:rPr>
+          <w:sz w:val="24"/>
+          <w:szCs w:val="24"/>
+        </w:rPr>
+        <w:t>temporalMemory.Init</w:t>
+      </w:r>
+      <w:proofErr w:type="spellEnd"/>
+      <w:r>
+        <w:rPr>
+          <w:sz w:val="24"/>
+          <w:szCs w:val="24"/>
+        </w:rPr>
+        <w:t>(mem</w:t>
       </w:r>
       <w:r>
         <w:rPr>
@@ -1419,15 +1712,27 @@
           <w:lang w:eastAsia="en-IN"/>
         </w:rPr>
       </w:pPr>
-      <w:r>
-        <w:rPr>
-          <w:rFonts w:ascii="Segoe UI" w:eastAsia="Times New Roman" w:hAnsi="Segoe UI" w:cs="Segoe UI"/>
-          <w:color w:val="24292F"/>
-          <w:sz w:val="21"/>
-          <w:szCs w:val="21"/>
-          <w:lang w:eastAsia="en-IN"/>
-        </w:rPr>
-        <w:t>GetInputFromTextFile( )</w:t>
+      <w:proofErr w:type="spellStart"/>
+      <w:r>
+        <w:rPr>
+          <w:rFonts w:ascii="Segoe UI" w:eastAsia="Times New Roman" w:hAnsi="Segoe UI" w:cs="Segoe UI"/>
+          <w:color w:val="24292F"/>
+          <w:sz w:val="21"/>
+          <w:szCs w:val="21"/>
+          <w:lang w:eastAsia="en-IN"/>
+        </w:rPr>
+        <w:t>GetInputFromTextFile</w:t>
+      </w:r>
+      <w:proofErr w:type="spellEnd"/>
+      <w:r>
+        <w:rPr>
+          <w:rFonts w:ascii="Segoe UI" w:eastAsia="Times New Roman" w:hAnsi="Segoe UI" w:cs="Segoe UI"/>
+          <w:color w:val="24292F"/>
+          <w:sz w:val="21"/>
+          <w:szCs w:val="21"/>
+          <w:lang w:eastAsia="en-IN"/>
+        </w:rPr>
+        <w:t>( )</w:t>
       </w:r>
     </w:p>
     <w:p>
@@ -1446,15 +1751,27 @@
           <w:lang w:eastAsia="en-IN"/>
         </w:rPr>
       </w:pPr>
-      <w:r>
-        <w:rPr>
-          <w:rFonts w:ascii="Segoe UI" w:eastAsia="Times New Roman" w:hAnsi="Segoe UI" w:cs="Segoe UI"/>
-          <w:color w:val="24292F"/>
-          <w:sz w:val="21"/>
-          <w:szCs w:val="21"/>
-          <w:lang w:eastAsia="en-IN"/>
-        </w:rPr>
-        <w:t>GetInputFromCsvFile( )</w:t>
+      <w:proofErr w:type="spellStart"/>
+      <w:r>
+        <w:rPr>
+          <w:rFonts w:ascii="Segoe UI" w:eastAsia="Times New Roman" w:hAnsi="Segoe UI" w:cs="Segoe UI"/>
+          <w:color w:val="24292F"/>
+          <w:sz w:val="21"/>
+          <w:szCs w:val="21"/>
+          <w:lang w:eastAsia="en-IN"/>
+        </w:rPr>
+        <w:t>GetInputFromCsvFile</w:t>
+      </w:r>
+      <w:proofErr w:type="spellEnd"/>
+      <w:r>
+        <w:rPr>
+          <w:rFonts w:ascii="Segoe UI" w:eastAsia="Times New Roman" w:hAnsi="Segoe UI" w:cs="Segoe UI"/>
+          <w:color w:val="24292F"/>
+          <w:sz w:val="21"/>
+          <w:szCs w:val="21"/>
+          <w:lang w:eastAsia="en-IN"/>
+        </w:rPr>
+        <w:t>( )</w:t>
       </w:r>
     </w:p>
     <w:p>
@@ -1473,15 +1790,27 @@
           <w:lang w:eastAsia="en-IN"/>
         </w:rPr>
       </w:pPr>
-      <w:r>
-        <w:rPr>
-          <w:rFonts w:ascii="Segoe UI" w:eastAsia="Times New Roman" w:hAnsi="Segoe UI" w:cs="Segoe UI"/>
-          <w:color w:val="24292F"/>
-          <w:sz w:val="21"/>
-          <w:szCs w:val="21"/>
-          <w:lang w:eastAsia="en-IN"/>
-        </w:rPr>
-        <w:t>GetInputFromExcelFile( )</w:t>
+      <w:proofErr w:type="spellStart"/>
+      <w:r>
+        <w:rPr>
+          <w:rFonts w:ascii="Segoe UI" w:eastAsia="Times New Roman" w:hAnsi="Segoe UI" w:cs="Segoe UI"/>
+          <w:color w:val="24292F"/>
+          <w:sz w:val="21"/>
+          <w:szCs w:val="21"/>
+          <w:lang w:eastAsia="en-IN"/>
+        </w:rPr>
+        <w:t>GetInputFromExcelFile</w:t>
+      </w:r>
+      <w:proofErr w:type="spellEnd"/>
+      <w:r>
+        <w:rPr>
+          <w:rFonts w:ascii="Segoe UI" w:eastAsia="Times New Roman" w:hAnsi="Segoe UI" w:cs="Segoe UI"/>
+          <w:color w:val="24292F"/>
+          <w:sz w:val="21"/>
+          <w:szCs w:val="21"/>
+          <w:lang w:eastAsia="en-IN"/>
+        </w:rPr>
+        <w:t>( )</w:t>
       </w:r>
     </w:p>
     <w:p>
@@ -1547,17 +1876,31 @@
           <w:lang w:eastAsia="en-IN"/>
         </w:rPr>
       </w:pPr>
-      <w:r>
-        <w:rPr>
-          <w:rFonts w:ascii="Segoe UI" w:eastAsia="Times New Roman" w:hAnsi="Segoe UI" w:cs="Segoe UI"/>
-          <w:b/>
-          <w:bCs/>
-          <w:color w:val="24292F"/>
-          <w:sz w:val="21"/>
-          <w:szCs w:val="21"/>
-          <w:lang w:eastAsia="en-IN"/>
-        </w:rPr>
-        <w:t>GetInputFromTextFile( )</w:t>
+      <w:proofErr w:type="spellStart"/>
+      <w:r>
+        <w:rPr>
+          <w:rFonts w:ascii="Segoe UI" w:eastAsia="Times New Roman" w:hAnsi="Segoe UI" w:cs="Segoe UI"/>
+          <w:b/>
+          <w:bCs/>
+          <w:color w:val="24292F"/>
+          <w:sz w:val="21"/>
+          <w:szCs w:val="21"/>
+          <w:lang w:eastAsia="en-IN"/>
+        </w:rPr>
+        <w:t>GetInputFromTextFile</w:t>
+      </w:r>
+      <w:proofErr w:type="spellEnd"/>
+      <w:r>
+        <w:rPr>
+          <w:rFonts w:ascii="Segoe UI" w:eastAsia="Times New Roman" w:hAnsi="Segoe UI" w:cs="Segoe UI"/>
+          <w:b/>
+          <w:bCs/>
+          <w:color w:val="24292F"/>
+          <w:sz w:val="21"/>
+          <w:szCs w:val="21"/>
+          <w:lang w:eastAsia="en-IN"/>
+        </w:rPr>
+        <w:t>( )</w:t>
       </w:r>
       <w:r>
         <w:rPr>
@@ -1622,6 +1965,7 @@
         </w:rPr>
         <w:t xml:space="preserve"> implemented </w:t>
       </w:r>
+      <w:proofErr w:type="spellStart"/>
       <w:r>
         <w:rPr>
           <w:rFonts w:ascii="Segoe UI" w:eastAsia="Times New Roman" w:hAnsi="Segoe UI" w:cs="Segoe UI"/>
@@ -1656,7 +2000,20 @@
           <w:szCs w:val="21"/>
           <w:lang w:eastAsia="en-IN"/>
         </w:rPr>
-        <w:t>File( )</w:t>
+        <w:t>File</w:t>
+      </w:r>
+      <w:proofErr w:type="spellEnd"/>
+      <w:r>
+        <w:rPr>
+          <w:rFonts w:ascii="Segoe UI" w:eastAsia="Times New Roman" w:hAnsi="Segoe UI" w:cs="Segoe UI"/>
+          <w:i/>
+          <w:iCs/>
+          <w:color w:val="24292F"/>
+          <w:sz w:val="21"/>
+          <w:szCs w:val="21"/>
+          <w:lang w:eastAsia="en-IN"/>
+        </w:rPr>
+        <w:t>( )</w:t>
       </w:r>
       <w:r>
         <w:rPr>
@@ -1967,7 +2324,7 @@
                     <pic:cNvPicPr/>
                   </pic:nvPicPr>
                   <pic:blipFill>
-                    <a:blip r:embed="rId6"/>
+                    <a:blip r:embed="rId5"/>
                     <a:stretch>
                       <a:fillRect/>
                     </a:stretch>
@@ -2114,6 +2471,7 @@
         </w:rPr>
         <w:t>For this we had to read all the rows together using ‘</w:t>
       </w:r>
+      <w:proofErr w:type="spellStart"/>
       <w:r>
         <w:rPr>
           <w:rFonts w:ascii="Cascadia Mono" w:hAnsi="Cascadia Mono" w:cs="Cascadia Mono"/>
@@ -2122,7 +2480,18 @@
           <w:szCs w:val="19"/>
           <w:lang w:val="en-US"/>
         </w:rPr>
-        <w:t>reader.ReadToEnd()</w:t>
+        <w:t>reader.ReadToEnd</w:t>
+      </w:r>
+      <w:proofErr w:type="spellEnd"/>
+      <w:r>
+        <w:rPr>
+          <w:rFonts w:ascii="Cascadia Mono" w:hAnsi="Cascadia Mono" w:cs="Cascadia Mono"/>
+          <w:color w:val="000000"/>
+          <w:sz w:val="19"/>
+          <w:szCs w:val="19"/>
+          <w:lang w:val="en-US"/>
+        </w:rPr>
+        <w:t>()</w:t>
       </w:r>
       <w:r>
         <w:rPr>
@@ -2334,7 +2703,7 @@
                     <pic:cNvPicPr/>
                   </pic:nvPicPr>
                   <pic:blipFill>
-                    <a:blip r:embed="rId7"/>
+                    <a:blip r:embed="rId6"/>
                     <a:stretch>
                       <a:fillRect/>
                     </a:stretch>
@@ -2387,17 +2756,31 @@
           <w:lang w:eastAsia="en-IN"/>
         </w:rPr>
       </w:pPr>
-      <w:r>
-        <w:rPr>
-          <w:rFonts w:ascii="Segoe UI" w:eastAsia="Times New Roman" w:hAnsi="Segoe UI" w:cs="Segoe UI"/>
-          <w:b/>
-          <w:bCs/>
-          <w:color w:val="24292F"/>
-          <w:sz w:val="21"/>
-          <w:szCs w:val="21"/>
-          <w:lang w:eastAsia="en-IN"/>
-        </w:rPr>
-        <w:t>GetInputFromCsvFile( )</w:t>
+      <w:proofErr w:type="spellStart"/>
+      <w:r>
+        <w:rPr>
+          <w:rFonts w:ascii="Segoe UI" w:eastAsia="Times New Roman" w:hAnsi="Segoe UI" w:cs="Segoe UI"/>
+          <w:b/>
+          <w:bCs/>
+          <w:color w:val="24292F"/>
+          <w:sz w:val="21"/>
+          <w:szCs w:val="21"/>
+          <w:lang w:eastAsia="en-IN"/>
+        </w:rPr>
+        <w:t>GetInputFromCsvFile</w:t>
+      </w:r>
+      <w:proofErr w:type="spellEnd"/>
+      <w:r>
+        <w:rPr>
+          <w:rFonts w:ascii="Segoe UI" w:eastAsia="Times New Roman" w:hAnsi="Segoe UI" w:cs="Segoe UI"/>
+          <w:b/>
+          <w:bCs/>
+          <w:color w:val="24292F"/>
+          <w:sz w:val="21"/>
+          <w:szCs w:val="21"/>
+          <w:lang w:eastAsia="en-IN"/>
+        </w:rPr>
+        <w:t>( )</w:t>
       </w:r>
       <w:r>
         <w:rPr>
@@ -2446,6 +2829,7 @@
         </w:rPr>
         <w:t xml:space="preserve"> implemented </w:t>
       </w:r>
+      <w:proofErr w:type="spellStart"/>
       <w:r>
         <w:rPr>
           <w:rFonts w:ascii="Segoe UI" w:eastAsia="Times New Roman" w:hAnsi="Segoe UI" w:cs="Segoe UI"/>
@@ -2456,7 +2840,20 @@
           <w:szCs w:val="21"/>
           <w:lang w:eastAsia="en-IN"/>
         </w:rPr>
-        <w:t>GetInputFromCsvFile( )</w:t>
+        <w:t>GetInputFromCsvFile</w:t>
+      </w:r>
+      <w:proofErr w:type="spellEnd"/>
+      <w:r>
+        <w:rPr>
+          <w:rFonts w:ascii="Segoe UI" w:eastAsia="Times New Roman" w:hAnsi="Segoe UI" w:cs="Segoe UI"/>
+          <w:i/>
+          <w:iCs/>
+          <w:color w:val="24292F"/>
+          <w:sz w:val="21"/>
+          <w:szCs w:val="21"/>
+          <w:lang w:eastAsia="en-IN"/>
+        </w:rPr>
+        <w:t>( )</w:t>
       </w:r>
       <w:r>
         <w:rPr>
@@ -2597,7 +2994,7 @@
                     </pic:cNvPicPr>
                   </pic:nvPicPr>
                   <pic:blipFill>
-                    <a:blip r:embed="rId8">
+                    <a:blip r:embed="rId7">
                       <a:extLst>
                         <a:ext uri="{28A0092B-C50C-407E-A947-70E740481C1C}">
                           <a14:useLocalDpi xmlns:a14="http://schemas.microsoft.com/office/drawing/2010/main" val="0"/>
@@ -2718,6 +3115,7 @@
           <w:lang w:eastAsia="en-IN"/>
         </w:rPr>
       </w:pPr>
+      <w:proofErr w:type="spellStart"/>
       <w:r>
         <w:rPr>
           <w:rFonts w:ascii="Segoe UI" w:eastAsia="Times New Roman" w:hAnsi="Segoe UI" w:cs="Segoe UI"/>
@@ -2729,7 +3127,20 @@
           <w:lang w:eastAsia="en-IN"/>
         </w:rPr>
         <w:lastRenderedPageBreak/>
-        <w:t>GetInputFromExcelFile( )</w:t>
+        <w:t>GetInputFromExcelFile</w:t>
+      </w:r>
+      <w:proofErr w:type="spellEnd"/>
+      <w:r>
+        <w:rPr>
+          <w:rFonts w:ascii="Segoe UI" w:eastAsia="Times New Roman" w:hAnsi="Segoe UI" w:cs="Segoe UI"/>
+          <w:b/>
+          <w:bCs/>
+          <w:color w:val="24292F"/>
+          <w:sz w:val="21"/>
+          <w:szCs w:val="21"/>
+          <w:lang w:eastAsia="en-IN"/>
+        </w:rPr>
+        <w:t>( )</w:t>
       </w:r>
       <w:r>
         <w:rPr>
@@ -2781,6 +3192,7 @@
         </w:rPr>
         <w:t xml:space="preserve">In the </w:t>
       </w:r>
+      <w:proofErr w:type="spellStart"/>
       <w:r>
         <w:rPr>
           <w:rFonts w:ascii="Segoe UI" w:eastAsia="Times New Roman" w:hAnsi="Segoe UI" w:cs="Segoe UI"/>
@@ -2791,7 +3203,20 @@
           <w:szCs w:val="21"/>
           <w:lang w:eastAsia="en-IN"/>
         </w:rPr>
-        <w:t>GetInputFromExcelFile( )</w:t>
+        <w:t>GetInputFromExcelFile</w:t>
+      </w:r>
+      <w:proofErr w:type="spellEnd"/>
+      <w:r>
+        <w:rPr>
+          <w:rFonts w:ascii="Segoe UI" w:eastAsia="Times New Roman" w:hAnsi="Segoe UI" w:cs="Segoe UI"/>
+          <w:i/>
+          <w:iCs/>
+          <w:color w:val="24292F"/>
+          <w:sz w:val="21"/>
+          <w:szCs w:val="21"/>
+          <w:lang w:eastAsia="en-IN"/>
+        </w:rPr>
+        <w:t>( )</w:t>
       </w:r>
       <w:r>
         <w:rPr>
@@ -2914,6 +3339,7 @@
         </w:rPr>
         <w:t xml:space="preserve"> </w:t>
       </w:r>
+      <w:proofErr w:type="spellStart"/>
       <w:r>
         <w:rPr>
           <w:rFonts w:ascii="Segoe UI" w:hAnsi="Segoe UI" w:cs="Segoe UI"/>
@@ -2923,26 +3349,9 @@
           <w:szCs w:val="21"/>
           <w:lang w:eastAsia="en-IN"/>
         </w:rPr>
-        <w:t>GetInputFromCsvFile()</w:t>
-      </w:r>
-      <w:r>
-        <w:rPr>
-          <w:rFonts w:ascii="Segoe UI" w:hAnsi="Segoe UI" w:cs="Segoe UI"/>
-          <w:sz w:val="21"/>
-          <w:szCs w:val="21"/>
-          <w:lang w:eastAsia="en-IN"/>
-        </w:rPr>
-        <w:t xml:space="preserve"> </w:t>
-      </w:r>
-      <w:r>
-        <w:rPr>
-          <w:rFonts w:ascii="Segoe UI" w:hAnsi="Segoe UI" w:cs="Segoe UI"/>
-          <w:sz w:val="21"/>
-          <w:szCs w:val="21"/>
-          <w:lang w:eastAsia="en-IN"/>
-        </w:rPr>
-        <w:t xml:space="preserve">and </w:t>
-      </w:r>
+        <w:t>GetInputFromCsvFile</w:t>
+      </w:r>
+      <w:proofErr w:type="spellEnd"/>
       <w:r>
         <w:rPr>
           <w:rFonts w:ascii="Segoe UI" w:hAnsi="Segoe UI" w:cs="Segoe UI"/>
@@ -2952,7 +3361,7 @@
           <w:szCs w:val="21"/>
           <w:lang w:eastAsia="en-IN"/>
         </w:rPr>
-        <w:t>GetInputFromTextFile()</w:t>
+        <w:t>()</w:t>
       </w:r>
       <w:r>
         <w:rPr>
@@ -2970,44 +3379,9 @@
           <w:szCs w:val="21"/>
           <w:lang w:eastAsia="en-IN"/>
         </w:rPr>
-        <w:t xml:space="preserve">where we need to add any </w:t>
-      </w:r>
-      <w:r>
-        <w:rPr>
-          <w:rFonts w:ascii="Segoe UI" w:hAnsi="Segoe UI" w:cs="Segoe UI"/>
-          <w:sz w:val="21"/>
-          <w:szCs w:val="21"/>
-          <w:lang w:eastAsia="en-IN"/>
-        </w:rPr>
-        <w:t>non-double</w:t>
-      </w:r>
-      <w:r>
-        <w:rPr>
-          <w:rFonts w:ascii="Segoe UI" w:hAnsi="Segoe UI" w:cs="Segoe UI"/>
-          <w:sz w:val="21"/>
-          <w:szCs w:val="21"/>
-          <w:lang w:eastAsia="en-IN"/>
-        </w:rPr>
-        <w:t xml:space="preserve"> value to terminate the row/sequence and to jump to the next row/sequence</w:t>
-      </w:r>
-      <w:r>
-        <w:rPr>
-          <w:rFonts w:ascii="Segoe UI" w:hAnsi="Segoe UI" w:cs="Segoe UI"/>
-          <w:sz w:val="21"/>
-          <w:szCs w:val="21"/>
-          <w:lang w:eastAsia="en-IN"/>
-        </w:rPr>
-        <w:t xml:space="preserve"> and any special in case of text file to jump over the next input sequence</w:t>
-      </w:r>
-      <w:r>
-        <w:rPr>
-          <w:rFonts w:ascii="Segoe UI" w:hAnsi="Segoe UI" w:cs="Segoe UI"/>
-          <w:sz w:val="21"/>
-          <w:szCs w:val="21"/>
-          <w:lang w:eastAsia="en-IN"/>
-        </w:rPr>
-        <w:t xml:space="preserve">. To implement this feature we used the </w:t>
-      </w:r>
+        <w:t xml:space="preserve">and </w:t>
+      </w:r>
+      <w:proofErr w:type="spellStart"/>
       <w:r>
         <w:rPr>
           <w:rFonts w:ascii="Segoe UI" w:hAnsi="Segoe UI" w:cs="Segoe UI"/>
@@ -3017,7 +3391,97 @@
           <w:szCs w:val="21"/>
           <w:lang w:eastAsia="en-IN"/>
         </w:rPr>
-        <w:t>string.IsNullOrWhiteSpace( )</w:t>
+        <w:t>GetInputFromTextFile</w:t>
+      </w:r>
+      <w:proofErr w:type="spellEnd"/>
+      <w:r>
+        <w:rPr>
+          <w:rFonts w:ascii="Segoe UI" w:hAnsi="Segoe UI" w:cs="Segoe UI"/>
+          <w:i/>
+          <w:iCs/>
+          <w:sz w:val="21"/>
+          <w:szCs w:val="21"/>
+          <w:lang w:eastAsia="en-IN"/>
+        </w:rPr>
+        <w:t>()</w:t>
+      </w:r>
+      <w:r>
+        <w:rPr>
+          <w:rFonts w:ascii="Segoe UI" w:hAnsi="Segoe UI" w:cs="Segoe UI"/>
+          <w:sz w:val="21"/>
+          <w:szCs w:val="21"/>
+          <w:lang w:eastAsia="en-IN"/>
+        </w:rPr>
+        <w:t xml:space="preserve"> </w:t>
+      </w:r>
+      <w:r>
+        <w:rPr>
+          <w:rFonts w:ascii="Segoe UI" w:hAnsi="Segoe UI" w:cs="Segoe UI"/>
+          <w:sz w:val="21"/>
+          <w:szCs w:val="21"/>
+          <w:lang w:eastAsia="en-IN"/>
+        </w:rPr>
+        <w:t xml:space="preserve">where we need to add any </w:t>
+      </w:r>
+      <w:r>
+        <w:rPr>
+          <w:rFonts w:ascii="Segoe UI" w:hAnsi="Segoe UI" w:cs="Segoe UI"/>
+          <w:sz w:val="21"/>
+          <w:szCs w:val="21"/>
+          <w:lang w:eastAsia="en-IN"/>
+        </w:rPr>
+        <w:t>non-double</w:t>
+      </w:r>
+      <w:r>
+        <w:rPr>
+          <w:rFonts w:ascii="Segoe UI" w:hAnsi="Segoe UI" w:cs="Segoe UI"/>
+          <w:sz w:val="21"/>
+          <w:szCs w:val="21"/>
+          <w:lang w:eastAsia="en-IN"/>
+        </w:rPr>
+        <w:t xml:space="preserve"> value to terminate the row/sequence and to jump to the next row/sequence</w:t>
+      </w:r>
+      <w:r>
+        <w:rPr>
+          <w:rFonts w:ascii="Segoe UI" w:hAnsi="Segoe UI" w:cs="Segoe UI"/>
+          <w:sz w:val="21"/>
+          <w:szCs w:val="21"/>
+          <w:lang w:eastAsia="en-IN"/>
+        </w:rPr>
+        <w:t xml:space="preserve"> and any special in case of text file to jump over the next input sequence</w:t>
+      </w:r>
+      <w:r>
+        <w:rPr>
+          <w:rFonts w:ascii="Segoe UI" w:hAnsi="Segoe UI" w:cs="Segoe UI"/>
+          <w:sz w:val="21"/>
+          <w:szCs w:val="21"/>
+          <w:lang w:eastAsia="en-IN"/>
+        </w:rPr>
+        <w:t xml:space="preserve">. To implement this feature we used the </w:t>
+      </w:r>
+      <w:proofErr w:type="spellStart"/>
+      <w:r>
+        <w:rPr>
+          <w:rFonts w:ascii="Segoe UI" w:hAnsi="Segoe UI" w:cs="Segoe UI"/>
+          <w:i/>
+          <w:iCs/>
+          <w:sz w:val="21"/>
+          <w:szCs w:val="21"/>
+          <w:lang w:eastAsia="en-IN"/>
+        </w:rPr>
+        <w:t>string.IsNullOrWhiteSpace</w:t>
+      </w:r>
+      <w:proofErr w:type="spellEnd"/>
+      <w:r>
+        <w:rPr>
+          <w:rFonts w:ascii="Segoe UI" w:hAnsi="Segoe UI" w:cs="Segoe UI"/>
+          <w:i/>
+          <w:iCs/>
+          <w:sz w:val="21"/>
+          <w:szCs w:val="21"/>
+          <w:lang w:eastAsia="en-IN"/>
+        </w:rPr>
+        <w:t>( )</w:t>
       </w:r>
       <w:r>
         <w:rPr>
@@ -3101,7 +3565,7 @@
                     </pic:cNvPicPr>
                   </pic:nvPicPr>
                   <pic:blipFill>
-                    <a:blip r:embed="rId9">
+                    <a:blip r:embed="rId8">
                       <a:extLst>
                         <a:ext uri="{28A0092B-C50C-407E-A947-70E740481C1C}">
                           <a14:useLocalDpi xmlns:a14="http://schemas.microsoft.com/office/drawing/2010/main" val="0"/>
@@ -3388,6 +3852,7 @@
                 <w:lang w:eastAsia="en-IN"/>
               </w:rPr>
             </w:pPr>
+            <w:proofErr w:type="spellStart"/>
             <w:r>
               <w:rPr>
                 <w:rFonts w:ascii="Segoe UI" w:eastAsia="Times New Roman" w:hAnsi="Segoe UI" w:cs="Segoe UI"/>
@@ -3398,6 +3863,7 @@
               </w:rPr>
               <w:t>EPPlus</w:t>
             </w:r>
+            <w:proofErr w:type="spellEnd"/>
           </w:p>
         </w:tc>
         <w:tc>
@@ -3465,6 +3931,7 @@
                 <w:lang w:eastAsia="en-IN"/>
               </w:rPr>
             </w:pPr>
+            <w:proofErr w:type="spellStart"/>
             <w:r>
               <w:rPr>
                 <w:rFonts w:ascii="Segoe UI" w:eastAsia="Times New Roman" w:hAnsi="Segoe UI" w:cs="Segoe UI"/>
@@ -3475,6 +3942,7 @@
               </w:rPr>
               <w:t>ExcelDataReader</w:t>
             </w:r>
+            <w:proofErr w:type="spellEnd"/>
           </w:p>
         </w:tc>
         <w:tc>
@@ -3557,6 +4025,7 @@
         </w:rPr>
         <w:t xml:space="preserve">Getting file path automatically for the input.xlsx and subsequence.xlsx files is necessary because whenever team member or any user tries to run the code into their local environment they need to add the paths of the file explicitly to take the files as a input. To overcome this issue, we implemented property </w:t>
       </w:r>
+      <w:proofErr w:type="spellStart"/>
       <w:r>
         <w:rPr>
           <w:i/>
@@ -3566,6 +4035,7 @@
         </w:rPr>
         <w:t>Environment.CurrentDirectory</w:t>
       </w:r>
+      <w:proofErr w:type="spellEnd"/>
       <w:r>
         <w:rPr>
           <w:sz w:val="24"/>
@@ -5048,6 +5518,95 @@
     </w:lvl>
   </w:abstractNum>
   <w:abstractNum w:abstractNumId="15" w15:restartNumberingAfterBreak="0">
+    <w:nsid w:val="70AA7D49"/>
+    <w:multiLevelType w:val="hybridMultilevel"/>
+    <w:tmpl w:val="6ED8E014"/>
+    <w:lvl w:ilvl="0" w:tplc="0409000F">
+      <w:start w:val="1"/>
+      <w:numFmt w:val="decimal"/>
+      <w:lvlText w:val="%1."/>
+      <w:lvlJc w:val="left"/>
+      <w:pPr>
+        <w:ind w:left="720" w:hanging="360"/>
+      </w:pPr>
+      <w:rPr>
+        <w:rFonts w:hint="default"/>
+      </w:rPr>
+    </w:lvl>
+    <w:lvl w:ilvl="1" w:tplc="04090019" w:tentative="1">
+      <w:start w:val="1"/>
+      <w:numFmt w:val="lowerLetter"/>
+      <w:lvlText w:val="%2."/>
+      <w:lvlJc w:val="left"/>
+      <w:pPr>
+        <w:ind w:left="1440" w:hanging="360"/>
+      </w:pPr>
+    </w:lvl>
+    <w:lvl w:ilvl="2" w:tplc="0409001B" w:tentative="1">
+      <w:start w:val="1"/>
+      <w:numFmt w:val="lowerRoman"/>
+      <w:lvlText w:val="%3."/>
+      <w:lvlJc w:val="right"/>
+      <w:pPr>
+        <w:ind w:left="2160" w:hanging="180"/>
+      </w:pPr>
+    </w:lvl>
+    <w:lvl w:ilvl="3" w:tplc="0409000F" w:tentative="1">
+      <w:start w:val="1"/>
+      <w:numFmt w:val="decimal"/>
+      <w:lvlText w:val="%4."/>
+      <w:lvlJc w:val="left"/>
+      <w:pPr>
+        <w:ind w:left="2880" w:hanging="360"/>
+      </w:pPr>
+    </w:lvl>
+    <w:lvl w:ilvl="4" w:tplc="04090019" w:tentative="1">
+      <w:start w:val="1"/>
+      <w:numFmt w:val="lowerLetter"/>
+      <w:lvlText w:val="%5."/>
+      <w:lvlJc w:val="left"/>
+      <w:pPr>
+        <w:ind w:left="3600" w:hanging="360"/>
+      </w:pPr>
+    </w:lvl>
+    <w:lvl w:ilvl="5" w:tplc="0409001B" w:tentative="1">
+      <w:start w:val="1"/>
+      <w:numFmt w:val="lowerRoman"/>
+      <w:lvlText w:val="%6."/>
+      <w:lvlJc w:val="right"/>
+      <w:pPr>
+        <w:ind w:left="4320" w:hanging="180"/>
+      </w:pPr>
+    </w:lvl>
+    <w:lvl w:ilvl="6" w:tplc="0409000F" w:tentative="1">
+      <w:start w:val="1"/>
+      <w:numFmt w:val="decimal"/>
+      <w:lvlText w:val="%7."/>
+      <w:lvlJc w:val="left"/>
+      <w:pPr>
+        <w:ind w:left="5040" w:hanging="360"/>
+      </w:pPr>
+    </w:lvl>
+    <w:lvl w:ilvl="7" w:tplc="04090019" w:tentative="1">
+      <w:start w:val="1"/>
+      <w:numFmt w:val="lowerLetter"/>
+      <w:lvlText w:val="%8."/>
+      <w:lvlJc w:val="left"/>
+      <w:pPr>
+        <w:ind w:left="5760" w:hanging="360"/>
+      </w:pPr>
+    </w:lvl>
+    <w:lvl w:ilvl="8" w:tplc="0409001B" w:tentative="1">
+      <w:start w:val="1"/>
+      <w:numFmt w:val="lowerRoman"/>
+      <w:lvlText w:val="%9."/>
+      <w:lvlJc w:val="right"/>
+      <w:pPr>
+        <w:ind w:left="6480" w:hanging="180"/>
+      </w:pPr>
+    </w:lvl>
+  </w:abstractNum>
+  <w:abstractNum w:abstractNumId="16" w15:restartNumberingAfterBreak="0">
     <w:nsid w:val="72AF748F"/>
     <w:multiLevelType w:val="hybridMultilevel"/>
     <w:tmpl w:val="436C0132"/>
@@ -5136,7 +5695,7 @@
       </w:pPr>
     </w:lvl>
   </w:abstractNum>
-  <w:abstractNum w:abstractNumId="16" w15:restartNumberingAfterBreak="0">
+  <w:abstractNum w:abstractNumId="17" w15:restartNumberingAfterBreak="0">
     <w:nsid w:val="74302B98"/>
     <w:multiLevelType w:val="hybridMultilevel"/>
     <w:tmpl w:val="05480F76"/>
@@ -5235,7 +5794,7 @@
     <w:abstractNumId w:val="13"/>
   </w:num>
   <w:num w:numId="4" w16cid:durableId="1601376220">
-    <w:abstractNumId w:val="15"/>
+    <w:abstractNumId w:val="16"/>
   </w:num>
   <w:num w:numId="5" w16cid:durableId="1733960141">
     <w:abstractNumId w:val="11"/>
@@ -5247,7 +5806,7 @@
     <w:abstractNumId w:val="3"/>
   </w:num>
   <w:num w:numId="8" w16cid:durableId="2063820189">
-    <w:abstractNumId w:val="16"/>
+    <w:abstractNumId w:val="17"/>
   </w:num>
   <w:num w:numId="9" w16cid:durableId="199782120">
     <w:abstractNumId w:val="14"/>
@@ -5275,6 +5834,9 @@
   </w:num>
   <w:num w:numId="17" w16cid:durableId="1974631747">
     <w:abstractNumId w:val="9"/>
+  </w:num>
+  <w:num w:numId="18" w16cid:durableId="710232963">
+    <w:abstractNumId w:val="15"/>
   </w:num>
 </w:numbering>
 </file>

</xml_diff>

<commit_message>
Upadted documentation with Performace testing report
</commit_message>
<xml_diff>
--- a/source/MultiSequenceLearning_Team_MSL/Project Documentation.docx
+++ b/source/MultiSequenceLearning_Team_MSL/Project Documentation.docx
@@ -46,7 +46,18 @@
         <w:spacing w:line="240" w:lineRule="auto"/>
       </w:pPr>
       <w:r>
-        <w:t>Team_MSL will analyse and work on taking the input sequences from any config file can be in any format (e.g. .txt, .csv, .xml,</w:t>
+        <w:rPr>
+          <w:b/>
+          <w:bCs/>
+        </w:rPr>
+        <w:t>Team_MSL</w:t>
+      </w:r>
+      <w:r>
+        <w:t xml:space="preserve"> will analyse and work on taking the input sequences from any config file can be in any format (e.g. .txt, .csv, .xml</w:t>
+      </w:r>
+      <w:proofErr w:type="gramStart"/>
+      <w:r>
+        <w:t>,</w:t>
       </w:r>
       <w:r>
         <w:t xml:space="preserve"> </w:t>
@@ -59,6 +70,7 @@
         <w:t>json</w:t>
       </w:r>
       <w:proofErr w:type="spellEnd"/>
+      <w:proofErr w:type="gramEnd"/>
       <w:r>
         <w:t>, .excel).</w:t>
       </w:r>
@@ -550,10 +562,12 @@
         <w:t xml:space="preserve">Created new method – </w:t>
       </w:r>
       <w:proofErr w:type="spellStart"/>
+      <w:proofErr w:type="gramStart"/>
       <w:r>
         <w:t>GetInputFromTextFile</w:t>
       </w:r>
       <w:proofErr w:type="spellEnd"/>
+      <w:proofErr w:type="gramEnd"/>
     </w:p>
     <w:p>
       <w:pPr>
@@ -564,8 +578,13 @@
         </w:numPr>
       </w:pPr>
       <w:r>
-        <w:t>Implemented new logic for input sequence splitting and testing</w:t>
-      </w:r>
+        <w:t xml:space="preserve">Implemented new logic for input sequence splitting and </w:t>
+      </w:r>
+      <w:proofErr w:type="gramStart"/>
+      <w:r>
+        <w:t>testing</w:t>
+      </w:r>
+      <w:proofErr w:type="gramEnd"/>
     </w:p>
     <w:p/>
     <w:p>
@@ -639,10 +658,12 @@
         <w:t xml:space="preserve">Created new method – </w:t>
       </w:r>
       <w:proofErr w:type="spellStart"/>
+      <w:proofErr w:type="gramStart"/>
       <w:r>
         <w:t>GetSubSequenceInputFromTextFile</w:t>
       </w:r>
       <w:proofErr w:type="spellEnd"/>
+      <w:proofErr w:type="gramEnd"/>
     </w:p>
     <w:p>
       <w:r>
@@ -675,12 +696,17 @@
         <w:t xml:space="preserve">Team has implemented 2 new methods </w:t>
       </w:r>
       <w:proofErr w:type="spellStart"/>
+      <w:proofErr w:type="gramStart"/>
       <w:r>
         <w:t>GetInputSequenceFromCSVFile</w:t>
       </w:r>
       <w:proofErr w:type="spellEnd"/>
       <w:r>
-        <w:t>().</w:t>
+        <w:t>(</w:t>
+      </w:r>
+      <w:proofErr w:type="gramEnd"/>
+      <w:r>
+        <w:t>).</w:t>
       </w:r>
     </w:p>
     <w:p>
@@ -715,15 +741,133 @@
         <w:t>(), to minimize the issues of above 2 methods which has been elaborated briefly below in descriptive manner.</w:t>
       </w:r>
     </w:p>
-    <w:p/>
-    <w:p/>
-    <w:p/>
-    <w:p/>
-    <w:p/>
-    <w:p/>
-    <w:p>
-      <w:pPr>
-        <w:jc w:val="center"/>
+    <w:p>
+      <w:pPr>
+        <w:pStyle w:val="ListParagraph"/>
+      </w:pPr>
+    </w:p>
+    <w:p>
+      <w:pPr>
+        <w:pStyle w:val="ListParagraph"/>
+        <w:rPr>
+          <w:b/>
+          <w:bCs/>
+        </w:rPr>
+      </w:pPr>
+    </w:p>
+    <w:p>
+      <w:pPr>
+        <w:pStyle w:val="ListParagraph"/>
+        <w:rPr>
+          <w:b/>
+          <w:bCs/>
+        </w:rPr>
+      </w:pPr>
+    </w:p>
+    <w:p>
+      <w:pPr>
+        <w:pStyle w:val="ListParagraph"/>
+        <w:rPr>
+          <w:b/>
+          <w:bCs/>
+        </w:rPr>
+      </w:pPr>
+    </w:p>
+    <w:p>
+      <w:pPr>
+        <w:pStyle w:val="ListParagraph"/>
+        <w:rPr>
+          <w:b/>
+          <w:bCs/>
+        </w:rPr>
+      </w:pPr>
+    </w:p>
+    <w:p>
+      <w:pPr>
+        <w:pStyle w:val="ListParagraph"/>
+        <w:rPr>
+          <w:b/>
+          <w:bCs/>
+        </w:rPr>
+      </w:pPr>
+      <w:r>
+        <w:rPr>
+          <w:b/>
+          <w:bCs/>
+        </w:rPr>
+        <w:lastRenderedPageBreak/>
+        <w:t>Testing Phase:</w:t>
+      </w:r>
+    </w:p>
+    <w:p>
+      <w:pPr>
+        <w:pStyle w:val="ListParagraph"/>
+      </w:pPr>
+    </w:p>
+    <w:p>
+      <w:pPr>
+        <w:pStyle w:val="ListParagraph"/>
+        <w:numPr>
+          <w:ilvl w:val="0"/>
+          <w:numId w:val="18"/>
+        </w:numPr>
+      </w:pPr>
+      <w:r>
+        <w:t>Team has done performance testing by comparing the output for matching percentage of the test sequence and for predicti</w:t>
+      </w:r>
+      <w:r>
+        <w:t>ng</w:t>
+      </w:r>
+      <w:r>
+        <w:t xml:space="preserve"> next element of the sub sequence.</w:t>
+      </w:r>
+    </w:p>
+    <w:p>
+      <w:pPr>
+        <w:pStyle w:val="ListParagraph"/>
+        <w:numPr>
+          <w:ilvl w:val="0"/>
+          <w:numId w:val="18"/>
+        </w:numPr>
+      </w:pPr>
+      <w:r>
+        <w:t xml:space="preserve">Team has also compared the required execution time both legacy code and newly implemented changes. </w:t>
+      </w:r>
+    </w:p>
+    <w:p>
+      <w:pPr>
+        <w:pStyle w:val="ListParagraph"/>
+        <w:numPr>
+          <w:ilvl w:val="0"/>
+          <w:numId w:val="18"/>
+        </w:numPr>
+      </w:pPr>
+      <w:r>
+        <w:t xml:space="preserve">Test execution report can </w:t>
+      </w:r>
+      <w:r>
+        <w:t>is</w:t>
+      </w:r>
+      <w:r>
+        <w:t xml:space="preserve"> attached </w:t>
+      </w:r>
+      <w:r>
+        <w:t xml:space="preserve">in following </w:t>
+      </w:r>
+      <w:r>
+        <w:t xml:space="preserve">link: </w:t>
+      </w:r>
+      <w:hyperlink r:id="rId6" w:history="1">
+        <w:r>
+          <w:rPr>
+            <w:rStyle w:val="Hyperlink"/>
+          </w:rPr>
+          <w:t>https://docs.google.com/spreadsheets/d/1DefOwD5Xcg0SZ9lGAKfDWmm9pbE3M-xHERitR8tOLTg/edit#gid=0</w:t>
+        </w:r>
+      </w:hyperlink>
+    </w:p>
+    <w:p>
+      <w:pPr>
         <w:rPr>
           <w:b/>
           <w:bCs/>
@@ -753,511 +897,323 @@
           <w:szCs w:val="32"/>
         </w:rPr>
       </w:pPr>
-    </w:p>
-    <w:p>
-      <w:pPr>
-        <w:jc w:val="center"/>
+      <w:r>
         <w:rPr>
           <w:b/>
           <w:bCs/>
           <w:sz w:val="32"/>
           <w:szCs w:val="32"/>
         </w:rPr>
-      </w:pPr>
-    </w:p>
-    <w:p>
-      <w:pPr>
-        <w:jc w:val="center"/>
+        <w:t>Hierarchical Temporal Memory</w:t>
+      </w:r>
+    </w:p>
+    <w:p>
+      <w:pPr>
+        <w:rPr>
+          <w:sz w:val="24"/>
+          <w:szCs w:val="24"/>
+        </w:rPr>
+      </w:pPr>
+    </w:p>
+    <w:p>
+      <w:pPr>
         <w:rPr>
           <w:b/>
           <w:bCs/>
-          <w:sz w:val="32"/>
-          <w:szCs w:val="32"/>
-        </w:rPr>
-      </w:pPr>
-    </w:p>
-    <w:p>
-      <w:pPr>
-        <w:jc w:val="center"/>
+          <w:sz w:val="24"/>
+          <w:szCs w:val="24"/>
+        </w:rPr>
+      </w:pPr>
+      <w:r>
+        <w:rPr>
+          <w:sz w:val="24"/>
+          <w:szCs w:val="24"/>
+        </w:rPr>
+        <w:t xml:space="preserve"> </w:t>
+      </w:r>
+      <w:r>
         <w:rPr>
           <w:b/>
           <w:bCs/>
-          <w:sz w:val="32"/>
-          <w:szCs w:val="32"/>
-        </w:rPr>
-      </w:pPr>
-    </w:p>
-    <w:p>
-      <w:pPr>
-        <w:jc w:val="center"/>
-        <w:rPr>
+          <w:sz w:val="24"/>
+          <w:szCs w:val="24"/>
+        </w:rPr>
+        <w:t>Encoder:</w:t>
+      </w:r>
+    </w:p>
+    <w:p>
+      <w:pPr>
+        <w:rPr>
+          <w:sz w:val="24"/>
+          <w:szCs w:val="24"/>
+        </w:rPr>
+      </w:pPr>
+      <w:r>
+        <w:rPr>
+          <w:sz w:val="24"/>
+          <w:szCs w:val="24"/>
+        </w:rPr>
+        <w:t>Encoder is chosen according to the type of the inputs. There are some encoders available for popular input type:</w:t>
+      </w:r>
+    </w:p>
+    <w:p>
+      <w:pPr>
+        <w:pStyle w:val="ListParagraph"/>
+        <w:numPr>
+          <w:ilvl w:val="1"/>
+          <w:numId w:val="19"/>
+        </w:numPr>
+        <w:rPr>
+          <w:sz w:val="24"/>
+          <w:szCs w:val="24"/>
+        </w:rPr>
+      </w:pPr>
+      <w:r>
+        <w:rPr>
+          <w:sz w:val="24"/>
+          <w:szCs w:val="24"/>
+        </w:rPr>
+        <w:t>Scalar Encoder</w:t>
+      </w:r>
+    </w:p>
+    <w:p>
+      <w:pPr>
+        <w:pStyle w:val="ListParagraph"/>
+        <w:numPr>
+          <w:ilvl w:val="1"/>
+          <w:numId w:val="19"/>
+        </w:numPr>
+        <w:rPr>
+          <w:sz w:val="24"/>
+          <w:szCs w:val="24"/>
+        </w:rPr>
+      </w:pPr>
+      <w:r>
+        <w:rPr>
+          <w:sz w:val="24"/>
+          <w:szCs w:val="24"/>
+        </w:rPr>
+        <w:t>Datetime Encoder</w:t>
+      </w:r>
+    </w:p>
+    <w:p>
+      <w:pPr>
+        <w:pStyle w:val="ListParagraph"/>
+        <w:numPr>
+          <w:ilvl w:val="1"/>
+          <w:numId w:val="19"/>
+        </w:numPr>
+        <w:rPr>
+          <w:sz w:val="24"/>
+          <w:szCs w:val="24"/>
+        </w:rPr>
+      </w:pPr>
+      <w:r>
+        <w:rPr>
+          <w:sz w:val="24"/>
+          <w:szCs w:val="24"/>
+        </w:rPr>
+        <w:t>Boolean Encoder</w:t>
+      </w:r>
+    </w:p>
+    <w:p>
+      <w:pPr>
+        <w:pStyle w:val="ListParagraph"/>
+        <w:numPr>
+          <w:ilvl w:val="1"/>
+          <w:numId w:val="19"/>
+        </w:numPr>
+        <w:rPr>
+          <w:sz w:val="24"/>
+          <w:szCs w:val="24"/>
+        </w:rPr>
+      </w:pPr>
+      <w:r>
+        <w:rPr>
+          <w:sz w:val="24"/>
+          <w:szCs w:val="24"/>
+        </w:rPr>
+        <w:t>Category Encoder</w:t>
+      </w:r>
+    </w:p>
+    <w:p>
+      <w:pPr>
+        <w:pStyle w:val="ListParagraph"/>
+        <w:numPr>
+          <w:ilvl w:val="1"/>
+          <w:numId w:val="19"/>
+        </w:numPr>
+        <w:rPr>
+          <w:sz w:val="24"/>
+          <w:szCs w:val="24"/>
+        </w:rPr>
+      </w:pPr>
+      <w:r>
+        <w:rPr>
+          <w:sz w:val="24"/>
+          <w:szCs w:val="24"/>
+        </w:rPr>
+        <w:t>Geo-Spatial Encoder</w:t>
+      </w:r>
+    </w:p>
+    <w:p>
+      <w:pPr>
+        <w:rPr>
+          <w:rFonts w:cstheme="minorHAnsi"/>
+          <w:sz w:val="24"/>
+          <w:szCs w:val="24"/>
+        </w:rPr>
+      </w:pPr>
+      <w:r>
+        <w:rPr>
+          <w:rFonts w:cstheme="minorHAnsi"/>
+          <w:sz w:val="24"/>
+          <w:szCs w:val="24"/>
+        </w:rPr>
+        <w:t xml:space="preserve">In this </w:t>
+      </w:r>
+      <w:r>
+        <w:rPr>
+          <w:rFonts w:cstheme="minorHAnsi"/>
+          <w:sz w:val="24"/>
+          <w:szCs w:val="24"/>
+        </w:rPr>
+        <w:t xml:space="preserve">project we are using - </w:t>
+      </w:r>
+      <w:r>
+        <w:rPr>
+          <w:rFonts w:cstheme="minorHAnsi"/>
           <w:b/>
           <w:bCs/>
-          <w:sz w:val="32"/>
-          <w:szCs w:val="32"/>
-        </w:rPr>
-      </w:pPr>
-    </w:p>
-    <w:p>
-      <w:pPr>
-        <w:jc w:val="center"/>
-        <w:rPr>
+          <w:sz w:val="24"/>
+          <w:szCs w:val="24"/>
+        </w:rPr>
+        <w:t>Scalar Encoder</w:t>
+      </w:r>
+      <w:r>
+        <w:rPr>
+          <w:rFonts w:cstheme="minorHAnsi"/>
+          <w:sz w:val="24"/>
+          <w:szCs w:val="24"/>
+        </w:rPr>
+        <w:t xml:space="preserve"> </w:t>
+      </w:r>
+    </w:p>
+    <w:p>
+      <w:pPr>
+        <w:rPr>
+          <w:rFonts w:cstheme="minorHAnsi"/>
+          <w:sz w:val="24"/>
+          <w:szCs w:val="24"/>
+        </w:rPr>
+      </w:pPr>
+      <w:r>
+        <w:rPr>
+          <w:rFonts w:cstheme="minorHAnsi"/>
           <w:b/>
           <w:bCs/>
-          <w:sz w:val="32"/>
-          <w:szCs w:val="32"/>
-        </w:rPr>
-      </w:pPr>
-    </w:p>
-    <w:p>
-      <w:pPr>
-        <w:jc w:val="center"/>
-        <w:rPr>
+          <w:sz w:val="24"/>
+          <w:szCs w:val="24"/>
+        </w:rPr>
+        <w:t>Scalar Encoder</w:t>
+      </w:r>
+      <w:r>
+        <w:rPr>
+          <w:rFonts w:cstheme="minorHAnsi"/>
           <w:b/>
           <w:bCs/>
-          <w:sz w:val="32"/>
-          <w:szCs w:val="32"/>
-        </w:rPr>
-      </w:pPr>
-    </w:p>
-    <w:p>
-      <w:pPr>
-        <w:jc w:val="center"/>
-        <w:rPr>
-          <w:b/>
-          <w:bCs/>
-          <w:sz w:val="32"/>
-          <w:szCs w:val="32"/>
-        </w:rPr>
-      </w:pPr>
-    </w:p>
-    <w:p>
-      <w:pPr>
-        <w:jc w:val="center"/>
-        <w:rPr>
-          <w:b/>
-          <w:bCs/>
-          <w:sz w:val="32"/>
-          <w:szCs w:val="32"/>
-        </w:rPr>
-      </w:pPr>
-    </w:p>
-    <w:p>
-      <w:pPr>
-        <w:jc w:val="center"/>
-        <w:rPr>
-          <w:b/>
-          <w:bCs/>
-          <w:sz w:val="32"/>
-          <w:szCs w:val="32"/>
-        </w:rPr>
-      </w:pPr>
-    </w:p>
-    <w:p>
-      <w:pPr>
-        <w:jc w:val="center"/>
-        <w:rPr>
-          <w:b/>
-          <w:bCs/>
-          <w:sz w:val="32"/>
-          <w:szCs w:val="32"/>
-        </w:rPr>
-      </w:pPr>
-    </w:p>
-    <w:p>
-      <w:pPr>
-        <w:jc w:val="center"/>
-        <w:rPr>
-          <w:b/>
-          <w:bCs/>
-          <w:sz w:val="32"/>
-          <w:szCs w:val="32"/>
-        </w:rPr>
-      </w:pPr>
-    </w:p>
-    <w:p>
-      <w:pPr>
-        <w:jc w:val="center"/>
-        <w:rPr>
-          <w:b/>
-          <w:bCs/>
-          <w:sz w:val="32"/>
-          <w:szCs w:val="32"/>
-        </w:rPr>
-      </w:pPr>
-    </w:p>
-    <w:p>
-      <w:pPr>
-        <w:jc w:val="center"/>
-        <w:rPr>
-          <w:b/>
-          <w:bCs/>
-          <w:sz w:val="32"/>
-          <w:szCs w:val="32"/>
-        </w:rPr>
-      </w:pPr>
-    </w:p>
-    <w:p>
-      <w:pPr>
-        <w:jc w:val="center"/>
-        <w:rPr>
-          <w:b/>
-          <w:bCs/>
-          <w:sz w:val="32"/>
-          <w:szCs w:val="32"/>
-        </w:rPr>
-      </w:pPr>
-    </w:p>
-    <w:p>
-      <w:pPr>
-        <w:jc w:val="center"/>
-        <w:rPr>
-          <w:b/>
-          <w:bCs/>
-          <w:sz w:val="32"/>
-          <w:szCs w:val="32"/>
-        </w:rPr>
-      </w:pPr>
-    </w:p>
-    <w:p>
-      <w:pPr>
-        <w:jc w:val="center"/>
-        <w:rPr>
-          <w:b/>
-          <w:bCs/>
-          <w:sz w:val="32"/>
-          <w:szCs w:val="32"/>
-        </w:rPr>
-      </w:pPr>
-    </w:p>
-    <w:p>
-      <w:pPr>
-        <w:jc w:val="center"/>
-        <w:rPr>
-          <w:b/>
-          <w:bCs/>
-          <w:sz w:val="32"/>
-          <w:szCs w:val="32"/>
-        </w:rPr>
-      </w:pPr>
-    </w:p>
-    <w:p>
-      <w:pPr>
-        <w:jc w:val="center"/>
-        <w:rPr>
-          <w:b/>
-          <w:bCs/>
-          <w:sz w:val="32"/>
-          <w:szCs w:val="32"/>
-        </w:rPr>
-      </w:pPr>
-    </w:p>
-    <w:p>
-      <w:pPr>
-        <w:jc w:val="center"/>
-        <w:rPr>
-          <w:b/>
-          <w:bCs/>
-          <w:sz w:val="32"/>
-          <w:szCs w:val="32"/>
-        </w:rPr>
-      </w:pPr>
-    </w:p>
-    <w:p>
-      <w:pPr>
-        <w:jc w:val="center"/>
-        <w:rPr>
-          <w:b/>
-          <w:bCs/>
-          <w:sz w:val="32"/>
-          <w:szCs w:val="32"/>
-        </w:rPr>
-      </w:pPr>
-    </w:p>
-    <w:p>
-      <w:pPr>
-        <w:jc w:val="center"/>
-        <w:rPr>
-          <w:b/>
-          <w:bCs/>
-          <w:sz w:val="32"/>
-          <w:szCs w:val="32"/>
-        </w:rPr>
-      </w:pPr>
-      <w:r>
-        <w:rPr>
-          <w:b/>
-          <w:bCs/>
-          <w:sz w:val="32"/>
-          <w:szCs w:val="32"/>
-        </w:rPr>
-        <w:t>Hierarchical Temporal Memory</w:t>
-      </w:r>
-    </w:p>
-    <w:p>
-      <w:pPr>
-        <w:rPr>
-          <w:sz w:val="24"/>
-          <w:szCs w:val="24"/>
-        </w:rPr>
-      </w:pPr>
-    </w:p>
-    <w:p>
-      <w:pPr>
-        <w:rPr>
-          <w:b/>
-          <w:bCs/>
-          <w:sz w:val="24"/>
-          <w:szCs w:val="24"/>
-        </w:rPr>
-      </w:pPr>
-      <w:r>
-        <w:rPr>
-          <w:sz w:val="24"/>
-          <w:szCs w:val="24"/>
-        </w:rPr>
-        <w:t xml:space="preserve"> </w:t>
-      </w:r>
-      <w:r>
-        <w:rPr>
-          <w:b/>
-          <w:bCs/>
-          <w:sz w:val="24"/>
-          <w:szCs w:val="24"/>
-        </w:rPr>
-        <w:t>Encoder:</w:t>
-      </w:r>
-    </w:p>
-    <w:p>
-      <w:pPr>
-        <w:rPr>
-          <w:sz w:val="24"/>
-          <w:szCs w:val="24"/>
-        </w:rPr>
-      </w:pPr>
-      <w:r>
-        <w:rPr>
-          <w:sz w:val="24"/>
-          <w:szCs w:val="24"/>
-        </w:rPr>
-        <w:t>Encoder is chosen according to the type of the inputs. There are some encoders available for popular input type:</w:t>
-      </w:r>
-    </w:p>
-    <w:p>
-      <w:pPr>
-        <w:rPr>
-          <w:sz w:val="24"/>
-          <w:szCs w:val="24"/>
-        </w:rPr>
-      </w:pPr>
-    </w:p>
-    <w:p>
-      <w:pPr>
-        <w:rPr>
-          <w:sz w:val="24"/>
-          <w:szCs w:val="24"/>
-        </w:rPr>
-      </w:pPr>
-      <w:r>
-        <w:rPr>
-          <w:sz w:val="24"/>
-          <w:szCs w:val="24"/>
-        </w:rPr>
-        <w:t>- Scalar Encoder</w:t>
-      </w:r>
-    </w:p>
-    <w:p>
-      <w:pPr>
-        <w:rPr>
-          <w:sz w:val="24"/>
-          <w:szCs w:val="24"/>
-        </w:rPr>
-      </w:pPr>
-      <w:r>
-        <w:rPr>
-          <w:sz w:val="24"/>
-          <w:szCs w:val="24"/>
-        </w:rPr>
-        <w:t>- Datetime Encoder</w:t>
-      </w:r>
-    </w:p>
-    <w:p>
-      <w:pPr>
-        <w:rPr>
-          <w:sz w:val="24"/>
-          <w:szCs w:val="24"/>
-        </w:rPr>
-      </w:pPr>
-      <w:r>
-        <w:rPr>
-          <w:sz w:val="24"/>
-          <w:szCs w:val="24"/>
-        </w:rPr>
-        <w:t>- Boolean Encoder</w:t>
-      </w:r>
-    </w:p>
-    <w:p>
-      <w:pPr>
-        <w:rPr>
-          <w:sz w:val="24"/>
-          <w:szCs w:val="24"/>
-        </w:rPr>
-      </w:pPr>
-      <w:r>
-        <w:rPr>
-          <w:sz w:val="24"/>
-          <w:szCs w:val="24"/>
-        </w:rPr>
-        <w:t>- Category Encoder</w:t>
-      </w:r>
-    </w:p>
-    <w:p>
-      <w:pPr>
-        <w:rPr>
-          <w:sz w:val="24"/>
-          <w:szCs w:val="24"/>
-        </w:rPr>
-      </w:pPr>
-      <w:r>
-        <w:rPr>
-          <w:sz w:val="24"/>
-          <w:szCs w:val="24"/>
-        </w:rPr>
-        <w:t>- Geo-Spatial Encoder</w:t>
-      </w:r>
-    </w:p>
-    <w:p>
-      <w:pPr>
-        <w:rPr>
-          <w:sz w:val="24"/>
-          <w:szCs w:val="24"/>
-        </w:rPr>
-      </w:pPr>
-    </w:p>
-    <w:p>
-      <w:pPr>
+          <w:sz w:val="24"/>
+          <w:szCs w:val="24"/>
+        </w:rPr>
+        <w:t>:</w:t>
+      </w:r>
+      <w:r>
         <w:rPr>
           <w:rFonts w:cstheme="minorHAnsi"/>
           <w:sz w:val="24"/>
           <w:szCs w:val="24"/>
         </w:rPr>
-      </w:pPr>
+        <w:t xml:space="preserve"> It is </w:t>
+      </w:r>
       <w:r>
         <w:rPr>
           <w:rFonts w:cstheme="minorHAnsi"/>
           <w:sz w:val="24"/>
           <w:szCs w:val="24"/>
         </w:rPr>
-        <w:t xml:space="preserve">In this </w:t>
-      </w:r>
-      <w:r>
+        <w:t>one of the encoding techniques and is a part of Hierarchical Temporal Memory (HTM). HTM is a machine intelligence technology which is trying to imitate the process and architecture of neocortex. The main purpose for scalar encoder is to encode numeric or floating-point value into an array of bits, where the output has 0’s with an adjacent block of 1’s. The location of the block of 1’s varies continuously depending on the input value.</w:t>
+      </w:r>
+    </w:p>
+    <w:p>
+      <w:pPr>
         <w:rPr>
           <w:rFonts w:cstheme="minorHAnsi"/>
-          <w:sz w:val="24"/>
-          <w:szCs w:val="24"/>
-        </w:rPr>
-        <w:t xml:space="preserve">project we are using - </w:t>
-      </w:r>
+          <w:color w:val="000000" w:themeColor="text1"/>
+          <w:sz w:val="24"/>
+          <w:szCs w:val="24"/>
+        </w:rPr>
+      </w:pPr>
       <w:r>
         <w:rPr>
           <w:rFonts w:cstheme="minorHAnsi"/>
-          <w:sz w:val="24"/>
-          <w:szCs w:val="24"/>
-        </w:rPr>
-        <w:t xml:space="preserve">Scalar Encoder </w:t>
-      </w:r>
-    </w:p>
-    <w:p>
-      <w:pPr>
+          <w:color w:val="000000" w:themeColor="text1"/>
+          <w:sz w:val="24"/>
+          <w:szCs w:val="24"/>
+          <w:shd w:val="clear" w:color="auto" w:fill="FFFFFF"/>
+        </w:rPr>
+        <w:t>The scalar representation of value (</w:t>
+      </w:r>
+      <w:r>
         <w:rPr>
           <w:rFonts w:cstheme="minorHAnsi"/>
-          <w:sz w:val="24"/>
-          <w:szCs w:val="24"/>
-        </w:rPr>
-      </w:pPr>
+          <w:color w:val="000000" w:themeColor="text1"/>
+          <w:sz w:val="24"/>
+          <w:szCs w:val="24"/>
+          <w:shd w:val="clear" w:color="auto" w:fill="FFFFFF"/>
+        </w:rPr>
+        <w:t>e.g.,</w:t>
+      </w:r>
       <w:r>
         <w:rPr>
           <w:rFonts w:cstheme="minorHAnsi"/>
-          <w:sz w:val="24"/>
-          <w:szCs w:val="24"/>
-        </w:rPr>
-        <w:t>Scalar Encoder is one of the encoding techniques and is a part of Hierarchical Temporal Memory (HTM). HTM is a machine intelligence technology which is trying to imitate the process and architecture of neocortex. The main purpose for scalar encoder is to encode numeric or floating-point value into an array of bits, where the output has 0’s with an adjacent block of 1’s. The location of the block of 1’s varies continuously depending on the input value.</w:t>
-      </w:r>
-    </w:p>
-    <w:p>
-      <w:pPr>
+          <w:color w:val="000000" w:themeColor="text1"/>
+          <w:sz w:val="24"/>
+          <w:szCs w:val="24"/>
+          <w:shd w:val="clear" w:color="auto" w:fill="FFFFFF"/>
+        </w:rPr>
+        <w:t xml:space="preserve"> for categories, this is the internal index used by the encoder). This number is consistent with what is returned by </w:t>
+      </w:r>
+      <w:proofErr w:type="spellStart"/>
+      <w:r>
         <w:rPr>
           <w:rFonts w:cstheme="minorHAnsi"/>
-          <w:sz w:val="24"/>
-          <w:szCs w:val="24"/>
-        </w:rPr>
-      </w:pPr>
-    </w:p>
-    <w:p>
-      <w:pPr>
+          <w:color w:val="000000" w:themeColor="text1"/>
+          <w:sz w:val="24"/>
+          <w:szCs w:val="24"/>
+        </w:rPr>
+        <w:fldChar w:fldCharType="begin"/>
+      </w:r>
+      <w:r>
         <w:rPr>
           <w:rFonts w:cstheme="minorHAnsi"/>
-          <w:sz w:val="24"/>
-          <w:szCs w:val="24"/>
-        </w:rPr>
-      </w:pPr>
+          <w:color w:val="000000" w:themeColor="text1"/>
+          <w:sz w:val="24"/>
+          <w:szCs w:val="24"/>
+        </w:rPr>
+        <w:instrText xml:space="preserve"> HYPERLINK "https://nupic.docs.numenta.org/1.0.3/api/algorithms/encoders.html" \l "nupic.encoders.base.Encoder.getScalars" \o "nupic.encoders.base.Encoder.getScalars" </w:instrText>
+      </w:r>
       <w:r>
         <w:rPr>
           <w:rFonts w:cstheme="minorHAnsi"/>
-          <w:color w:val="3E4349"/>
-          <w:sz w:val="24"/>
-          <w:szCs w:val="24"/>
-          <w:shd w:val="clear" w:color="auto" w:fill="FFFFFF"/>
-        </w:rPr>
-        <w:t>The scalar representation of value (</w:t>
+          <w:color w:val="000000" w:themeColor="text1"/>
+          <w:sz w:val="24"/>
+          <w:szCs w:val="24"/>
+        </w:rPr>
       </w:r>
       <w:r>
         <w:rPr>
           <w:rFonts w:cstheme="minorHAnsi"/>
-          <w:color w:val="3E4349"/>
-          <w:sz w:val="24"/>
-          <w:szCs w:val="24"/>
-          <w:shd w:val="clear" w:color="auto" w:fill="FFFFFF"/>
-        </w:rPr>
-        <w:t>e.g.,</w:t>
-      </w:r>
-      <w:r>
-        <w:rPr>
-          <w:rFonts w:cstheme="minorHAnsi"/>
-          <w:color w:val="3E4349"/>
-          <w:sz w:val="24"/>
-          <w:szCs w:val="24"/>
-          <w:shd w:val="clear" w:color="auto" w:fill="FFFFFF"/>
-        </w:rPr>
-        <w:t xml:space="preserve"> for categories, this is the internal index used by the encoder). This number is consistent with what is returned by </w:t>
-      </w:r>
-      <w:proofErr w:type="spellStart"/>
-      <w:r>
-        <w:rPr>
-          <w:rFonts w:cstheme="minorHAnsi"/>
-          <w:sz w:val="24"/>
-          <w:szCs w:val="24"/>
-        </w:rPr>
-        <w:fldChar w:fldCharType="begin"/>
-      </w:r>
-      <w:r>
-        <w:rPr>
-          <w:rFonts w:cstheme="minorHAnsi"/>
-          <w:sz w:val="24"/>
-          <w:szCs w:val="24"/>
-        </w:rPr>
-        <w:instrText xml:space="preserve"> HYPERLINK "https://nupic.docs.numenta.org/1.0.3/api/algorithms/encoders.html" \l "nupic.encoders.base.Encoder.getScalars" \o "nupic.encoders.base.Encoder.getScalars" </w:instrText>
-      </w:r>
-      <w:r>
-        <w:rPr>
-          <w:rFonts w:cstheme="minorHAnsi"/>
-          <w:sz w:val="24"/>
-          <w:szCs w:val="24"/>
-        </w:rPr>
-      </w:r>
-      <w:r>
-        <w:rPr>
-          <w:rFonts w:cstheme="minorHAnsi"/>
+          <w:color w:val="000000" w:themeColor="text1"/>
           <w:sz w:val="24"/>
           <w:szCs w:val="24"/>
         </w:rPr>
@@ -1269,7 +1225,7 @@
           <w:rFonts w:cstheme="minorHAnsi"/>
           <w:b/>
           <w:bCs/>
-          <w:color w:val="222222"/>
+          <w:color w:val="000000" w:themeColor="text1"/>
           <w:sz w:val="24"/>
           <w:szCs w:val="24"/>
           <w:shd w:val="clear" w:color="auto" w:fill="FBFBFB"/>
@@ -1283,7 +1239,7 @@
           <w:rFonts w:cstheme="minorHAnsi"/>
           <w:b/>
           <w:bCs/>
-          <w:color w:val="222222"/>
+          <w:color w:val="000000" w:themeColor="text1"/>
           <w:sz w:val="24"/>
           <w:szCs w:val="24"/>
           <w:shd w:val="clear" w:color="auto" w:fill="FBFBFB"/>
@@ -1293,6 +1249,7 @@
       <w:r>
         <w:rPr>
           <w:rFonts w:cstheme="minorHAnsi"/>
+          <w:color w:val="000000" w:themeColor="text1"/>
           <w:sz w:val="24"/>
           <w:szCs w:val="24"/>
         </w:rPr>
@@ -1301,44 +1258,89 @@
       <w:r>
         <w:rPr>
           <w:rFonts w:cstheme="minorHAnsi"/>
-          <w:color w:val="3E4349"/>
+          <w:color w:val="000000" w:themeColor="text1"/>
           <w:sz w:val="24"/>
           <w:szCs w:val="24"/>
           <w:shd w:val="clear" w:color="auto" w:fill="FFFFFF"/>
         </w:rPr>
-        <w:t>. This value is always an int or float, and can be used for numeric comparisons.</w:t>
-      </w:r>
-    </w:p>
-    <w:p>
-      <w:pPr>
-        <w:rPr>
-          <w:sz w:val="24"/>
-          <w:szCs w:val="24"/>
-        </w:rPr>
-      </w:pPr>
-    </w:p>
-    <w:p>
-      <w:pPr>
-        <w:rPr>
-          <w:sz w:val="24"/>
-          <w:szCs w:val="24"/>
-        </w:rPr>
-      </w:pPr>
-      <w:r>
-        <w:rPr>
-          <w:sz w:val="24"/>
-          <w:szCs w:val="24"/>
-        </w:rPr>
+        <w:t xml:space="preserve">. This value is always an int or </w:t>
+      </w:r>
+      <w:r>
+        <w:rPr>
+          <w:rFonts w:cstheme="minorHAnsi"/>
+          <w:color w:val="000000" w:themeColor="text1"/>
+          <w:sz w:val="24"/>
+          <w:szCs w:val="24"/>
+          <w:shd w:val="clear" w:color="auto" w:fill="FFFFFF"/>
+        </w:rPr>
+        <w:t>float and</w:t>
+      </w:r>
+      <w:r>
+        <w:rPr>
+          <w:rFonts w:cstheme="minorHAnsi"/>
+          <w:color w:val="000000" w:themeColor="text1"/>
+          <w:sz w:val="24"/>
+          <w:szCs w:val="24"/>
+          <w:shd w:val="clear" w:color="auto" w:fill="FFFFFF"/>
+        </w:rPr>
+        <w:t xml:space="preserve"> can be used for numeric comparisons.</w:t>
+      </w:r>
+    </w:p>
+    <w:p>
+      <w:pPr>
+        <w:rPr>
+          <w:sz w:val="24"/>
+          <w:szCs w:val="24"/>
+        </w:rPr>
+      </w:pPr>
+    </w:p>
+    <w:p>
+      <w:pPr>
+        <w:rPr>
+          <w:sz w:val="24"/>
+          <w:szCs w:val="24"/>
+        </w:rPr>
+      </w:pPr>
+    </w:p>
+    <w:p>
+      <w:pPr>
+        <w:rPr>
+          <w:sz w:val="24"/>
+          <w:szCs w:val="24"/>
+        </w:rPr>
+      </w:pPr>
+    </w:p>
+    <w:p>
+      <w:pPr>
+        <w:rPr>
+          <w:sz w:val="24"/>
+          <w:szCs w:val="24"/>
+        </w:rPr>
+      </w:pPr>
+    </w:p>
+    <w:p>
+      <w:pPr>
+        <w:rPr>
+          <w:sz w:val="24"/>
+          <w:szCs w:val="24"/>
+        </w:rPr>
+      </w:pPr>
+    </w:p>
+    <w:p>
+      <w:pPr>
+        <w:rPr>
+          <w:sz w:val="24"/>
+          <w:szCs w:val="24"/>
+        </w:rPr>
+      </w:pPr>
+      <w:r>
+        <w:rPr>
+          <w:sz w:val="24"/>
+          <w:szCs w:val="24"/>
+        </w:rPr>
+        <w:lastRenderedPageBreak/>
         <w:t xml:space="preserve">HTM consists of 2 different components: Spatial Pooler and Temporal Memory. </w:t>
       </w:r>
-    </w:p>
-    <w:p>
-      <w:pPr>
-        <w:rPr>
-          <w:sz w:val="24"/>
-          <w:szCs w:val="24"/>
-        </w:rPr>
-      </w:pPr>
     </w:p>
     <w:p>
       <w:pPr>
@@ -1457,6 +1459,7 @@
         <w:t>hpa</w:t>
       </w:r>
       <w:proofErr w:type="spellEnd"/>
+      <w:proofErr w:type="gramStart"/>
       <w:r>
         <w:rPr>
           <w:sz w:val="24"/>
@@ -1464,6 +1467,7 @@
         </w:rPr>
         <w:t>);</w:t>
       </w:r>
+      <w:proofErr w:type="gramEnd"/>
     </w:p>
     <w:p>
       <w:pPr>
@@ -1479,7 +1483,6 @@
           <w:sz w:val="24"/>
           <w:szCs w:val="24"/>
         </w:rPr>
-        <w:lastRenderedPageBreak/>
         <w:t>patialPooler.Init</w:t>
       </w:r>
       <w:proofErr w:type="spellEnd"/>
@@ -1504,8 +1507,17 @@
           <w:sz w:val="24"/>
           <w:szCs w:val="24"/>
         </w:rPr>
-        <w:t>());</w:t>
-      </w:r>
+        <w:t>()</w:t>
+      </w:r>
+      <w:proofErr w:type="gramStart"/>
+      <w:r>
+        <w:rPr>
+          <w:sz w:val="24"/>
+          <w:szCs w:val="24"/>
+        </w:rPr>
+        <w:t>);</w:t>
+      </w:r>
+      <w:proofErr w:type="gramEnd"/>
     </w:p>
     <w:p>
       <w:pPr>
@@ -1624,6 +1636,7 @@
         <w:t xml:space="preserve"> = new </w:t>
       </w:r>
       <w:proofErr w:type="spellStart"/>
+      <w:proofErr w:type="gramStart"/>
       <w:r>
         <w:rPr>
           <w:sz w:val="24"/>
@@ -1637,7 +1650,15 @@
           <w:sz w:val="24"/>
           <w:szCs w:val="24"/>
         </w:rPr>
-        <w:t>();</w:t>
+        <w:t>(</w:t>
+      </w:r>
+      <w:proofErr w:type="gramEnd"/>
+      <w:r>
+        <w:rPr>
+          <w:sz w:val="24"/>
+          <w:szCs w:val="24"/>
+        </w:rPr>
+        <w:t>);</w:t>
       </w:r>
     </w:p>
     <w:p>
@@ -1693,7 +1714,23 @@
           <w:sz w:val="24"/>
           <w:szCs w:val="24"/>
         </w:rPr>
-        <w:t xml:space="preserve">Team Implemented three methods to take inputs </w:t>
+        <w:t xml:space="preserve">Team Implemented three methods to take </w:t>
+      </w:r>
+      <w:proofErr w:type="gramStart"/>
+      <w:r>
+        <w:rPr>
+          <w:sz w:val="24"/>
+          <w:szCs w:val="24"/>
+        </w:rPr>
+        <w:t>inputs</w:t>
+      </w:r>
+      <w:proofErr w:type="gramEnd"/>
+      <w:r>
+        <w:rPr>
+          <w:sz w:val="24"/>
+          <w:szCs w:val="24"/>
+        </w:rPr>
+        <w:t xml:space="preserve"> </w:t>
       </w:r>
     </w:p>
     <w:p>
@@ -1713,6 +1750,7 @@
         </w:rPr>
       </w:pPr>
       <w:proofErr w:type="spellStart"/>
+      <w:proofErr w:type="gramStart"/>
       <w:r>
         <w:rPr>
           <w:rFonts w:ascii="Segoe UI" w:eastAsia="Times New Roman" w:hAnsi="Segoe UI" w:cs="Segoe UI"/>
@@ -1734,6 +1772,7 @@
         </w:rPr>
         <w:t>( )</w:t>
       </w:r>
+      <w:proofErr w:type="gramEnd"/>
     </w:p>
     <w:p>
       <w:pPr>
@@ -1752,6 +1791,7 @@
         </w:rPr>
       </w:pPr>
       <w:proofErr w:type="spellStart"/>
+      <w:proofErr w:type="gramStart"/>
       <w:r>
         <w:rPr>
           <w:rFonts w:ascii="Segoe UI" w:eastAsia="Times New Roman" w:hAnsi="Segoe UI" w:cs="Segoe UI"/>
@@ -1773,6 +1813,7 @@
         </w:rPr>
         <w:t>( )</w:t>
       </w:r>
+      <w:proofErr w:type="gramEnd"/>
     </w:p>
     <w:p>
       <w:pPr>
@@ -1791,6 +1832,7 @@
         </w:rPr>
       </w:pPr>
       <w:proofErr w:type="spellStart"/>
+      <w:proofErr w:type="gramStart"/>
       <w:r>
         <w:rPr>
           <w:rFonts w:ascii="Segoe UI" w:eastAsia="Times New Roman" w:hAnsi="Segoe UI" w:cs="Segoe UI"/>
@@ -1812,6 +1854,7 @@
         </w:rPr>
         <w:t>( )</w:t>
       </w:r>
+      <w:proofErr w:type="gramEnd"/>
     </w:p>
     <w:p>
       <w:pPr>
@@ -1877,6 +1920,7 @@
         </w:rPr>
       </w:pPr>
       <w:proofErr w:type="spellStart"/>
+      <w:proofErr w:type="gramStart"/>
       <w:r>
         <w:rPr>
           <w:rFonts w:ascii="Segoe UI" w:eastAsia="Times New Roman" w:hAnsi="Segoe UI" w:cs="Segoe UI"/>
@@ -1902,6 +1946,7 @@
         </w:rPr>
         <w:t>( )</w:t>
       </w:r>
+      <w:proofErr w:type="gramEnd"/>
       <w:r>
         <w:rPr>
           <w:rFonts w:ascii="Segoe UI" w:eastAsia="Times New Roman" w:hAnsi="Segoe UI" w:cs="Segoe UI"/>
@@ -1966,6 +2011,7 @@
         <w:t xml:space="preserve"> implemented </w:t>
       </w:r>
       <w:proofErr w:type="spellStart"/>
+      <w:proofErr w:type="gramStart"/>
       <w:r>
         <w:rPr>
           <w:rFonts w:ascii="Segoe UI" w:eastAsia="Times New Roman" w:hAnsi="Segoe UI" w:cs="Segoe UI"/>
@@ -2015,6 +2061,7 @@
         </w:rPr>
         <w:t>( )</w:t>
       </w:r>
+      <w:proofErr w:type="gramEnd"/>
       <w:r>
         <w:rPr>
           <w:rFonts w:ascii="Segoe UI" w:eastAsia="Times New Roman" w:hAnsi="Segoe UI" w:cs="Segoe UI"/>
@@ -2231,26 +2278,27 @@
         <w:jc w:val="both"/>
         <w:rPr>
           <w:rFonts w:ascii="Segoe UI" w:eastAsia="Times New Roman" w:hAnsi="Segoe UI" w:cs="Segoe UI"/>
-          <w:color w:val="24292F"/>
-          <w:sz w:val="21"/>
-          <w:szCs w:val="21"/>
-          <w:lang w:eastAsia="en-IN"/>
-        </w:rPr>
-      </w:pPr>
-      <w:r>
-        <w:rPr>
-          <w:rFonts w:ascii="Segoe UI" w:eastAsia="Times New Roman" w:hAnsi="Segoe UI" w:cs="Segoe UI"/>
-          <w:color w:val="24292F"/>
-          <w:sz w:val="21"/>
-          <w:szCs w:val="21"/>
-          <w:lang w:eastAsia="en-IN"/>
-        </w:rPr>
+          <w:color w:val="000000" w:themeColor="text1"/>
+          <w:sz w:val="21"/>
+          <w:szCs w:val="21"/>
+          <w:lang w:eastAsia="en-IN"/>
+        </w:rPr>
+      </w:pPr>
+      <w:r>
+        <w:rPr>
+          <w:rFonts w:ascii="Segoe UI" w:eastAsia="Times New Roman" w:hAnsi="Segoe UI" w:cs="Segoe UI"/>
+          <w:color w:val="000000" w:themeColor="text1"/>
+          <w:sz w:val="21"/>
+          <w:szCs w:val="21"/>
+          <w:lang w:eastAsia="en-IN"/>
+        </w:rPr>
+        <w:lastRenderedPageBreak/>
         <w:t xml:space="preserve">Following image shows the inputs in </w:t>
       </w:r>
       <w:r>
         <w:rPr>
           <w:rFonts w:ascii="Segoe UI" w:eastAsia="Times New Roman" w:hAnsi="Segoe UI" w:cs="Segoe UI"/>
-          <w:color w:val="24292F"/>
+          <w:color w:val="000000" w:themeColor="text1"/>
           <w:sz w:val="21"/>
           <w:szCs w:val="21"/>
           <w:lang w:eastAsia="en-IN"/>
@@ -2260,7 +2308,7 @@
       <w:r>
         <w:rPr>
           <w:rFonts w:ascii="Segoe UI" w:eastAsia="Times New Roman" w:hAnsi="Segoe UI" w:cs="Segoe UI"/>
-          <w:color w:val="24292F"/>
+          <w:color w:val="000000" w:themeColor="text1"/>
           <w:sz w:val="21"/>
           <w:szCs w:val="21"/>
           <w:lang w:eastAsia="en-IN"/>
@@ -2270,7 +2318,7 @@
       <w:r>
         <w:rPr>
           <w:rFonts w:ascii="Segoe UI" w:eastAsia="Times New Roman" w:hAnsi="Segoe UI" w:cs="Segoe UI"/>
-          <w:color w:val="24292F"/>
+          <w:color w:val="000000" w:themeColor="text1"/>
           <w:sz w:val="21"/>
           <w:szCs w:val="21"/>
           <w:lang w:eastAsia="en-IN"/>
@@ -2301,7 +2349,6 @@
           <w:szCs w:val="21"/>
           <w:lang w:eastAsia="en-IN"/>
         </w:rPr>
-        <w:lastRenderedPageBreak/>
         <w:br/>
       </w:r>
       <w:r>
@@ -2324,7 +2371,7 @@
                     <pic:cNvPicPr/>
                   </pic:nvPicPr>
                   <pic:blipFill>
-                    <a:blip r:embed="rId5"/>
+                    <a:blip r:embed="rId7"/>
                     <a:stretch>
                       <a:fillRect/>
                     </a:stretch>
@@ -2472,6 +2519,7 @@
         <w:t>For this we had to read all the rows together using ‘</w:t>
       </w:r>
       <w:proofErr w:type="spellStart"/>
+      <w:proofErr w:type="gramStart"/>
       <w:r>
         <w:rPr>
           <w:rFonts w:ascii="Cascadia Mono" w:hAnsi="Cascadia Mono" w:cs="Cascadia Mono"/>
@@ -2483,6 +2531,7 @@
         <w:t>reader.ReadToEnd</w:t>
       </w:r>
       <w:proofErr w:type="spellEnd"/>
+      <w:proofErr w:type="gramEnd"/>
       <w:r>
         <w:rPr>
           <w:rFonts w:ascii="Cascadia Mono" w:hAnsi="Cascadia Mono" w:cs="Cascadia Mono"/>
@@ -2687,6 +2736,7 @@
         <w:rPr>
           <w:noProof/>
         </w:rPr>
+        <w:lastRenderedPageBreak/>
         <w:drawing>
           <wp:inline distT="0" distB="0" distL="0" distR="0" wp14:anchorId="3B0DD40E" wp14:editId="48E6C5A9">
             <wp:extent cx="4800600" cy="3724275"/>
@@ -2703,7 +2753,7 @@
                     <pic:cNvPicPr/>
                   </pic:nvPicPr>
                   <pic:blipFill>
-                    <a:blip r:embed="rId6"/>
+                    <a:blip r:embed="rId8"/>
                     <a:stretch>
                       <a:fillRect/>
                     </a:stretch>
@@ -2757,6 +2807,7 @@
         </w:rPr>
       </w:pPr>
       <w:proofErr w:type="spellStart"/>
+      <w:proofErr w:type="gramStart"/>
       <w:r>
         <w:rPr>
           <w:rFonts w:ascii="Segoe UI" w:eastAsia="Times New Roman" w:hAnsi="Segoe UI" w:cs="Segoe UI"/>
@@ -2782,6 +2833,7 @@
         </w:rPr>
         <w:t>( )</w:t>
       </w:r>
+      <w:proofErr w:type="gramEnd"/>
       <w:r>
         <w:rPr>
           <w:rFonts w:ascii="Segoe UI" w:eastAsia="Times New Roman" w:hAnsi="Segoe UI" w:cs="Segoe UI"/>
@@ -2830,6 +2882,7 @@
         <w:t xml:space="preserve"> implemented </w:t>
       </w:r>
       <w:proofErr w:type="spellStart"/>
+      <w:proofErr w:type="gramStart"/>
       <w:r>
         <w:rPr>
           <w:rFonts w:ascii="Segoe UI" w:eastAsia="Times New Roman" w:hAnsi="Segoe UI" w:cs="Segoe UI"/>
@@ -2855,6 +2908,7 @@
         </w:rPr>
         <w:t>( )</w:t>
       </w:r>
+      <w:proofErr w:type="gramEnd"/>
       <w:r>
         <w:rPr>
           <w:rFonts w:ascii="Segoe UI" w:eastAsia="Times New Roman" w:hAnsi="Segoe UI" w:cs="Segoe UI"/>
@@ -2976,6 +3030,7 @@
         <w:rPr>
           <w:noProof/>
         </w:rPr>
+        <w:lastRenderedPageBreak/>
         <w:drawing>
           <wp:inline distT="0" distB="0" distL="0" distR="0" wp14:anchorId="601EA384" wp14:editId="7E6AEA83">
             <wp:extent cx="5683885" cy="3096260"/>
@@ -2994,7 +3049,7 @@
                     </pic:cNvPicPr>
                   </pic:nvPicPr>
                   <pic:blipFill>
-                    <a:blip r:embed="rId7">
+                    <a:blip r:embed="rId9">
                       <a:extLst>
                         <a:ext uri="{28A0092B-C50C-407E-A947-70E740481C1C}">
                           <a14:useLocalDpi xmlns:a14="http://schemas.microsoft.com/office/drawing/2010/main" val="0"/>
@@ -3116,6 +3171,7 @@
         </w:rPr>
       </w:pPr>
       <w:proofErr w:type="spellStart"/>
+      <w:proofErr w:type="gramStart"/>
       <w:r>
         <w:rPr>
           <w:rFonts w:ascii="Segoe UI" w:eastAsia="Times New Roman" w:hAnsi="Segoe UI" w:cs="Segoe UI"/>
@@ -3126,7 +3182,6 @@
           <w:szCs w:val="21"/>
           <w:lang w:eastAsia="en-IN"/>
         </w:rPr>
-        <w:lastRenderedPageBreak/>
         <w:t>GetInputFromExcelFile</w:t>
       </w:r>
       <w:proofErr w:type="spellEnd"/>
@@ -3142,6 +3197,7 @@
         </w:rPr>
         <w:t>( )</w:t>
       </w:r>
+      <w:proofErr w:type="gramEnd"/>
       <w:r>
         <w:rPr>
           <w:rFonts w:ascii="Segoe UI" w:eastAsia="Times New Roman" w:hAnsi="Segoe UI" w:cs="Segoe UI"/>
@@ -3193,6 +3249,7 @@
         <w:t xml:space="preserve">In the </w:t>
       </w:r>
       <w:proofErr w:type="spellStart"/>
+      <w:proofErr w:type="gramStart"/>
       <w:r>
         <w:rPr>
           <w:rFonts w:ascii="Segoe UI" w:eastAsia="Times New Roman" w:hAnsi="Segoe UI" w:cs="Segoe UI"/>
@@ -3218,6 +3275,7 @@
         </w:rPr>
         <w:t>( )</w:t>
       </w:r>
+      <w:proofErr w:type="gramEnd"/>
       <w:r>
         <w:rPr>
           <w:rFonts w:ascii="Segoe UI" w:eastAsia="Times New Roman" w:hAnsi="Segoe UI" w:cs="Segoe UI"/>
@@ -3340,6 +3398,7 @@
         <w:t xml:space="preserve"> </w:t>
       </w:r>
       <w:proofErr w:type="spellStart"/>
+      <w:proofErr w:type="gramStart"/>
       <w:r>
         <w:rPr>
           <w:rFonts w:ascii="Segoe UI" w:hAnsi="Segoe UI" w:cs="Segoe UI"/>
@@ -3361,27 +3420,9 @@
           <w:szCs w:val="21"/>
           <w:lang w:eastAsia="en-IN"/>
         </w:rPr>
-        <w:t>()</w:t>
-      </w:r>
-      <w:r>
-        <w:rPr>
-          <w:rFonts w:ascii="Segoe UI" w:hAnsi="Segoe UI" w:cs="Segoe UI"/>
-          <w:sz w:val="21"/>
-          <w:szCs w:val="21"/>
-          <w:lang w:eastAsia="en-IN"/>
-        </w:rPr>
-        <w:t xml:space="preserve"> </w:t>
-      </w:r>
-      <w:r>
-        <w:rPr>
-          <w:rFonts w:ascii="Segoe UI" w:hAnsi="Segoe UI" w:cs="Segoe UI"/>
-          <w:sz w:val="21"/>
-          <w:szCs w:val="21"/>
-          <w:lang w:eastAsia="en-IN"/>
-        </w:rPr>
-        <w:t xml:space="preserve">and </w:t>
-      </w:r>
-      <w:proofErr w:type="spellStart"/>
+        <w:t>(</w:t>
+      </w:r>
+      <w:proofErr w:type="gramEnd"/>
       <w:r>
         <w:rPr>
           <w:rFonts w:ascii="Segoe UI" w:hAnsi="Segoe UI" w:cs="Segoe UI"/>
@@ -3391,9 +3432,27 @@
           <w:szCs w:val="21"/>
           <w:lang w:eastAsia="en-IN"/>
         </w:rPr>
-        <w:t>GetInputFromTextFile</w:t>
-      </w:r>
-      <w:proofErr w:type="spellEnd"/>
+        <w:t>)</w:t>
+      </w:r>
+      <w:r>
+        <w:rPr>
+          <w:rFonts w:ascii="Segoe UI" w:hAnsi="Segoe UI" w:cs="Segoe UI"/>
+          <w:sz w:val="21"/>
+          <w:szCs w:val="21"/>
+          <w:lang w:eastAsia="en-IN"/>
+        </w:rPr>
+        <w:t xml:space="preserve"> </w:t>
+      </w:r>
+      <w:r>
+        <w:rPr>
+          <w:rFonts w:ascii="Segoe UI" w:hAnsi="Segoe UI" w:cs="Segoe UI"/>
+          <w:sz w:val="21"/>
+          <w:szCs w:val="21"/>
+          <w:lang w:eastAsia="en-IN"/>
+        </w:rPr>
+        <w:t xml:space="preserve">and </w:t>
+      </w:r>
+      <w:proofErr w:type="spellStart"/>
       <w:r>
         <w:rPr>
           <w:rFonts w:ascii="Segoe UI" w:hAnsi="Segoe UI" w:cs="Segoe UI"/>
@@ -3403,63 +3462,9 @@
           <w:szCs w:val="21"/>
           <w:lang w:eastAsia="en-IN"/>
         </w:rPr>
-        <w:t>()</w:t>
-      </w:r>
-      <w:r>
-        <w:rPr>
-          <w:rFonts w:ascii="Segoe UI" w:hAnsi="Segoe UI" w:cs="Segoe UI"/>
-          <w:sz w:val="21"/>
-          <w:szCs w:val="21"/>
-          <w:lang w:eastAsia="en-IN"/>
-        </w:rPr>
-        <w:t xml:space="preserve"> </w:t>
-      </w:r>
-      <w:r>
-        <w:rPr>
-          <w:rFonts w:ascii="Segoe UI" w:hAnsi="Segoe UI" w:cs="Segoe UI"/>
-          <w:sz w:val="21"/>
-          <w:szCs w:val="21"/>
-          <w:lang w:eastAsia="en-IN"/>
-        </w:rPr>
-        <w:t xml:space="preserve">where we need to add any </w:t>
-      </w:r>
-      <w:r>
-        <w:rPr>
-          <w:rFonts w:ascii="Segoe UI" w:hAnsi="Segoe UI" w:cs="Segoe UI"/>
-          <w:sz w:val="21"/>
-          <w:szCs w:val="21"/>
-          <w:lang w:eastAsia="en-IN"/>
-        </w:rPr>
-        <w:t>non-double</w:t>
-      </w:r>
-      <w:r>
-        <w:rPr>
-          <w:rFonts w:ascii="Segoe UI" w:hAnsi="Segoe UI" w:cs="Segoe UI"/>
-          <w:sz w:val="21"/>
-          <w:szCs w:val="21"/>
-          <w:lang w:eastAsia="en-IN"/>
-        </w:rPr>
-        <w:t xml:space="preserve"> value to terminate the row/sequence and to jump to the next row/sequence</w:t>
-      </w:r>
-      <w:r>
-        <w:rPr>
-          <w:rFonts w:ascii="Segoe UI" w:hAnsi="Segoe UI" w:cs="Segoe UI"/>
-          <w:sz w:val="21"/>
-          <w:szCs w:val="21"/>
-          <w:lang w:eastAsia="en-IN"/>
-        </w:rPr>
-        <w:t xml:space="preserve"> and any special in case of text file to jump over the next input sequence</w:t>
-      </w:r>
-      <w:r>
-        <w:rPr>
-          <w:rFonts w:ascii="Segoe UI" w:hAnsi="Segoe UI" w:cs="Segoe UI"/>
-          <w:sz w:val="21"/>
-          <w:szCs w:val="21"/>
-          <w:lang w:eastAsia="en-IN"/>
-        </w:rPr>
-        <w:t xml:space="preserve">. To implement this feature we used the </w:t>
-      </w:r>
-      <w:proofErr w:type="spellStart"/>
+        <w:t>GetInputFromTextFile</w:t>
+      </w:r>
+      <w:proofErr w:type="spellEnd"/>
       <w:r>
         <w:rPr>
           <w:rFonts w:ascii="Segoe UI" w:hAnsi="Segoe UI" w:cs="Segoe UI"/>
@@ -3469,9 +3474,77 @@
           <w:szCs w:val="21"/>
           <w:lang w:eastAsia="en-IN"/>
         </w:rPr>
+        <w:t>()</w:t>
+      </w:r>
+      <w:r>
+        <w:rPr>
+          <w:rFonts w:ascii="Segoe UI" w:hAnsi="Segoe UI" w:cs="Segoe UI"/>
+          <w:sz w:val="21"/>
+          <w:szCs w:val="21"/>
+          <w:lang w:eastAsia="en-IN"/>
+        </w:rPr>
+        <w:t xml:space="preserve"> </w:t>
+      </w:r>
+      <w:r>
+        <w:rPr>
+          <w:rFonts w:ascii="Segoe UI" w:hAnsi="Segoe UI" w:cs="Segoe UI"/>
+          <w:sz w:val="21"/>
+          <w:szCs w:val="21"/>
+          <w:lang w:eastAsia="en-IN"/>
+        </w:rPr>
+        <w:t xml:space="preserve">where we need to add any </w:t>
+      </w:r>
+      <w:r>
+        <w:rPr>
+          <w:rFonts w:ascii="Segoe UI" w:hAnsi="Segoe UI" w:cs="Segoe UI"/>
+          <w:sz w:val="21"/>
+          <w:szCs w:val="21"/>
+          <w:lang w:eastAsia="en-IN"/>
+        </w:rPr>
+        <w:t>non-double</w:t>
+      </w:r>
+      <w:r>
+        <w:rPr>
+          <w:rFonts w:ascii="Segoe UI" w:hAnsi="Segoe UI" w:cs="Segoe UI"/>
+          <w:sz w:val="21"/>
+          <w:szCs w:val="21"/>
+          <w:lang w:eastAsia="en-IN"/>
+        </w:rPr>
+        <w:t xml:space="preserve"> value to terminate the row/sequence and to jump to the next row/sequence</w:t>
+      </w:r>
+      <w:r>
+        <w:rPr>
+          <w:rFonts w:ascii="Segoe UI" w:hAnsi="Segoe UI" w:cs="Segoe UI"/>
+          <w:sz w:val="21"/>
+          <w:szCs w:val="21"/>
+          <w:lang w:eastAsia="en-IN"/>
+        </w:rPr>
+        <w:t xml:space="preserve"> and any special in case of text file to jump over the next input sequence</w:t>
+      </w:r>
+      <w:r>
+        <w:rPr>
+          <w:rFonts w:ascii="Segoe UI" w:hAnsi="Segoe UI" w:cs="Segoe UI"/>
+          <w:sz w:val="21"/>
+          <w:szCs w:val="21"/>
+          <w:lang w:eastAsia="en-IN"/>
+        </w:rPr>
+        <w:t xml:space="preserve">. To implement this feature we used the </w:t>
+      </w:r>
+      <w:proofErr w:type="spellStart"/>
+      <w:proofErr w:type="gramStart"/>
+      <w:r>
+        <w:rPr>
+          <w:rFonts w:ascii="Segoe UI" w:hAnsi="Segoe UI" w:cs="Segoe UI"/>
+          <w:i/>
+          <w:iCs/>
+          <w:sz w:val="21"/>
+          <w:szCs w:val="21"/>
+          <w:lang w:eastAsia="en-IN"/>
+        </w:rPr>
         <w:t>string.IsNullOrWhiteSpace</w:t>
       </w:r>
       <w:proofErr w:type="spellEnd"/>
+      <w:proofErr w:type="gramEnd"/>
       <w:r>
         <w:rPr>
           <w:rFonts w:ascii="Segoe UI" w:hAnsi="Segoe UI" w:cs="Segoe UI"/>
@@ -3547,6 +3620,7 @@
         <w:rPr>
           <w:noProof/>
         </w:rPr>
+        <w:lastRenderedPageBreak/>
         <w:drawing>
           <wp:inline distT="0" distB="0" distL="0" distR="0" wp14:anchorId="1047009F" wp14:editId="0036561E">
             <wp:extent cx="5731510" cy="3100705"/>
@@ -3565,7 +3639,7 @@
                     </pic:cNvPicPr>
                   </pic:nvPicPr>
                   <pic:blipFill>
-                    <a:blip r:embed="rId8">
+                    <a:blip r:embed="rId10">
                       <a:extLst>
                         <a:ext uri="{28A0092B-C50C-407E-A947-70E740481C1C}">
                           <a14:useLocalDpi xmlns:a14="http://schemas.microsoft.com/office/drawing/2010/main" val="0"/>
@@ -4023,7 +4097,23 @@
           <w:sz w:val="24"/>
           <w:szCs w:val="24"/>
         </w:rPr>
-        <w:t xml:space="preserve">Getting file path automatically for the input.xlsx and subsequence.xlsx files is necessary because whenever team member or any user tries to run the code into their local environment they need to add the paths of the file explicitly to take the files as a input. To overcome this issue, we implemented property </w:t>
+        <w:t xml:space="preserve">Getting file path automatically for the input.xlsx and subsequence.xlsx files is necessary because whenever team member or any user tries to run the code into their local </w:t>
+      </w:r>
+      <w:proofErr w:type="gramStart"/>
+      <w:r>
+        <w:rPr>
+          <w:sz w:val="24"/>
+          <w:szCs w:val="24"/>
+        </w:rPr>
+        <w:t>environment</w:t>
+      </w:r>
+      <w:proofErr w:type="gramEnd"/>
+      <w:r>
+        <w:rPr>
+          <w:sz w:val="24"/>
+          <w:szCs w:val="24"/>
+        </w:rPr>
+        <w:t xml:space="preserve"> they need to add the paths of the file explicitly to take the files as a input. To overcome this issue, we implemented property </w:t>
       </w:r>
       <w:proofErr w:type="spellStart"/>
       <w:r>
@@ -4446,6 +4536,92 @@
     </w:lvl>
   </w:abstractNum>
   <w:abstractNum w:abstractNumId="4" w15:restartNumberingAfterBreak="0">
+    <w:nsid w:val="1B164129"/>
+    <w:multiLevelType w:val="hybridMultilevel"/>
+    <w:tmpl w:val="2708A544"/>
+    <w:lvl w:ilvl="0" w:tplc="0409000F">
+      <w:start w:val="1"/>
+      <w:numFmt w:val="decimal"/>
+      <w:lvlText w:val="%1."/>
+      <w:lvlJc w:val="left"/>
+      <w:pPr>
+        <w:ind w:left="720" w:hanging="360"/>
+      </w:pPr>
+    </w:lvl>
+    <w:lvl w:ilvl="1" w:tplc="04090019">
+      <w:start w:val="1"/>
+      <w:numFmt w:val="lowerLetter"/>
+      <w:lvlText w:val="%2."/>
+      <w:lvlJc w:val="left"/>
+      <w:pPr>
+        <w:ind w:left="1440" w:hanging="360"/>
+      </w:pPr>
+    </w:lvl>
+    <w:lvl w:ilvl="2" w:tplc="0409001B" w:tentative="1">
+      <w:start w:val="1"/>
+      <w:numFmt w:val="lowerRoman"/>
+      <w:lvlText w:val="%3."/>
+      <w:lvlJc w:val="right"/>
+      <w:pPr>
+        <w:ind w:left="2160" w:hanging="180"/>
+      </w:pPr>
+    </w:lvl>
+    <w:lvl w:ilvl="3" w:tplc="0409000F" w:tentative="1">
+      <w:start w:val="1"/>
+      <w:numFmt w:val="decimal"/>
+      <w:lvlText w:val="%4."/>
+      <w:lvlJc w:val="left"/>
+      <w:pPr>
+        <w:ind w:left="2880" w:hanging="360"/>
+      </w:pPr>
+    </w:lvl>
+    <w:lvl w:ilvl="4" w:tplc="04090019" w:tentative="1">
+      <w:start w:val="1"/>
+      <w:numFmt w:val="lowerLetter"/>
+      <w:lvlText w:val="%5."/>
+      <w:lvlJc w:val="left"/>
+      <w:pPr>
+        <w:ind w:left="3600" w:hanging="360"/>
+      </w:pPr>
+    </w:lvl>
+    <w:lvl w:ilvl="5" w:tplc="0409001B" w:tentative="1">
+      <w:start w:val="1"/>
+      <w:numFmt w:val="lowerRoman"/>
+      <w:lvlText w:val="%6."/>
+      <w:lvlJc w:val="right"/>
+      <w:pPr>
+        <w:ind w:left="4320" w:hanging="180"/>
+      </w:pPr>
+    </w:lvl>
+    <w:lvl w:ilvl="6" w:tplc="0409000F" w:tentative="1">
+      <w:start w:val="1"/>
+      <w:numFmt w:val="decimal"/>
+      <w:lvlText w:val="%7."/>
+      <w:lvlJc w:val="left"/>
+      <w:pPr>
+        <w:ind w:left="5040" w:hanging="360"/>
+      </w:pPr>
+    </w:lvl>
+    <w:lvl w:ilvl="7" w:tplc="04090019" w:tentative="1">
+      <w:start w:val="1"/>
+      <w:numFmt w:val="lowerLetter"/>
+      <w:lvlText w:val="%8."/>
+      <w:lvlJc w:val="left"/>
+      <w:pPr>
+        <w:ind w:left="5760" w:hanging="360"/>
+      </w:pPr>
+    </w:lvl>
+    <w:lvl w:ilvl="8" w:tplc="0409001B" w:tentative="1">
+      <w:start w:val="1"/>
+      <w:numFmt w:val="lowerRoman"/>
+      <w:lvlText w:val="%9."/>
+      <w:lvlJc w:val="right"/>
+      <w:pPr>
+        <w:ind w:left="6480" w:hanging="180"/>
+      </w:pPr>
+    </w:lvl>
+  </w:abstractNum>
+  <w:abstractNum w:abstractNumId="5" w15:restartNumberingAfterBreak="0">
     <w:nsid w:val="1E571698"/>
     <w:multiLevelType w:val="multilevel"/>
     <w:tmpl w:val="BC964FD2"/>
@@ -4558,7 +4734,7 @@
       </w:pPr>
     </w:lvl>
   </w:abstractNum>
-  <w:abstractNum w:abstractNumId="5" w15:restartNumberingAfterBreak="0">
+  <w:abstractNum w:abstractNumId="6" w15:restartNumberingAfterBreak="0">
     <w:nsid w:val="272E4136"/>
     <w:multiLevelType w:val="hybridMultilevel"/>
     <w:tmpl w:val="97F07E8A"/>
@@ -4647,10 +4823,10 @@
       </w:pPr>
     </w:lvl>
   </w:abstractNum>
-  <w:abstractNum w:abstractNumId="6" w15:restartNumberingAfterBreak="0">
+  <w:abstractNum w:abstractNumId="7" w15:restartNumberingAfterBreak="0">
     <w:nsid w:val="28962A49"/>
     <w:multiLevelType w:val="hybridMultilevel"/>
-    <w:tmpl w:val="718208EA"/>
+    <w:tmpl w:val="6F327128"/>
     <w:lvl w:ilvl="0" w:tplc="4009000F">
       <w:start w:val="1"/>
       <w:numFmt w:val="decimal"/>
@@ -4663,14 +4839,16 @@
         <w:rFonts w:hint="default"/>
       </w:rPr>
     </w:lvl>
-    <w:lvl w:ilvl="1" w:tplc="40090019" w:tentative="1">
-      <w:start w:val="1"/>
-      <w:numFmt w:val="lowerLetter"/>
-      <w:lvlText w:val="%2."/>
+    <w:lvl w:ilvl="1" w:tplc="85DA67A8">
+      <w:numFmt w:val="bullet"/>
+      <w:lvlText w:val="-"/>
       <w:lvlJc w:val="left"/>
       <w:pPr>
         <w:ind w:left="1440" w:hanging="360"/>
       </w:pPr>
+      <w:rPr>
+        <w:rFonts w:ascii="Calibri" w:eastAsiaTheme="minorHAnsi" w:hAnsi="Calibri" w:cs="Calibri" w:hint="default"/>
+      </w:rPr>
     </w:lvl>
     <w:lvl w:ilvl="2" w:tplc="4009001B" w:tentative="1">
       <w:start w:val="1"/>
@@ -4736,7 +4914,7 @@
       </w:pPr>
     </w:lvl>
   </w:abstractNum>
-  <w:abstractNum w:abstractNumId="7" w15:restartNumberingAfterBreak="0">
+  <w:abstractNum w:abstractNumId="8" w15:restartNumberingAfterBreak="0">
     <w:nsid w:val="32C45896"/>
     <w:multiLevelType w:val="multilevel"/>
     <w:tmpl w:val="BC964FD2"/>
@@ -4849,7 +5027,7 @@
       </w:pPr>
     </w:lvl>
   </w:abstractNum>
-  <w:abstractNum w:abstractNumId="8" w15:restartNumberingAfterBreak="0">
+  <w:abstractNum w:abstractNumId="9" w15:restartNumberingAfterBreak="0">
     <w:nsid w:val="45AC2771"/>
     <w:multiLevelType w:val="hybridMultilevel"/>
     <w:tmpl w:val="44641516"/>
@@ -4962,7 +5140,7 @@
       </w:rPr>
     </w:lvl>
   </w:abstractNum>
-  <w:abstractNum w:abstractNumId="9" w15:restartNumberingAfterBreak="0">
+  <w:abstractNum w:abstractNumId="10" w15:restartNumberingAfterBreak="0">
     <w:nsid w:val="5C8101F7"/>
     <w:multiLevelType w:val="hybridMultilevel"/>
     <w:tmpl w:val="4FEED04A"/>
@@ -5051,7 +5229,7 @@
       </w:pPr>
     </w:lvl>
   </w:abstractNum>
-  <w:abstractNum w:abstractNumId="10" w15:restartNumberingAfterBreak="0">
+  <w:abstractNum w:abstractNumId="11" w15:restartNumberingAfterBreak="0">
     <w:nsid w:val="62924E2F"/>
     <w:multiLevelType w:val="hybridMultilevel"/>
     <w:tmpl w:val="710C41EC"/>
@@ -5140,7 +5318,7 @@
       </w:pPr>
     </w:lvl>
   </w:abstractNum>
-  <w:abstractNum w:abstractNumId="11" w15:restartNumberingAfterBreak="0">
+  <w:abstractNum w:abstractNumId="12" w15:restartNumberingAfterBreak="0">
     <w:nsid w:val="637009B1"/>
     <w:multiLevelType w:val="hybridMultilevel"/>
     <w:tmpl w:val="F19A32A6"/>
@@ -5226,7 +5404,7 @@
       </w:pPr>
     </w:lvl>
   </w:abstractNum>
-  <w:abstractNum w:abstractNumId="12" w15:restartNumberingAfterBreak="0">
+  <w:abstractNum w:abstractNumId="13" w15:restartNumberingAfterBreak="0">
     <w:nsid w:val="671F5260"/>
     <w:multiLevelType w:val="multilevel"/>
     <w:tmpl w:val="BC964FD2"/>
@@ -5339,7 +5517,7 @@
       </w:pPr>
     </w:lvl>
   </w:abstractNum>
-  <w:abstractNum w:abstractNumId="13" w15:restartNumberingAfterBreak="0">
+  <w:abstractNum w:abstractNumId="14" w15:restartNumberingAfterBreak="0">
     <w:nsid w:val="6818255C"/>
     <w:multiLevelType w:val="hybridMultilevel"/>
     <w:tmpl w:val="4CAE1DF8"/>
@@ -5428,7 +5606,7 @@
       </w:pPr>
     </w:lvl>
   </w:abstractNum>
-  <w:abstractNum w:abstractNumId="14" w15:restartNumberingAfterBreak="0">
+  <w:abstractNum w:abstractNumId="15" w15:restartNumberingAfterBreak="0">
     <w:nsid w:val="6E632300"/>
     <w:multiLevelType w:val="hybridMultilevel"/>
     <w:tmpl w:val="2764ACBE"/>
@@ -5517,7 +5695,7 @@
       </w:pPr>
     </w:lvl>
   </w:abstractNum>
-  <w:abstractNum w:abstractNumId="15" w15:restartNumberingAfterBreak="0">
+  <w:abstractNum w:abstractNumId="16" w15:restartNumberingAfterBreak="0">
     <w:nsid w:val="70AA7D49"/>
     <w:multiLevelType w:val="hybridMultilevel"/>
     <w:tmpl w:val="6ED8E014"/>
@@ -5606,7 +5784,7 @@
       </w:pPr>
     </w:lvl>
   </w:abstractNum>
-  <w:abstractNum w:abstractNumId="16" w15:restartNumberingAfterBreak="0">
+  <w:abstractNum w:abstractNumId="17" w15:restartNumberingAfterBreak="0">
     <w:nsid w:val="72AF748F"/>
     <w:multiLevelType w:val="hybridMultilevel"/>
     <w:tmpl w:val="436C0132"/>
@@ -5695,7 +5873,7 @@
       </w:pPr>
     </w:lvl>
   </w:abstractNum>
-  <w:abstractNum w:abstractNumId="17" w15:restartNumberingAfterBreak="0">
+  <w:abstractNum w:abstractNumId="18" w15:restartNumberingAfterBreak="0">
     <w:nsid w:val="74302B98"/>
     <w:multiLevelType w:val="hybridMultilevel"/>
     <w:tmpl w:val="05480F76"/>
@@ -5785,19 +5963,19 @@
     </w:lvl>
   </w:abstractNum>
   <w:num w:numId="1" w16cid:durableId="124467765">
-    <w:abstractNumId w:val="10"/>
+    <w:abstractNumId w:val="11"/>
   </w:num>
   <w:num w:numId="2" w16cid:durableId="2102220680">
-    <w:abstractNumId w:val="8"/>
+    <w:abstractNumId w:val="9"/>
   </w:num>
   <w:num w:numId="3" w16cid:durableId="792014514">
-    <w:abstractNumId w:val="13"/>
+    <w:abstractNumId w:val="14"/>
   </w:num>
   <w:num w:numId="4" w16cid:durableId="1601376220">
-    <w:abstractNumId w:val="16"/>
+    <w:abstractNumId w:val="17"/>
   </w:num>
   <w:num w:numId="5" w16cid:durableId="1733960141">
-    <w:abstractNumId w:val="11"/>
+    <w:abstractNumId w:val="12"/>
   </w:num>
   <w:num w:numId="6" w16cid:durableId="1253851510">
     <w:abstractNumId w:val="1"/>
@@ -5806,37 +5984,40 @@
     <w:abstractNumId w:val="3"/>
   </w:num>
   <w:num w:numId="8" w16cid:durableId="2063820189">
-    <w:abstractNumId w:val="17"/>
+    <w:abstractNumId w:val="18"/>
   </w:num>
   <w:num w:numId="9" w16cid:durableId="199782120">
-    <w:abstractNumId w:val="14"/>
+    <w:abstractNumId w:val="15"/>
   </w:num>
   <w:num w:numId="10" w16cid:durableId="1443526669">
     <w:abstractNumId w:val="0"/>
   </w:num>
   <w:num w:numId="11" w16cid:durableId="145555693">
-    <w:abstractNumId w:val="6"/>
+    <w:abstractNumId w:val="7"/>
   </w:num>
   <w:num w:numId="12" w16cid:durableId="219707580">
     <w:abstractNumId w:val="2"/>
   </w:num>
   <w:num w:numId="13" w16cid:durableId="2098280581">
-    <w:abstractNumId w:val="4"/>
+    <w:abstractNumId w:val="5"/>
   </w:num>
   <w:num w:numId="14" w16cid:durableId="1715931257">
-    <w:abstractNumId w:val="5"/>
+    <w:abstractNumId w:val="6"/>
   </w:num>
   <w:num w:numId="15" w16cid:durableId="1709646092">
-    <w:abstractNumId w:val="12"/>
+    <w:abstractNumId w:val="13"/>
   </w:num>
   <w:num w:numId="16" w16cid:durableId="926645980">
-    <w:abstractNumId w:val="7"/>
+    <w:abstractNumId w:val="8"/>
   </w:num>
   <w:num w:numId="17" w16cid:durableId="1974631747">
-    <w:abstractNumId w:val="9"/>
+    <w:abstractNumId w:val="10"/>
   </w:num>
   <w:num w:numId="18" w16cid:durableId="710232963">
-    <w:abstractNumId w:val="15"/>
+    <w:abstractNumId w:val="16"/>
+  </w:num>
+  <w:num w:numId="19" w16cid:durableId="1478961224">
+    <w:abstractNumId w:val="4"/>
   </w:num>
 </w:numbering>
 </file>
@@ -6293,6 +6474,29 @@
       <w:spacing w:after="0" w:line="240" w:lineRule="auto"/>
     </w:pPr>
   </w:style>
+  <w:style w:type="character" w:styleId="Hyperlink">
+    <w:name w:val="Hyperlink"/>
+    <w:basedOn w:val="DefaultParagraphFont"/>
+    <w:uiPriority w:val="99"/>
+    <w:unhideWhenUsed/>
+    <w:rsid w:val="001A55AA"/>
+    <w:rPr>
+      <w:color w:val="0563C1" w:themeColor="hyperlink"/>
+      <w:u w:val="single"/>
+    </w:rPr>
+  </w:style>
+  <w:style w:type="character" w:styleId="UnresolvedMention">
+    <w:name w:val="Unresolved Mention"/>
+    <w:basedOn w:val="DefaultParagraphFont"/>
+    <w:uiPriority w:val="99"/>
+    <w:semiHidden/>
+    <w:unhideWhenUsed/>
+    <w:rsid w:val="001A55AA"/>
+    <w:rPr>
+      <w:color w:val="605E5C"/>
+      <w:shd w:val="clear" w:color="auto" w:fill="E1DFDD"/>
+    </w:rPr>
+  </w:style>
 </w:styles>
 </file>
 
@@ -6589,4 +6793,16 @@
     </a:ext>
   </a:extLst>
 </a:theme>
+</file>
+
+<file path=customXml/item1.xml><?xml version="1.0" encoding="utf-8"?>
+<b:Sources xmlns:b="http://schemas.openxmlformats.org/officeDocument/2006/bibliography" xmlns="http://schemas.openxmlformats.org/officeDocument/2006/bibliography" SelectedStyle="\APASixthEditionOfficeOnline.xsl" StyleName="APA" Version="6"/>
+</file>
+
+<file path=customXml/itemProps1.xml><?xml version="1.0" encoding="utf-8"?>
+<ds:datastoreItem xmlns:ds="http://schemas.openxmlformats.org/officeDocument/2006/customXml" ds:itemID="{2250B3F0-43A1-4010-96E2-09277857C0CC}">
+  <ds:schemaRefs>
+    <ds:schemaRef ds:uri="http://schemas.openxmlformats.org/officeDocument/2006/bibliography"/>
+  </ds:schemaRefs>
+</ds:datastoreItem>
 </file>
</xml_diff>